<commit_message>
Added saved folder back and added first_name to code and templates.
</commit_message>
<xml_diff>
--- a/resources/Templates/Bunner_No_Jail_Traffic_Template.docx
+++ b/resources/Templates/Bunner_No_Jail_Traffic_Template.docx
@@ -367,16 +367,7 @@
           <w:sz w:val="20"/>
           <w:szCs w:val="20"/>
         </w:rPr>
-        <w:t>{</w:t>
-      </w:r>
-      <w:proofErr w:type="gramStart"/>
-      <w:r>
-        <w:rPr>
-          <w:rFonts w:ascii="Palatino Linotype" w:hAnsi="Palatino Linotype"/>
-          <w:sz w:val="20"/>
-          <w:szCs w:val="20"/>
-        </w:rPr>
-        <w:t xml:space="preserve">{ </w:t>
+        <w:t xml:space="preserve">{{ </w:t>
       </w:r>
       <w:proofErr w:type="spellStart"/>
       <w:r>
@@ -385,16 +376,83 @@
           <w:sz w:val="20"/>
           <w:szCs w:val="20"/>
         </w:rPr>
-        <w:t>defendant</w:t>
-      </w:r>
-      <w:proofErr w:type="gramEnd"/>
-      <w:r>
-        <w:rPr>
-          <w:rFonts w:ascii="Palatino Linotype" w:hAnsi="Palatino Linotype"/>
-          <w:sz w:val="20"/>
-          <w:szCs w:val="20"/>
-        </w:rPr>
-        <w:t>_name</w:t>
+        <w:t>defendant_</w:t>
+      </w:r>
+      <w:r>
+        <w:rPr>
+          <w:rFonts w:ascii="Palatino Linotype" w:hAnsi="Palatino Linotype"/>
+          <w:sz w:val="20"/>
+          <w:szCs w:val="20"/>
+        </w:rPr>
+        <w:t>first</w:t>
+      </w:r>
+      <w:bookmarkStart w:id="0" w:name="_GoBack"/>
+      <w:bookmarkEnd w:id="0"/>
+      <w:r>
+        <w:rPr>
+          <w:rFonts w:ascii="Palatino Linotype" w:hAnsi="Palatino Linotype"/>
+          <w:sz w:val="20"/>
+          <w:szCs w:val="20"/>
+        </w:rPr>
+        <w:t>_</w:t>
+      </w:r>
+      <w:r>
+        <w:rPr>
+          <w:rFonts w:ascii="Palatino Linotype" w:hAnsi="Palatino Linotype"/>
+          <w:sz w:val="20"/>
+          <w:szCs w:val="20"/>
+        </w:rPr>
+        <w:t>name</w:t>
+      </w:r>
+      <w:proofErr w:type="spellEnd"/>
+      <w:r>
+        <w:rPr>
+          <w:rFonts w:ascii="Palatino Linotype" w:hAnsi="Palatino Linotype"/>
+          <w:sz w:val="20"/>
+          <w:szCs w:val="20"/>
+        </w:rPr>
+        <w:t xml:space="preserve"> }}</w:t>
+      </w:r>
+      <w:r>
+        <w:rPr>
+          <w:rFonts w:ascii="Palatino Linotype" w:hAnsi="Palatino Linotype"/>
+          <w:sz w:val="20"/>
+          <w:szCs w:val="20"/>
+        </w:rPr>
+        <w:t xml:space="preserve"> </w:t>
+      </w:r>
+      <w:r>
+        <w:rPr>
+          <w:rFonts w:ascii="Palatino Linotype" w:hAnsi="Palatino Linotype"/>
+          <w:sz w:val="20"/>
+          <w:szCs w:val="20"/>
+        </w:rPr>
+        <w:t xml:space="preserve">{{ </w:t>
+      </w:r>
+      <w:proofErr w:type="spellStart"/>
+      <w:r>
+        <w:rPr>
+          <w:rFonts w:ascii="Palatino Linotype" w:hAnsi="Palatino Linotype"/>
+          <w:sz w:val="20"/>
+          <w:szCs w:val="20"/>
+        </w:rPr>
+        <w:t>defendant_</w:t>
+      </w:r>
+      <w:r>
+        <w:rPr>
+          <w:rFonts w:ascii="Palatino Linotype" w:hAnsi="Palatino Linotype"/>
+          <w:sz w:val="20"/>
+          <w:szCs w:val="20"/>
+        </w:rPr>
+        <w:t>last_</w:t>
+      </w:r>
+      <w:r>
+        <w:rPr>
+          <w:rFonts w:ascii="Palatino Linotype" w:hAnsi="Palatino Linotype"/>
+          <w:sz w:val="20"/>
+          <w:szCs w:val="20"/>
+        </w:rPr>
+        <w:t>name</w:t>
       </w:r>
       <w:proofErr w:type="spellEnd"/>
       <w:r>
@@ -3200,8 +3258,6 @@
           <w:szCs w:val="20"/>
         </w:rPr>
       </w:pPr>
-      <w:bookmarkStart w:id="0" w:name="_GoBack"/>
-      <w:bookmarkEnd w:id="0"/>
     </w:p>
     <w:p>
       <w:pPr>

</xml_diff>

<commit_message>
Updated KR, KP, AB templates.
</commit_message>
<xml_diff>
--- a/resources/Templates/Bunner_No_Jail_Traffic_Template.docx
+++ b/resources/Templates/Bunner_No_Jail_Traffic_Template.docx
@@ -384,17 +384,7 @@
           <w:sz w:val="20"/>
           <w:szCs w:val="20"/>
         </w:rPr>
-        <w:t>first</w:t>
-      </w:r>
-      <w:bookmarkStart w:id="0" w:name="_GoBack"/>
-      <w:bookmarkEnd w:id="0"/>
-      <w:r>
-        <w:rPr>
-          <w:rFonts w:ascii="Palatino Linotype" w:hAnsi="Palatino Linotype"/>
-          <w:sz w:val="20"/>
-          <w:szCs w:val="20"/>
-        </w:rPr>
-        <w:t>_</w:t>
+        <w:t>first_</w:t>
       </w:r>
       <w:r>
         <w:rPr>
@@ -635,103 +625,215 @@
     </w:p>
     <w:p>
       <w:pPr>
-        <w:rPr>
-          <w:rFonts w:ascii="Palatino Linotype" w:hAnsi="Palatino Linotype"/>
-          <w:sz w:val="20"/>
-          <w:szCs w:val="20"/>
+        <w:tabs>
+          <w:tab w:val="center" w:pos="4680"/>
+        </w:tabs>
+        <w:rPr>
+          <w:sz w:val="22"/>
+          <w:szCs w:val="22"/>
         </w:rPr>
       </w:pPr>
       <w:r>
         <w:rPr>
           <w:rFonts w:ascii="Palatino Linotype" w:hAnsi="Palatino Linotype"/>
-          <w:sz w:val="20"/>
-          <w:szCs w:val="20"/>
+        </w:rPr>
+        <w:tab/>
+      </w:r>
+      <w:r>
+        <w:rPr>
+          <w:sz w:val="22"/>
+          <w:szCs w:val="22"/>
           <w:lang w:val="en-CA"/>
         </w:rPr>
         <w:fldChar w:fldCharType="begin"/>
       </w:r>
       <w:r>
         <w:rPr>
-          <w:rFonts w:ascii="Palatino Linotype" w:hAnsi="Palatino Linotype"/>
-          <w:sz w:val="20"/>
-          <w:szCs w:val="20"/>
+          <w:sz w:val="22"/>
+          <w:szCs w:val="22"/>
           <w:lang w:val="en-CA"/>
         </w:rPr>
         <w:instrText xml:space="preserve"> SEQ CHAPTER \h \r 1</w:instrText>
       </w:r>
       <w:r>
         <w:rPr>
-          <w:rFonts w:ascii="Palatino Linotype" w:hAnsi="Palatino Linotype"/>
-          <w:sz w:val="20"/>
-          <w:szCs w:val="20"/>
+          <w:sz w:val="22"/>
+          <w:szCs w:val="22"/>
           <w:lang w:val="en-CA"/>
         </w:rPr>
         <w:fldChar w:fldCharType="end"/>
       </w:r>
       <w:r>
         <w:rPr>
-          <w:rFonts w:ascii="Palatino Linotype" w:hAnsi="Palatino Linotype"/>
-          <w:sz w:val="20"/>
-          <w:szCs w:val="20"/>
+          <w:sz w:val="22"/>
+          <w:szCs w:val="22"/>
           <w:lang w:val="en-CA"/>
         </w:rPr>
-        <w:t>The defendant appeared</w:t>
-      </w:r>
-      <w:r>
-        <w:rPr>
-          <w:rFonts w:ascii="Palatino Linotype" w:hAnsi="Palatino Linotype"/>
-          <w:sz w:val="20"/>
-          <w:szCs w:val="20"/>
-        </w:rPr>
-        <w:t xml:space="preserve"> on {</w:t>
+        <w:t>Defendant appeared in Court</w:t>
+      </w:r>
+      <w:r>
+        <w:rPr>
+          <w:sz w:val="22"/>
+          <w:szCs w:val="22"/>
+        </w:rPr>
+        <w:t xml:space="preserve"> for arraignment on {</w:t>
       </w:r>
       <w:proofErr w:type="gramStart"/>
       <w:r>
         <w:rPr>
-          <w:rFonts w:ascii="Palatino Linotype" w:hAnsi="Palatino Linotype"/>
-          <w:sz w:val="20"/>
-          <w:szCs w:val="20"/>
+          <w:sz w:val="22"/>
+          <w:szCs w:val="22"/>
         </w:rPr>
         <w:t xml:space="preserve">{ </w:t>
       </w:r>
       <w:proofErr w:type="spellStart"/>
       <w:r>
         <w:rPr>
-          <w:rFonts w:ascii="Palatino Linotype" w:hAnsi="Palatino Linotype"/>
-          <w:sz w:val="20"/>
-          <w:szCs w:val="20"/>
+          <w:sz w:val="22"/>
+          <w:szCs w:val="22"/>
         </w:rPr>
         <w:t>plea</w:t>
       </w:r>
       <w:proofErr w:type="gramEnd"/>
       <w:r>
         <w:rPr>
-          <w:rFonts w:ascii="Palatino Linotype" w:hAnsi="Palatino Linotype"/>
-          <w:sz w:val="20"/>
-          <w:szCs w:val="20"/>
-        </w:rPr>
-        <w:t>_</w:t>
-      </w:r>
-      <w:r>
-        <w:rPr>
-          <w:rFonts w:ascii="Palatino Linotype" w:hAnsi="Palatino Linotype"/>
-          <w:sz w:val="20"/>
-          <w:szCs w:val="20"/>
-        </w:rPr>
-        <w:t>trial_</w:t>
-      </w:r>
-      <w:r>
-        <w:rPr>
-          <w:rFonts w:ascii="Palatino Linotype" w:hAnsi="Palatino Linotype"/>
-          <w:sz w:val="20"/>
-          <w:szCs w:val="20"/>
-        </w:rPr>
-        <w:t>date</w:t>
+          <w:sz w:val="22"/>
+          <w:szCs w:val="22"/>
+        </w:rPr>
+        <w:t>_trial_date</w:t>
       </w:r>
       <w:proofErr w:type="spellEnd"/>
       <w:r>
         <w:rPr>
-          <w:rFonts w:ascii="Palatino Linotype" w:hAnsi="Palatino Linotype"/>
+          <w:sz w:val="22"/>
+          <w:szCs w:val="22"/>
+        </w:rPr>
+        <w:t xml:space="preserve"> }}. </w:t>
+      </w:r>
+      <w:r>
+        <w:rPr>
+          <w:rFonts w:ascii="Palatino Linotype" w:hAnsi="Palatino Linotype"/>
+          <w:bCs/>
+          <w:sz w:val="20"/>
+          <w:szCs w:val="20"/>
+        </w:rPr>
+        <w:t xml:space="preserve">{% if </w:t>
+      </w:r>
+      <w:proofErr w:type="spellStart"/>
+      <w:r>
+        <w:rPr>
+          <w:rFonts w:ascii="Palatino Linotype" w:hAnsi="Palatino Linotype"/>
+          <w:bCs/>
+          <w:sz w:val="20"/>
+          <w:szCs w:val="20"/>
+        </w:rPr>
+        <w:t>amend_offense_details</w:t>
+      </w:r>
+      <w:proofErr w:type="spellEnd"/>
+      <w:r>
+        <w:rPr>
+          <w:rFonts w:ascii="Palatino Linotype" w:hAnsi="Palatino Linotype"/>
+          <w:bCs/>
+          <w:sz w:val="20"/>
+          <w:szCs w:val="20"/>
+        </w:rPr>
+        <w:t xml:space="preserve"> is not </w:t>
+      </w:r>
+      <w:proofErr w:type="gramStart"/>
+      <w:r>
+        <w:rPr>
+          <w:rFonts w:ascii="Palatino Linotype" w:hAnsi="Palatino Linotype"/>
+          <w:bCs/>
+          <w:sz w:val="20"/>
+          <w:szCs w:val="20"/>
+        </w:rPr>
+        <w:t>none</w:t>
+      </w:r>
+      <w:proofErr w:type="gramEnd"/>
+      <w:r>
+        <w:rPr>
+          <w:rFonts w:ascii="Palatino Linotype" w:hAnsi="Palatino Linotype"/>
+          <w:bCs/>
+          <w:sz w:val="20"/>
+          <w:szCs w:val="20"/>
+        </w:rPr>
+        <w:t xml:space="preserve"> %}The prosecutor’s motion to amend is {</w:t>
+      </w:r>
+      <w:proofErr w:type="gramStart"/>
+      <w:r>
+        <w:rPr>
+          <w:rFonts w:ascii="Palatino Linotype" w:hAnsi="Palatino Linotype"/>
+          <w:bCs/>
+          <w:sz w:val="20"/>
+          <w:szCs w:val="20"/>
+        </w:rPr>
+        <w:t xml:space="preserve">{ </w:t>
+      </w:r>
+      <w:proofErr w:type="spellStart"/>
+      <w:r>
+        <w:rPr>
+          <w:rFonts w:ascii="Palatino Linotype" w:hAnsi="Palatino Linotype"/>
+          <w:bCs/>
+          <w:sz w:val="20"/>
+          <w:szCs w:val="20"/>
+        </w:rPr>
+        <w:t>amend</w:t>
+      </w:r>
+      <w:proofErr w:type="gramEnd"/>
+      <w:r>
+        <w:rPr>
+          <w:rFonts w:ascii="Palatino Linotype" w:hAnsi="Palatino Linotype"/>
+          <w:bCs/>
+          <w:sz w:val="20"/>
+          <w:szCs w:val="20"/>
+        </w:rPr>
+        <w:t>_offense_details.motion_disposition</w:t>
+      </w:r>
+      <w:proofErr w:type="spellEnd"/>
+      <w:r>
+        <w:rPr>
+          <w:rFonts w:ascii="Palatino Linotype" w:hAnsi="Palatino Linotype"/>
+          <w:bCs/>
+          <w:sz w:val="20"/>
+          <w:szCs w:val="20"/>
+        </w:rPr>
+        <w:t xml:space="preserve"> }} and the charge of {{ </w:t>
+      </w:r>
+      <w:proofErr w:type="spellStart"/>
+      <w:r>
+        <w:rPr>
+          <w:rFonts w:ascii="Palatino Linotype" w:hAnsi="Palatino Linotype"/>
+          <w:bCs/>
+          <w:sz w:val="20"/>
+          <w:szCs w:val="20"/>
+        </w:rPr>
+        <w:t>amend_offense_details.original_charge</w:t>
+      </w:r>
+      <w:proofErr w:type="spellEnd"/>
+      <w:r>
+        <w:rPr>
+          <w:rFonts w:ascii="Palatino Linotype" w:hAnsi="Palatino Linotype"/>
+          <w:bCs/>
+          <w:sz w:val="20"/>
+          <w:szCs w:val="20"/>
+        </w:rPr>
+        <w:t xml:space="preserve"> }} is amended to {{ </w:t>
+      </w:r>
+      <w:proofErr w:type="spellStart"/>
+      <w:r>
+        <w:rPr>
+          <w:rFonts w:ascii="Palatino Linotype" w:hAnsi="Palatino Linotype"/>
+          <w:bCs/>
+          <w:sz w:val="20"/>
+          <w:szCs w:val="20"/>
+        </w:rPr>
+        <w:t>amend_offense_details.amended_charge</w:t>
+      </w:r>
+      <w:proofErr w:type="spellEnd"/>
+      <w:r>
+        <w:rPr>
+          <w:rFonts w:ascii="Palatino Linotype" w:hAnsi="Palatino Linotype"/>
+          <w:bCs/>
           <w:sz w:val="20"/>
           <w:szCs w:val="20"/>
         </w:rPr>
@@ -740,6 +842,7 @@
       <w:r>
         <w:rPr>
           <w:rFonts w:ascii="Palatino Linotype" w:hAnsi="Palatino Linotype"/>
+          <w:bCs/>
           <w:sz w:val="20"/>
           <w:szCs w:val="20"/>
         </w:rPr>
@@ -748,65 +851,147 @@
       <w:r>
         <w:rPr>
           <w:rFonts w:ascii="Palatino Linotype" w:hAnsi="Palatino Linotype"/>
-          <w:sz w:val="20"/>
-          <w:szCs w:val="20"/>
-        </w:rPr>
-        <w:t>The defendant was advised and understood the charge(s) and effects of a plea.</w:t>
-      </w:r>
-      <w:r>
-        <w:rPr>
-          <w:rFonts w:ascii="Palatino Linotype" w:hAnsi="Palatino Linotype"/>
-          <w:sz w:val="20"/>
-          <w:szCs w:val="20"/>
-        </w:rPr>
-        <w:t xml:space="preserve"> </w:t>
+          <w:bCs/>
+          <w:sz w:val="20"/>
+          <w:szCs w:val="20"/>
+        </w:rPr>
+        <w:t xml:space="preserve">{% </w:t>
+      </w:r>
+      <w:proofErr w:type="spellStart"/>
+      <w:r>
+        <w:rPr>
+          <w:rFonts w:ascii="Palatino Linotype" w:hAnsi="Palatino Linotype"/>
+          <w:bCs/>
+          <w:sz w:val="20"/>
+          <w:szCs w:val="20"/>
+        </w:rPr>
+        <w:t>endif</w:t>
+      </w:r>
+      <w:proofErr w:type="spellEnd"/>
+      <w:r>
+        <w:rPr>
+          <w:rFonts w:ascii="Palatino Linotype" w:hAnsi="Palatino Linotype"/>
+          <w:bCs/>
+          <w:sz w:val="20"/>
+          <w:szCs w:val="20"/>
+        </w:rPr>
+        <w:t xml:space="preserve"> %}</w:t>
       </w:r>
     </w:p>
     <w:p>
       <w:pPr>
-        <w:rPr>
-          <w:rFonts w:ascii="Palatino Linotype" w:hAnsi="Palatino Linotype"/>
-          <w:sz w:val="20"/>
-          <w:szCs w:val="20"/>
+        <w:spacing w:line="276" w:lineRule="auto"/>
+        <w:rPr>
+          <w:sz w:val="22"/>
+          <w:szCs w:val="22"/>
         </w:rPr>
       </w:pPr>
     </w:p>
     <w:p>
       <w:pPr>
-        <w:spacing w:after="120"/>
-        <w:rPr>
-          <w:rFonts w:ascii="Palatino Linotype" w:hAnsi="Palatino Linotype"/>
-          <w:b/>
-          <w:sz w:val="20"/>
-          <w:szCs w:val="20"/>
+        <w:spacing w:line="276" w:lineRule="auto"/>
+        <w:rPr>
+          <w:sz w:val="22"/>
+          <w:szCs w:val="22"/>
         </w:rPr>
       </w:pPr>
       <w:r>
         <w:rPr>
-          <w:rFonts w:ascii="Palatino Linotype" w:hAnsi="Palatino Linotype"/>
-          <w:b/>
-          <w:sz w:val="20"/>
-          <w:szCs w:val="20"/>
-        </w:rPr>
-        <w:t>Sentencing</w:t>
-      </w:r>
-    </w:p>
-    <w:p>
-      <w:pPr>
-        <w:rPr>
-          <w:rFonts w:ascii="Palatino Linotype" w:hAnsi="Palatino Linotype"/>
-          <w:bCs/>
-          <w:sz w:val="20"/>
-          <w:szCs w:val="20"/>
-        </w:rPr>
-      </w:pPr>
-      <w:r>
-        <w:rPr>
-          <w:rFonts w:ascii="Palatino Linotype" w:hAnsi="Palatino Linotype"/>
-          <w:sz w:val="20"/>
-          <w:szCs w:val="20"/>
-        </w:rPr>
-        <w:t>The court finds and imposes sentences as follows:</w:t>
+          <w:sz w:val="22"/>
+          <w:szCs w:val="22"/>
+        </w:rPr>
+        <w:t>The</w:t>
+      </w:r>
+      <w:r>
+        <w:rPr>
+          <w:sz w:val="22"/>
+          <w:szCs w:val="22"/>
+        </w:rPr>
+        <w:t xml:space="preserve"> </w:t>
+      </w:r>
+      <w:r>
+        <w:rPr>
+          <w:sz w:val="22"/>
+          <w:szCs w:val="22"/>
+        </w:rPr>
+        <w:t xml:space="preserve">Court explained that Defendant was charged </w:t>
+      </w:r>
+      <w:r>
+        <w:rPr>
+          <w:sz w:val="22"/>
+          <w:szCs w:val="22"/>
+        </w:rPr>
+        <w:t>with the offenses set forth below.</w:t>
+      </w:r>
+      <w:r>
+        <w:rPr>
+          <w:sz w:val="22"/>
+          <w:szCs w:val="22"/>
+        </w:rPr>
+        <w:t xml:space="preserve"> </w:t>
+      </w:r>
+      <w:r>
+        <w:rPr>
+          <w:sz w:val="22"/>
+          <w:szCs w:val="22"/>
+        </w:rPr>
+        <w:t xml:space="preserve">The </w:t>
+      </w:r>
+      <w:r>
+        <w:rPr>
+          <w:sz w:val="22"/>
+          <w:szCs w:val="22"/>
+        </w:rPr>
+        <w:t>Defendant</w:t>
+      </w:r>
+      <w:r>
+        <w:rPr>
+          <w:sz w:val="22"/>
+          <w:szCs w:val="22"/>
+        </w:rPr>
+        <w:t>,</w:t>
+      </w:r>
+      <w:r>
+        <w:rPr>
+          <w:sz w:val="22"/>
+          <w:szCs w:val="22"/>
+        </w:rPr>
+        <w:t xml:space="preserve"> having understood the nature of the charge(s), all constitutional rights, and the effects of a plea</w:t>
+      </w:r>
+      <w:r>
+        <w:rPr>
+          <w:sz w:val="22"/>
+          <w:szCs w:val="22"/>
+        </w:rPr>
+        <w:t>,</w:t>
+      </w:r>
+      <w:r>
+        <w:rPr>
+          <w:sz w:val="22"/>
+          <w:szCs w:val="22"/>
+        </w:rPr>
+        <w:t xml:space="preserve"> entered a plea(s) to the charge(s) as set forth in the chart below. The Court, finding that the Defendant entered the plea knowingly, intelligently, and voluntarily, accep</w:t>
+      </w:r>
+      <w:r>
+        <w:rPr>
+          <w:sz w:val="22"/>
+          <w:szCs w:val="22"/>
+        </w:rPr>
+        <w:t>ted</w:t>
+      </w:r>
+      <w:r>
+        <w:rPr>
+          <w:sz w:val="22"/>
+          <w:szCs w:val="22"/>
+        </w:rPr>
+        <w:t xml:space="preserve"> the plea</w:t>
+      </w:r>
+      <w:r>
+        <w:rPr>
+          <w:sz w:val="22"/>
+          <w:szCs w:val="22"/>
+        </w:rPr>
+        <w:t xml:space="preserve"> and entered the following sentence:</w:t>
       </w:r>
     </w:p>
     <w:p>
@@ -822,6 +1007,7 @@
       <w:tblPr>
         <w:tblStyle w:val="TableGrid"/>
         <w:tblW w:w="0" w:type="auto"/>
+        <w:jc w:val="center"/>
         <w:tblLook w:val="04A0" w:firstRow="1" w:lastRow="0" w:firstColumn="1" w:lastColumn="0" w:noHBand="0" w:noVBand="1"/>
       </w:tblPr>
       <w:tblGrid>
@@ -831,6 +1017,9 @@
         <w:gridCol w:w="1632"/>
       </w:tblGrid>
       <w:tr>
+        <w:trPr>
+          <w:jc w:val="center"/>
+        </w:trPr>
         <w:tc>
           <w:tcPr>
             <w:tcW w:w="1632" w:type="dxa"/>
@@ -1095,6 +1284,9 @@
         </w:tc>
       </w:tr>
       <w:tr>
+        <w:trPr>
+          <w:jc w:val="center"/>
+        </w:trPr>
         <w:tc>
           <w:tcPr>
             <w:tcW w:w="1632" w:type="dxa"/>
@@ -1359,6 +1551,9 @@
         </w:tc>
       </w:tr>
       <w:tr>
+        <w:trPr>
+          <w:jc w:val="center"/>
+        </w:trPr>
         <w:tc>
           <w:tcPr>
             <w:tcW w:w="1632" w:type="dxa"/>
@@ -1623,6 +1818,9 @@
         </w:tc>
       </w:tr>
       <w:tr>
+        <w:trPr>
+          <w:jc w:val="center"/>
+        </w:trPr>
         <w:tc>
           <w:tcPr>
             <w:tcW w:w="1632" w:type="dxa"/>
@@ -1887,6 +2085,9 @@
         </w:tc>
       </w:tr>
       <w:tr>
+        <w:trPr>
+          <w:jc w:val="center"/>
+        </w:trPr>
         <w:tc>
           <w:tcPr>
             <w:tcW w:w="1632" w:type="dxa"/>
@@ -2151,6 +2352,9 @@
         </w:tc>
       </w:tr>
       <w:tr>
+        <w:trPr>
+          <w:jc w:val="center"/>
+        </w:trPr>
         <w:tc>
           <w:tcPr>
             <w:tcW w:w="1632" w:type="dxa"/>
@@ -2415,6 +2619,9 @@
         </w:tc>
       </w:tr>
       <w:tr>
+        <w:trPr>
+          <w:jc w:val="center"/>
+        </w:trPr>
         <w:tc>
           <w:tcPr>
             <w:tcW w:w="1632" w:type="dxa"/>
@@ -2691,19 +2898,8 @@
     </w:tbl>
     <w:p>
       <w:pPr>
-        <w:tabs>
-          <w:tab w:val="left" w:pos="-1080"/>
-          <w:tab w:val="left" w:pos="-720"/>
-          <w:tab w:val="left" w:pos="0"/>
-          <w:tab w:val="left" w:pos="720"/>
-          <w:tab w:val="left" w:pos="1440"/>
-          <w:tab w:val="left" w:pos="2160"/>
-          <w:tab w:val="left" w:pos="2880"/>
-          <w:tab w:val="left" w:pos="3600"/>
-          <w:tab w:val="left" w:pos="4320"/>
-          <w:tab w:val="left" w:pos="4680"/>
-        </w:tabs>
-        <w:ind w:left="4680" w:hanging="4680"/>
+        <w:spacing w:line="276" w:lineRule="auto"/>
+        <w:jc w:val="both"/>
         <w:rPr>
           <w:rFonts w:ascii="Palatino Linotype" w:hAnsi="Palatino Linotype"/>
           <w:b/>
@@ -2715,164 +2911,642 @@
     </w:p>
     <w:p>
       <w:pPr>
-        <w:tabs>
-          <w:tab w:val="left" w:pos="-1080"/>
-          <w:tab w:val="left" w:pos="-720"/>
-          <w:tab w:val="left" w:pos="0"/>
-          <w:tab w:val="left" w:pos="720"/>
-          <w:tab w:val="left" w:pos="1440"/>
-          <w:tab w:val="left" w:pos="2160"/>
-          <w:tab w:val="left" w:pos="2880"/>
-          <w:tab w:val="left" w:pos="3600"/>
-          <w:tab w:val="left" w:pos="4320"/>
-          <w:tab w:val="left" w:pos="4680"/>
-        </w:tabs>
-        <w:spacing w:after="120"/>
-        <w:ind w:left="4680" w:hanging="4680"/>
-        <w:rPr>
-          <w:rFonts w:ascii="Palatino Linotype" w:hAnsi="Palatino Linotype"/>
+        <w:spacing w:line="276" w:lineRule="auto"/>
+        <w:rPr>
+          <w:sz w:val="22"/>
+          <w:szCs w:val="22"/>
+        </w:rPr>
+      </w:pPr>
+      <w:proofErr w:type="gramStart"/>
+      <w:r>
+        <w:rPr>
           <w:b/>
           <w:bCs/>
-          <w:sz w:val="20"/>
-          <w:szCs w:val="20"/>
-        </w:rPr>
-      </w:pPr>
-      <w:r>
-        <w:rPr>
-          <w:rFonts w:ascii="Palatino Linotype" w:hAnsi="Palatino Linotype"/>
+          <w:sz w:val="22"/>
+          <w:szCs w:val="22"/>
+        </w:rPr>
+        <w:t>Fines and Costs.</w:t>
+      </w:r>
+      <w:proofErr w:type="gramEnd"/>
+      <w:r>
+        <w:rPr>
           <w:b/>
           <w:bCs/>
-          <w:sz w:val="20"/>
-          <w:szCs w:val="20"/>
-        </w:rPr>
-        <w:t>Ability to Pay</w:t>
+          <w:sz w:val="22"/>
+          <w:szCs w:val="22"/>
+        </w:rPr>
+        <w:t xml:space="preserve">  </w:t>
+      </w:r>
+      <w:r>
+        <w:rPr>
+          <w:sz w:val="22"/>
+          <w:szCs w:val="22"/>
+        </w:rPr>
+        <w:t>Having been informed of the fines and costs owed, Defendant expressed an ability to pay {</w:t>
+      </w:r>
+      <w:proofErr w:type="gramStart"/>
+      <w:r>
+        <w:rPr>
+          <w:sz w:val="22"/>
+          <w:szCs w:val="22"/>
+        </w:rPr>
+        <w:t xml:space="preserve">{ </w:t>
+      </w:r>
+      <w:proofErr w:type="spellStart"/>
+      <w:r>
+        <w:rPr>
+          <w:sz w:val="22"/>
+          <w:szCs w:val="22"/>
+        </w:rPr>
+        <w:t>ability</w:t>
+      </w:r>
+      <w:proofErr w:type="gramEnd"/>
+      <w:r>
+        <w:rPr>
+          <w:sz w:val="22"/>
+          <w:szCs w:val="22"/>
+        </w:rPr>
+        <w:t>_to_pay_time</w:t>
+      </w:r>
+      <w:proofErr w:type="spellEnd"/>
+      <w:r>
+        <w:rPr>
+          <w:sz w:val="22"/>
+          <w:szCs w:val="22"/>
+        </w:rPr>
+        <w:t xml:space="preserve"> }}. Absent further order the</w:t>
+      </w:r>
+      <w:r>
+        <w:rPr>
+          <w:sz w:val="22"/>
+          <w:szCs w:val="22"/>
+        </w:rPr>
+        <w:t xml:space="preserve"> </w:t>
+      </w:r>
+      <w:r>
+        <w:rPr>
+          <w:sz w:val="22"/>
+          <w:szCs w:val="22"/>
+        </w:rPr>
+        <w:t xml:space="preserve">fines and costs shall be paid </w:t>
+      </w:r>
+      <w:r>
+        <w:rPr>
+          <w:sz w:val="22"/>
+          <w:szCs w:val="22"/>
+        </w:rPr>
+        <w:t xml:space="preserve">in full </w:t>
+      </w:r>
+      <w:r>
+        <w:rPr>
+          <w:sz w:val="22"/>
+          <w:szCs w:val="22"/>
+        </w:rPr>
+        <w:t>by {</w:t>
+      </w:r>
+      <w:proofErr w:type="gramStart"/>
+      <w:r>
+        <w:rPr>
+          <w:sz w:val="22"/>
+          <w:szCs w:val="22"/>
+        </w:rPr>
+        <w:t xml:space="preserve">{ </w:t>
+      </w:r>
+      <w:proofErr w:type="spellStart"/>
+      <w:r>
+        <w:rPr>
+          <w:sz w:val="22"/>
+          <w:szCs w:val="22"/>
+        </w:rPr>
+        <w:t>balance</w:t>
+      </w:r>
+      <w:proofErr w:type="gramEnd"/>
+      <w:r>
+        <w:rPr>
+          <w:sz w:val="22"/>
+          <w:szCs w:val="22"/>
+        </w:rPr>
+        <w:t>_due_date</w:t>
+      </w:r>
+      <w:proofErr w:type="spellEnd"/>
+      <w:r>
+        <w:rPr>
+          <w:sz w:val="22"/>
+          <w:szCs w:val="22"/>
+        </w:rPr>
+        <w:t xml:space="preserve"> }}. Defendant may complete community service hours to satisfy fines and costs</w:t>
+      </w:r>
+      <w:r>
+        <w:rPr>
+          <w:sz w:val="22"/>
+          <w:szCs w:val="22"/>
+        </w:rPr>
+        <w:t xml:space="preserve"> at a rate of $10.00 per hour</w:t>
+      </w:r>
+      <w:r>
+        <w:rPr>
+          <w:sz w:val="22"/>
+          <w:szCs w:val="22"/>
+        </w:rPr>
+        <w:t xml:space="preserve">. All Community Service hours must be approved by the </w:t>
+      </w:r>
+      <w:r>
+        <w:rPr>
+          <w:sz w:val="22"/>
+          <w:szCs w:val="22"/>
+        </w:rPr>
+        <w:t>Office of Community Control.</w:t>
       </w:r>
     </w:p>
     <w:p>
       <w:pPr>
-        <w:rPr>
-          <w:rFonts w:ascii="Palatino Linotype" w:hAnsi="Palatino Linotype"/>
-          <w:sz w:val="20"/>
-          <w:szCs w:val="20"/>
+        <w:spacing w:line="276" w:lineRule="auto"/>
+        <w:rPr>
+          <w:sz w:val="22"/>
+          <w:szCs w:val="22"/>
         </w:rPr>
       </w:pPr>
-      <w:r>
-        <w:rPr>
-          <w:rFonts w:ascii="Palatino Linotype" w:hAnsi="Palatino Linotype"/>
-          <w:sz w:val="20"/>
-          <w:szCs w:val="20"/>
-        </w:rPr>
-        <w:t xml:space="preserve">Defendant </w:t>
-      </w:r>
-      <w:r>
-        <w:rPr>
-          <w:rFonts w:ascii="Palatino Linotype" w:hAnsi="Palatino Linotype"/>
-          <w:sz w:val="20"/>
-          <w:szCs w:val="20"/>
-        </w:rPr>
-        <w:t xml:space="preserve">shall </w:t>
-      </w:r>
-      <w:r>
-        <w:rPr>
-          <w:rFonts w:ascii="Palatino Linotype" w:hAnsi="Palatino Linotype"/>
-          <w:sz w:val="20"/>
-          <w:szCs w:val="20"/>
-        </w:rPr>
-        <w:t xml:space="preserve">pay </w:t>
-      </w:r>
-      <w:r>
-        <w:rPr>
-          <w:rFonts w:ascii="Palatino Linotype" w:hAnsi="Palatino Linotype"/>
-          <w:sz w:val="20"/>
-          <w:szCs w:val="20"/>
-        </w:rPr>
-        <w:t>the imposed fines and costs</w:t>
-      </w:r>
-      <w:r>
-        <w:rPr>
-          <w:rFonts w:ascii="Palatino Linotype" w:hAnsi="Palatino Linotype"/>
-          <w:sz w:val="20"/>
-          <w:szCs w:val="20"/>
-        </w:rPr>
-        <w:t xml:space="preserve"> {</w:t>
-      </w:r>
+    </w:p>
+    <w:p>
+      <w:pPr>
+        <w:spacing w:line="276" w:lineRule="auto"/>
+        <w:rPr>
+          <w:sz w:val="22"/>
+          <w:szCs w:val="22"/>
+        </w:rPr>
+      </w:pPr>
       <w:proofErr w:type="gramStart"/>
       <w:r>
         <w:rPr>
-          <w:rFonts w:ascii="Palatino Linotype" w:hAnsi="Palatino Linotype"/>
-          <w:sz w:val="20"/>
-          <w:szCs w:val="20"/>
-        </w:rPr>
-        <w:t xml:space="preserve">{ </w:t>
+          <w:b/>
+          <w:bCs/>
+          <w:sz w:val="22"/>
+          <w:szCs w:val="22"/>
+        </w:rPr>
+        <w:lastRenderedPageBreak/>
+        <w:t>Community Service.</w:t>
+      </w:r>
+      <w:proofErr w:type="gramEnd"/>
+      <w:r>
+        <w:rPr>
+          <w:b/>
+          <w:bCs/>
+          <w:sz w:val="22"/>
+          <w:szCs w:val="22"/>
+        </w:rPr>
+        <w:t xml:space="preserve">  </w:t>
+      </w:r>
+      <w:r>
+        <w:rPr>
+          <w:sz w:val="22"/>
+          <w:szCs w:val="22"/>
+        </w:rPr>
+        <w:t xml:space="preserve">The Court ordered </w:t>
+      </w:r>
+      <w:proofErr w:type="gramStart"/>
+      <w:r>
+        <w:rPr>
+          <w:sz w:val="22"/>
+          <w:szCs w:val="22"/>
+        </w:rPr>
+        <w:t xml:space="preserve">that Defendant complete </w:t>
+      </w:r>
+      <w:r>
+        <w:rPr>
+          <w:sz w:val="22"/>
+          <w:szCs w:val="22"/>
+          <w:u w:val="single"/>
+        </w:rPr>
+        <w:tab/>
+      </w:r>
+      <w:r>
+        <w:rPr>
+          <w:sz w:val="22"/>
+          <w:szCs w:val="22"/>
+        </w:rPr>
+        <w:t xml:space="preserve"> hours</w:t>
+      </w:r>
+      <w:proofErr w:type="gramEnd"/>
+      <w:r>
+        <w:rPr>
+          <w:sz w:val="22"/>
+          <w:szCs w:val="22"/>
+        </w:rPr>
+        <w:t xml:space="preserve"> of community service within </w:t>
+      </w:r>
+      <w:r>
+        <w:rPr>
+          <w:sz w:val="22"/>
+          <w:szCs w:val="22"/>
+          <w:u w:val="single"/>
+        </w:rPr>
+        <w:tab/>
+      </w:r>
+      <w:r>
+        <w:rPr>
+          <w:sz w:val="22"/>
+          <w:szCs w:val="22"/>
+        </w:rPr>
+        <w:t xml:space="preserve"> days. Defendant </w:t>
+      </w:r>
+      <w:r>
+        <w:rPr>
+          <w:sz w:val="22"/>
+          <w:szCs w:val="22"/>
+        </w:rPr>
+        <w:t>shall</w:t>
+      </w:r>
+      <w:r>
+        <w:rPr>
+          <w:sz w:val="22"/>
+          <w:szCs w:val="22"/>
+        </w:rPr>
+        <w:t xml:space="preserve"> show proof of completion of all </w:t>
+      </w:r>
+      <w:r>
+        <w:rPr>
+          <w:sz w:val="22"/>
+          <w:szCs w:val="22"/>
+        </w:rPr>
+        <w:t xml:space="preserve">completed </w:t>
+      </w:r>
+      <w:r>
+        <w:rPr>
+          <w:sz w:val="22"/>
+          <w:szCs w:val="22"/>
+        </w:rPr>
+        <w:t xml:space="preserve">hours to the </w:t>
+      </w:r>
+      <w:r>
+        <w:rPr>
+          <w:sz w:val="22"/>
+          <w:szCs w:val="22"/>
+        </w:rPr>
+        <w:t>Office of Community Control</w:t>
+      </w:r>
+      <w:r>
+        <w:rPr>
+          <w:sz w:val="22"/>
+          <w:szCs w:val="22"/>
+        </w:rPr>
+        <w:t xml:space="preserve"> on or before </w:t>
+      </w:r>
+      <w:r>
+        <w:rPr>
+          <w:sz w:val="22"/>
+          <w:szCs w:val="22"/>
+          <w:u w:val="single"/>
+        </w:rPr>
+        <w:tab/>
+      </w:r>
+      <w:r>
+        <w:rPr>
+          <w:sz w:val="22"/>
+          <w:szCs w:val="22"/>
+        </w:rPr>
+        <w:t xml:space="preserve">.  </w:t>
+      </w:r>
+    </w:p>
+    <w:p>
+      <w:pPr>
+        <w:spacing w:line="276" w:lineRule="auto"/>
+        <w:rPr>
+          <w:sz w:val="22"/>
+          <w:szCs w:val="22"/>
+        </w:rPr>
+      </w:pPr>
+    </w:p>
+    <w:p>
+      <w:pPr>
+        <w:spacing w:line="276" w:lineRule="auto"/>
+        <w:rPr>
+          <w:sz w:val="22"/>
+          <w:szCs w:val="22"/>
+        </w:rPr>
+      </w:pPr>
+      <w:proofErr w:type="gramStart"/>
+      <w:r>
+        <w:rPr>
+          <w:b/>
+          <w:bCs/>
+          <w:sz w:val="22"/>
+          <w:szCs w:val="22"/>
+        </w:rPr>
+        <w:t>Proof of Financial Responsibility.</w:t>
+      </w:r>
+      <w:proofErr w:type="gramEnd"/>
+      <w:r>
+        <w:rPr>
+          <w:b/>
+          <w:bCs/>
+          <w:sz w:val="22"/>
+          <w:szCs w:val="22"/>
+        </w:rPr>
+        <w:t xml:space="preserve">  </w:t>
+      </w:r>
+      <w:r>
+        <w:rPr>
+          <w:rFonts w:ascii="Palatino Linotype" w:hAnsi="Palatino Linotype"/>
+          <w:bCs/>
+          <w:sz w:val="20"/>
+          <w:szCs w:val="20"/>
+        </w:rPr>
+        <w:t xml:space="preserve">{% if </w:t>
       </w:r>
       <w:proofErr w:type="spellStart"/>
       <w:r>
         <w:rPr>
           <w:rFonts w:ascii="Palatino Linotype" w:hAnsi="Palatino Linotype"/>
-          <w:sz w:val="20"/>
-          <w:szCs w:val="20"/>
-        </w:rPr>
-        <w:t>ability</w:t>
-      </w:r>
-      <w:proofErr w:type="gramEnd"/>
-      <w:r>
-        <w:rPr>
-          <w:rFonts w:ascii="Palatino Linotype" w:hAnsi="Palatino Linotype"/>
-          <w:sz w:val="20"/>
-          <w:szCs w:val="20"/>
-        </w:rPr>
-        <w:t>_to_pay_time</w:t>
+          <w:bCs/>
+          <w:sz w:val="20"/>
+          <w:szCs w:val="20"/>
+        </w:rPr>
+        <w:t>fra_in_file</w:t>
       </w:r>
       <w:proofErr w:type="spellEnd"/>
       <w:r>
         <w:rPr>
           <w:rFonts w:ascii="Palatino Linotype" w:hAnsi="Palatino Linotype"/>
-          <w:sz w:val="20"/>
-          <w:szCs w:val="20"/>
-        </w:rPr>
-        <w:t xml:space="preserve"> }}</w:t>
-      </w:r>
-      <w:r>
-        <w:rPr>
-          <w:rFonts w:ascii="Palatino Linotype" w:hAnsi="Palatino Linotype"/>
-          <w:sz w:val="20"/>
-          <w:szCs w:val="20"/>
-        </w:rPr>
-        <w:t xml:space="preserve"> and absent further court order the total balance of fines and costs shall be paid by {{ </w:t>
+          <w:bCs/>
+          <w:sz w:val="20"/>
+          <w:szCs w:val="20"/>
+        </w:rPr>
+        <w:t xml:space="preserve"> is </w:t>
+      </w:r>
+      <w:r>
+        <w:rPr>
+          <w:rFonts w:ascii="Palatino Linotype" w:hAnsi="Palatino Linotype"/>
+          <w:bCs/>
+          <w:sz w:val="20"/>
+          <w:szCs w:val="20"/>
+        </w:rPr>
+        <w:t>true</w:t>
+      </w:r>
+      <w:r>
+        <w:rPr>
+          <w:rFonts w:ascii="Palatino Linotype" w:hAnsi="Palatino Linotype"/>
+          <w:bCs/>
+          <w:sz w:val="20"/>
+          <w:szCs w:val="20"/>
+        </w:rPr>
+        <w:t xml:space="preserve"> %}</w:t>
+      </w:r>
+      <w:r>
+        <w:rPr>
+          <w:rFonts w:ascii="Palatino Linotype" w:hAnsi="Palatino Linotype"/>
+          <w:bCs/>
+          <w:sz w:val="20"/>
+          <w:szCs w:val="20"/>
+        </w:rPr>
+        <w:t xml:space="preserve"> </w:t>
+      </w:r>
+      <w:r>
+        <w:rPr>
+          <w:sz w:val="22"/>
+          <w:szCs w:val="22"/>
+        </w:rPr>
+        <w:t>The Defendant showed proof of financial responsibility at the time of the offense.</w:t>
+      </w:r>
+      <w:r>
+        <w:rPr>
+          <w:rFonts w:ascii="Palatino Linotype" w:hAnsi="Palatino Linotype"/>
+          <w:bCs/>
+          <w:sz w:val="20"/>
+          <w:szCs w:val="20"/>
+        </w:rPr>
+        <w:t xml:space="preserve">{% </w:t>
       </w:r>
       <w:proofErr w:type="spellStart"/>
       <w:r>
         <w:rPr>
           <w:rFonts w:ascii="Palatino Linotype" w:hAnsi="Palatino Linotype"/>
-          <w:sz w:val="20"/>
-          <w:szCs w:val="20"/>
-        </w:rPr>
-        <w:t>balance_due_date</w:t>
+          <w:bCs/>
+          <w:sz w:val="20"/>
+          <w:szCs w:val="20"/>
+        </w:rPr>
+        <w:t>endif</w:t>
       </w:r>
       <w:proofErr w:type="spellEnd"/>
       <w:r>
         <w:rPr>
           <w:rFonts w:ascii="Palatino Linotype" w:hAnsi="Palatino Linotype"/>
-          <w:sz w:val="20"/>
-          <w:szCs w:val="20"/>
-        </w:rPr>
-        <w:t xml:space="preserve"> }}</w:t>
-      </w:r>
-      <w:r>
-        <w:rPr>
-          <w:rFonts w:ascii="Palatino Linotype" w:hAnsi="Palatino Linotype"/>
-          <w:sz w:val="20"/>
-          <w:szCs w:val="20"/>
-        </w:rPr>
-        <w:t xml:space="preserve">. </w:t>
-      </w:r>
-      <w:r>
-        <w:rPr>
-          <w:rFonts w:ascii="Palatino Linotype" w:hAnsi="Palatino Linotype"/>
-          <w:sz w:val="20"/>
-          <w:szCs w:val="20"/>
-        </w:rPr>
-        <w:t xml:space="preserve">Community service in lieu of fines and costs is approved. </w:t>
+          <w:bCs/>
+          <w:sz w:val="20"/>
+          <w:szCs w:val="20"/>
+        </w:rPr>
+        <w:t xml:space="preserve"> %}{% if </w:t>
+      </w:r>
+      <w:proofErr w:type="spellStart"/>
+      <w:r>
+        <w:rPr>
+          <w:rFonts w:ascii="Palatino Linotype" w:hAnsi="Palatino Linotype"/>
+          <w:bCs/>
+          <w:sz w:val="20"/>
+          <w:szCs w:val="20"/>
+        </w:rPr>
+        <w:t>fra_in_court</w:t>
+      </w:r>
+      <w:proofErr w:type="spellEnd"/>
+      <w:r>
+        <w:rPr>
+          <w:rFonts w:ascii="Palatino Linotype" w:hAnsi="Palatino Linotype"/>
+          <w:bCs/>
+          <w:sz w:val="20"/>
+          <w:szCs w:val="20"/>
+        </w:rPr>
+        <w:t xml:space="preserve"> is </w:t>
+      </w:r>
+      <w:r>
+        <w:rPr>
+          <w:rFonts w:ascii="Palatino Linotype" w:hAnsi="Palatino Linotype"/>
+          <w:bCs/>
+          <w:sz w:val="20"/>
+          <w:szCs w:val="20"/>
+        </w:rPr>
+        <w:t>true</w:t>
+      </w:r>
+      <w:r>
+        <w:rPr>
+          <w:rFonts w:ascii="Palatino Linotype" w:hAnsi="Palatino Linotype"/>
+          <w:bCs/>
+          <w:sz w:val="20"/>
+          <w:szCs w:val="20"/>
+        </w:rPr>
+        <w:t xml:space="preserve"> %}</w:t>
+      </w:r>
+      <w:r>
+        <w:rPr>
+          <w:rFonts w:ascii="Palatino Linotype" w:hAnsi="Palatino Linotype"/>
+          <w:bCs/>
+          <w:sz w:val="20"/>
+          <w:szCs w:val="20"/>
+        </w:rPr>
+        <w:t xml:space="preserve"> </w:t>
+      </w:r>
+      <w:r>
+        <w:rPr>
+          <w:sz w:val="22"/>
+          <w:szCs w:val="22"/>
+        </w:rPr>
+        <w:t>The Defendant showed the Court proof of responsibility during the proceeding</w:t>
+      </w:r>
+      <w:r>
+        <w:rPr>
+          <w:sz w:val="22"/>
+          <w:szCs w:val="22"/>
+        </w:rPr>
+        <w:t>.</w:t>
+      </w:r>
+      <w:r>
+        <w:rPr>
+          <w:rFonts w:ascii="Palatino Linotype" w:hAnsi="Palatino Linotype"/>
+          <w:bCs/>
+          <w:sz w:val="20"/>
+          <w:szCs w:val="20"/>
+        </w:rPr>
+        <w:t xml:space="preserve">{% </w:t>
+      </w:r>
+      <w:proofErr w:type="spellStart"/>
+      <w:r>
+        <w:rPr>
+          <w:rFonts w:ascii="Palatino Linotype" w:hAnsi="Palatino Linotype"/>
+          <w:bCs/>
+          <w:sz w:val="20"/>
+          <w:szCs w:val="20"/>
+        </w:rPr>
+        <w:t>endif</w:t>
+      </w:r>
+      <w:proofErr w:type="spellEnd"/>
+      <w:r>
+        <w:rPr>
+          <w:rFonts w:ascii="Palatino Linotype" w:hAnsi="Palatino Linotype"/>
+          <w:bCs/>
+          <w:sz w:val="20"/>
+          <w:szCs w:val="20"/>
+        </w:rPr>
+        <w:t xml:space="preserve"> %}{% if </w:t>
+      </w:r>
+      <w:proofErr w:type="spellStart"/>
+      <w:r>
+        <w:rPr>
+          <w:rFonts w:ascii="Palatino Linotype" w:hAnsi="Palatino Linotype"/>
+          <w:bCs/>
+          <w:sz w:val="20"/>
+          <w:szCs w:val="20"/>
+        </w:rPr>
+        <w:t>fra_in_file</w:t>
+      </w:r>
+      <w:proofErr w:type="spellEnd"/>
+      <w:r>
+        <w:rPr>
+          <w:rFonts w:ascii="Palatino Linotype" w:hAnsi="Palatino Linotype"/>
+          <w:bCs/>
+          <w:sz w:val="20"/>
+          <w:szCs w:val="20"/>
+        </w:rPr>
+        <w:t xml:space="preserve"> is </w:t>
+      </w:r>
+      <w:r>
+        <w:rPr>
+          <w:rFonts w:ascii="Palatino Linotype" w:hAnsi="Palatino Linotype"/>
+          <w:bCs/>
+          <w:sz w:val="20"/>
+          <w:szCs w:val="20"/>
+        </w:rPr>
+        <w:t>false</w:t>
+      </w:r>
+      <w:r>
+        <w:rPr>
+          <w:rFonts w:ascii="Palatino Linotype" w:hAnsi="Palatino Linotype"/>
+          <w:bCs/>
+          <w:sz w:val="20"/>
+          <w:szCs w:val="20"/>
+        </w:rPr>
+        <w:t xml:space="preserve"> %}{% if </w:t>
+      </w:r>
+      <w:proofErr w:type="spellStart"/>
+      <w:r>
+        <w:rPr>
+          <w:rFonts w:ascii="Palatino Linotype" w:hAnsi="Palatino Linotype"/>
+          <w:bCs/>
+          <w:sz w:val="20"/>
+          <w:szCs w:val="20"/>
+        </w:rPr>
+        <w:t>fra_in_court</w:t>
+      </w:r>
+      <w:proofErr w:type="spellEnd"/>
+      <w:r>
+        <w:rPr>
+          <w:rFonts w:ascii="Palatino Linotype" w:hAnsi="Palatino Linotype"/>
+          <w:bCs/>
+          <w:sz w:val="20"/>
+          <w:szCs w:val="20"/>
+        </w:rPr>
+        <w:t xml:space="preserve"> is </w:t>
+      </w:r>
+      <w:r>
+        <w:rPr>
+          <w:rFonts w:ascii="Palatino Linotype" w:hAnsi="Palatino Linotype"/>
+          <w:bCs/>
+          <w:sz w:val="20"/>
+          <w:szCs w:val="20"/>
+        </w:rPr>
+        <w:t>false</w:t>
+      </w:r>
+      <w:r>
+        <w:rPr>
+          <w:rFonts w:ascii="Palatino Linotype" w:hAnsi="Palatino Linotype"/>
+          <w:bCs/>
+          <w:sz w:val="20"/>
+          <w:szCs w:val="20"/>
+        </w:rPr>
+        <w:t xml:space="preserve"> %}</w:t>
+      </w:r>
+      <w:r>
+        <w:rPr>
+          <w:sz w:val="22"/>
+          <w:szCs w:val="22"/>
+        </w:rPr>
+        <w:t xml:space="preserve">The Defendant did not show proof of financial responsibility at the time of the offense or during the proceeding, but may show proof to Clerk of Court at any time prior to the submission of this matter to the </w:t>
+      </w:r>
+      <w:r>
+        <w:rPr>
+          <w:sz w:val="22"/>
+          <w:szCs w:val="22"/>
+        </w:rPr>
+        <w:t xml:space="preserve">Ohio Bureau of Motor Vehicles.{% </w:t>
+      </w:r>
+      <w:proofErr w:type="spellStart"/>
+      <w:r>
+        <w:rPr>
+          <w:sz w:val="22"/>
+          <w:szCs w:val="22"/>
+        </w:rPr>
+        <w:t>endif</w:t>
+      </w:r>
+      <w:proofErr w:type="spellEnd"/>
+      <w:r>
+        <w:rPr>
+          <w:sz w:val="22"/>
+          <w:szCs w:val="22"/>
+        </w:rPr>
+        <w:t xml:space="preserve"> %}{% </w:t>
+      </w:r>
+      <w:proofErr w:type="spellStart"/>
+      <w:r>
+        <w:rPr>
+          <w:sz w:val="22"/>
+          <w:szCs w:val="22"/>
+        </w:rPr>
+        <w:t>endif</w:t>
+      </w:r>
+      <w:proofErr w:type="spellEnd"/>
+      <w:r>
+        <w:rPr>
+          <w:sz w:val="22"/>
+          <w:szCs w:val="22"/>
+        </w:rPr>
+        <w:t xml:space="preserve"> %}</w:t>
       </w:r>
     </w:p>
     <w:p>
@@ -2918,6 +3592,78 @@
           <w:szCs w:val="20"/>
         </w:rPr>
       </w:pPr>
+      <w:r>
+        <w:rPr>
+          <w:rFonts w:ascii="Palatino Linotype" w:hAnsi="Palatino Linotype"/>
+          <w:sz w:val="20"/>
+          <w:szCs w:val="20"/>
+        </w:rPr>
+        <w:tab/>
+      </w:r>
+      <w:r>
+        <w:rPr>
+          <w:rFonts w:ascii="Palatino Linotype" w:hAnsi="Palatino Linotype"/>
+          <w:sz w:val="20"/>
+          <w:szCs w:val="20"/>
+        </w:rPr>
+        <w:tab/>
+      </w:r>
+      <w:r>
+        <w:rPr>
+          <w:rFonts w:ascii="Palatino Linotype" w:hAnsi="Palatino Linotype"/>
+          <w:sz w:val="20"/>
+          <w:szCs w:val="20"/>
+        </w:rPr>
+        <w:tab/>
+      </w:r>
+      <w:r>
+        <w:rPr>
+          <w:rFonts w:ascii="Palatino Linotype" w:hAnsi="Palatino Linotype"/>
+          <w:sz w:val="20"/>
+          <w:szCs w:val="20"/>
+        </w:rPr>
+        <w:tab/>
+      </w:r>
+      <w:r>
+        <w:rPr>
+          <w:rFonts w:ascii="Palatino Linotype" w:hAnsi="Palatino Linotype"/>
+          <w:sz w:val="20"/>
+          <w:szCs w:val="20"/>
+        </w:rPr>
+        <w:tab/>
+      </w:r>
+      <w:r>
+        <w:rPr>
+          <w:rFonts w:ascii="Palatino Linotype" w:hAnsi="Palatino Linotype"/>
+          <w:sz w:val="20"/>
+          <w:szCs w:val="20"/>
+        </w:rPr>
+        <w:tab/>
+      </w:r>
+      <w:r>
+        <w:rPr>
+          <w:rFonts w:ascii="Palatino Linotype" w:hAnsi="Palatino Linotype"/>
+          <w:sz w:val="20"/>
+          <w:szCs w:val="20"/>
+        </w:rPr>
+        <w:tab/>
+      </w:r>
+      <w:r>
+        <w:rPr>
+          <w:rFonts w:ascii="Palatino Linotype" w:hAnsi="Palatino Linotype"/>
+          <w:sz w:val="20"/>
+          <w:szCs w:val="20"/>
+        </w:rPr>
+        <w:tab/>
+      </w:r>
+      <w:r>
+        <w:rPr>
+          <w:rFonts w:ascii="Palatino Linotype" w:hAnsi="Palatino Linotype"/>
+          <w:sz w:val="20"/>
+          <w:szCs w:val="20"/>
+        </w:rPr>
+        <w:t>____________________________________</w:t>
+      </w:r>
     </w:p>
     <w:p>
       <w:pPr>
@@ -2933,8 +3679,206 @@
           <w:tab w:val="left" w:pos="4320"/>
           <w:tab w:val="left" w:pos="4680"/>
         </w:tabs>
-        <w:ind w:left="4680" w:hanging="4680"/>
+        <w:ind w:firstLine="4680"/>
         <w:jc w:val="both"/>
+        <w:rPr>
+          <w:rFonts w:ascii="Palatino Linotype" w:hAnsi="Palatino Linotype"/>
+          <w:sz w:val="20"/>
+          <w:szCs w:val="20"/>
+        </w:rPr>
+      </w:pPr>
+      <w:r>
+        <w:rPr>
+          <w:rFonts w:ascii="Palatino Linotype" w:hAnsi="Palatino Linotype"/>
+          <w:sz w:val="20"/>
+          <w:szCs w:val="20"/>
+        </w:rPr>
+        <w:tab/>
+      </w:r>
+      <w:r>
+        <w:rPr>
+          <w:rFonts w:ascii="Palatino Linotype" w:hAnsi="Palatino Linotype"/>
+          <w:sz w:val="20"/>
+          <w:szCs w:val="20"/>
+        </w:rPr>
+        <w:t>AMANDA D. BUNNER</w:t>
+      </w:r>
+    </w:p>
+    <w:p>
+      <w:pPr>
+        <w:tabs>
+          <w:tab w:val="left" w:pos="-1080"/>
+          <w:tab w:val="left" w:pos="-720"/>
+          <w:tab w:val="left" w:pos="0"/>
+          <w:tab w:val="left" w:pos="720"/>
+          <w:tab w:val="left" w:pos="1440"/>
+          <w:tab w:val="left" w:pos="2160"/>
+          <w:tab w:val="left" w:pos="2880"/>
+          <w:tab w:val="left" w:pos="3600"/>
+          <w:tab w:val="left" w:pos="4320"/>
+          <w:tab w:val="left" w:pos="4680"/>
+        </w:tabs>
+        <w:ind w:firstLine="4680"/>
+        <w:jc w:val="both"/>
+        <w:rPr>
+          <w:rFonts w:ascii="Palatino Linotype" w:hAnsi="Palatino Linotype"/>
+          <w:sz w:val="20"/>
+          <w:szCs w:val="20"/>
+        </w:rPr>
+      </w:pPr>
+      <w:r>
+        <w:rPr>
+          <w:rFonts w:ascii="Palatino Linotype" w:hAnsi="Palatino Linotype"/>
+          <w:sz w:val="20"/>
+          <w:szCs w:val="20"/>
+        </w:rPr>
+        <w:tab/>
+      </w:r>
+      <w:r>
+        <w:rPr>
+          <w:rFonts w:ascii="Palatino Linotype" w:hAnsi="Palatino Linotype"/>
+          <w:sz w:val="20"/>
+          <w:szCs w:val="20"/>
+        </w:rPr>
+        <w:t>MAGISTRATE</w:t>
+      </w:r>
+    </w:p>
+    <w:p>
+      <w:pPr>
+        <w:tabs>
+          <w:tab w:val="left" w:pos="-1080"/>
+          <w:tab w:val="left" w:pos="-720"/>
+          <w:tab w:val="left" w:pos="0"/>
+          <w:tab w:val="left" w:pos="720"/>
+          <w:tab w:val="left" w:pos="1440"/>
+          <w:tab w:val="left" w:pos="2160"/>
+          <w:tab w:val="left" w:pos="2880"/>
+          <w:tab w:val="left" w:pos="3600"/>
+          <w:tab w:val="left" w:pos="4320"/>
+          <w:tab w:val="left" w:pos="4680"/>
+        </w:tabs>
+        <w:ind w:firstLine="4680"/>
+        <w:jc w:val="both"/>
+        <w:rPr>
+          <w:rFonts w:ascii="Palatino Linotype" w:hAnsi="Palatino Linotype"/>
+          <w:sz w:val="20"/>
+          <w:szCs w:val="20"/>
+        </w:rPr>
+      </w:pPr>
+    </w:p>
+    <w:p>
+      <w:pPr>
+        <w:tabs>
+          <w:tab w:val="left" w:pos="-1080"/>
+          <w:tab w:val="left" w:pos="-720"/>
+          <w:tab w:val="left" w:pos="0"/>
+          <w:tab w:val="left" w:pos="720"/>
+          <w:tab w:val="left" w:pos="1440"/>
+          <w:tab w:val="left" w:pos="2160"/>
+          <w:tab w:val="left" w:pos="2880"/>
+          <w:tab w:val="left" w:pos="3600"/>
+          <w:tab w:val="left" w:pos="4320"/>
+          <w:tab w:val="left" w:pos="4680"/>
+        </w:tabs>
+        <w:rPr>
+          <w:rFonts w:ascii="Palatino Linotype" w:hAnsi="Palatino Linotype"/>
+          <w:sz w:val="20"/>
+          <w:szCs w:val="20"/>
+        </w:rPr>
+      </w:pPr>
+    </w:p>
+    <w:p>
+      <w:pPr>
+        <w:tabs>
+          <w:tab w:val="center" w:pos="4680"/>
+        </w:tabs>
+        <w:jc w:val="center"/>
+        <w:rPr>
+          <w:rFonts w:ascii="Palatino Linotype" w:hAnsi="Palatino Linotype"/>
+          <w:sz w:val="20"/>
+          <w:szCs w:val="20"/>
+        </w:rPr>
+      </w:pPr>
+      <w:r>
+        <w:rPr>
+          <w:rFonts w:ascii="Palatino Linotype" w:hAnsi="Palatino Linotype"/>
+          <w:b/>
+          <w:bCs/>
+          <w:sz w:val="20"/>
+          <w:szCs w:val="20"/>
+          <w:u w:val="single"/>
+        </w:rPr>
+        <w:t xml:space="preserve">FINAL JUDGMENT </w:t>
+      </w:r>
+      <w:r>
+        <w:rPr>
+          <w:rFonts w:ascii="Palatino Linotype" w:hAnsi="Palatino Linotype"/>
+          <w:b/>
+          <w:bCs/>
+          <w:sz w:val="20"/>
+          <w:szCs w:val="20"/>
+          <w:u w:val="single"/>
+        </w:rPr>
+        <w:t>ENTRY</w:t>
+      </w:r>
+    </w:p>
+    <w:p>
+      <w:pPr>
+        <w:tabs>
+          <w:tab w:val="left" w:pos="-1080"/>
+          <w:tab w:val="left" w:pos="-720"/>
+          <w:tab w:val="left" w:pos="0"/>
+          <w:tab w:val="left" w:pos="720"/>
+          <w:tab w:val="left" w:pos="1440"/>
+          <w:tab w:val="left" w:pos="2160"/>
+          <w:tab w:val="left" w:pos="2880"/>
+          <w:tab w:val="left" w:pos="3600"/>
+          <w:tab w:val="left" w:pos="4320"/>
+          <w:tab w:val="left" w:pos="4680"/>
+        </w:tabs>
+        <w:jc w:val="center"/>
+        <w:rPr>
+          <w:rFonts w:ascii="Palatino Linotype" w:hAnsi="Palatino Linotype"/>
+          <w:sz w:val="20"/>
+          <w:szCs w:val="20"/>
+        </w:rPr>
+      </w:pPr>
+    </w:p>
+    <w:p>
+      <w:pPr>
+        <w:tabs>
+          <w:tab w:val="left" w:pos="-1080"/>
+          <w:tab w:val="left" w:pos="-720"/>
+          <w:tab w:val="left" w:pos="0"/>
+          <w:tab w:val="left" w:pos="720"/>
+          <w:tab w:val="left" w:pos="1440"/>
+          <w:tab w:val="left" w:pos="2160"/>
+          <w:tab w:val="left" w:pos="2880"/>
+          <w:tab w:val="left" w:pos="3600"/>
+          <w:tab w:val="left" w:pos="4320"/>
+          <w:tab w:val="left" w:pos="4680"/>
+        </w:tabs>
+        <w:rPr>
+          <w:rFonts w:ascii="Palatino Linotype" w:hAnsi="Palatino Linotype"/>
+          <w:sz w:val="20"/>
+          <w:szCs w:val="20"/>
+        </w:rPr>
+      </w:pPr>
+    </w:p>
+    <w:p>
+      <w:pPr>
+        <w:tabs>
+          <w:tab w:val="left" w:pos="-1080"/>
+          <w:tab w:val="left" w:pos="-720"/>
+          <w:tab w:val="left" w:pos="0"/>
+          <w:tab w:val="left" w:pos="720"/>
+          <w:tab w:val="left" w:pos="1440"/>
+          <w:tab w:val="left" w:pos="2160"/>
+          <w:tab w:val="left" w:pos="2880"/>
+          <w:tab w:val="left" w:pos="3600"/>
+          <w:tab w:val="left" w:pos="4320"/>
+          <w:tab w:val="left" w:pos="4680"/>
+        </w:tabs>
         <w:rPr>
           <w:rFonts w:ascii="Palatino Linotype" w:hAnsi="Palatino Linotype"/>
           <w:sz w:val="20"/>
@@ -3073,7 +4017,7 @@
           <w:sz w:val="20"/>
           <w:szCs w:val="20"/>
         </w:rPr>
-        <w:t>AMANDA D. BUNNER</w:t>
+        <w:t>JUDGE</w:t>
       </w:r>
     </w:p>
     <w:p>
@@ -3090,8 +4034,6 @@
           <w:tab w:val="left" w:pos="4320"/>
           <w:tab w:val="left" w:pos="4680"/>
         </w:tabs>
-        <w:ind w:firstLine="4680"/>
-        <w:jc w:val="both"/>
         <w:rPr>
           <w:rFonts w:ascii="Palatino Linotype" w:hAnsi="Palatino Linotype"/>
           <w:sz w:val="20"/>
@@ -3104,17 +4046,10 @@
           <w:sz w:val="20"/>
           <w:szCs w:val="20"/>
         </w:rPr>
-        <w:lastRenderedPageBreak/>
-        <w:tab/>
-      </w:r>
-      <w:r>
-        <w:rPr>
-          <w:rFonts w:ascii="Palatino Linotype" w:hAnsi="Palatino Linotype"/>
-          <w:sz w:val="20"/>
-          <w:szCs w:val="20"/>
-        </w:rPr>
-        <w:t>MAGISTRATE</w:t>
-      </w:r>
+        <w:t>ENTRY ADOPTED.</w:t>
+      </w:r>
+      <w:bookmarkStart w:id="0" w:name="_GoBack"/>
+      <w:bookmarkEnd w:id="0"/>
     </w:p>
     <w:p>
       <w:pPr>
@@ -3130,8 +4065,6 @@
           <w:tab w:val="left" w:pos="4320"/>
           <w:tab w:val="left" w:pos="4680"/>
         </w:tabs>
-        <w:ind w:firstLine="4680"/>
-        <w:jc w:val="both"/>
         <w:rPr>
           <w:rFonts w:ascii="Palatino Linotype" w:hAnsi="Palatino Linotype"/>
           <w:sz w:val="20"/>
@@ -3159,40 +4092,29 @@
           <w:szCs w:val="20"/>
         </w:rPr>
       </w:pPr>
-    </w:p>
-    <w:p>
-      <w:pPr>
-        <w:tabs>
-          <w:tab w:val="center" w:pos="4680"/>
-        </w:tabs>
-        <w:jc w:val="center"/>
-        <w:rPr>
-          <w:rFonts w:ascii="Palatino Linotype" w:hAnsi="Palatino Linotype"/>
-          <w:sz w:val="20"/>
-          <w:szCs w:val="20"/>
-        </w:rPr>
-      </w:pPr>
-      <w:r>
-        <w:rPr>
-          <w:rFonts w:ascii="Palatino Linotype" w:hAnsi="Palatino Linotype"/>
-          <w:b/>
-          <w:bCs/>
-          <w:sz w:val="20"/>
-          <w:szCs w:val="20"/>
-          <w:u w:val="single"/>
-        </w:rPr>
-        <w:t xml:space="preserve">FINAL JUDGMENT </w:t>
-      </w:r>
-      <w:r>
-        <w:rPr>
-          <w:rFonts w:ascii="Palatino Linotype" w:hAnsi="Palatino Linotype"/>
-          <w:b/>
-          <w:bCs/>
-          <w:sz w:val="20"/>
-          <w:szCs w:val="20"/>
-          <w:u w:val="single"/>
-        </w:rPr>
-        <w:t>ENTRY</w:t>
+      <w:r>
+        <w:rPr>
+          <w:rFonts w:ascii="Palatino Linotype" w:hAnsi="Palatino Linotype"/>
+          <w:sz w:val="20"/>
+          <w:szCs w:val="20"/>
+        </w:rPr>
+        <w:t xml:space="preserve">Copies Served: </w:t>
+      </w:r>
+      <w:r>
+        <w:rPr>
+          <w:rFonts w:ascii="Palatino Linotype" w:hAnsi="Palatino Linotype"/>
+          <w:sz w:val="20"/>
+          <w:szCs w:val="20"/>
+        </w:rPr>
+        <w:tab/>
+      </w:r>
+      <w:r>
+        <w:rPr>
+          <w:rFonts w:ascii="Palatino Linotype" w:hAnsi="Palatino Linotype"/>
+          <w:sz w:val="20"/>
+          <w:szCs w:val="20"/>
+        </w:rPr>
+        <w:t>Prosecutor’s Office</w:t>
       </w:r>
     </w:p>
     <w:p>
@@ -3209,78 +4131,12 @@
           <w:tab w:val="left" w:pos="4320"/>
           <w:tab w:val="left" w:pos="4680"/>
         </w:tabs>
-        <w:jc w:val="center"/>
         <w:rPr>
           <w:rFonts w:ascii="Palatino Linotype" w:hAnsi="Palatino Linotype"/>
           <w:sz w:val="20"/>
           <w:szCs w:val="20"/>
         </w:rPr>
       </w:pPr>
-    </w:p>
-    <w:p>
-      <w:pPr>
-        <w:tabs>
-          <w:tab w:val="left" w:pos="-1080"/>
-          <w:tab w:val="left" w:pos="-720"/>
-          <w:tab w:val="left" w:pos="0"/>
-          <w:tab w:val="left" w:pos="720"/>
-          <w:tab w:val="left" w:pos="1440"/>
-          <w:tab w:val="left" w:pos="2160"/>
-          <w:tab w:val="left" w:pos="2880"/>
-          <w:tab w:val="left" w:pos="3600"/>
-          <w:tab w:val="left" w:pos="4320"/>
-          <w:tab w:val="left" w:pos="4680"/>
-        </w:tabs>
-        <w:rPr>
-          <w:rFonts w:ascii="Palatino Linotype" w:hAnsi="Palatino Linotype"/>
-          <w:sz w:val="20"/>
-          <w:szCs w:val="20"/>
-        </w:rPr>
-      </w:pPr>
-    </w:p>
-    <w:p>
-      <w:pPr>
-        <w:tabs>
-          <w:tab w:val="left" w:pos="-1080"/>
-          <w:tab w:val="left" w:pos="-720"/>
-          <w:tab w:val="left" w:pos="0"/>
-          <w:tab w:val="left" w:pos="720"/>
-          <w:tab w:val="left" w:pos="1440"/>
-          <w:tab w:val="left" w:pos="2160"/>
-          <w:tab w:val="left" w:pos="2880"/>
-          <w:tab w:val="left" w:pos="3600"/>
-          <w:tab w:val="left" w:pos="4320"/>
-          <w:tab w:val="left" w:pos="4680"/>
-        </w:tabs>
-        <w:rPr>
-          <w:rFonts w:ascii="Palatino Linotype" w:hAnsi="Palatino Linotype"/>
-          <w:sz w:val="20"/>
-          <w:szCs w:val="20"/>
-        </w:rPr>
-      </w:pPr>
-    </w:p>
-    <w:p>
-      <w:pPr>
-        <w:tabs>
-          <w:tab w:val="left" w:pos="-1080"/>
-          <w:tab w:val="left" w:pos="-720"/>
-          <w:tab w:val="left" w:pos="0"/>
-          <w:tab w:val="left" w:pos="720"/>
-          <w:tab w:val="left" w:pos="1440"/>
-          <w:tab w:val="left" w:pos="2160"/>
-          <w:tab w:val="left" w:pos="2880"/>
-          <w:tab w:val="left" w:pos="3600"/>
-          <w:tab w:val="left" w:pos="4320"/>
-          <w:tab w:val="left" w:pos="4680"/>
-        </w:tabs>
-        <w:ind w:left="4680" w:hanging="4680"/>
-        <w:jc w:val="both"/>
-        <w:rPr>
-          <w:rFonts w:ascii="Palatino Linotype" w:hAnsi="Palatino Linotype"/>
-          <w:sz w:val="20"/>
-          <w:szCs w:val="20"/>
-        </w:rPr>
-      </w:pPr>
       <w:r>
         <w:rPr>
           <w:rFonts w:ascii="Palatino Linotype" w:hAnsi="Palatino Linotype"/>
@@ -3303,225 +4159,6 @@
           <w:sz w:val="20"/>
           <w:szCs w:val="20"/>
         </w:rPr>
-        <w:tab/>
-      </w:r>
-      <w:r>
-        <w:rPr>
-          <w:rFonts w:ascii="Palatino Linotype" w:hAnsi="Palatino Linotype"/>
-          <w:sz w:val="20"/>
-          <w:szCs w:val="20"/>
-        </w:rPr>
-        <w:tab/>
-      </w:r>
-      <w:r>
-        <w:rPr>
-          <w:rFonts w:ascii="Palatino Linotype" w:hAnsi="Palatino Linotype"/>
-          <w:sz w:val="20"/>
-          <w:szCs w:val="20"/>
-        </w:rPr>
-        <w:tab/>
-      </w:r>
-      <w:r>
-        <w:rPr>
-          <w:rFonts w:ascii="Palatino Linotype" w:hAnsi="Palatino Linotype"/>
-          <w:sz w:val="20"/>
-          <w:szCs w:val="20"/>
-        </w:rPr>
-        <w:tab/>
-      </w:r>
-      <w:r>
-        <w:rPr>
-          <w:rFonts w:ascii="Palatino Linotype" w:hAnsi="Palatino Linotype"/>
-          <w:sz w:val="20"/>
-          <w:szCs w:val="20"/>
-        </w:rPr>
-        <w:tab/>
-      </w:r>
-      <w:r>
-        <w:rPr>
-          <w:rFonts w:ascii="Palatino Linotype" w:hAnsi="Palatino Linotype"/>
-          <w:sz w:val="20"/>
-          <w:szCs w:val="20"/>
-        </w:rPr>
-        <w:tab/>
-      </w:r>
-      <w:r>
-        <w:rPr>
-          <w:rFonts w:ascii="Palatino Linotype" w:hAnsi="Palatino Linotype"/>
-          <w:sz w:val="20"/>
-          <w:szCs w:val="20"/>
-        </w:rPr>
-        <w:t>____________________________________</w:t>
-      </w:r>
-    </w:p>
-    <w:p>
-      <w:pPr>
-        <w:tabs>
-          <w:tab w:val="left" w:pos="-1080"/>
-          <w:tab w:val="left" w:pos="-720"/>
-          <w:tab w:val="left" w:pos="0"/>
-          <w:tab w:val="left" w:pos="720"/>
-          <w:tab w:val="left" w:pos="1440"/>
-          <w:tab w:val="left" w:pos="2160"/>
-          <w:tab w:val="left" w:pos="2880"/>
-          <w:tab w:val="left" w:pos="3600"/>
-          <w:tab w:val="left" w:pos="4320"/>
-          <w:tab w:val="left" w:pos="4680"/>
-        </w:tabs>
-        <w:ind w:firstLine="4680"/>
-        <w:jc w:val="both"/>
-        <w:rPr>
-          <w:rFonts w:ascii="Palatino Linotype" w:hAnsi="Palatino Linotype"/>
-          <w:sz w:val="20"/>
-          <w:szCs w:val="20"/>
-        </w:rPr>
-      </w:pPr>
-      <w:r>
-        <w:rPr>
-          <w:rFonts w:ascii="Palatino Linotype" w:hAnsi="Palatino Linotype"/>
-          <w:sz w:val="20"/>
-          <w:szCs w:val="20"/>
-        </w:rPr>
-        <w:tab/>
-      </w:r>
-      <w:r>
-        <w:rPr>
-          <w:rFonts w:ascii="Palatino Linotype" w:hAnsi="Palatino Linotype"/>
-          <w:sz w:val="20"/>
-          <w:szCs w:val="20"/>
-        </w:rPr>
-        <w:t>JUDGE</w:t>
-      </w:r>
-    </w:p>
-    <w:p>
-      <w:pPr>
-        <w:tabs>
-          <w:tab w:val="left" w:pos="-1080"/>
-          <w:tab w:val="left" w:pos="-720"/>
-          <w:tab w:val="left" w:pos="0"/>
-          <w:tab w:val="left" w:pos="720"/>
-          <w:tab w:val="left" w:pos="1440"/>
-          <w:tab w:val="left" w:pos="2160"/>
-          <w:tab w:val="left" w:pos="2880"/>
-          <w:tab w:val="left" w:pos="3600"/>
-          <w:tab w:val="left" w:pos="4320"/>
-          <w:tab w:val="left" w:pos="4680"/>
-        </w:tabs>
-        <w:rPr>
-          <w:rFonts w:ascii="Palatino Linotype" w:hAnsi="Palatino Linotype"/>
-          <w:sz w:val="20"/>
-          <w:szCs w:val="20"/>
-        </w:rPr>
-      </w:pPr>
-    </w:p>
-    <w:p>
-      <w:pPr>
-        <w:tabs>
-          <w:tab w:val="left" w:pos="-1080"/>
-          <w:tab w:val="left" w:pos="-720"/>
-          <w:tab w:val="left" w:pos="0"/>
-          <w:tab w:val="left" w:pos="720"/>
-          <w:tab w:val="left" w:pos="1440"/>
-          <w:tab w:val="left" w:pos="2160"/>
-          <w:tab w:val="left" w:pos="2880"/>
-          <w:tab w:val="left" w:pos="3600"/>
-          <w:tab w:val="left" w:pos="4320"/>
-          <w:tab w:val="left" w:pos="4680"/>
-        </w:tabs>
-        <w:rPr>
-          <w:rFonts w:ascii="Palatino Linotype" w:hAnsi="Palatino Linotype"/>
-          <w:sz w:val="20"/>
-          <w:szCs w:val="20"/>
-        </w:rPr>
-      </w:pPr>
-    </w:p>
-    <w:p>
-      <w:pPr>
-        <w:tabs>
-          <w:tab w:val="left" w:pos="-1080"/>
-          <w:tab w:val="left" w:pos="-720"/>
-          <w:tab w:val="left" w:pos="0"/>
-          <w:tab w:val="left" w:pos="720"/>
-          <w:tab w:val="left" w:pos="1440"/>
-          <w:tab w:val="left" w:pos="2160"/>
-          <w:tab w:val="left" w:pos="2880"/>
-          <w:tab w:val="left" w:pos="3600"/>
-          <w:tab w:val="left" w:pos="4320"/>
-          <w:tab w:val="left" w:pos="4680"/>
-        </w:tabs>
-        <w:rPr>
-          <w:rFonts w:ascii="Palatino Linotype" w:hAnsi="Palatino Linotype"/>
-          <w:sz w:val="20"/>
-          <w:szCs w:val="20"/>
-        </w:rPr>
-      </w:pPr>
-      <w:r>
-        <w:rPr>
-          <w:rFonts w:ascii="Palatino Linotype" w:hAnsi="Palatino Linotype"/>
-          <w:sz w:val="20"/>
-          <w:szCs w:val="20"/>
-        </w:rPr>
-        <w:t xml:space="preserve">Copies Served: </w:t>
-      </w:r>
-      <w:r>
-        <w:rPr>
-          <w:rFonts w:ascii="Palatino Linotype" w:hAnsi="Palatino Linotype"/>
-          <w:sz w:val="20"/>
-          <w:szCs w:val="20"/>
-        </w:rPr>
-        <w:tab/>
-      </w:r>
-      <w:r>
-        <w:rPr>
-          <w:rFonts w:ascii="Palatino Linotype" w:hAnsi="Palatino Linotype"/>
-          <w:sz w:val="20"/>
-          <w:szCs w:val="20"/>
-        </w:rPr>
-        <w:t>Prosecutor’s Office</w:t>
-      </w:r>
-    </w:p>
-    <w:p>
-      <w:pPr>
-        <w:tabs>
-          <w:tab w:val="left" w:pos="-1080"/>
-          <w:tab w:val="left" w:pos="-720"/>
-          <w:tab w:val="left" w:pos="0"/>
-          <w:tab w:val="left" w:pos="720"/>
-          <w:tab w:val="left" w:pos="1440"/>
-          <w:tab w:val="left" w:pos="2160"/>
-          <w:tab w:val="left" w:pos="2880"/>
-          <w:tab w:val="left" w:pos="3600"/>
-          <w:tab w:val="left" w:pos="4320"/>
-          <w:tab w:val="left" w:pos="4680"/>
-        </w:tabs>
-        <w:rPr>
-          <w:rFonts w:ascii="Palatino Linotype" w:hAnsi="Palatino Linotype"/>
-          <w:sz w:val="20"/>
-          <w:szCs w:val="20"/>
-        </w:rPr>
-      </w:pPr>
-      <w:r>
-        <w:rPr>
-          <w:rFonts w:ascii="Palatino Linotype" w:hAnsi="Palatino Linotype"/>
-          <w:sz w:val="20"/>
-          <w:szCs w:val="20"/>
-        </w:rPr>
-        <w:tab/>
-      </w:r>
-      <w:r>
-        <w:rPr>
-          <w:rFonts w:ascii="Palatino Linotype" w:hAnsi="Palatino Linotype"/>
-          <w:sz w:val="20"/>
-          <w:szCs w:val="20"/>
-        </w:rPr>
-        <w:tab/>
-      </w:r>
-      <w:r>
-        <w:rPr>
-          <w:rFonts w:ascii="Palatino Linotype" w:hAnsi="Palatino Linotype"/>
-          <w:sz w:val="20"/>
-          <w:szCs w:val="20"/>
-        </w:rPr>
         <w:t>{</w:t>
       </w:r>
       <w:proofErr w:type="gramStart"/>
@@ -3549,7 +4186,23 @@
           <w:sz w:val="20"/>
           <w:szCs w:val="20"/>
         </w:rPr>
-        <w:t>_name</w:t>
+        <w:t>_</w:t>
+      </w:r>
+      <w:r>
+        <w:rPr>
+          <w:rFonts w:ascii="Palatino Linotype" w:hAnsi="Palatino Linotype"/>
+          <w:sz w:val="20"/>
+          <w:szCs w:val="20"/>
+        </w:rPr>
+        <w:t>first_</w:t>
+      </w:r>
+      <w:r>
+        <w:rPr>
+          <w:rFonts w:ascii="Palatino Linotype" w:hAnsi="Palatino Linotype"/>
+          <w:sz w:val="20"/>
+          <w:szCs w:val="20"/>
+        </w:rPr>
+        <w:t>name</w:t>
       </w:r>
       <w:proofErr w:type="spellEnd"/>
       <w:r>
@@ -3567,6 +4220,66 @@
           <w:szCs w:val="20"/>
         </w:rPr>
         <w:t xml:space="preserve"> </w:t>
+      </w:r>
+      <w:r>
+        <w:rPr>
+          <w:rFonts w:ascii="Palatino Linotype" w:hAnsi="Palatino Linotype"/>
+          <w:sz w:val="20"/>
+          <w:szCs w:val="20"/>
+        </w:rPr>
+        <w:t>{</w:t>
+      </w:r>
+      <w:proofErr w:type="gramStart"/>
+      <w:r>
+        <w:rPr>
+          <w:rFonts w:ascii="Palatino Linotype" w:hAnsi="Palatino Linotype"/>
+          <w:sz w:val="20"/>
+          <w:szCs w:val="20"/>
+        </w:rPr>
+        <w:t xml:space="preserve">{ </w:t>
+      </w:r>
+      <w:proofErr w:type="spellStart"/>
+      <w:r>
+        <w:rPr>
+          <w:rFonts w:ascii="Palatino Linotype" w:hAnsi="Palatino Linotype"/>
+          <w:sz w:val="20"/>
+          <w:szCs w:val="20"/>
+        </w:rPr>
+        <w:t>defendant</w:t>
+      </w:r>
+      <w:proofErr w:type="gramEnd"/>
+      <w:r>
+        <w:rPr>
+          <w:rFonts w:ascii="Palatino Linotype" w:hAnsi="Palatino Linotype"/>
+          <w:sz w:val="20"/>
+          <w:szCs w:val="20"/>
+        </w:rPr>
+        <w:t>_</w:t>
+      </w:r>
+      <w:r>
+        <w:rPr>
+          <w:rFonts w:ascii="Palatino Linotype" w:hAnsi="Palatino Linotype"/>
+          <w:sz w:val="20"/>
+          <w:szCs w:val="20"/>
+        </w:rPr>
+        <w:t>last_</w:t>
+      </w:r>
+      <w:r>
+        <w:rPr>
+          <w:rFonts w:ascii="Palatino Linotype" w:hAnsi="Palatino Linotype"/>
+          <w:sz w:val="20"/>
+          <w:szCs w:val="20"/>
+        </w:rPr>
+        <w:t>name</w:t>
+      </w:r>
+      <w:proofErr w:type="spellEnd"/>
+      <w:r>
+        <w:rPr>
+          <w:rFonts w:ascii="Palatino Linotype" w:hAnsi="Palatino Linotype"/>
+          <w:sz w:val="20"/>
+          <w:szCs w:val="20"/>
+        </w:rPr>
+        <w:t>}}</w:t>
       </w:r>
     </w:p>
     <w:p>

</xml_diff>

<commit_message>
Added community service checkbox.
</commit_message>
<xml_diff>
--- a/resources/Templates/Bunner_No_Jail_Traffic_Template.docx
+++ b/resources/Templates/Bunner_No_Jail_Traffic_Template.docx
@@ -1,6 +1,6 @@
 
 <file path=word/document.xml><?xml version="1.0" encoding="utf-8"?>
-<w:document xmlns:wpc="http://schemas.microsoft.com/office/word/2010/wordprocessingCanvas" xmlns:mc="http://schemas.openxmlformats.org/markup-compatibility/2006" xmlns:o="urn:schemas-microsoft-com:office:office" xmlns:r="http://schemas.openxmlformats.org/officeDocument/2006/relationships" xmlns:m="http://schemas.openxmlformats.org/officeDocument/2006/math" xmlns:v="urn:schemas-microsoft-com:vml" xmlns:wp14="http://schemas.microsoft.com/office/word/2010/wordprocessingDrawing" xmlns:wp="http://schemas.openxmlformats.org/drawingml/2006/wordprocessingDrawing" xmlns:w10="urn:schemas-microsoft-com:office:word" xmlns:w="http://schemas.openxmlformats.org/wordprocessingml/2006/main" xmlns:w14="http://schemas.microsoft.com/office/word/2010/wordml" xmlns:wpg="http://schemas.microsoft.com/office/word/2010/wordprocessingGroup" xmlns:wpi="http://schemas.microsoft.com/office/word/2010/wordprocessingInk" xmlns:wne="http://schemas.microsoft.com/office/word/2006/wordml" xmlns:wps="http://schemas.microsoft.com/office/word/2010/wordprocessingShape" mc:Ignorable="w14 wp14">
+<w:document xmlns:wpc="http://schemas.microsoft.com/office/word/2010/wordprocessingCanvas" xmlns:cx="http://schemas.microsoft.com/office/drawing/2014/chartex" xmlns:cx1="http://schemas.microsoft.com/office/drawing/2015/9/8/chartex" xmlns:cx2="http://schemas.microsoft.com/office/drawing/2015/10/21/chartex" xmlns:cx3="http://schemas.microsoft.com/office/drawing/2016/5/9/chartex" xmlns:cx4="http://schemas.microsoft.com/office/drawing/2016/5/10/chartex" xmlns:cx5="http://schemas.microsoft.com/office/drawing/2016/5/11/chartex" xmlns:cx6="http://schemas.microsoft.com/office/drawing/2016/5/12/chartex" xmlns:cx7="http://schemas.microsoft.com/office/drawing/2016/5/13/chartex" xmlns:cx8="http://schemas.microsoft.com/office/drawing/2016/5/14/chartex" xmlns:mc="http://schemas.openxmlformats.org/markup-compatibility/2006" xmlns:aink="http://schemas.microsoft.com/office/drawing/2016/ink" xmlns:am3d="http://schemas.microsoft.com/office/drawing/2017/model3d" xmlns:o="urn:schemas-microsoft-com:office:office" xmlns:r="http://schemas.openxmlformats.org/officeDocument/2006/relationships" xmlns:m="http://schemas.openxmlformats.org/officeDocument/2006/math" xmlns:v="urn:schemas-microsoft-com:vml" xmlns:wp14="http://schemas.microsoft.com/office/word/2010/wordprocessingDrawing" xmlns:wp="http://schemas.openxmlformats.org/drawingml/2006/wordprocessingDrawing" xmlns:w10="urn:schemas-microsoft-com:office:word" xmlns:w="http://schemas.openxmlformats.org/wordprocessingml/2006/main" xmlns:w14="http://schemas.microsoft.com/office/word/2010/wordml" xmlns:w15="http://schemas.microsoft.com/office/word/2012/wordml" xmlns:w16cex="http://schemas.microsoft.com/office/word/2018/wordml/cex" xmlns:w16cid="http://schemas.microsoft.com/office/word/2016/wordml/cid" xmlns:w16="http://schemas.microsoft.com/office/word/2018/wordml" xmlns:w16se="http://schemas.microsoft.com/office/word/2015/wordml/symex" xmlns:wpg="http://schemas.microsoft.com/office/word/2010/wordprocessingGroup" xmlns:wpi="http://schemas.microsoft.com/office/word/2010/wordprocessingInk" xmlns:wne="http://schemas.microsoft.com/office/word/2006/wordml" xmlns:wps="http://schemas.microsoft.com/office/word/2010/wordprocessingShape" mc:Ignorable="w14 w15 w16se w16cid w16 w16cex wp14">
   <w:body>
     <w:p>
       <w:pPr>
@@ -179,23 +179,13 @@
           <w:szCs w:val="20"/>
         </w:rPr>
       </w:pPr>
-      <w:proofErr w:type="gramStart"/>
-      <w:r>
-        <w:rPr>
-          <w:rFonts w:ascii="Palatino Linotype" w:hAnsi="Palatino Linotype"/>
-          <w:sz w:val="20"/>
-          <w:szCs w:val="20"/>
-        </w:rPr>
-        <w:t>vs</w:t>
-      </w:r>
-      <w:proofErr w:type="gramEnd"/>
-      <w:r>
-        <w:rPr>
-          <w:rFonts w:ascii="Palatino Linotype" w:hAnsi="Palatino Linotype"/>
-          <w:sz w:val="20"/>
-          <w:szCs w:val="20"/>
-        </w:rPr>
-        <w:t>.</w:t>
+      <w:r>
+        <w:rPr>
+          <w:rFonts w:ascii="Palatino Linotype" w:hAnsi="Palatino Linotype"/>
+          <w:sz w:val="20"/>
+          <w:szCs w:val="20"/>
+        </w:rPr>
+        <w:t>vs.</w:t>
       </w:r>
       <w:r>
         <w:rPr>
@@ -252,36 +242,8 @@
           <w:sz w:val="20"/>
           <w:szCs w:val="20"/>
         </w:rPr>
-        <w:t>{</w:t>
-      </w:r>
-      <w:proofErr w:type="gramStart"/>
-      <w:r>
-        <w:rPr>
-          <w:rFonts w:ascii="Palatino Linotype" w:hAnsi="Palatino Linotype"/>
-          <w:sz w:val="20"/>
-          <w:szCs w:val="20"/>
-        </w:rPr>
-        <w:t xml:space="preserve">{ </w:t>
-      </w:r>
-      <w:proofErr w:type="spellStart"/>
-      <w:r>
-        <w:rPr>
-          <w:rFonts w:ascii="Palatino Linotype" w:hAnsi="Palatino Linotype"/>
-          <w:sz w:val="20"/>
-          <w:szCs w:val="20"/>
-        </w:rPr>
-        <w:t>case</w:t>
-      </w:r>
-      <w:proofErr w:type="gramEnd"/>
-      <w:r>
-        <w:rPr>
-          <w:rFonts w:ascii="Palatino Linotype" w:hAnsi="Palatino Linotype"/>
-          <w:sz w:val="20"/>
-          <w:szCs w:val="20"/>
-        </w:rPr>
-        <w:t>_number</w:t>
-      </w:r>
-      <w:proofErr w:type="spellEnd"/>
+        <w:t>{{ case_number</w:t>
+      </w:r>
       <w:r>
         <w:rPr>
           <w:rFonts w:ascii="Palatino Linotype" w:hAnsi="Palatino Linotype"/>
@@ -367,16 +329,7 @@
           <w:sz w:val="20"/>
           <w:szCs w:val="20"/>
         </w:rPr>
-        <w:t xml:space="preserve">{{ </w:t>
-      </w:r>
-      <w:proofErr w:type="spellStart"/>
-      <w:r>
-        <w:rPr>
-          <w:rFonts w:ascii="Palatino Linotype" w:hAnsi="Palatino Linotype"/>
-          <w:sz w:val="20"/>
-          <w:szCs w:val="20"/>
-        </w:rPr>
-        <w:t>defendant_</w:t>
+        <w:t>{{ defendant_</w:t>
       </w:r>
       <w:r>
         <w:rPr>
@@ -392,41 +345,15 @@
           <w:sz w:val="20"/>
           <w:szCs w:val="20"/>
         </w:rPr>
-        <w:t>name</w:t>
-      </w:r>
-      <w:proofErr w:type="spellEnd"/>
-      <w:r>
-        <w:rPr>
-          <w:rFonts w:ascii="Palatino Linotype" w:hAnsi="Palatino Linotype"/>
-          <w:sz w:val="20"/>
-          <w:szCs w:val="20"/>
-        </w:rPr>
-        <w:t xml:space="preserve"> }}</w:t>
-      </w:r>
-      <w:r>
-        <w:rPr>
-          <w:rFonts w:ascii="Palatino Linotype" w:hAnsi="Palatino Linotype"/>
-          <w:sz w:val="20"/>
-          <w:szCs w:val="20"/>
-        </w:rPr>
-        <w:t xml:space="preserve"> </w:t>
-      </w:r>
-      <w:r>
-        <w:rPr>
-          <w:rFonts w:ascii="Palatino Linotype" w:hAnsi="Palatino Linotype"/>
-          <w:sz w:val="20"/>
-          <w:szCs w:val="20"/>
-        </w:rPr>
-        <w:t xml:space="preserve">{{ </w:t>
-      </w:r>
-      <w:proofErr w:type="spellStart"/>
-      <w:r>
-        <w:rPr>
-          <w:rFonts w:ascii="Palatino Linotype" w:hAnsi="Palatino Linotype"/>
-          <w:sz w:val="20"/>
-          <w:szCs w:val="20"/>
-        </w:rPr>
-        <w:t>defendant_</w:t>
+        <w:t>name }}</w:t>
+      </w:r>
+      <w:r>
+        <w:rPr>
+          <w:rFonts w:ascii="Palatino Linotype" w:hAnsi="Palatino Linotype"/>
+          <w:sz w:val="20"/>
+          <w:szCs w:val="20"/>
+        </w:rPr>
+        <w:t>{{ defendant_</w:t>
       </w:r>
       <w:r>
         <w:rPr>
@@ -442,16 +369,7 @@
           <w:sz w:val="20"/>
           <w:szCs w:val="20"/>
         </w:rPr>
-        <w:t>name</w:t>
-      </w:r>
-      <w:proofErr w:type="spellEnd"/>
-      <w:r>
-        <w:rPr>
-          <w:rFonts w:ascii="Palatino Linotype" w:hAnsi="Palatino Linotype"/>
-          <w:sz w:val="20"/>
-          <w:szCs w:val="20"/>
-        </w:rPr>
-        <w:t xml:space="preserve"> }}</w:t>
+        <w:t>name }}</w:t>
       </w:r>
       <w:r>
         <w:rPr>
@@ -515,7 +433,6 @@
           <w:szCs w:val="20"/>
         </w:rPr>
       </w:pPr>
-      <w:proofErr w:type="gramStart"/>
       <w:r>
         <w:rPr>
           <w:rFonts w:ascii="Palatino Linotype" w:hAnsi="Palatino Linotype"/>
@@ -524,7 +441,6 @@
         </w:rPr>
         <w:t>Defendant.</w:t>
       </w:r>
-      <w:proofErr w:type="gramEnd"/>
       <w:r>
         <w:rPr>
           <w:rFonts w:ascii="Palatino Linotype" w:hAnsi="Palatino Linotype"/>
@@ -635,12 +551,6 @@
       </w:pPr>
       <w:r>
         <w:rPr>
-          <w:rFonts w:ascii="Palatino Linotype" w:hAnsi="Palatino Linotype"/>
-        </w:rPr>
-        <w:tab/>
-      </w:r>
-      <w:r>
-        <w:rPr>
           <w:sz w:val="22"/>
           <w:szCs w:val="22"/>
           <w:lang w:val="en-CA"/>
@@ -676,39 +586,7 @@
           <w:sz w:val="22"/>
           <w:szCs w:val="22"/>
         </w:rPr>
-        <w:t xml:space="preserve"> for arraignment on {</w:t>
-      </w:r>
-      <w:proofErr w:type="gramStart"/>
-      <w:r>
-        <w:rPr>
-          <w:sz w:val="22"/>
-          <w:szCs w:val="22"/>
-        </w:rPr>
-        <w:t xml:space="preserve">{ </w:t>
-      </w:r>
-      <w:proofErr w:type="spellStart"/>
-      <w:r>
-        <w:rPr>
-          <w:sz w:val="22"/>
-          <w:szCs w:val="22"/>
-        </w:rPr>
-        <w:t>plea</w:t>
-      </w:r>
-      <w:proofErr w:type="gramEnd"/>
-      <w:r>
-        <w:rPr>
-          <w:sz w:val="22"/>
-          <w:szCs w:val="22"/>
-        </w:rPr>
-        <w:t>_trial_date</w:t>
-      </w:r>
-      <w:proofErr w:type="spellEnd"/>
-      <w:r>
-        <w:rPr>
-          <w:sz w:val="22"/>
-          <w:szCs w:val="22"/>
-        </w:rPr>
-        <w:t xml:space="preserve"> }}. </w:t>
+        <w:t xml:space="preserve"> for arraignment on {{ plea_trial_date }}. </w:t>
       </w:r>
       <w:r>
         <w:rPr>
@@ -717,9 +595,8 @@
           <w:sz w:val="20"/>
           <w:szCs w:val="20"/>
         </w:rPr>
-        <w:t xml:space="preserve">{% if </w:t>
-      </w:r>
-      <w:proofErr w:type="spellStart"/>
+        <w:t>{% if amend_offense_details is not none %}The prosecutor’s motion to amend is {{ amend_offense_details.motion_disposition }} and the charge of {{ amend_offense_details.original_charge }} is amended to {{ amend_offense_details.amended_charge }}.</w:t>
+      </w:r>
       <w:r>
         <w:rPr>
           <w:rFonts w:ascii="Palatino Linotype" w:hAnsi="Palatino Linotype"/>
@@ -727,9 +604,8 @@
           <w:sz w:val="20"/>
           <w:szCs w:val="20"/>
         </w:rPr>
-        <w:t>amend_offense_details</w:t>
-      </w:r>
-      <w:proofErr w:type="spellEnd"/>
+        <w:t xml:space="preserve"> </w:t>
+      </w:r>
       <w:r>
         <w:rPr>
           <w:rFonts w:ascii="Palatino Linotype" w:hAnsi="Palatino Linotype"/>
@@ -737,145 +613,7 @@
           <w:sz w:val="20"/>
           <w:szCs w:val="20"/>
         </w:rPr>
-        <w:t xml:space="preserve"> is not </w:t>
-      </w:r>
-      <w:proofErr w:type="gramStart"/>
-      <w:r>
-        <w:rPr>
-          <w:rFonts w:ascii="Palatino Linotype" w:hAnsi="Palatino Linotype"/>
-          <w:bCs/>
-          <w:sz w:val="20"/>
-          <w:szCs w:val="20"/>
-        </w:rPr>
-        <w:t>none</w:t>
-      </w:r>
-      <w:proofErr w:type="gramEnd"/>
-      <w:r>
-        <w:rPr>
-          <w:rFonts w:ascii="Palatino Linotype" w:hAnsi="Palatino Linotype"/>
-          <w:bCs/>
-          <w:sz w:val="20"/>
-          <w:szCs w:val="20"/>
-        </w:rPr>
-        <w:t xml:space="preserve"> %}The prosecutor’s motion to amend is {</w:t>
-      </w:r>
-      <w:proofErr w:type="gramStart"/>
-      <w:r>
-        <w:rPr>
-          <w:rFonts w:ascii="Palatino Linotype" w:hAnsi="Palatino Linotype"/>
-          <w:bCs/>
-          <w:sz w:val="20"/>
-          <w:szCs w:val="20"/>
-        </w:rPr>
-        <w:t xml:space="preserve">{ </w:t>
-      </w:r>
-      <w:proofErr w:type="spellStart"/>
-      <w:r>
-        <w:rPr>
-          <w:rFonts w:ascii="Palatino Linotype" w:hAnsi="Palatino Linotype"/>
-          <w:bCs/>
-          <w:sz w:val="20"/>
-          <w:szCs w:val="20"/>
-        </w:rPr>
-        <w:t>amend</w:t>
-      </w:r>
-      <w:proofErr w:type="gramEnd"/>
-      <w:r>
-        <w:rPr>
-          <w:rFonts w:ascii="Palatino Linotype" w:hAnsi="Palatino Linotype"/>
-          <w:bCs/>
-          <w:sz w:val="20"/>
-          <w:szCs w:val="20"/>
-        </w:rPr>
-        <w:t>_offense_details.motion_disposition</w:t>
-      </w:r>
-      <w:proofErr w:type="spellEnd"/>
-      <w:r>
-        <w:rPr>
-          <w:rFonts w:ascii="Palatino Linotype" w:hAnsi="Palatino Linotype"/>
-          <w:bCs/>
-          <w:sz w:val="20"/>
-          <w:szCs w:val="20"/>
-        </w:rPr>
-        <w:t xml:space="preserve"> }} and the charge of {{ </w:t>
-      </w:r>
-      <w:proofErr w:type="spellStart"/>
-      <w:r>
-        <w:rPr>
-          <w:rFonts w:ascii="Palatino Linotype" w:hAnsi="Palatino Linotype"/>
-          <w:bCs/>
-          <w:sz w:val="20"/>
-          <w:szCs w:val="20"/>
-        </w:rPr>
-        <w:t>amend_offense_details.original_charge</w:t>
-      </w:r>
-      <w:proofErr w:type="spellEnd"/>
-      <w:r>
-        <w:rPr>
-          <w:rFonts w:ascii="Palatino Linotype" w:hAnsi="Palatino Linotype"/>
-          <w:bCs/>
-          <w:sz w:val="20"/>
-          <w:szCs w:val="20"/>
-        </w:rPr>
-        <w:t xml:space="preserve"> }} is amended to {{ </w:t>
-      </w:r>
-      <w:proofErr w:type="spellStart"/>
-      <w:r>
-        <w:rPr>
-          <w:rFonts w:ascii="Palatino Linotype" w:hAnsi="Palatino Linotype"/>
-          <w:bCs/>
-          <w:sz w:val="20"/>
-          <w:szCs w:val="20"/>
-        </w:rPr>
-        <w:t>amend_offense_details.amended_charge</w:t>
-      </w:r>
-      <w:proofErr w:type="spellEnd"/>
-      <w:r>
-        <w:rPr>
-          <w:rFonts w:ascii="Palatino Linotype" w:hAnsi="Palatino Linotype"/>
-          <w:bCs/>
-          <w:sz w:val="20"/>
-          <w:szCs w:val="20"/>
-        </w:rPr>
-        <w:t xml:space="preserve"> }}.</w:t>
-      </w:r>
-      <w:r>
-        <w:rPr>
-          <w:rFonts w:ascii="Palatino Linotype" w:hAnsi="Palatino Linotype"/>
-          <w:bCs/>
-          <w:sz w:val="20"/>
-          <w:szCs w:val="20"/>
-        </w:rPr>
-        <w:t xml:space="preserve"> </w:t>
-      </w:r>
-      <w:r>
-        <w:rPr>
-          <w:rFonts w:ascii="Palatino Linotype" w:hAnsi="Palatino Linotype"/>
-          <w:bCs/>
-          <w:sz w:val="20"/>
-          <w:szCs w:val="20"/>
-        </w:rPr>
-        <w:t xml:space="preserve">{% </w:t>
-      </w:r>
-      <w:proofErr w:type="spellStart"/>
-      <w:r>
-        <w:rPr>
-          <w:rFonts w:ascii="Palatino Linotype" w:hAnsi="Palatino Linotype"/>
-          <w:bCs/>
-          <w:sz w:val="20"/>
-          <w:szCs w:val="20"/>
-        </w:rPr>
-        <w:t>endif</w:t>
-      </w:r>
-      <w:proofErr w:type="spellEnd"/>
-      <w:r>
-        <w:rPr>
-          <w:rFonts w:ascii="Palatino Linotype" w:hAnsi="Palatino Linotype"/>
-          <w:bCs/>
-          <w:sz w:val="20"/>
-          <w:szCs w:val="20"/>
-        </w:rPr>
-        <w:t xml:space="preserve"> %}</w:t>
+        <w:t>{% endif %}</w:t>
       </w:r>
     </w:p>
     <w:p>
@@ -1092,51 +830,7 @@
                 <w:sz w:val="20"/>
                 <w:szCs w:val="20"/>
               </w:rPr>
-              <w:t>{%</w:t>
-            </w:r>
-            <w:proofErr w:type="spellStart"/>
-            <w:r>
-              <w:rPr>
-                <w:rFonts w:ascii="Palatino Linotype" w:hAnsi="Palatino Linotype"/>
-                <w:b/>
-                <w:bCs/>
-                <w:sz w:val="20"/>
-                <w:szCs w:val="20"/>
-              </w:rPr>
-              <w:t>tc</w:t>
-            </w:r>
-            <w:proofErr w:type="spellEnd"/>
-            <w:r>
-              <w:rPr>
-                <w:rFonts w:ascii="Palatino Linotype" w:hAnsi="Palatino Linotype"/>
-                <w:b/>
-                <w:bCs/>
-                <w:sz w:val="20"/>
-                <w:szCs w:val="20"/>
-              </w:rPr>
-              <w:t xml:space="preserve"> for charge in </w:t>
-            </w:r>
-            <w:proofErr w:type="spellStart"/>
-            <w:r>
-              <w:rPr>
-                <w:rFonts w:ascii="Palatino Linotype" w:hAnsi="Palatino Linotype"/>
-                <w:b/>
-                <w:bCs/>
-                <w:sz w:val="20"/>
-                <w:szCs w:val="20"/>
-              </w:rPr>
-              <w:t>charges_list</w:t>
-            </w:r>
-            <w:proofErr w:type="spellEnd"/>
-            <w:r>
-              <w:rPr>
-                <w:rFonts w:ascii="Palatino Linotype" w:hAnsi="Palatino Linotype"/>
-                <w:b/>
-                <w:bCs/>
-                <w:sz w:val="20"/>
-                <w:szCs w:val="20"/>
-              </w:rPr>
-              <w:t xml:space="preserve"> %}</w:t>
+              <w:t>{%tc for charge in charges_list %}</w:t>
             </w:r>
           </w:p>
         </w:tc>
@@ -1174,29 +868,7 @@
                 <w:sz w:val="20"/>
                 <w:szCs w:val="20"/>
               </w:rPr>
-              <w:t xml:space="preserve">{{ </w:t>
-            </w:r>
-            <w:proofErr w:type="spellStart"/>
-            <w:r>
-              <w:rPr>
-                <w:rFonts w:ascii="Palatino Linotype" w:hAnsi="Palatino Linotype"/>
-                <w:b/>
-                <w:bCs/>
-                <w:sz w:val="20"/>
-                <w:szCs w:val="20"/>
-              </w:rPr>
-              <w:t>charge.offense</w:t>
-            </w:r>
-            <w:proofErr w:type="spellEnd"/>
-            <w:r>
-              <w:rPr>
-                <w:rFonts w:ascii="Palatino Linotype" w:hAnsi="Palatino Linotype"/>
-                <w:b/>
-                <w:bCs/>
-                <w:sz w:val="20"/>
-                <w:szCs w:val="20"/>
-              </w:rPr>
-              <w:t xml:space="preserve"> }}</w:t>
+              <w:t>{{ charge.offense }}</w:t>
             </w:r>
           </w:p>
         </w:tc>
@@ -1234,51 +906,7 @@
                 <w:sz w:val="20"/>
                 <w:szCs w:val="20"/>
               </w:rPr>
-              <w:t>{%</w:t>
-            </w:r>
-            <w:proofErr w:type="spellStart"/>
-            <w:r>
-              <w:rPr>
-                <w:rFonts w:ascii="Palatino Linotype" w:hAnsi="Palatino Linotype"/>
-                <w:b/>
-                <w:bCs/>
-                <w:sz w:val="20"/>
-                <w:szCs w:val="20"/>
-              </w:rPr>
-              <w:t>tc</w:t>
-            </w:r>
-            <w:proofErr w:type="spellEnd"/>
-            <w:r>
-              <w:rPr>
-                <w:rFonts w:ascii="Palatino Linotype" w:hAnsi="Palatino Linotype"/>
-                <w:b/>
-                <w:bCs/>
-                <w:sz w:val="20"/>
-                <w:szCs w:val="20"/>
-              </w:rPr>
-              <w:t xml:space="preserve"> </w:t>
-            </w:r>
-            <w:proofErr w:type="spellStart"/>
-            <w:r>
-              <w:rPr>
-                <w:rFonts w:ascii="Palatino Linotype" w:hAnsi="Palatino Linotype"/>
-                <w:b/>
-                <w:bCs/>
-                <w:sz w:val="20"/>
-                <w:szCs w:val="20"/>
-              </w:rPr>
-              <w:t>endfor</w:t>
-            </w:r>
-            <w:proofErr w:type="spellEnd"/>
-            <w:r>
-              <w:rPr>
-                <w:rFonts w:ascii="Palatino Linotype" w:hAnsi="Palatino Linotype"/>
-                <w:b/>
-                <w:bCs/>
-                <w:sz w:val="20"/>
-                <w:szCs w:val="20"/>
-              </w:rPr>
-              <w:t xml:space="preserve"> %}</w:t>
+              <w:t>{%tc endfor %}</w:t>
             </w:r>
           </w:p>
         </w:tc>
@@ -1321,7 +949,7 @@
                 <w:sz w:val="20"/>
                 <w:szCs w:val="20"/>
               </w:rPr>
-              <w:t>Degree</w:t>
+              <w:t>Statute/Ord.</w:t>
             </w:r>
           </w:p>
         </w:tc>
@@ -1359,51 +987,7 @@
                 <w:sz w:val="20"/>
                 <w:szCs w:val="20"/>
               </w:rPr>
-              <w:t>{%</w:t>
-            </w:r>
-            <w:proofErr w:type="spellStart"/>
-            <w:r>
-              <w:rPr>
-                <w:rFonts w:ascii="Palatino Linotype" w:hAnsi="Palatino Linotype"/>
-                <w:b/>
-                <w:bCs/>
-                <w:sz w:val="20"/>
-                <w:szCs w:val="20"/>
-              </w:rPr>
-              <w:t>tc</w:t>
-            </w:r>
-            <w:proofErr w:type="spellEnd"/>
-            <w:r>
-              <w:rPr>
-                <w:rFonts w:ascii="Palatino Linotype" w:hAnsi="Palatino Linotype"/>
-                <w:b/>
-                <w:bCs/>
-                <w:sz w:val="20"/>
-                <w:szCs w:val="20"/>
-              </w:rPr>
-              <w:t xml:space="preserve"> for charge in </w:t>
-            </w:r>
-            <w:proofErr w:type="spellStart"/>
-            <w:r>
-              <w:rPr>
-                <w:rFonts w:ascii="Palatino Linotype" w:hAnsi="Palatino Linotype"/>
-                <w:b/>
-                <w:bCs/>
-                <w:sz w:val="20"/>
-                <w:szCs w:val="20"/>
-              </w:rPr>
-              <w:t>charges_list</w:t>
-            </w:r>
-            <w:proofErr w:type="spellEnd"/>
-            <w:r>
-              <w:rPr>
-                <w:rFonts w:ascii="Palatino Linotype" w:hAnsi="Palatino Linotype"/>
-                <w:b/>
-                <w:bCs/>
-                <w:sz w:val="20"/>
-                <w:szCs w:val="20"/>
-              </w:rPr>
-              <w:t xml:space="preserve"> %}</w:t>
+              <w:t>{%tc for charge in charges_list %}</w:t>
             </w:r>
           </w:p>
         </w:tc>
@@ -1441,29 +1025,7 @@
                 <w:sz w:val="20"/>
                 <w:szCs w:val="20"/>
               </w:rPr>
-              <w:t xml:space="preserve">{{ </w:t>
-            </w:r>
-            <w:proofErr w:type="spellStart"/>
-            <w:r>
-              <w:rPr>
-                <w:rFonts w:ascii="Palatino Linotype" w:hAnsi="Palatino Linotype"/>
-                <w:b/>
-                <w:bCs/>
-                <w:sz w:val="20"/>
-                <w:szCs w:val="20"/>
-              </w:rPr>
-              <w:t>charge.degree</w:t>
-            </w:r>
-            <w:proofErr w:type="spellEnd"/>
-            <w:r>
-              <w:rPr>
-                <w:rFonts w:ascii="Palatino Linotype" w:hAnsi="Palatino Linotype"/>
-                <w:b/>
-                <w:bCs/>
-                <w:sz w:val="20"/>
-                <w:szCs w:val="20"/>
-              </w:rPr>
-              <w:t xml:space="preserve"> }}</w:t>
+              <w:t>{{ charge.statute }}</w:t>
             </w:r>
           </w:p>
         </w:tc>
@@ -1501,51 +1063,7 @@
                 <w:sz w:val="20"/>
                 <w:szCs w:val="20"/>
               </w:rPr>
-              <w:t>{%</w:t>
-            </w:r>
-            <w:proofErr w:type="spellStart"/>
-            <w:r>
-              <w:rPr>
-                <w:rFonts w:ascii="Palatino Linotype" w:hAnsi="Palatino Linotype"/>
-                <w:b/>
-                <w:bCs/>
-                <w:sz w:val="20"/>
-                <w:szCs w:val="20"/>
-              </w:rPr>
-              <w:t>tc</w:t>
-            </w:r>
-            <w:proofErr w:type="spellEnd"/>
-            <w:r>
-              <w:rPr>
-                <w:rFonts w:ascii="Palatino Linotype" w:hAnsi="Palatino Linotype"/>
-                <w:b/>
-                <w:bCs/>
-                <w:sz w:val="20"/>
-                <w:szCs w:val="20"/>
-              </w:rPr>
-              <w:t xml:space="preserve"> </w:t>
-            </w:r>
-            <w:proofErr w:type="spellStart"/>
-            <w:r>
-              <w:rPr>
-                <w:rFonts w:ascii="Palatino Linotype" w:hAnsi="Palatino Linotype"/>
-                <w:b/>
-                <w:bCs/>
-                <w:sz w:val="20"/>
-                <w:szCs w:val="20"/>
-              </w:rPr>
-              <w:t>endfor</w:t>
-            </w:r>
-            <w:proofErr w:type="spellEnd"/>
-            <w:r>
-              <w:rPr>
-                <w:rFonts w:ascii="Palatino Linotype" w:hAnsi="Palatino Linotype"/>
-                <w:b/>
-                <w:bCs/>
-                <w:sz w:val="20"/>
-                <w:szCs w:val="20"/>
-              </w:rPr>
-              <w:t xml:space="preserve"> %}</w:t>
+              <w:t>{%tc endfor %}</w:t>
             </w:r>
           </w:p>
         </w:tc>
@@ -1588,7 +1106,7 @@
                 <w:sz w:val="20"/>
                 <w:szCs w:val="20"/>
               </w:rPr>
-              <w:t>Plea</w:t>
+              <w:t>Degree</w:t>
             </w:r>
           </w:p>
         </w:tc>
@@ -1626,51 +1144,7 @@
                 <w:sz w:val="20"/>
                 <w:szCs w:val="20"/>
               </w:rPr>
-              <w:t>{%</w:t>
-            </w:r>
-            <w:proofErr w:type="spellStart"/>
-            <w:r>
-              <w:rPr>
-                <w:rFonts w:ascii="Palatino Linotype" w:hAnsi="Palatino Linotype"/>
-                <w:b/>
-                <w:bCs/>
-                <w:sz w:val="20"/>
-                <w:szCs w:val="20"/>
-              </w:rPr>
-              <w:t>tc</w:t>
-            </w:r>
-            <w:proofErr w:type="spellEnd"/>
-            <w:r>
-              <w:rPr>
-                <w:rFonts w:ascii="Palatino Linotype" w:hAnsi="Palatino Linotype"/>
-                <w:b/>
-                <w:bCs/>
-                <w:sz w:val="20"/>
-                <w:szCs w:val="20"/>
-              </w:rPr>
-              <w:t xml:space="preserve"> for charge in </w:t>
-            </w:r>
-            <w:proofErr w:type="spellStart"/>
-            <w:r>
-              <w:rPr>
-                <w:rFonts w:ascii="Palatino Linotype" w:hAnsi="Palatino Linotype"/>
-                <w:b/>
-                <w:bCs/>
-                <w:sz w:val="20"/>
-                <w:szCs w:val="20"/>
-              </w:rPr>
-              <w:t>charges_list</w:t>
-            </w:r>
-            <w:proofErr w:type="spellEnd"/>
-            <w:r>
-              <w:rPr>
-                <w:rFonts w:ascii="Palatino Linotype" w:hAnsi="Palatino Linotype"/>
-                <w:b/>
-                <w:bCs/>
-                <w:sz w:val="20"/>
-                <w:szCs w:val="20"/>
-              </w:rPr>
-              <w:t xml:space="preserve"> %}</w:t>
+              <w:t>{%tc for charge in charges_list %}</w:t>
             </w:r>
           </w:p>
         </w:tc>
@@ -1708,29 +1182,7 @@
                 <w:sz w:val="20"/>
                 <w:szCs w:val="20"/>
               </w:rPr>
-              <w:t xml:space="preserve">{{ </w:t>
-            </w:r>
-            <w:proofErr w:type="spellStart"/>
-            <w:r>
-              <w:rPr>
-                <w:rFonts w:ascii="Palatino Linotype" w:hAnsi="Palatino Linotype"/>
-                <w:b/>
-                <w:bCs/>
-                <w:sz w:val="20"/>
-                <w:szCs w:val="20"/>
-              </w:rPr>
-              <w:t>charge.plea</w:t>
-            </w:r>
-            <w:proofErr w:type="spellEnd"/>
-            <w:r>
-              <w:rPr>
-                <w:rFonts w:ascii="Palatino Linotype" w:hAnsi="Palatino Linotype"/>
-                <w:b/>
-                <w:bCs/>
-                <w:sz w:val="20"/>
-                <w:szCs w:val="20"/>
-              </w:rPr>
-              <w:t>}}</w:t>
+              <w:t>{{ charge.degree }}</w:t>
             </w:r>
           </w:p>
         </w:tc>
@@ -1768,51 +1220,7 @@
                 <w:sz w:val="20"/>
                 <w:szCs w:val="20"/>
               </w:rPr>
-              <w:t>{%</w:t>
-            </w:r>
-            <w:proofErr w:type="spellStart"/>
-            <w:r>
-              <w:rPr>
-                <w:rFonts w:ascii="Palatino Linotype" w:hAnsi="Palatino Linotype"/>
-                <w:b/>
-                <w:bCs/>
-                <w:sz w:val="20"/>
-                <w:szCs w:val="20"/>
-              </w:rPr>
-              <w:t>tc</w:t>
-            </w:r>
-            <w:proofErr w:type="spellEnd"/>
-            <w:r>
-              <w:rPr>
-                <w:rFonts w:ascii="Palatino Linotype" w:hAnsi="Palatino Linotype"/>
-                <w:b/>
-                <w:bCs/>
-                <w:sz w:val="20"/>
-                <w:szCs w:val="20"/>
-              </w:rPr>
-              <w:t xml:space="preserve"> </w:t>
-            </w:r>
-            <w:proofErr w:type="spellStart"/>
-            <w:r>
-              <w:rPr>
-                <w:rFonts w:ascii="Palatino Linotype" w:hAnsi="Palatino Linotype"/>
-                <w:b/>
-                <w:bCs/>
-                <w:sz w:val="20"/>
-                <w:szCs w:val="20"/>
-              </w:rPr>
-              <w:t>endfor</w:t>
-            </w:r>
-            <w:proofErr w:type="spellEnd"/>
-            <w:r>
-              <w:rPr>
-                <w:rFonts w:ascii="Palatino Linotype" w:hAnsi="Palatino Linotype"/>
-                <w:b/>
-                <w:bCs/>
-                <w:sz w:val="20"/>
-                <w:szCs w:val="20"/>
-              </w:rPr>
-              <w:t xml:space="preserve"> %}</w:t>
+              <w:t>{%tc endfor %}</w:t>
             </w:r>
           </w:p>
         </w:tc>
@@ -1855,7 +1263,7 @@
                 <w:sz w:val="20"/>
                 <w:szCs w:val="20"/>
               </w:rPr>
-              <w:t>Finding</w:t>
+              <w:t>Plea</w:t>
             </w:r>
           </w:p>
         </w:tc>
@@ -1893,51 +1301,7 @@
                 <w:sz w:val="20"/>
                 <w:szCs w:val="20"/>
               </w:rPr>
-              <w:t>{%</w:t>
-            </w:r>
-            <w:proofErr w:type="spellStart"/>
-            <w:r>
-              <w:rPr>
-                <w:rFonts w:ascii="Palatino Linotype" w:hAnsi="Palatino Linotype"/>
-                <w:b/>
-                <w:bCs/>
-                <w:sz w:val="20"/>
-                <w:szCs w:val="20"/>
-              </w:rPr>
-              <w:t>tc</w:t>
-            </w:r>
-            <w:proofErr w:type="spellEnd"/>
-            <w:r>
-              <w:rPr>
-                <w:rFonts w:ascii="Palatino Linotype" w:hAnsi="Palatino Linotype"/>
-                <w:b/>
-                <w:bCs/>
-                <w:sz w:val="20"/>
-                <w:szCs w:val="20"/>
-              </w:rPr>
-              <w:t xml:space="preserve"> for charge in </w:t>
-            </w:r>
-            <w:proofErr w:type="spellStart"/>
-            <w:r>
-              <w:rPr>
-                <w:rFonts w:ascii="Palatino Linotype" w:hAnsi="Palatino Linotype"/>
-                <w:b/>
-                <w:bCs/>
-                <w:sz w:val="20"/>
-                <w:szCs w:val="20"/>
-              </w:rPr>
-              <w:t>charges_list</w:t>
-            </w:r>
-            <w:proofErr w:type="spellEnd"/>
-            <w:r>
-              <w:rPr>
-                <w:rFonts w:ascii="Palatino Linotype" w:hAnsi="Palatino Linotype"/>
-                <w:b/>
-                <w:bCs/>
-                <w:sz w:val="20"/>
-                <w:szCs w:val="20"/>
-              </w:rPr>
-              <w:t xml:space="preserve"> %}</w:t>
+              <w:t>{%tc for charge in charges_list %}</w:t>
             </w:r>
           </w:p>
         </w:tc>
@@ -1975,29 +1339,7 @@
                 <w:sz w:val="20"/>
                 <w:szCs w:val="20"/>
               </w:rPr>
-              <w:t xml:space="preserve">{{ </w:t>
-            </w:r>
-            <w:proofErr w:type="spellStart"/>
-            <w:r>
-              <w:rPr>
-                <w:rFonts w:ascii="Palatino Linotype" w:hAnsi="Palatino Linotype"/>
-                <w:b/>
-                <w:bCs/>
-                <w:sz w:val="20"/>
-                <w:szCs w:val="20"/>
-              </w:rPr>
-              <w:t>charge.finding</w:t>
-            </w:r>
-            <w:proofErr w:type="spellEnd"/>
-            <w:r>
-              <w:rPr>
-                <w:rFonts w:ascii="Palatino Linotype" w:hAnsi="Palatino Linotype"/>
-                <w:b/>
-                <w:bCs/>
-                <w:sz w:val="20"/>
-                <w:szCs w:val="20"/>
-              </w:rPr>
-              <w:t xml:space="preserve"> }}</w:t>
+              <w:t>{{ charge.plea}}</w:t>
             </w:r>
           </w:p>
         </w:tc>
@@ -2035,51 +1377,7 @@
                 <w:sz w:val="20"/>
                 <w:szCs w:val="20"/>
               </w:rPr>
-              <w:t>{%</w:t>
-            </w:r>
-            <w:proofErr w:type="spellStart"/>
-            <w:r>
-              <w:rPr>
-                <w:rFonts w:ascii="Palatino Linotype" w:hAnsi="Palatino Linotype"/>
-                <w:b/>
-                <w:bCs/>
-                <w:sz w:val="20"/>
-                <w:szCs w:val="20"/>
-              </w:rPr>
-              <w:t>tc</w:t>
-            </w:r>
-            <w:proofErr w:type="spellEnd"/>
-            <w:r>
-              <w:rPr>
-                <w:rFonts w:ascii="Palatino Linotype" w:hAnsi="Palatino Linotype"/>
-                <w:b/>
-                <w:bCs/>
-                <w:sz w:val="20"/>
-                <w:szCs w:val="20"/>
-              </w:rPr>
-              <w:t xml:space="preserve"> </w:t>
-            </w:r>
-            <w:proofErr w:type="spellStart"/>
-            <w:r>
-              <w:rPr>
-                <w:rFonts w:ascii="Palatino Linotype" w:hAnsi="Palatino Linotype"/>
-                <w:b/>
-                <w:bCs/>
-                <w:sz w:val="20"/>
-                <w:szCs w:val="20"/>
-              </w:rPr>
-              <w:t>endfor</w:t>
-            </w:r>
-            <w:proofErr w:type="spellEnd"/>
-            <w:r>
-              <w:rPr>
-                <w:rFonts w:ascii="Palatino Linotype" w:hAnsi="Palatino Linotype"/>
-                <w:b/>
-                <w:bCs/>
-                <w:sz w:val="20"/>
-                <w:szCs w:val="20"/>
-              </w:rPr>
-              <w:t xml:space="preserve"> %}</w:t>
+              <w:t>{%tc endfor %}</w:t>
             </w:r>
           </w:p>
         </w:tc>
@@ -2122,7 +1420,7 @@
                 <w:sz w:val="20"/>
                 <w:szCs w:val="20"/>
               </w:rPr>
-              <w:t>Fine Amount</w:t>
+              <w:t>Finding</w:t>
             </w:r>
           </w:p>
         </w:tc>
@@ -2160,51 +1458,7 @@
                 <w:sz w:val="20"/>
                 <w:szCs w:val="20"/>
               </w:rPr>
-              <w:t>{%</w:t>
-            </w:r>
-            <w:proofErr w:type="spellStart"/>
-            <w:r>
-              <w:rPr>
-                <w:rFonts w:ascii="Palatino Linotype" w:hAnsi="Palatino Linotype"/>
-                <w:b/>
-                <w:bCs/>
-                <w:sz w:val="20"/>
-                <w:szCs w:val="20"/>
-              </w:rPr>
-              <w:t>tc</w:t>
-            </w:r>
-            <w:proofErr w:type="spellEnd"/>
-            <w:r>
-              <w:rPr>
-                <w:rFonts w:ascii="Palatino Linotype" w:hAnsi="Palatino Linotype"/>
-                <w:b/>
-                <w:bCs/>
-                <w:sz w:val="20"/>
-                <w:szCs w:val="20"/>
-              </w:rPr>
-              <w:t xml:space="preserve"> for charge in </w:t>
-            </w:r>
-            <w:proofErr w:type="spellStart"/>
-            <w:r>
-              <w:rPr>
-                <w:rFonts w:ascii="Palatino Linotype" w:hAnsi="Palatino Linotype"/>
-                <w:b/>
-                <w:bCs/>
-                <w:sz w:val="20"/>
-                <w:szCs w:val="20"/>
-              </w:rPr>
-              <w:t>charges_list</w:t>
-            </w:r>
-            <w:proofErr w:type="spellEnd"/>
-            <w:r>
-              <w:rPr>
-                <w:rFonts w:ascii="Palatino Linotype" w:hAnsi="Palatino Linotype"/>
-                <w:b/>
-                <w:bCs/>
-                <w:sz w:val="20"/>
-                <w:szCs w:val="20"/>
-              </w:rPr>
-              <w:t xml:space="preserve"> %}</w:t>
+              <w:t>{%tc for charge in charges_list %}</w:t>
             </w:r>
           </w:p>
         </w:tc>
@@ -2242,29 +1496,7 @@
                 <w:sz w:val="20"/>
                 <w:szCs w:val="20"/>
               </w:rPr>
-              <w:t xml:space="preserve">{{ </w:t>
-            </w:r>
-            <w:proofErr w:type="spellStart"/>
-            <w:r>
-              <w:rPr>
-                <w:rFonts w:ascii="Palatino Linotype" w:hAnsi="Palatino Linotype"/>
-                <w:b/>
-                <w:bCs/>
-                <w:sz w:val="20"/>
-                <w:szCs w:val="20"/>
-              </w:rPr>
-              <w:t>charge.fines_amount</w:t>
-            </w:r>
-            <w:proofErr w:type="spellEnd"/>
-            <w:r>
-              <w:rPr>
-                <w:rFonts w:ascii="Palatino Linotype" w:hAnsi="Palatino Linotype"/>
-                <w:b/>
-                <w:bCs/>
-                <w:sz w:val="20"/>
-                <w:szCs w:val="20"/>
-              </w:rPr>
-              <w:t xml:space="preserve"> }}</w:t>
+              <w:t>{{ charge.finding }}</w:t>
             </w:r>
           </w:p>
         </w:tc>
@@ -2302,51 +1534,7 @@
                 <w:sz w:val="20"/>
                 <w:szCs w:val="20"/>
               </w:rPr>
-              <w:t>{%</w:t>
-            </w:r>
-            <w:proofErr w:type="spellStart"/>
-            <w:r>
-              <w:rPr>
-                <w:rFonts w:ascii="Palatino Linotype" w:hAnsi="Palatino Linotype"/>
-                <w:b/>
-                <w:bCs/>
-                <w:sz w:val="20"/>
-                <w:szCs w:val="20"/>
-              </w:rPr>
-              <w:t>tc</w:t>
-            </w:r>
-            <w:proofErr w:type="spellEnd"/>
-            <w:r>
-              <w:rPr>
-                <w:rFonts w:ascii="Palatino Linotype" w:hAnsi="Palatino Linotype"/>
-                <w:b/>
-                <w:bCs/>
-                <w:sz w:val="20"/>
-                <w:szCs w:val="20"/>
-              </w:rPr>
-              <w:t xml:space="preserve"> </w:t>
-            </w:r>
-            <w:proofErr w:type="spellStart"/>
-            <w:r>
-              <w:rPr>
-                <w:rFonts w:ascii="Palatino Linotype" w:hAnsi="Palatino Linotype"/>
-                <w:b/>
-                <w:bCs/>
-                <w:sz w:val="20"/>
-                <w:szCs w:val="20"/>
-              </w:rPr>
-              <w:t>endfor</w:t>
-            </w:r>
-            <w:proofErr w:type="spellEnd"/>
-            <w:r>
-              <w:rPr>
-                <w:rFonts w:ascii="Palatino Linotype" w:hAnsi="Palatino Linotype"/>
-                <w:b/>
-                <w:bCs/>
-                <w:sz w:val="20"/>
-                <w:szCs w:val="20"/>
-              </w:rPr>
-              <w:t xml:space="preserve"> %}</w:t>
+              <w:t>{%tc endfor %}</w:t>
             </w:r>
           </w:p>
         </w:tc>
@@ -2389,7 +1577,7 @@
                 <w:sz w:val="20"/>
                 <w:szCs w:val="20"/>
               </w:rPr>
-              <w:t>Fines Suspended</w:t>
+              <w:t>Fine Amount</w:t>
             </w:r>
           </w:p>
         </w:tc>
@@ -2427,51 +1615,7 @@
                 <w:sz w:val="20"/>
                 <w:szCs w:val="20"/>
               </w:rPr>
-              <w:t>{%</w:t>
-            </w:r>
-            <w:proofErr w:type="spellStart"/>
-            <w:r>
-              <w:rPr>
-                <w:rFonts w:ascii="Palatino Linotype" w:hAnsi="Palatino Linotype"/>
-                <w:b/>
-                <w:bCs/>
-                <w:sz w:val="20"/>
-                <w:szCs w:val="20"/>
-              </w:rPr>
-              <w:t>tc</w:t>
-            </w:r>
-            <w:proofErr w:type="spellEnd"/>
-            <w:r>
-              <w:rPr>
-                <w:rFonts w:ascii="Palatino Linotype" w:hAnsi="Palatino Linotype"/>
-                <w:b/>
-                <w:bCs/>
-                <w:sz w:val="20"/>
-                <w:szCs w:val="20"/>
-              </w:rPr>
-              <w:t xml:space="preserve"> for charge in </w:t>
-            </w:r>
-            <w:proofErr w:type="spellStart"/>
-            <w:r>
-              <w:rPr>
-                <w:rFonts w:ascii="Palatino Linotype" w:hAnsi="Palatino Linotype"/>
-                <w:b/>
-                <w:bCs/>
-                <w:sz w:val="20"/>
-                <w:szCs w:val="20"/>
-              </w:rPr>
-              <w:t>charges_list</w:t>
-            </w:r>
-            <w:proofErr w:type="spellEnd"/>
-            <w:r>
-              <w:rPr>
-                <w:rFonts w:ascii="Palatino Linotype" w:hAnsi="Palatino Linotype"/>
-                <w:b/>
-                <w:bCs/>
-                <w:sz w:val="20"/>
-                <w:szCs w:val="20"/>
-              </w:rPr>
-              <w:t xml:space="preserve"> %}</w:t>
+              <w:t>{%tc for charge in charges_list %}</w:t>
             </w:r>
           </w:p>
         </w:tc>
@@ -2509,29 +1653,7 @@
                 <w:sz w:val="20"/>
                 <w:szCs w:val="20"/>
               </w:rPr>
-              <w:t xml:space="preserve">{{ </w:t>
-            </w:r>
-            <w:proofErr w:type="spellStart"/>
-            <w:r>
-              <w:rPr>
-                <w:rFonts w:ascii="Palatino Linotype" w:hAnsi="Palatino Linotype"/>
-                <w:b/>
-                <w:bCs/>
-                <w:sz w:val="20"/>
-                <w:szCs w:val="20"/>
-              </w:rPr>
-              <w:t>charge.fines_suspended</w:t>
-            </w:r>
-            <w:proofErr w:type="spellEnd"/>
-            <w:r>
-              <w:rPr>
-                <w:rFonts w:ascii="Palatino Linotype" w:hAnsi="Palatino Linotype"/>
-                <w:b/>
-                <w:bCs/>
-                <w:sz w:val="20"/>
-                <w:szCs w:val="20"/>
-              </w:rPr>
-              <w:t xml:space="preserve"> }}</w:t>
+              <w:t>{{ charge.fines_amount }}</w:t>
             </w:r>
           </w:p>
         </w:tc>
@@ -2569,51 +1691,7 @@
                 <w:sz w:val="20"/>
                 <w:szCs w:val="20"/>
               </w:rPr>
-              <w:t>{%</w:t>
-            </w:r>
-            <w:proofErr w:type="spellStart"/>
-            <w:r>
-              <w:rPr>
-                <w:rFonts w:ascii="Palatino Linotype" w:hAnsi="Palatino Linotype"/>
-                <w:b/>
-                <w:bCs/>
-                <w:sz w:val="20"/>
-                <w:szCs w:val="20"/>
-              </w:rPr>
-              <w:t>tc</w:t>
-            </w:r>
-            <w:proofErr w:type="spellEnd"/>
-            <w:r>
-              <w:rPr>
-                <w:rFonts w:ascii="Palatino Linotype" w:hAnsi="Palatino Linotype"/>
-                <w:b/>
-                <w:bCs/>
-                <w:sz w:val="20"/>
-                <w:szCs w:val="20"/>
-              </w:rPr>
-              <w:t xml:space="preserve"> </w:t>
-            </w:r>
-            <w:proofErr w:type="spellStart"/>
-            <w:r>
-              <w:rPr>
-                <w:rFonts w:ascii="Palatino Linotype" w:hAnsi="Palatino Linotype"/>
-                <w:b/>
-                <w:bCs/>
-                <w:sz w:val="20"/>
-                <w:szCs w:val="20"/>
-              </w:rPr>
-              <w:t>endfor</w:t>
-            </w:r>
-            <w:proofErr w:type="spellEnd"/>
-            <w:r>
-              <w:rPr>
-                <w:rFonts w:ascii="Palatino Linotype" w:hAnsi="Palatino Linotype"/>
-                <w:b/>
-                <w:bCs/>
-                <w:sz w:val="20"/>
-                <w:szCs w:val="20"/>
-              </w:rPr>
-              <w:t xml:space="preserve"> %}</w:t>
+              <w:t>{%tc endfor %}</w:t>
             </w:r>
           </w:p>
         </w:tc>
@@ -2656,6 +1734,163 @@
                 <w:sz w:val="20"/>
                 <w:szCs w:val="20"/>
               </w:rPr>
+              <w:t>Fines Suspended</w:t>
+            </w:r>
+          </w:p>
+        </w:tc>
+        <w:tc>
+          <w:tcPr>
+            <w:tcW w:w="1632" w:type="dxa"/>
+          </w:tcPr>
+          <w:p>
+            <w:pPr>
+              <w:tabs>
+                <w:tab w:val="left" w:pos="-1080"/>
+                <w:tab w:val="left" w:pos="-720"/>
+                <w:tab w:val="left" w:pos="0"/>
+                <w:tab w:val="left" w:pos="720"/>
+                <w:tab w:val="left" w:pos="1440"/>
+                <w:tab w:val="left" w:pos="2160"/>
+                <w:tab w:val="left" w:pos="2880"/>
+                <w:tab w:val="left" w:pos="3600"/>
+                <w:tab w:val="left" w:pos="4320"/>
+                <w:tab w:val="left" w:pos="4680"/>
+              </w:tabs>
+              <w:rPr>
+                <w:rFonts w:ascii="Palatino Linotype" w:hAnsi="Palatino Linotype"/>
+                <w:b/>
+                <w:bCs/>
+                <w:sz w:val="20"/>
+                <w:szCs w:val="20"/>
+              </w:rPr>
+            </w:pPr>
+            <w:r>
+              <w:rPr>
+                <w:rFonts w:ascii="Palatino Linotype" w:hAnsi="Palatino Linotype"/>
+                <w:b/>
+                <w:bCs/>
+                <w:sz w:val="20"/>
+                <w:szCs w:val="20"/>
+              </w:rPr>
+              <w:t>{%tc for charge in charges_list %}</w:t>
+            </w:r>
+          </w:p>
+        </w:tc>
+        <w:tc>
+          <w:tcPr>
+            <w:tcW w:w="3289" w:type="dxa"/>
+          </w:tcPr>
+          <w:p>
+            <w:pPr>
+              <w:tabs>
+                <w:tab w:val="left" w:pos="-1080"/>
+                <w:tab w:val="left" w:pos="-720"/>
+                <w:tab w:val="left" w:pos="0"/>
+                <w:tab w:val="left" w:pos="720"/>
+                <w:tab w:val="left" w:pos="1440"/>
+                <w:tab w:val="left" w:pos="2160"/>
+                <w:tab w:val="left" w:pos="2880"/>
+                <w:tab w:val="left" w:pos="3600"/>
+                <w:tab w:val="left" w:pos="4320"/>
+                <w:tab w:val="left" w:pos="4680"/>
+              </w:tabs>
+              <w:rPr>
+                <w:rFonts w:ascii="Palatino Linotype" w:hAnsi="Palatino Linotype"/>
+                <w:b/>
+                <w:bCs/>
+                <w:sz w:val="20"/>
+                <w:szCs w:val="20"/>
+              </w:rPr>
+            </w:pPr>
+            <w:r>
+              <w:rPr>
+                <w:rFonts w:ascii="Palatino Linotype" w:hAnsi="Palatino Linotype"/>
+                <w:b/>
+                <w:bCs/>
+                <w:sz w:val="20"/>
+                <w:szCs w:val="20"/>
+              </w:rPr>
+              <w:t>{{ charge.fines_suspended }}</w:t>
+            </w:r>
+          </w:p>
+        </w:tc>
+        <w:tc>
+          <w:tcPr>
+            <w:tcW w:w="1632" w:type="dxa"/>
+          </w:tcPr>
+          <w:p>
+            <w:pPr>
+              <w:tabs>
+                <w:tab w:val="left" w:pos="-1080"/>
+                <w:tab w:val="left" w:pos="-720"/>
+                <w:tab w:val="left" w:pos="0"/>
+                <w:tab w:val="left" w:pos="720"/>
+                <w:tab w:val="left" w:pos="1440"/>
+                <w:tab w:val="left" w:pos="2160"/>
+                <w:tab w:val="left" w:pos="2880"/>
+                <w:tab w:val="left" w:pos="3600"/>
+                <w:tab w:val="left" w:pos="4320"/>
+                <w:tab w:val="left" w:pos="4680"/>
+              </w:tabs>
+              <w:rPr>
+                <w:rFonts w:ascii="Palatino Linotype" w:hAnsi="Palatino Linotype"/>
+                <w:b/>
+                <w:bCs/>
+                <w:sz w:val="20"/>
+                <w:szCs w:val="20"/>
+              </w:rPr>
+            </w:pPr>
+            <w:r>
+              <w:rPr>
+                <w:rFonts w:ascii="Palatino Linotype" w:hAnsi="Palatino Linotype"/>
+                <w:b/>
+                <w:bCs/>
+                <w:sz w:val="20"/>
+                <w:szCs w:val="20"/>
+              </w:rPr>
+              <w:t>{%tc endfor %}</w:t>
+            </w:r>
+          </w:p>
+        </w:tc>
+      </w:tr>
+      <w:tr>
+        <w:trPr>
+          <w:jc w:val="center"/>
+        </w:trPr>
+        <w:tc>
+          <w:tcPr>
+            <w:tcW w:w="1632" w:type="dxa"/>
+          </w:tcPr>
+          <w:p>
+            <w:pPr>
+              <w:tabs>
+                <w:tab w:val="left" w:pos="-1080"/>
+                <w:tab w:val="left" w:pos="-720"/>
+                <w:tab w:val="left" w:pos="0"/>
+                <w:tab w:val="left" w:pos="720"/>
+                <w:tab w:val="left" w:pos="1440"/>
+                <w:tab w:val="left" w:pos="2160"/>
+                <w:tab w:val="left" w:pos="2880"/>
+                <w:tab w:val="left" w:pos="3600"/>
+                <w:tab w:val="left" w:pos="4320"/>
+                <w:tab w:val="left" w:pos="4680"/>
+              </w:tabs>
+              <w:rPr>
+                <w:rFonts w:ascii="Palatino Linotype" w:hAnsi="Palatino Linotype"/>
+                <w:b/>
+                <w:bCs/>
+                <w:sz w:val="20"/>
+                <w:szCs w:val="20"/>
+              </w:rPr>
+            </w:pPr>
+            <w:r>
+              <w:rPr>
+                <w:rFonts w:ascii="Palatino Linotype" w:hAnsi="Palatino Linotype"/>
+                <w:b/>
+                <w:bCs/>
+                <w:sz w:val="20"/>
+                <w:szCs w:val="20"/>
+              </w:rPr>
               <w:t>Court Costs</w:t>
             </w:r>
           </w:p>
@@ -2694,51 +1929,7 @@
                 <w:sz w:val="20"/>
                 <w:szCs w:val="20"/>
               </w:rPr>
-              <w:t>{%</w:t>
-            </w:r>
-            <w:proofErr w:type="spellStart"/>
-            <w:r>
-              <w:rPr>
-                <w:rFonts w:ascii="Palatino Linotype" w:hAnsi="Palatino Linotype"/>
-                <w:b/>
-                <w:bCs/>
-                <w:sz w:val="20"/>
-                <w:szCs w:val="20"/>
-              </w:rPr>
-              <w:t>tc</w:t>
-            </w:r>
-            <w:proofErr w:type="spellEnd"/>
-            <w:r>
-              <w:rPr>
-                <w:rFonts w:ascii="Palatino Linotype" w:hAnsi="Palatino Linotype"/>
-                <w:b/>
-                <w:bCs/>
-                <w:sz w:val="20"/>
-                <w:szCs w:val="20"/>
-              </w:rPr>
-              <w:t xml:space="preserve"> for charge in </w:t>
-            </w:r>
-            <w:proofErr w:type="spellStart"/>
-            <w:r>
-              <w:rPr>
-                <w:rFonts w:ascii="Palatino Linotype" w:hAnsi="Palatino Linotype"/>
-                <w:b/>
-                <w:bCs/>
-                <w:sz w:val="20"/>
-                <w:szCs w:val="20"/>
-              </w:rPr>
-              <w:t>charges_list</w:t>
-            </w:r>
-            <w:proofErr w:type="spellEnd"/>
-            <w:r>
-              <w:rPr>
-                <w:rFonts w:ascii="Palatino Linotype" w:hAnsi="Palatino Linotype"/>
-                <w:b/>
-                <w:bCs/>
-                <w:sz w:val="20"/>
-                <w:szCs w:val="20"/>
-              </w:rPr>
-              <w:t xml:space="preserve"> %}</w:t>
+              <w:t>{%tc for charge in charges_list %}</w:t>
             </w:r>
           </w:p>
         </w:tc>
@@ -2776,18 +1967,7 @@
                 <w:sz w:val="20"/>
                 <w:szCs w:val="20"/>
               </w:rPr>
-              <w:t xml:space="preserve">{{ </w:t>
-            </w:r>
-            <w:proofErr w:type="spellStart"/>
-            <w:r>
-              <w:rPr>
-                <w:rFonts w:ascii="Palatino Linotype" w:hAnsi="Palatino Linotype"/>
-                <w:b/>
-                <w:bCs/>
-                <w:sz w:val="20"/>
-                <w:szCs w:val="20"/>
-              </w:rPr>
-              <w:t>charge.</w:t>
+              <w:t>{{ charge.</w:t>
             </w:r>
             <w:r>
               <w:rPr>
@@ -2799,7 +1979,6 @@
               </w:rPr>
               <w:t>court_costs</w:t>
             </w:r>
-            <w:proofErr w:type="spellEnd"/>
             <w:r>
               <w:rPr>
                 <w:rFonts w:ascii="Palatino Linotype" w:hAnsi="Palatino Linotype"/>
@@ -2846,51 +2025,7 @@
                 <w:sz w:val="20"/>
                 <w:szCs w:val="20"/>
               </w:rPr>
-              <w:t>{%</w:t>
-            </w:r>
-            <w:proofErr w:type="spellStart"/>
-            <w:r>
-              <w:rPr>
-                <w:rFonts w:ascii="Palatino Linotype" w:hAnsi="Palatino Linotype"/>
-                <w:b/>
-                <w:bCs/>
-                <w:sz w:val="20"/>
-                <w:szCs w:val="20"/>
-              </w:rPr>
-              <w:t>tc</w:t>
-            </w:r>
-            <w:proofErr w:type="spellEnd"/>
-            <w:r>
-              <w:rPr>
-                <w:rFonts w:ascii="Palatino Linotype" w:hAnsi="Palatino Linotype"/>
-                <w:b/>
-                <w:bCs/>
-                <w:sz w:val="20"/>
-                <w:szCs w:val="20"/>
-              </w:rPr>
-              <w:t xml:space="preserve"> </w:t>
-            </w:r>
-            <w:proofErr w:type="spellStart"/>
-            <w:r>
-              <w:rPr>
-                <w:rFonts w:ascii="Palatino Linotype" w:hAnsi="Palatino Linotype"/>
-                <w:b/>
-                <w:bCs/>
-                <w:sz w:val="20"/>
-                <w:szCs w:val="20"/>
-              </w:rPr>
-              <w:t>endfor</w:t>
-            </w:r>
-            <w:proofErr w:type="spellEnd"/>
-            <w:r>
-              <w:rPr>
-                <w:rFonts w:ascii="Palatino Linotype" w:hAnsi="Palatino Linotype"/>
-                <w:b/>
-                <w:bCs/>
-                <w:sz w:val="20"/>
-                <w:szCs w:val="20"/>
-              </w:rPr>
-              <w:t xml:space="preserve"> %}</w:t>
+              <w:t>{%tc endfor %}</w:t>
             </w:r>
           </w:p>
         </w:tc>
@@ -2917,7 +2052,6 @@
           <w:szCs w:val="22"/>
         </w:rPr>
       </w:pPr>
-      <w:proofErr w:type="gramStart"/>
       <w:r>
         <w:rPr>
           <w:b/>
@@ -2925,9 +2059,106 @@
           <w:sz w:val="22"/>
           <w:szCs w:val="22"/>
         </w:rPr>
-        <w:t>Fines and Costs.</w:t>
-      </w:r>
-      <w:proofErr w:type="gramEnd"/>
+        <w:t xml:space="preserve">Fines and Costs.  </w:t>
+      </w:r>
+      <w:r>
+        <w:rPr>
+          <w:sz w:val="22"/>
+          <w:szCs w:val="22"/>
+        </w:rPr>
+        <w:t>Having been informed of the fines and costs owed, Defendant expressed an ability to pay {{ ability_to_pay_time }}. Absent further order the</w:t>
+      </w:r>
+      <w:r>
+        <w:rPr>
+          <w:sz w:val="22"/>
+          <w:szCs w:val="22"/>
+        </w:rPr>
+        <w:t xml:space="preserve"> </w:t>
+      </w:r>
+      <w:r>
+        <w:rPr>
+          <w:sz w:val="22"/>
+          <w:szCs w:val="22"/>
+        </w:rPr>
+        <w:t xml:space="preserve">fines and costs shall be paid </w:t>
+      </w:r>
+      <w:r>
+        <w:rPr>
+          <w:sz w:val="22"/>
+          <w:szCs w:val="22"/>
+        </w:rPr>
+        <w:t xml:space="preserve">in full </w:t>
+      </w:r>
+      <w:r>
+        <w:rPr>
+          <w:sz w:val="22"/>
+          <w:szCs w:val="22"/>
+        </w:rPr>
+        <w:t xml:space="preserve">by {{ </w:t>
+      </w:r>
+      <w:r>
+        <w:rPr>
+          <w:sz w:val="22"/>
+          <w:szCs w:val="22"/>
+        </w:rPr>
+        <w:lastRenderedPageBreak/>
+        <w:t>balance_due_date }}. Defendant may complete community service hours to satisfy fines and costs</w:t>
+      </w:r>
+      <w:r>
+        <w:rPr>
+          <w:sz w:val="22"/>
+          <w:szCs w:val="22"/>
+        </w:rPr>
+        <w:t xml:space="preserve"> at a rate of $10.00 per hour</w:t>
+      </w:r>
+      <w:r>
+        <w:rPr>
+          <w:sz w:val="22"/>
+          <w:szCs w:val="22"/>
+        </w:rPr>
+        <w:t xml:space="preserve">. All Community Service hours must be approved by the </w:t>
+      </w:r>
+      <w:r>
+        <w:rPr>
+          <w:sz w:val="22"/>
+          <w:szCs w:val="22"/>
+        </w:rPr>
+        <w:t>Office of Community Control.</w:t>
+      </w:r>
+    </w:p>
+    <w:p>
+      <w:pPr>
+        <w:spacing w:line="276" w:lineRule="auto"/>
+        <w:rPr>
+          <w:sz w:val="22"/>
+          <w:szCs w:val="22"/>
+        </w:rPr>
+      </w:pPr>
+    </w:p>
+    <w:p>
+      <w:pPr>
+        <w:spacing w:line="276" w:lineRule="auto"/>
+        <w:rPr>
+          <w:sz w:val="22"/>
+          <w:szCs w:val="22"/>
+        </w:rPr>
+      </w:pPr>
+      <w:r>
+        <w:rPr>
+          <w:sz w:val="22"/>
+          <w:szCs w:val="22"/>
+        </w:rPr>
+        <w:t>{% if community_service is true %}</w:t>
+      </w:r>
+    </w:p>
+    <w:p>
+      <w:pPr>
+        <w:spacing w:line="276" w:lineRule="auto"/>
+        <w:rPr>
+          <w:sz w:val="22"/>
+          <w:szCs w:val="22"/>
+        </w:rPr>
+      </w:pPr>
       <w:r>
         <w:rPr>
           <w:b/>
@@ -2935,127 +2166,101 @@
           <w:sz w:val="22"/>
           <w:szCs w:val="22"/>
         </w:rPr>
-        <w:t xml:space="preserve">  </w:t>
-      </w:r>
-      <w:r>
-        <w:rPr>
-          <w:sz w:val="22"/>
-          <w:szCs w:val="22"/>
-        </w:rPr>
-        <w:t>Having been informed of the fines and costs owed, Defendant expressed an ability to pay {</w:t>
-      </w:r>
-      <w:proofErr w:type="gramStart"/>
-      <w:r>
-        <w:rPr>
-          <w:sz w:val="22"/>
-          <w:szCs w:val="22"/>
-        </w:rPr>
-        <w:t xml:space="preserve">{ </w:t>
-      </w:r>
-      <w:proofErr w:type="spellStart"/>
-      <w:r>
-        <w:rPr>
-          <w:sz w:val="22"/>
-          <w:szCs w:val="22"/>
-        </w:rPr>
-        <w:t>ability</w:t>
-      </w:r>
-      <w:proofErr w:type="gramEnd"/>
-      <w:r>
-        <w:rPr>
-          <w:sz w:val="22"/>
-          <w:szCs w:val="22"/>
-        </w:rPr>
-        <w:t>_to_pay_time</w:t>
-      </w:r>
-      <w:proofErr w:type="spellEnd"/>
-      <w:r>
-        <w:rPr>
-          <w:sz w:val="22"/>
-          <w:szCs w:val="22"/>
-        </w:rPr>
-        <w:t xml:space="preserve"> }}. Absent further order the</w:t>
-      </w:r>
-      <w:r>
-        <w:rPr>
-          <w:sz w:val="22"/>
-          <w:szCs w:val="22"/>
-        </w:rPr>
-        <w:t xml:space="preserve"> </w:t>
-      </w:r>
-      <w:r>
-        <w:rPr>
-          <w:sz w:val="22"/>
-          <w:szCs w:val="22"/>
-        </w:rPr>
-        <w:t xml:space="preserve">fines and costs shall be paid </w:t>
-      </w:r>
-      <w:r>
-        <w:rPr>
-          <w:sz w:val="22"/>
-          <w:szCs w:val="22"/>
-        </w:rPr>
-        <w:t xml:space="preserve">in full </w:t>
-      </w:r>
-      <w:r>
-        <w:rPr>
-          <w:sz w:val="22"/>
-          <w:szCs w:val="22"/>
-        </w:rPr>
-        <w:t>by {</w:t>
-      </w:r>
-      <w:proofErr w:type="gramStart"/>
-      <w:r>
-        <w:rPr>
-          <w:sz w:val="22"/>
-          <w:szCs w:val="22"/>
-        </w:rPr>
-        <w:t xml:space="preserve">{ </w:t>
-      </w:r>
-      <w:proofErr w:type="spellStart"/>
-      <w:r>
-        <w:rPr>
-          <w:sz w:val="22"/>
-          <w:szCs w:val="22"/>
-        </w:rPr>
-        <w:t>balance</w:t>
-      </w:r>
-      <w:proofErr w:type="gramEnd"/>
-      <w:r>
-        <w:rPr>
-          <w:sz w:val="22"/>
-          <w:szCs w:val="22"/>
-        </w:rPr>
-        <w:t>_due_date</w:t>
-      </w:r>
-      <w:proofErr w:type="spellEnd"/>
-      <w:r>
-        <w:rPr>
-          <w:sz w:val="22"/>
-          <w:szCs w:val="22"/>
-        </w:rPr>
-        <w:t xml:space="preserve"> }}. Defendant may complete community service hours to satisfy fines and costs</w:t>
-      </w:r>
-      <w:r>
-        <w:rPr>
-          <w:sz w:val="22"/>
-          <w:szCs w:val="22"/>
-        </w:rPr>
-        <w:t xml:space="preserve"> at a rate of $10.00 per hour</w:t>
-      </w:r>
-      <w:r>
-        <w:rPr>
-          <w:sz w:val="22"/>
-          <w:szCs w:val="22"/>
-        </w:rPr>
-        <w:t xml:space="preserve">. All Community Service hours must be approved by the </w:t>
-      </w:r>
-      <w:r>
-        <w:rPr>
-          <w:sz w:val="22"/>
-          <w:szCs w:val="22"/>
-        </w:rPr>
-        <w:t>Office of Community Control.</w:t>
+        <w:t xml:space="preserve">Community Service.  </w:t>
+      </w:r>
+      <w:r>
+        <w:rPr>
+          <w:sz w:val="22"/>
+          <w:szCs w:val="22"/>
+        </w:rPr>
+        <w:t xml:space="preserve">The Court ordered that Defendant complete </w:t>
+      </w:r>
+      <w:r>
+        <w:rPr>
+          <w:sz w:val="22"/>
+          <w:szCs w:val="22"/>
+          <w:u w:val="single"/>
+        </w:rPr>
+        <w:tab/>
+      </w:r>
+      <w:r>
+        <w:rPr>
+          <w:sz w:val="22"/>
+          <w:szCs w:val="22"/>
+        </w:rPr>
+        <w:t xml:space="preserve"> hours of community service within </w:t>
+      </w:r>
+      <w:r>
+        <w:rPr>
+          <w:sz w:val="22"/>
+          <w:szCs w:val="22"/>
+          <w:u w:val="single"/>
+        </w:rPr>
+        <w:tab/>
+      </w:r>
+      <w:r>
+        <w:rPr>
+          <w:sz w:val="22"/>
+          <w:szCs w:val="22"/>
+        </w:rPr>
+        <w:t xml:space="preserve"> days. Defendant </w:t>
+      </w:r>
+      <w:r>
+        <w:rPr>
+          <w:sz w:val="22"/>
+          <w:szCs w:val="22"/>
+        </w:rPr>
+        <w:t>shall</w:t>
+      </w:r>
+      <w:r>
+        <w:rPr>
+          <w:sz w:val="22"/>
+          <w:szCs w:val="22"/>
+        </w:rPr>
+        <w:t xml:space="preserve"> show proof of completion of all </w:t>
+      </w:r>
+      <w:r>
+        <w:rPr>
+          <w:sz w:val="22"/>
+          <w:szCs w:val="22"/>
+        </w:rPr>
+        <w:t xml:space="preserve">completed </w:t>
+      </w:r>
+      <w:r>
+        <w:rPr>
+          <w:sz w:val="22"/>
+          <w:szCs w:val="22"/>
+        </w:rPr>
+        <w:t xml:space="preserve">hours to the </w:t>
+      </w:r>
+      <w:r>
+        <w:rPr>
+          <w:sz w:val="22"/>
+          <w:szCs w:val="22"/>
+        </w:rPr>
+        <w:t>Office of Community Control</w:t>
+      </w:r>
+      <w:r>
+        <w:rPr>
+          <w:sz w:val="22"/>
+          <w:szCs w:val="22"/>
+        </w:rPr>
+        <w:t xml:space="preserve"> on or before </w:t>
+      </w:r>
+      <w:r>
+        <w:rPr>
+          <w:sz w:val="22"/>
+          <w:szCs w:val="22"/>
+          <w:u w:val="single"/>
+        </w:rPr>
+        <w:tab/>
+      </w:r>
+      <w:r>
+        <w:rPr>
+          <w:sz w:val="22"/>
+          <w:szCs w:val="22"/>
+        </w:rPr>
+        <w:t xml:space="preserve">.  </w:t>
       </w:r>
     </w:p>
     <w:p>
@@ -3066,6 +2271,13 @@
           <w:szCs w:val="22"/>
         </w:rPr>
       </w:pPr>
+      <w:r>
+        <w:rPr>
+          <w:sz w:val="22"/>
+          <w:szCs w:val="22"/>
+        </w:rPr>
+        <w:t>{% endif %}</w:t>
+      </w:r>
     </w:p>
     <w:p>
       <w:pPr>
@@ -3075,7 +2287,15 @@
           <w:szCs w:val="22"/>
         </w:rPr>
       </w:pPr>
-      <w:proofErr w:type="gramStart"/>
+    </w:p>
+    <w:p>
+      <w:pPr>
+        <w:spacing w:line="276" w:lineRule="auto"/>
+        <w:rPr>
+          <w:sz w:val="22"/>
+          <w:szCs w:val="22"/>
+        </w:rPr>
+      </w:pPr>
       <w:r>
         <w:rPr>
           <w:b/>
@@ -3083,166 +2303,34 @@
           <w:sz w:val="22"/>
           <w:szCs w:val="22"/>
         </w:rPr>
-        <w:lastRenderedPageBreak/>
-        <w:t>Community Service.</w:t>
-      </w:r>
-      <w:proofErr w:type="gramEnd"/>
-      <w:r>
-        <w:rPr>
-          <w:b/>
+        <w:t xml:space="preserve">Proof of Financial Responsibility.  </w:t>
+      </w:r>
+      <w:r>
+        <w:rPr>
+          <w:rFonts w:ascii="Palatino Linotype" w:hAnsi="Palatino Linotype"/>
           <w:bCs/>
-          <w:sz w:val="22"/>
-          <w:szCs w:val="22"/>
-        </w:rPr>
-        <w:t xml:space="preserve">  </w:t>
-      </w:r>
-      <w:r>
-        <w:rPr>
-          <w:sz w:val="22"/>
-          <w:szCs w:val="22"/>
-        </w:rPr>
-        <w:t xml:space="preserve">The Court ordered </w:t>
-      </w:r>
-      <w:proofErr w:type="gramStart"/>
-      <w:r>
-        <w:rPr>
-          <w:sz w:val="22"/>
-          <w:szCs w:val="22"/>
-        </w:rPr>
-        <w:t xml:space="preserve">that Defendant complete </w:t>
-      </w:r>
-      <w:r>
-        <w:rPr>
-          <w:sz w:val="22"/>
-          <w:szCs w:val="22"/>
-          <w:u w:val="single"/>
-        </w:rPr>
-        <w:tab/>
-      </w:r>
-      <w:r>
-        <w:rPr>
-          <w:sz w:val="22"/>
-          <w:szCs w:val="22"/>
-        </w:rPr>
-        <w:t xml:space="preserve"> hours</w:t>
-      </w:r>
-      <w:proofErr w:type="gramEnd"/>
-      <w:r>
-        <w:rPr>
-          <w:sz w:val="22"/>
-          <w:szCs w:val="22"/>
-        </w:rPr>
-        <w:t xml:space="preserve"> of community service within </w:t>
-      </w:r>
-      <w:r>
-        <w:rPr>
-          <w:sz w:val="22"/>
-          <w:szCs w:val="22"/>
-          <w:u w:val="single"/>
-        </w:rPr>
-        <w:tab/>
-      </w:r>
-      <w:r>
-        <w:rPr>
-          <w:sz w:val="22"/>
-          <w:szCs w:val="22"/>
-        </w:rPr>
-        <w:t xml:space="preserve"> days. Defendant </w:t>
-      </w:r>
-      <w:r>
-        <w:rPr>
-          <w:sz w:val="22"/>
-          <w:szCs w:val="22"/>
-        </w:rPr>
-        <w:t>shall</w:t>
-      </w:r>
-      <w:r>
-        <w:rPr>
-          <w:sz w:val="22"/>
-          <w:szCs w:val="22"/>
-        </w:rPr>
-        <w:t xml:space="preserve"> show proof of completion of all </w:t>
-      </w:r>
-      <w:r>
-        <w:rPr>
-          <w:sz w:val="22"/>
-          <w:szCs w:val="22"/>
-        </w:rPr>
-        <w:t xml:space="preserve">completed </w:t>
-      </w:r>
-      <w:r>
-        <w:rPr>
-          <w:sz w:val="22"/>
-          <w:szCs w:val="22"/>
-        </w:rPr>
-        <w:t xml:space="preserve">hours to the </w:t>
-      </w:r>
-      <w:r>
-        <w:rPr>
-          <w:sz w:val="22"/>
-          <w:szCs w:val="22"/>
-        </w:rPr>
-        <w:t>Office of Community Control</w:t>
-      </w:r>
-      <w:r>
-        <w:rPr>
-          <w:sz w:val="22"/>
-          <w:szCs w:val="22"/>
-        </w:rPr>
-        <w:t xml:space="preserve"> on or before </w:t>
-      </w:r>
-      <w:r>
-        <w:rPr>
-          <w:sz w:val="22"/>
-          <w:szCs w:val="22"/>
-          <w:u w:val="single"/>
-        </w:rPr>
-        <w:tab/>
-      </w:r>
-      <w:r>
-        <w:rPr>
-          <w:sz w:val="22"/>
-          <w:szCs w:val="22"/>
-        </w:rPr>
-        <w:t xml:space="preserve">.  </w:t>
-      </w:r>
-    </w:p>
-    <w:p>
-      <w:pPr>
-        <w:spacing w:line="276" w:lineRule="auto"/>
-        <w:rPr>
-          <w:sz w:val="22"/>
-          <w:szCs w:val="22"/>
-        </w:rPr>
-      </w:pPr>
-    </w:p>
-    <w:p>
-      <w:pPr>
-        <w:spacing w:line="276" w:lineRule="auto"/>
-        <w:rPr>
-          <w:sz w:val="22"/>
-          <w:szCs w:val="22"/>
-        </w:rPr>
-      </w:pPr>
-      <w:proofErr w:type="gramStart"/>
-      <w:r>
-        <w:rPr>
-          <w:b/>
+          <w:sz w:val="20"/>
+          <w:szCs w:val="20"/>
+        </w:rPr>
+        <w:t xml:space="preserve">{% if </w:t>
+      </w:r>
+      <w:r>
+        <w:rPr>
+          <w:rFonts w:ascii="Palatino Linotype" w:hAnsi="Palatino Linotype"/>
           <w:bCs/>
-          <w:sz w:val="22"/>
-          <w:szCs w:val="22"/>
-        </w:rPr>
-        <w:t>Proof of Financial Responsibility.</w:t>
-      </w:r>
-      <w:proofErr w:type="gramEnd"/>
-      <w:r>
-        <w:rPr>
-          <w:b/>
+          <w:sz w:val="20"/>
+          <w:szCs w:val="20"/>
+        </w:rPr>
+        <w:t>fra_in_file</w:t>
+      </w:r>
+      <w:r>
+        <w:rPr>
+          <w:rFonts w:ascii="Palatino Linotype" w:hAnsi="Palatino Linotype"/>
           <w:bCs/>
-          <w:sz w:val="22"/>
-          <w:szCs w:val="22"/>
-        </w:rPr>
-        <w:t xml:space="preserve">  </w:t>
+          <w:sz w:val="20"/>
+          <w:szCs w:val="20"/>
+        </w:rPr>
+        <w:t xml:space="preserve"> is </w:t>
       </w:r>
       <w:r>
         <w:rPr>
@@ -3251,9 +2339,8 @@
           <w:sz w:val="20"/>
           <w:szCs w:val="20"/>
         </w:rPr>
-        <w:t xml:space="preserve">{% if </w:t>
-      </w:r>
-      <w:proofErr w:type="spellStart"/>
+        <w:t>true</w:t>
+      </w:r>
       <w:r>
         <w:rPr>
           <w:rFonts w:ascii="Palatino Linotype" w:hAnsi="Palatino Linotype"/>
@@ -3261,9 +2348,110 @@
           <w:sz w:val="20"/>
           <w:szCs w:val="20"/>
         </w:rPr>
+        <w:t xml:space="preserve"> %}</w:t>
+      </w:r>
+      <w:r>
+        <w:rPr>
+          <w:rFonts w:ascii="Palatino Linotype" w:hAnsi="Palatino Linotype"/>
+          <w:bCs/>
+          <w:sz w:val="20"/>
+          <w:szCs w:val="20"/>
+        </w:rPr>
+        <w:t xml:space="preserve"> </w:t>
+      </w:r>
+      <w:r>
+        <w:rPr>
+          <w:sz w:val="22"/>
+          <w:szCs w:val="22"/>
+        </w:rPr>
+        <w:t>The Defendant showed proof of financial responsibility at the time of the offense.</w:t>
+      </w:r>
+      <w:r>
+        <w:rPr>
+          <w:rFonts w:ascii="Palatino Linotype" w:hAnsi="Palatino Linotype"/>
+          <w:bCs/>
+          <w:sz w:val="20"/>
+          <w:szCs w:val="20"/>
+        </w:rPr>
+        <w:t xml:space="preserve">{% endif %}{% if </w:t>
+      </w:r>
+      <w:r>
+        <w:rPr>
+          <w:rFonts w:ascii="Palatino Linotype" w:hAnsi="Palatino Linotype"/>
+          <w:bCs/>
+          <w:sz w:val="20"/>
+          <w:szCs w:val="20"/>
+        </w:rPr>
+        <w:t>fra_in_court</w:t>
+      </w:r>
+      <w:r>
+        <w:rPr>
+          <w:rFonts w:ascii="Palatino Linotype" w:hAnsi="Palatino Linotype"/>
+          <w:bCs/>
+          <w:sz w:val="20"/>
+          <w:szCs w:val="20"/>
+        </w:rPr>
+        <w:t xml:space="preserve"> is </w:t>
+      </w:r>
+      <w:r>
+        <w:rPr>
+          <w:rFonts w:ascii="Palatino Linotype" w:hAnsi="Palatino Linotype"/>
+          <w:bCs/>
+          <w:sz w:val="20"/>
+          <w:szCs w:val="20"/>
+        </w:rPr>
+        <w:t>true</w:t>
+      </w:r>
+      <w:r>
+        <w:rPr>
+          <w:rFonts w:ascii="Palatino Linotype" w:hAnsi="Palatino Linotype"/>
+          <w:bCs/>
+          <w:sz w:val="20"/>
+          <w:szCs w:val="20"/>
+        </w:rPr>
+        <w:t xml:space="preserve"> %}</w:t>
+      </w:r>
+      <w:r>
+        <w:rPr>
+          <w:rFonts w:ascii="Palatino Linotype" w:hAnsi="Palatino Linotype"/>
+          <w:bCs/>
+          <w:sz w:val="20"/>
+          <w:szCs w:val="20"/>
+        </w:rPr>
+        <w:t xml:space="preserve"> </w:t>
+      </w:r>
+      <w:r>
+        <w:rPr>
+          <w:sz w:val="22"/>
+          <w:szCs w:val="22"/>
+        </w:rPr>
+        <w:t>The Defendant showed the Court proof of responsibility during the proceeding</w:t>
+      </w:r>
+      <w:r>
+        <w:rPr>
+          <w:sz w:val="22"/>
+          <w:szCs w:val="22"/>
+        </w:rPr>
+        <w:t>.</w:t>
+      </w:r>
+      <w:r>
+        <w:rPr>
+          <w:rFonts w:ascii="Palatino Linotype" w:hAnsi="Palatino Linotype"/>
+          <w:bCs/>
+          <w:sz w:val="20"/>
+          <w:szCs w:val="20"/>
+        </w:rPr>
+        <w:t xml:space="preserve">{% endif %}{% if </w:t>
+      </w:r>
+      <w:r>
+        <w:rPr>
+          <w:rFonts w:ascii="Palatino Linotype" w:hAnsi="Palatino Linotype"/>
+          <w:bCs/>
+          <w:sz w:val="20"/>
+          <w:szCs w:val="20"/>
+        </w:rPr>
         <w:t>fra_in_file</w:t>
       </w:r>
-      <w:proofErr w:type="spellEnd"/>
       <w:r>
         <w:rPr>
           <w:rFonts w:ascii="Palatino Linotype" w:hAnsi="Palatino Linotype"/>
@@ -3280,7 +2468,7 @@
           <w:sz w:val="20"/>
           <w:szCs w:val="20"/>
         </w:rPr>
-        <w:t>true</w:t>
+        <w:t>false</w:t>
       </w:r>
       <w:r>
         <w:rPr>
@@ -3289,221 +2477,46 @@
           <w:sz w:val="20"/>
           <w:szCs w:val="20"/>
         </w:rPr>
+        <w:t xml:space="preserve"> %}{% if </w:t>
+      </w:r>
+      <w:r>
+        <w:rPr>
+          <w:rFonts w:ascii="Palatino Linotype" w:hAnsi="Palatino Linotype"/>
+          <w:bCs/>
+          <w:sz w:val="20"/>
+          <w:szCs w:val="20"/>
+        </w:rPr>
+        <w:t>fra_in_court</w:t>
+      </w:r>
+      <w:r>
+        <w:rPr>
+          <w:rFonts w:ascii="Palatino Linotype" w:hAnsi="Palatino Linotype"/>
+          <w:bCs/>
+          <w:sz w:val="20"/>
+          <w:szCs w:val="20"/>
+        </w:rPr>
+        <w:t xml:space="preserve"> is </w:t>
+      </w:r>
+      <w:r>
+        <w:rPr>
+          <w:rFonts w:ascii="Palatino Linotype" w:hAnsi="Palatino Linotype"/>
+          <w:bCs/>
+          <w:sz w:val="20"/>
+          <w:szCs w:val="20"/>
+        </w:rPr>
+        <w:t>false</w:t>
+      </w:r>
+      <w:r>
+        <w:rPr>
+          <w:rFonts w:ascii="Palatino Linotype" w:hAnsi="Palatino Linotype"/>
+          <w:bCs/>
+          <w:sz w:val="20"/>
+          <w:szCs w:val="20"/>
+        </w:rPr>
         <w:t xml:space="preserve"> %}</w:t>
       </w:r>
       <w:r>
         <w:rPr>
-          <w:rFonts w:ascii="Palatino Linotype" w:hAnsi="Palatino Linotype"/>
-          <w:bCs/>
-          <w:sz w:val="20"/>
-          <w:szCs w:val="20"/>
-        </w:rPr>
-        <w:t xml:space="preserve"> </w:t>
-      </w:r>
-      <w:r>
-        <w:rPr>
-          <w:sz w:val="22"/>
-          <w:szCs w:val="22"/>
-        </w:rPr>
-        <w:t>The Defendant showed proof of financial responsibility at the time of the offense.</w:t>
-      </w:r>
-      <w:r>
-        <w:rPr>
-          <w:rFonts w:ascii="Palatino Linotype" w:hAnsi="Palatino Linotype"/>
-          <w:bCs/>
-          <w:sz w:val="20"/>
-          <w:szCs w:val="20"/>
-        </w:rPr>
-        <w:t xml:space="preserve">{% </w:t>
-      </w:r>
-      <w:proofErr w:type="spellStart"/>
-      <w:r>
-        <w:rPr>
-          <w:rFonts w:ascii="Palatino Linotype" w:hAnsi="Palatino Linotype"/>
-          <w:bCs/>
-          <w:sz w:val="20"/>
-          <w:szCs w:val="20"/>
-        </w:rPr>
-        <w:t>endif</w:t>
-      </w:r>
-      <w:proofErr w:type="spellEnd"/>
-      <w:r>
-        <w:rPr>
-          <w:rFonts w:ascii="Palatino Linotype" w:hAnsi="Palatino Linotype"/>
-          <w:bCs/>
-          <w:sz w:val="20"/>
-          <w:szCs w:val="20"/>
-        </w:rPr>
-        <w:t xml:space="preserve"> %}{% if </w:t>
-      </w:r>
-      <w:proofErr w:type="spellStart"/>
-      <w:r>
-        <w:rPr>
-          <w:rFonts w:ascii="Palatino Linotype" w:hAnsi="Palatino Linotype"/>
-          <w:bCs/>
-          <w:sz w:val="20"/>
-          <w:szCs w:val="20"/>
-        </w:rPr>
-        <w:t>fra_in_court</w:t>
-      </w:r>
-      <w:proofErr w:type="spellEnd"/>
-      <w:r>
-        <w:rPr>
-          <w:rFonts w:ascii="Palatino Linotype" w:hAnsi="Palatino Linotype"/>
-          <w:bCs/>
-          <w:sz w:val="20"/>
-          <w:szCs w:val="20"/>
-        </w:rPr>
-        <w:t xml:space="preserve"> is </w:t>
-      </w:r>
-      <w:r>
-        <w:rPr>
-          <w:rFonts w:ascii="Palatino Linotype" w:hAnsi="Palatino Linotype"/>
-          <w:bCs/>
-          <w:sz w:val="20"/>
-          <w:szCs w:val="20"/>
-        </w:rPr>
-        <w:t>true</w:t>
-      </w:r>
-      <w:r>
-        <w:rPr>
-          <w:rFonts w:ascii="Palatino Linotype" w:hAnsi="Palatino Linotype"/>
-          <w:bCs/>
-          <w:sz w:val="20"/>
-          <w:szCs w:val="20"/>
-        </w:rPr>
-        <w:t xml:space="preserve"> %}</w:t>
-      </w:r>
-      <w:r>
-        <w:rPr>
-          <w:rFonts w:ascii="Palatino Linotype" w:hAnsi="Palatino Linotype"/>
-          <w:bCs/>
-          <w:sz w:val="20"/>
-          <w:szCs w:val="20"/>
-        </w:rPr>
-        <w:t xml:space="preserve"> </w:t>
-      </w:r>
-      <w:r>
-        <w:rPr>
-          <w:sz w:val="22"/>
-          <w:szCs w:val="22"/>
-        </w:rPr>
-        <w:t>The Defendant showed the Court proof of responsibility during the proceeding</w:t>
-      </w:r>
-      <w:r>
-        <w:rPr>
-          <w:sz w:val="22"/>
-          <w:szCs w:val="22"/>
-        </w:rPr>
-        <w:t>.</w:t>
-      </w:r>
-      <w:r>
-        <w:rPr>
-          <w:rFonts w:ascii="Palatino Linotype" w:hAnsi="Palatino Linotype"/>
-          <w:bCs/>
-          <w:sz w:val="20"/>
-          <w:szCs w:val="20"/>
-        </w:rPr>
-        <w:t xml:space="preserve">{% </w:t>
-      </w:r>
-      <w:proofErr w:type="spellStart"/>
-      <w:r>
-        <w:rPr>
-          <w:rFonts w:ascii="Palatino Linotype" w:hAnsi="Palatino Linotype"/>
-          <w:bCs/>
-          <w:sz w:val="20"/>
-          <w:szCs w:val="20"/>
-        </w:rPr>
-        <w:t>endif</w:t>
-      </w:r>
-      <w:proofErr w:type="spellEnd"/>
-      <w:r>
-        <w:rPr>
-          <w:rFonts w:ascii="Palatino Linotype" w:hAnsi="Palatino Linotype"/>
-          <w:bCs/>
-          <w:sz w:val="20"/>
-          <w:szCs w:val="20"/>
-        </w:rPr>
-        <w:t xml:space="preserve"> %}{% if </w:t>
-      </w:r>
-      <w:proofErr w:type="spellStart"/>
-      <w:r>
-        <w:rPr>
-          <w:rFonts w:ascii="Palatino Linotype" w:hAnsi="Palatino Linotype"/>
-          <w:bCs/>
-          <w:sz w:val="20"/>
-          <w:szCs w:val="20"/>
-        </w:rPr>
-        <w:t>fra_in_file</w:t>
-      </w:r>
-      <w:proofErr w:type="spellEnd"/>
-      <w:r>
-        <w:rPr>
-          <w:rFonts w:ascii="Palatino Linotype" w:hAnsi="Palatino Linotype"/>
-          <w:bCs/>
-          <w:sz w:val="20"/>
-          <w:szCs w:val="20"/>
-        </w:rPr>
-        <w:t xml:space="preserve"> is </w:t>
-      </w:r>
-      <w:r>
-        <w:rPr>
-          <w:rFonts w:ascii="Palatino Linotype" w:hAnsi="Palatino Linotype"/>
-          <w:bCs/>
-          <w:sz w:val="20"/>
-          <w:szCs w:val="20"/>
-        </w:rPr>
-        <w:t>false</w:t>
-      </w:r>
-      <w:r>
-        <w:rPr>
-          <w:rFonts w:ascii="Palatino Linotype" w:hAnsi="Palatino Linotype"/>
-          <w:bCs/>
-          <w:sz w:val="20"/>
-          <w:szCs w:val="20"/>
-        </w:rPr>
-        <w:t xml:space="preserve"> %}{% if </w:t>
-      </w:r>
-      <w:proofErr w:type="spellStart"/>
-      <w:r>
-        <w:rPr>
-          <w:rFonts w:ascii="Palatino Linotype" w:hAnsi="Palatino Linotype"/>
-          <w:bCs/>
-          <w:sz w:val="20"/>
-          <w:szCs w:val="20"/>
-        </w:rPr>
-        <w:t>fra_in_court</w:t>
-      </w:r>
-      <w:proofErr w:type="spellEnd"/>
-      <w:r>
-        <w:rPr>
-          <w:rFonts w:ascii="Palatino Linotype" w:hAnsi="Palatino Linotype"/>
-          <w:bCs/>
-          <w:sz w:val="20"/>
-          <w:szCs w:val="20"/>
-        </w:rPr>
-        <w:t xml:space="preserve"> is </w:t>
-      </w:r>
-      <w:r>
-        <w:rPr>
-          <w:rFonts w:ascii="Palatino Linotype" w:hAnsi="Palatino Linotype"/>
-          <w:bCs/>
-          <w:sz w:val="20"/>
-          <w:szCs w:val="20"/>
-        </w:rPr>
-        <w:t>false</w:t>
-      </w:r>
-      <w:r>
-        <w:rPr>
-          <w:rFonts w:ascii="Palatino Linotype" w:hAnsi="Palatino Linotype"/>
-          <w:bCs/>
-          <w:sz w:val="20"/>
-          <w:szCs w:val="20"/>
-        </w:rPr>
-        <w:t xml:space="preserve"> %}</w:t>
-      </w:r>
-      <w:r>
-        <w:rPr>
           <w:sz w:val="22"/>
           <w:szCs w:val="22"/>
         </w:rPr>
@@ -3514,39 +2527,7 @@
           <w:sz w:val="22"/>
           <w:szCs w:val="22"/>
         </w:rPr>
-        <w:t xml:space="preserve">Ohio Bureau of Motor Vehicles.{% </w:t>
-      </w:r>
-      <w:proofErr w:type="spellStart"/>
-      <w:r>
-        <w:rPr>
-          <w:sz w:val="22"/>
-          <w:szCs w:val="22"/>
-        </w:rPr>
-        <w:t>endif</w:t>
-      </w:r>
-      <w:proofErr w:type="spellEnd"/>
-      <w:r>
-        <w:rPr>
-          <w:sz w:val="22"/>
-          <w:szCs w:val="22"/>
-        </w:rPr>
-        <w:t xml:space="preserve"> %}{% </w:t>
-      </w:r>
-      <w:proofErr w:type="spellStart"/>
-      <w:r>
-        <w:rPr>
-          <w:sz w:val="22"/>
-          <w:szCs w:val="22"/>
-        </w:rPr>
-        <w:t>endif</w:t>
-      </w:r>
-      <w:proofErr w:type="spellEnd"/>
-      <w:r>
-        <w:rPr>
-          <w:sz w:val="22"/>
-          <w:szCs w:val="22"/>
-        </w:rPr>
-        <w:t xml:space="preserve"> %}</w:t>
+        <w:t>Ohio Bureau of Motor Vehicles.{% endif %}{% endif %}</w:t>
       </w:r>
     </w:p>
     <w:p>
@@ -3885,6 +2866,56 @@
           <w:szCs w:val="20"/>
         </w:rPr>
       </w:pPr>
+      <w:r>
+        <w:rPr>
+          <w:rFonts w:ascii="Palatino Linotype" w:hAnsi="Palatino Linotype"/>
+          <w:sz w:val="20"/>
+          <w:szCs w:val="20"/>
+        </w:rPr>
+        <w:t>ENTRY ADOPTED.</w:t>
+      </w:r>
+    </w:p>
+    <w:p>
+      <w:pPr>
+        <w:tabs>
+          <w:tab w:val="left" w:pos="-1080"/>
+          <w:tab w:val="left" w:pos="-720"/>
+          <w:tab w:val="left" w:pos="0"/>
+          <w:tab w:val="left" w:pos="720"/>
+          <w:tab w:val="left" w:pos="1440"/>
+          <w:tab w:val="left" w:pos="2160"/>
+          <w:tab w:val="left" w:pos="2880"/>
+          <w:tab w:val="left" w:pos="3600"/>
+          <w:tab w:val="left" w:pos="4320"/>
+          <w:tab w:val="left" w:pos="4680"/>
+        </w:tabs>
+        <w:rPr>
+          <w:rFonts w:ascii="Palatino Linotype" w:hAnsi="Palatino Linotype"/>
+          <w:sz w:val="20"/>
+          <w:szCs w:val="20"/>
+        </w:rPr>
+      </w:pPr>
+    </w:p>
+    <w:p>
+      <w:pPr>
+        <w:tabs>
+          <w:tab w:val="left" w:pos="-1080"/>
+          <w:tab w:val="left" w:pos="-720"/>
+          <w:tab w:val="left" w:pos="0"/>
+          <w:tab w:val="left" w:pos="720"/>
+          <w:tab w:val="left" w:pos="1440"/>
+          <w:tab w:val="left" w:pos="2160"/>
+          <w:tab w:val="left" w:pos="2880"/>
+          <w:tab w:val="left" w:pos="3600"/>
+          <w:tab w:val="left" w:pos="4320"/>
+          <w:tab w:val="left" w:pos="4680"/>
+        </w:tabs>
+        <w:rPr>
+          <w:rFonts w:ascii="Palatino Linotype" w:hAnsi="Palatino Linotype"/>
+          <w:sz w:val="20"/>
+          <w:szCs w:val="20"/>
+        </w:rPr>
+      </w:pPr>
     </w:p>
     <w:p>
       <w:pPr>
@@ -4040,16 +3071,6 @@
           <w:szCs w:val="20"/>
         </w:rPr>
       </w:pPr>
-      <w:r>
-        <w:rPr>
-          <w:rFonts w:ascii="Palatino Linotype" w:hAnsi="Palatino Linotype"/>
-          <w:sz w:val="20"/>
-          <w:szCs w:val="20"/>
-        </w:rPr>
-        <w:t>ENTRY ADOPTED.</w:t>
-      </w:r>
-      <w:bookmarkStart w:id="0" w:name="_GoBack"/>
-      <w:bookmarkEnd w:id="0"/>
     </w:p>
     <w:p>
       <w:pPr>
@@ -4071,6 +3092,30 @@
           <w:szCs w:val="20"/>
         </w:rPr>
       </w:pPr>
+      <w:r>
+        <w:rPr>
+          <w:rFonts w:ascii="Palatino Linotype" w:hAnsi="Palatino Linotype"/>
+          <w:sz w:val="20"/>
+          <w:szCs w:val="20"/>
+        </w:rPr>
+        <w:t xml:space="preserve">Copies Served: </w:t>
+      </w:r>
+      <w:r>
+        <w:rPr>
+          <w:rFonts w:ascii="Palatino Linotype" w:hAnsi="Palatino Linotype"/>
+          <w:sz w:val="20"/>
+          <w:szCs w:val="20"/>
+        </w:rPr>
+        <w:tab/>
+      </w:r>
+      <w:r>
+        <w:rPr>
+          <w:rFonts w:ascii="Palatino Linotype" w:hAnsi="Palatino Linotype"/>
+          <w:sz w:val="20"/>
+          <w:szCs w:val="20"/>
+        </w:rPr>
+        <w:t>Prosecutor’s Office</w:t>
+      </w:r>
     </w:p>
     <w:p>
       <w:pPr>
@@ -4098,95 +3143,23 @@
           <w:sz w:val="20"/>
           <w:szCs w:val="20"/>
         </w:rPr>
-        <w:t xml:space="preserve">Copies Served: </w:t>
-      </w:r>
-      <w:r>
-        <w:rPr>
-          <w:rFonts w:ascii="Palatino Linotype" w:hAnsi="Palatino Linotype"/>
-          <w:sz w:val="20"/>
-          <w:szCs w:val="20"/>
-        </w:rPr>
-        <w:tab/>
-      </w:r>
-      <w:r>
-        <w:rPr>
-          <w:rFonts w:ascii="Palatino Linotype" w:hAnsi="Palatino Linotype"/>
-          <w:sz w:val="20"/>
-          <w:szCs w:val="20"/>
-        </w:rPr>
-        <w:t>Prosecutor’s Office</w:t>
-      </w:r>
-    </w:p>
-    <w:p>
-      <w:pPr>
-        <w:tabs>
-          <w:tab w:val="left" w:pos="-1080"/>
-          <w:tab w:val="left" w:pos="-720"/>
-          <w:tab w:val="left" w:pos="0"/>
-          <w:tab w:val="left" w:pos="720"/>
-          <w:tab w:val="left" w:pos="1440"/>
-          <w:tab w:val="left" w:pos="2160"/>
-          <w:tab w:val="left" w:pos="2880"/>
-          <w:tab w:val="left" w:pos="3600"/>
-          <w:tab w:val="left" w:pos="4320"/>
-          <w:tab w:val="left" w:pos="4680"/>
-        </w:tabs>
-        <w:rPr>
-          <w:rFonts w:ascii="Palatino Linotype" w:hAnsi="Palatino Linotype"/>
-          <w:sz w:val="20"/>
-          <w:szCs w:val="20"/>
-        </w:rPr>
-      </w:pPr>
-      <w:r>
-        <w:rPr>
-          <w:rFonts w:ascii="Palatino Linotype" w:hAnsi="Palatino Linotype"/>
-          <w:sz w:val="20"/>
-          <w:szCs w:val="20"/>
-        </w:rPr>
-        <w:tab/>
-      </w:r>
-      <w:r>
-        <w:rPr>
-          <w:rFonts w:ascii="Palatino Linotype" w:hAnsi="Palatino Linotype"/>
-          <w:sz w:val="20"/>
-          <w:szCs w:val="20"/>
-        </w:rPr>
-        <w:tab/>
-      </w:r>
-      <w:r>
-        <w:rPr>
-          <w:rFonts w:ascii="Palatino Linotype" w:hAnsi="Palatino Linotype"/>
-          <w:sz w:val="20"/>
-          <w:szCs w:val="20"/>
-        </w:rPr>
-        <w:t>{</w:t>
-      </w:r>
-      <w:proofErr w:type="gramStart"/>
-      <w:r>
-        <w:rPr>
-          <w:rFonts w:ascii="Palatino Linotype" w:hAnsi="Palatino Linotype"/>
-          <w:sz w:val="20"/>
-          <w:szCs w:val="20"/>
-        </w:rPr>
-        <w:t xml:space="preserve">{ </w:t>
-      </w:r>
-      <w:proofErr w:type="spellStart"/>
-      <w:r>
-        <w:rPr>
-          <w:rFonts w:ascii="Palatino Linotype" w:hAnsi="Palatino Linotype"/>
-          <w:sz w:val="20"/>
-          <w:szCs w:val="20"/>
-        </w:rPr>
-        <w:t>defendant</w:t>
-      </w:r>
-      <w:proofErr w:type="gramEnd"/>
-      <w:r>
-        <w:rPr>
-          <w:rFonts w:ascii="Palatino Linotype" w:hAnsi="Palatino Linotype"/>
-          <w:sz w:val="20"/>
-          <w:szCs w:val="20"/>
-        </w:rPr>
-        <w:t>_</w:t>
+        <w:tab/>
+      </w:r>
+      <w:r>
+        <w:rPr>
+          <w:rFonts w:ascii="Palatino Linotype" w:hAnsi="Palatino Linotype"/>
+          <w:sz w:val="20"/>
+          <w:szCs w:val="20"/>
+        </w:rPr>
+        <w:tab/>
+      </w:r>
+      <w:r>
+        <w:rPr>
+          <w:rFonts w:ascii="Palatino Linotype" w:hAnsi="Palatino Linotype"/>
+          <w:sz w:val="20"/>
+          <w:szCs w:val="20"/>
+        </w:rPr>
+        <w:t>{{ defendant_</w:t>
       </w:r>
       <w:r>
         <w:rPr>
@@ -4202,77 +3175,24 @@
           <w:sz w:val="20"/>
           <w:szCs w:val="20"/>
         </w:rPr>
+        <w:t>name }}{{ defendant_</w:t>
+      </w:r>
+      <w:r>
+        <w:rPr>
+          <w:rFonts w:ascii="Palatino Linotype" w:hAnsi="Palatino Linotype"/>
+          <w:sz w:val="20"/>
+          <w:szCs w:val="20"/>
+        </w:rPr>
+        <w:t>last_</w:t>
+      </w:r>
+      <w:r>
+        <w:rPr>
+          <w:rFonts w:ascii="Palatino Linotype" w:hAnsi="Palatino Linotype"/>
+          <w:sz w:val="20"/>
+          <w:szCs w:val="20"/>
+        </w:rPr>
         <w:t>name</w:t>
       </w:r>
-      <w:proofErr w:type="spellEnd"/>
-      <w:r>
-        <w:rPr>
-          <w:rFonts w:ascii="Palatino Linotype" w:hAnsi="Palatino Linotype"/>
-          <w:sz w:val="20"/>
-          <w:szCs w:val="20"/>
-        </w:rPr>
-        <w:t xml:space="preserve"> }}</w:t>
-      </w:r>
-      <w:r>
-        <w:rPr>
-          <w:rFonts w:ascii="Palatino Linotype" w:hAnsi="Palatino Linotype"/>
-          <w:sz w:val="20"/>
-          <w:szCs w:val="20"/>
-        </w:rPr>
-        <w:t xml:space="preserve"> </w:t>
-      </w:r>
-      <w:r>
-        <w:rPr>
-          <w:rFonts w:ascii="Palatino Linotype" w:hAnsi="Palatino Linotype"/>
-          <w:sz w:val="20"/>
-          <w:szCs w:val="20"/>
-        </w:rPr>
-        <w:t>{</w:t>
-      </w:r>
-      <w:proofErr w:type="gramStart"/>
-      <w:r>
-        <w:rPr>
-          <w:rFonts w:ascii="Palatino Linotype" w:hAnsi="Palatino Linotype"/>
-          <w:sz w:val="20"/>
-          <w:szCs w:val="20"/>
-        </w:rPr>
-        <w:t xml:space="preserve">{ </w:t>
-      </w:r>
-      <w:proofErr w:type="spellStart"/>
-      <w:r>
-        <w:rPr>
-          <w:rFonts w:ascii="Palatino Linotype" w:hAnsi="Palatino Linotype"/>
-          <w:sz w:val="20"/>
-          <w:szCs w:val="20"/>
-        </w:rPr>
-        <w:t>defendant</w:t>
-      </w:r>
-      <w:proofErr w:type="gramEnd"/>
-      <w:r>
-        <w:rPr>
-          <w:rFonts w:ascii="Palatino Linotype" w:hAnsi="Palatino Linotype"/>
-          <w:sz w:val="20"/>
-          <w:szCs w:val="20"/>
-        </w:rPr>
-        <w:t>_</w:t>
-      </w:r>
-      <w:r>
-        <w:rPr>
-          <w:rFonts w:ascii="Palatino Linotype" w:hAnsi="Palatino Linotype"/>
-          <w:sz w:val="20"/>
-          <w:szCs w:val="20"/>
-        </w:rPr>
-        <w:t>last_</w:t>
-      </w:r>
-      <w:r>
-        <w:rPr>
-          <w:rFonts w:ascii="Palatino Linotype" w:hAnsi="Palatino Linotype"/>
-          <w:sz w:val="20"/>
-          <w:szCs w:val="20"/>
-        </w:rPr>
-        <w:t>name</w:t>
-      </w:r>
-      <w:proofErr w:type="spellEnd"/>
       <w:r>
         <w:rPr>
           <w:rFonts w:ascii="Palatino Linotype" w:hAnsi="Palatino Linotype"/>
@@ -4371,12 +3291,12 @@
       </w:pPr>
     </w:p>
     <w:sectPr>
-      <w:headerReference w:type="even" r:id="rId8"/>
-      <w:headerReference w:type="default" r:id="rId9"/>
-      <w:footerReference w:type="even" r:id="rId10"/>
-      <w:footerReference w:type="default" r:id="rId11"/>
-      <w:headerReference w:type="first" r:id="rId12"/>
-      <w:footerReference w:type="first" r:id="rId13"/>
+      <w:headerReference w:type="even" r:id="rId7"/>
+      <w:headerReference w:type="default" r:id="rId8"/>
+      <w:footerReference w:type="even" r:id="rId9"/>
+      <w:footerReference w:type="default" r:id="rId10"/>
+      <w:headerReference w:type="first" r:id="rId11"/>
+      <w:footerReference w:type="first" r:id="rId12"/>
       <w:pgSz w:w="12240" w:h="15840"/>
       <w:pgMar w:top="1296" w:right="1440" w:bottom="1152" w:left="1440" w:header="864" w:footer="720" w:gutter="0"/>
       <w:cols w:space="720"/>
@@ -4388,7 +3308,7 @@
 </file>
 
 <file path=word/endnotes.xml><?xml version="1.0" encoding="utf-8"?>
-<w:endnotes xmlns:wpc="http://schemas.microsoft.com/office/word/2010/wordprocessingCanvas" xmlns:mc="http://schemas.openxmlformats.org/markup-compatibility/2006" xmlns:o="urn:schemas-microsoft-com:office:office" xmlns:r="http://schemas.openxmlformats.org/officeDocument/2006/relationships" xmlns:m="http://schemas.openxmlformats.org/officeDocument/2006/math" xmlns:v="urn:schemas-microsoft-com:vml" xmlns:wp14="http://schemas.microsoft.com/office/word/2010/wordprocessingDrawing" xmlns:wp="http://schemas.openxmlformats.org/drawingml/2006/wordprocessingDrawing" xmlns:w10="urn:schemas-microsoft-com:office:word" xmlns:w="http://schemas.openxmlformats.org/wordprocessingml/2006/main" xmlns:w14="http://schemas.microsoft.com/office/word/2010/wordml" xmlns:wpg="http://schemas.microsoft.com/office/word/2010/wordprocessingGroup" xmlns:wpi="http://schemas.microsoft.com/office/word/2010/wordprocessingInk" xmlns:wne="http://schemas.microsoft.com/office/word/2006/wordml" xmlns:wps="http://schemas.microsoft.com/office/word/2010/wordprocessingShape" mc:Ignorable="w14 wp14">
+<w:endnotes xmlns:wpc="http://schemas.microsoft.com/office/word/2010/wordprocessingCanvas" xmlns:cx="http://schemas.microsoft.com/office/drawing/2014/chartex" xmlns:cx1="http://schemas.microsoft.com/office/drawing/2015/9/8/chartex" xmlns:cx2="http://schemas.microsoft.com/office/drawing/2015/10/21/chartex" xmlns:cx3="http://schemas.microsoft.com/office/drawing/2016/5/9/chartex" xmlns:cx4="http://schemas.microsoft.com/office/drawing/2016/5/10/chartex" xmlns:cx5="http://schemas.microsoft.com/office/drawing/2016/5/11/chartex" xmlns:cx6="http://schemas.microsoft.com/office/drawing/2016/5/12/chartex" xmlns:cx7="http://schemas.microsoft.com/office/drawing/2016/5/13/chartex" xmlns:cx8="http://schemas.microsoft.com/office/drawing/2016/5/14/chartex" xmlns:mc="http://schemas.openxmlformats.org/markup-compatibility/2006" xmlns:aink="http://schemas.microsoft.com/office/drawing/2016/ink" xmlns:am3d="http://schemas.microsoft.com/office/drawing/2017/model3d" xmlns:o="urn:schemas-microsoft-com:office:office" xmlns:r="http://schemas.openxmlformats.org/officeDocument/2006/relationships" xmlns:m="http://schemas.openxmlformats.org/officeDocument/2006/math" xmlns:v="urn:schemas-microsoft-com:vml" xmlns:wp14="http://schemas.microsoft.com/office/word/2010/wordprocessingDrawing" xmlns:wp="http://schemas.openxmlformats.org/drawingml/2006/wordprocessingDrawing" xmlns:w10="urn:schemas-microsoft-com:office:word" xmlns:w="http://schemas.openxmlformats.org/wordprocessingml/2006/main" xmlns:w14="http://schemas.microsoft.com/office/word/2010/wordml" xmlns:w15="http://schemas.microsoft.com/office/word/2012/wordml" xmlns:w16cex="http://schemas.microsoft.com/office/word/2018/wordml/cex" xmlns:w16cid="http://schemas.microsoft.com/office/word/2016/wordml/cid" xmlns:w16="http://schemas.microsoft.com/office/word/2018/wordml" xmlns:w16se="http://schemas.microsoft.com/office/word/2015/wordml/symex" xmlns:wpg="http://schemas.microsoft.com/office/word/2010/wordprocessingGroup" xmlns:wpi="http://schemas.microsoft.com/office/word/2010/wordprocessingInk" xmlns:wne="http://schemas.microsoft.com/office/word/2006/wordml" xmlns:wps="http://schemas.microsoft.com/office/word/2010/wordprocessingShape" mc:Ignorable="w14 w15 w16se w16cid w16 w16cex wp14">
   <w:endnote w:type="separator" w:id="-1">
     <w:p>
       <w:r>
@@ -4407,7 +3327,7 @@
 </file>
 
 <file path=word/footer1.xml><?xml version="1.0" encoding="utf-8"?>
-<w:ftr xmlns:wpc="http://schemas.microsoft.com/office/word/2010/wordprocessingCanvas" xmlns:mc="http://schemas.openxmlformats.org/markup-compatibility/2006" xmlns:o="urn:schemas-microsoft-com:office:office" xmlns:r="http://schemas.openxmlformats.org/officeDocument/2006/relationships" xmlns:m="http://schemas.openxmlformats.org/officeDocument/2006/math" xmlns:v="urn:schemas-microsoft-com:vml" xmlns:wp14="http://schemas.microsoft.com/office/word/2010/wordprocessingDrawing" xmlns:wp="http://schemas.openxmlformats.org/drawingml/2006/wordprocessingDrawing" xmlns:w10="urn:schemas-microsoft-com:office:word" xmlns:w="http://schemas.openxmlformats.org/wordprocessingml/2006/main" xmlns:w14="http://schemas.microsoft.com/office/word/2010/wordml" xmlns:wpg="http://schemas.microsoft.com/office/word/2010/wordprocessingGroup" xmlns:wpi="http://schemas.microsoft.com/office/word/2010/wordprocessingInk" xmlns:wne="http://schemas.microsoft.com/office/word/2006/wordml" xmlns:wps="http://schemas.microsoft.com/office/word/2010/wordprocessingShape" mc:Ignorable="w14 wp14">
+<w:ftr xmlns:wpc="http://schemas.microsoft.com/office/word/2010/wordprocessingCanvas" xmlns:cx="http://schemas.microsoft.com/office/drawing/2014/chartex" xmlns:cx1="http://schemas.microsoft.com/office/drawing/2015/9/8/chartex" xmlns:cx2="http://schemas.microsoft.com/office/drawing/2015/10/21/chartex" xmlns:cx3="http://schemas.microsoft.com/office/drawing/2016/5/9/chartex" xmlns:cx4="http://schemas.microsoft.com/office/drawing/2016/5/10/chartex" xmlns:cx5="http://schemas.microsoft.com/office/drawing/2016/5/11/chartex" xmlns:cx6="http://schemas.microsoft.com/office/drawing/2016/5/12/chartex" xmlns:cx7="http://schemas.microsoft.com/office/drawing/2016/5/13/chartex" xmlns:cx8="http://schemas.microsoft.com/office/drawing/2016/5/14/chartex" xmlns:mc="http://schemas.openxmlformats.org/markup-compatibility/2006" xmlns:aink="http://schemas.microsoft.com/office/drawing/2016/ink" xmlns:am3d="http://schemas.microsoft.com/office/drawing/2017/model3d" xmlns:o="urn:schemas-microsoft-com:office:office" xmlns:r="http://schemas.openxmlformats.org/officeDocument/2006/relationships" xmlns:m="http://schemas.openxmlformats.org/officeDocument/2006/math" xmlns:v="urn:schemas-microsoft-com:vml" xmlns:wp14="http://schemas.microsoft.com/office/word/2010/wordprocessingDrawing" xmlns:wp="http://schemas.openxmlformats.org/drawingml/2006/wordprocessingDrawing" xmlns:w10="urn:schemas-microsoft-com:office:word" xmlns:w="http://schemas.openxmlformats.org/wordprocessingml/2006/main" xmlns:w14="http://schemas.microsoft.com/office/word/2010/wordml" xmlns:w15="http://schemas.microsoft.com/office/word/2012/wordml" xmlns:w16cex="http://schemas.microsoft.com/office/word/2018/wordml/cex" xmlns:w16cid="http://schemas.microsoft.com/office/word/2016/wordml/cid" xmlns:w16="http://schemas.microsoft.com/office/word/2018/wordml" xmlns:w16se="http://schemas.microsoft.com/office/word/2015/wordml/symex" xmlns:wpg="http://schemas.microsoft.com/office/word/2010/wordprocessingGroup" xmlns:wpi="http://schemas.microsoft.com/office/word/2010/wordprocessingInk" xmlns:wne="http://schemas.microsoft.com/office/word/2006/wordml" xmlns:wps="http://schemas.microsoft.com/office/word/2010/wordprocessingShape" mc:Ignorable="w14 w15 w16se w16cid w16 w16cex wp14">
   <w:p>
     <w:pPr>
       <w:pStyle w:val="Footer"/>
@@ -4417,7 +3337,7 @@
 </file>
 
 <file path=word/footer2.xml><?xml version="1.0" encoding="utf-8"?>
-<w:ftr xmlns:wpc="http://schemas.microsoft.com/office/word/2010/wordprocessingCanvas" xmlns:mc="http://schemas.openxmlformats.org/markup-compatibility/2006" xmlns:o="urn:schemas-microsoft-com:office:office" xmlns:r="http://schemas.openxmlformats.org/officeDocument/2006/relationships" xmlns:m="http://schemas.openxmlformats.org/officeDocument/2006/math" xmlns:v="urn:schemas-microsoft-com:vml" xmlns:wp14="http://schemas.microsoft.com/office/word/2010/wordprocessingDrawing" xmlns:wp="http://schemas.openxmlformats.org/drawingml/2006/wordprocessingDrawing" xmlns:w10="urn:schemas-microsoft-com:office:word" xmlns:w="http://schemas.openxmlformats.org/wordprocessingml/2006/main" xmlns:w14="http://schemas.microsoft.com/office/word/2010/wordml" xmlns:wpg="http://schemas.microsoft.com/office/word/2010/wordprocessingGroup" xmlns:wpi="http://schemas.microsoft.com/office/word/2010/wordprocessingInk" xmlns:wne="http://schemas.microsoft.com/office/word/2006/wordml" xmlns:wps="http://schemas.microsoft.com/office/word/2010/wordprocessingShape" mc:Ignorable="w14 wp14">
+<w:ftr xmlns:wpc="http://schemas.microsoft.com/office/word/2010/wordprocessingCanvas" xmlns:cx="http://schemas.microsoft.com/office/drawing/2014/chartex" xmlns:cx1="http://schemas.microsoft.com/office/drawing/2015/9/8/chartex" xmlns:cx2="http://schemas.microsoft.com/office/drawing/2015/10/21/chartex" xmlns:cx3="http://schemas.microsoft.com/office/drawing/2016/5/9/chartex" xmlns:cx4="http://schemas.microsoft.com/office/drawing/2016/5/10/chartex" xmlns:cx5="http://schemas.microsoft.com/office/drawing/2016/5/11/chartex" xmlns:cx6="http://schemas.microsoft.com/office/drawing/2016/5/12/chartex" xmlns:cx7="http://schemas.microsoft.com/office/drawing/2016/5/13/chartex" xmlns:cx8="http://schemas.microsoft.com/office/drawing/2016/5/14/chartex" xmlns:mc="http://schemas.openxmlformats.org/markup-compatibility/2006" xmlns:aink="http://schemas.microsoft.com/office/drawing/2016/ink" xmlns:am3d="http://schemas.microsoft.com/office/drawing/2017/model3d" xmlns:o="urn:schemas-microsoft-com:office:office" xmlns:r="http://schemas.openxmlformats.org/officeDocument/2006/relationships" xmlns:m="http://schemas.openxmlformats.org/officeDocument/2006/math" xmlns:v="urn:schemas-microsoft-com:vml" xmlns:wp14="http://schemas.microsoft.com/office/word/2010/wordprocessingDrawing" xmlns:wp="http://schemas.openxmlformats.org/drawingml/2006/wordprocessingDrawing" xmlns:w10="urn:schemas-microsoft-com:office:word" xmlns:w="http://schemas.openxmlformats.org/wordprocessingml/2006/main" xmlns:w14="http://schemas.microsoft.com/office/word/2010/wordml" xmlns:w15="http://schemas.microsoft.com/office/word/2012/wordml" xmlns:w16cex="http://schemas.microsoft.com/office/word/2018/wordml/cex" xmlns:w16cid="http://schemas.microsoft.com/office/word/2016/wordml/cid" xmlns:w16="http://schemas.microsoft.com/office/word/2018/wordml" xmlns:w16se="http://schemas.microsoft.com/office/word/2015/wordml/symex" xmlns:wpg="http://schemas.microsoft.com/office/word/2010/wordprocessingGroup" xmlns:wpi="http://schemas.microsoft.com/office/word/2010/wordprocessingInk" xmlns:wne="http://schemas.microsoft.com/office/word/2006/wordml" xmlns:wps="http://schemas.microsoft.com/office/word/2010/wordprocessingShape" mc:Ignorable="w14 w15 w16se w16cid w16 w16cex wp14">
   <w:p>
     <w:pPr>
       <w:pStyle w:val="Footer"/>
@@ -4427,30 +3347,14 @@
       <w:t>Final Judgment Entry</w:t>
     </w:r>
     <w:r>
-      <w:t xml:space="preserve"> {</w:t>
-    </w:r>
-    <w:proofErr w:type="gramStart"/>
-    <w:r>
-      <w:t xml:space="preserve">{ </w:t>
-    </w:r>
-    <w:proofErr w:type="spellStart"/>
-    <w:r>
-      <w:t>case</w:t>
-    </w:r>
-    <w:proofErr w:type="gramEnd"/>
-    <w:r>
-      <w:t>_number</w:t>
-    </w:r>
-    <w:proofErr w:type="spellEnd"/>
-    <w:r>
-      <w:t xml:space="preserve"> }}</w:t>
+      <w:t xml:space="preserve"> {{ case_number }}</w:t>
     </w:r>
   </w:p>
 </w:ftr>
 </file>
 
 <file path=word/footer3.xml><?xml version="1.0" encoding="utf-8"?>
-<w:ftr xmlns:wpc="http://schemas.microsoft.com/office/word/2010/wordprocessingCanvas" xmlns:mc="http://schemas.openxmlformats.org/markup-compatibility/2006" xmlns:o="urn:schemas-microsoft-com:office:office" xmlns:r="http://schemas.openxmlformats.org/officeDocument/2006/relationships" xmlns:m="http://schemas.openxmlformats.org/officeDocument/2006/math" xmlns:v="urn:schemas-microsoft-com:vml" xmlns:wp14="http://schemas.microsoft.com/office/word/2010/wordprocessingDrawing" xmlns:wp="http://schemas.openxmlformats.org/drawingml/2006/wordprocessingDrawing" xmlns:w10="urn:schemas-microsoft-com:office:word" xmlns:w="http://schemas.openxmlformats.org/wordprocessingml/2006/main" xmlns:w14="http://schemas.microsoft.com/office/word/2010/wordml" xmlns:wpg="http://schemas.microsoft.com/office/word/2010/wordprocessingGroup" xmlns:wpi="http://schemas.microsoft.com/office/word/2010/wordprocessingInk" xmlns:wne="http://schemas.microsoft.com/office/word/2006/wordml" xmlns:wps="http://schemas.microsoft.com/office/word/2010/wordprocessingShape" mc:Ignorable="w14 wp14">
+<w:ftr xmlns:wpc="http://schemas.microsoft.com/office/word/2010/wordprocessingCanvas" xmlns:cx="http://schemas.microsoft.com/office/drawing/2014/chartex" xmlns:cx1="http://schemas.microsoft.com/office/drawing/2015/9/8/chartex" xmlns:cx2="http://schemas.microsoft.com/office/drawing/2015/10/21/chartex" xmlns:cx3="http://schemas.microsoft.com/office/drawing/2016/5/9/chartex" xmlns:cx4="http://schemas.microsoft.com/office/drawing/2016/5/10/chartex" xmlns:cx5="http://schemas.microsoft.com/office/drawing/2016/5/11/chartex" xmlns:cx6="http://schemas.microsoft.com/office/drawing/2016/5/12/chartex" xmlns:cx7="http://schemas.microsoft.com/office/drawing/2016/5/13/chartex" xmlns:cx8="http://schemas.microsoft.com/office/drawing/2016/5/14/chartex" xmlns:mc="http://schemas.openxmlformats.org/markup-compatibility/2006" xmlns:aink="http://schemas.microsoft.com/office/drawing/2016/ink" xmlns:am3d="http://schemas.microsoft.com/office/drawing/2017/model3d" xmlns:o="urn:schemas-microsoft-com:office:office" xmlns:r="http://schemas.openxmlformats.org/officeDocument/2006/relationships" xmlns:m="http://schemas.openxmlformats.org/officeDocument/2006/math" xmlns:v="urn:schemas-microsoft-com:vml" xmlns:wp14="http://schemas.microsoft.com/office/word/2010/wordprocessingDrawing" xmlns:wp="http://schemas.openxmlformats.org/drawingml/2006/wordprocessingDrawing" xmlns:w10="urn:schemas-microsoft-com:office:word" xmlns:w="http://schemas.openxmlformats.org/wordprocessingml/2006/main" xmlns:w14="http://schemas.microsoft.com/office/word/2010/wordml" xmlns:w15="http://schemas.microsoft.com/office/word/2012/wordml" xmlns:w16cex="http://schemas.microsoft.com/office/word/2018/wordml/cex" xmlns:w16cid="http://schemas.microsoft.com/office/word/2016/wordml/cid" xmlns:w16="http://schemas.microsoft.com/office/word/2018/wordml" xmlns:w16se="http://schemas.microsoft.com/office/word/2015/wordml/symex" xmlns:wpg="http://schemas.microsoft.com/office/word/2010/wordprocessingGroup" xmlns:wpi="http://schemas.microsoft.com/office/word/2010/wordprocessingInk" xmlns:wne="http://schemas.microsoft.com/office/word/2006/wordml" xmlns:wps="http://schemas.microsoft.com/office/word/2010/wordprocessingShape" mc:Ignorable="w14 w15 w16se w16cid w16 w16cex wp14">
   <w:p>
     <w:pPr>
       <w:pStyle w:val="Footer"/>
@@ -4460,7 +3364,7 @@
 </file>
 
 <file path=word/footnotes.xml><?xml version="1.0" encoding="utf-8"?>
-<w:footnotes xmlns:wpc="http://schemas.microsoft.com/office/word/2010/wordprocessingCanvas" xmlns:mc="http://schemas.openxmlformats.org/markup-compatibility/2006" xmlns:o="urn:schemas-microsoft-com:office:office" xmlns:r="http://schemas.openxmlformats.org/officeDocument/2006/relationships" xmlns:m="http://schemas.openxmlformats.org/officeDocument/2006/math" xmlns:v="urn:schemas-microsoft-com:vml" xmlns:wp14="http://schemas.microsoft.com/office/word/2010/wordprocessingDrawing" xmlns:wp="http://schemas.openxmlformats.org/drawingml/2006/wordprocessingDrawing" xmlns:w10="urn:schemas-microsoft-com:office:word" xmlns:w="http://schemas.openxmlformats.org/wordprocessingml/2006/main" xmlns:w14="http://schemas.microsoft.com/office/word/2010/wordml" xmlns:wpg="http://schemas.microsoft.com/office/word/2010/wordprocessingGroup" xmlns:wpi="http://schemas.microsoft.com/office/word/2010/wordprocessingInk" xmlns:wne="http://schemas.microsoft.com/office/word/2006/wordml" xmlns:wps="http://schemas.microsoft.com/office/word/2010/wordprocessingShape" mc:Ignorable="w14 wp14">
+<w:footnotes xmlns:wpc="http://schemas.microsoft.com/office/word/2010/wordprocessingCanvas" xmlns:cx="http://schemas.microsoft.com/office/drawing/2014/chartex" xmlns:cx1="http://schemas.microsoft.com/office/drawing/2015/9/8/chartex" xmlns:cx2="http://schemas.microsoft.com/office/drawing/2015/10/21/chartex" xmlns:cx3="http://schemas.microsoft.com/office/drawing/2016/5/9/chartex" xmlns:cx4="http://schemas.microsoft.com/office/drawing/2016/5/10/chartex" xmlns:cx5="http://schemas.microsoft.com/office/drawing/2016/5/11/chartex" xmlns:cx6="http://schemas.microsoft.com/office/drawing/2016/5/12/chartex" xmlns:cx7="http://schemas.microsoft.com/office/drawing/2016/5/13/chartex" xmlns:cx8="http://schemas.microsoft.com/office/drawing/2016/5/14/chartex" xmlns:mc="http://schemas.openxmlformats.org/markup-compatibility/2006" xmlns:aink="http://schemas.microsoft.com/office/drawing/2016/ink" xmlns:am3d="http://schemas.microsoft.com/office/drawing/2017/model3d" xmlns:o="urn:schemas-microsoft-com:office:office" xmlns:r="http://schemas.openxmlformats.org/officeDocument/2006/relationships" xmlns:m="http://schemas.openxmlformats.org/officeDocument/2006/math" xmlns:v="urn:schemas-microsoft-com:vml" xmlns:wp14="http://schemas.microsoft.com/office/word/2010/wordprocessingDrawing" xmlns:wp="http://schemas.openxmlformats.org/drawingml/2006/wordprocessingDrawing" xmlns:w10="urn:schemas-microsoft-com:office:word" xmlns:w="http://schemas.openxmlformats.org/wordprocessingml/2006/main" xmlns:w14="http://schemas.microsoft.com/office/word/2010/wordml" xmlns:w15="http://schemas.microsoft.com/office/word/2012/wordml" xmlns:w16cex="http://schemas.microsoft.com/office/word/2018/wordml/cex" xmlns:w16cid="http://schemas.microsoft.com/office/word/2016/wordml/cid" xmlns:w16="http://schemas.microsoft.com/office/word/2018/wordml" xmlns:w16se="http://schemas.microsoft.com/office/word/2015/wordml/symex" xmlns:wpg="http://schemas.microsoft.com/office/word/2010/wordprocessingGroup" xmlns:wpi="http://schemas.microsoft.com/office/word/2010/wordprocessingInk" xmlns:wne="http://schemas.microsoft.com/office/word/2006/wordml" xmlns:wps="http://schemas.microsoft.com/office/word/2010/wordprocessingShape" mc:Ignorable="w14 w15 w16se w16cid w16 w16cex wp14">
   <w:footnote w:type="separator" w:id="-1">
     <w:p>
       <w:r>
@@ -4479,7 +3383,7 @@
 </file>
 
 <file path=word/header1.xml><?xml version="1.0" encoding="utf-8"?>
-<w:hdr xmlns:wpc="http://schemas.microsoft.com/office/word/2010/wordprocessingCanvas" xmlns:mc="http://schemas.openxmlformats.org/markup-compatibility/2006" xmlns:o="urn:schemas-microsoft-com:office:office" xmlns:r="http://schemas.openxmlformats.org/officeDocument/2006/relationships" xmlns:m="http://schemas.openxmlformats.org/officeDocument/2006/math" xmlns:v="urn:schemas-microsoft-com:vml" xmlns:wp14="http://schemas.microsoft.com/office/word/2010/wordprocessingDrawing" xmlns:wp="http://schemas.openxmlformats.org/drawingml/2006/wordprocessingDrawing" xmlns:w10="urn:schemas-microsoft-com:office:word" xmlns:w="http://schemas.openxmlformats.org/wordprocessingml/2006/main" xmlns:w14="http://schemas.microsoft.com/office/word/2010/wordml" xmlns:wpg="http://schemas.microsoft.com/office/word/2010/wordprocessingGroup" xmlns:wpi="http://schemas.microsoft.com/office/word/2010/wordprocessingInk" xmlns:wne="http://schemas.microsoft.com/office/word/2006/wordml" xmlns:wps="http://schemas.microsoft.com/office/word/2010/wordprocessingShape" mc:Ignorable="w14 wp14">
+<w:hdr xmlns:wpc="http://schemas.microsoft.com/office/word/2010/wordprocessingCanvas" xmlns:cx="http://schemas.microsoft.com/office/drawing/2014/chartex" xmlns:cx1="http://schemas.microsoft.com/office/drawing/2015/9/8/chartex" xmlns:cx2="http://schemas.microsoft.com/office/drawing/2015/10/21/chartex" xmlns:cx3="http://schemas.microsoft.com/office/drawing/2016/5/9/chartex" xmlns:cx4="http://schemas.microsoft.com/office/drawing/2016/5/10/chartex" xmlns:cx5="http://schemas.microsoft.com/office/drawing/2016/5/11/chartex" xmlns:cx6="http://schemas.microsoft.com/office/drawing/2016/5/12/chartex" xmlns:cx7="http://schemas.microsoft.com/office/drawing/2016/5/13/chartex" xmlns:cx8="http://schemas.microsoft.com/office/drawing/2016/5/14/chartex" xmlns:mc="http://schemas.openxmlformats.org/markup-compatibility/2006" xmlns:aink="http://schemas.microsoft.com/office/drawing/2016/ink" xmlns:am3d="http://schemas.microsoft.com/office/drawing/2017/model3d" xmlns:o="urn:schemas-microsoft-com:office:office" xmlns:r="http://schemas.openxmlformats.org/officeDocument/2006/relationships" xmlns:m="http://schemas.openxmlformats.org/officeDocument/2006/math" xmlns:v="urn:schemas-microsoft-com:vml" xmlns:wp14="http://schemas.microsoft.com/office/word/2010/wordprocessingDrawing" xmlns:wp="http://schemas.openxmlformats.org/drawingml/2006/wordprocessingDrawing" xmlns:w10="urn:schemas-microsoft-com:office:word" xmlns:w="http://schemas.openxmlformats.org/wordprocessingml/2006/main" xmlns:w14="http://schemas.microsoft.com/office/word/2010/wordml" xmlns:w15="http://schemas.microsoft.com/office/word/2012/wordml" xmlns:w16cex="http://schemas.microsoft.com/office/word/2018/wordml/cex" xmlns:w16cid="http://schemas.microsoft.com/office/word/2016/wordml/cid" xmlns:w16="http://schemas.microsoft.com/office/word/2018/wordml" xmlns:w16se="http://schemas.microsoft.com/office/word/2015/wordml/symex" xmlns:wpg="http://schemas.microsoft.com/office/word/2010/wordprocessingGroup" xmlns:wpi="http://schemas.microsoft.com/office/word/2010/wordprocessingInk" xmlns:wne="http://schemas.microsoft.com/office/word/2006/wordml" xmlns:wps="http://schemas.microsoft.com/office/word/2010/wordprocessingShape" mc:Ignorable="w14 w15 w16se w16cid w16 w16cex wp14">
   <w:p>
     <w:pPr>
       <w:pStyle w:val="Header"/>
@@ -4489,7 +3393,7 @@
 </file>
 
 <file path=word/header2.xml><?xml version="1.0" encoding="utf-8"?>
-<w:hdr xmlns:wpc="http://schemas.microsoft.com/office/word/2010/wordprocessingCanvas" xmlns:mc="http://schemas.openxmlformats.org/markup-compatibility/2006" xmlns:o="urn:schemas-microsoft-com:office:office" xmlns:r="http://schemas.openxmlformats.org/officeDocument/2006/relationships" xmlns:m="http://schemas.openxmlformats.org/officeDocument/2006/math" xmlns:v="urn:schemas-microsoft-com:vml" xmlns:wp14="http://schemas.microsoft.com/office/word/2010/wordprocessingDrawing" xmlns:wp="http://schemas.openxmlformats.org/drawingml/2006/wordprocessingDrawing" xmlns:w10="urn:schemas-microsoft-com:office:word" xmlns:w="http://schemas.openxmlformats.org/wordprocessingml/2006/main" xmlns:w14="http://schemas.microsoft.com/office/word/2010/wordml" xmlns:wpg="http://schemas.microsoft.com/office/word/2010/wordprocessingGroup" xmlns:wpi="http://schemas.microsoft.com/office/word/2010/wordprocessingInk" xmlns:wne="http://schemas.microsoft.com/office/word/2006/wordml" xmlns:wps="http://schemas.microsoft.com/office/word/2010/wordprocessingShape" mc:Ignorable="w14 wp14">
+<w:hdr xmlns:wpc="http://schemas.microsoft.com/office/word/2010/wordprocessingCanvas" xmlns:cx="http://schemas.microsoft.com/office/drawing/2014/chartex" xmlns:cx1="http://schemas.microsoft.com/office/drawing/2015/9/8/chartex" xmlns:cx2="http://schemas.microsoft.com/office/drawing/2015/10/21/chartex" xmlns:cx3="http://schemas.microsoft.com/office/drawing/2016/5/9/chartex" xmlns:cx4="http://schemas.microsoft.com/office/drawing/2016/5/10/chartex" xmlns:cx5="http://schemas.microsoft.com/office/drawing/2016/5/11/chartex" xmlns:cx6="http://schemas.microsoft.com/office/drawing/2016/5/12/chartex" xmlns:cx7="http://schemas.microsoft.com/office/drawing/2016/5/13/chartex" xmlns:cx8="http://schemas.microsoft.com/office/drawing/2016/5/14/chartex" xmlns:mc="http://schemas.openxmlformats.org/markup-compatibility/2006" xmlns:aink="http://schemas.microsoft.com/office/drawing/2016/ink" xmlns:am3d="http://schemas.microsoft.com/office/drawing/2017/model3d" xmlns:o="urn:schemas-microsoft-com:office:office" xmlns:r="http://schemas.openxmlformats.org/officeDocument/2006/relationships" xmlns:m="http://schemas.openxmlformats.org/officeDocument/2006/math" xmlns:v="urn:schemas-microsoft-com:vml" xmlns:wp14="http://schemas.microsoft.com/office/word/2010/wordprocessingDrawing" xmlns:wp="http://schemas.openxmlformats.org/drawingml/2006/wordprocessingDrawing" xmlns:w10="urn:schemas-microsoft-com:office:word" xmlns:w="http://schemas.openxmlformats.org/wordprocessingml/2006/main" xmlns:w14="http://schemas.microsoft.com/office/word/2010/wordml" xmlns:w15="http://schemas.microsoft.com/office/word/2012/wordml" xmlns:w16cex="http://schemas.microsoft.com/office/word/2018/wordml/cex" xmlns:w16cid="http://schemas.microsoft.com/office/word/2016/wordml/cid" xmlns:w16="http://schemas.microsoft.com/office/word/2018/wordml" xmlns:w16se="http://schemas.microsoft.com/office/word/2015/wordml/symex" xmlns:wpg="http://schemas.microsoft.com/office/word/2010/wordprocessingGroup" xmlns:wpi="http://schemas.microsoft.com/office/word/2010/wordprocessingInk" xmlns:wne="http://schemas.microsoft.com/office/word/2006/wordml" xmlns:wps="http://schemas.microsoft.com/office/word/2010/wordprocessingShape" mc:Ignorable="w14 w15 w16se w16cid w16 w16cex wp14">
   <w:p>
     <w:pPr>
       <w:pStyle w:val="Header"/>
@@ -4513,7 +3417,7 @@
 </file>
 
 <file path=word/header3.xml><?xml version="1.0" encoding="utf-8"?>
-<w:hdr xmlns:wpc="http://schemas.microsoft.com/office/word/2010/wordprocessingCanvas" xmlns:mc="http://schemas.openxmlformats.org/markup-compatibility/2006" xmlns:o="urn:schemas-microsoft-com:office:office" xmlns:r="http://schemas.openxmlformats.org/officeDocument/2006/relationships" xmlns:m="http://schemas.openxmlformats.org/officeDocument/2006/math" xmlns:v="urn:schemas-microsoft-com:vml" xmlns:wp14="http://schemas.microsoft.com/office/word/2010/wordprocessingDrawing" xmlns:wp="http://schemas.openxmlformats.org/drawingml/2006/wordprocessingDrawing" xmlns:w10="urn:schemas-microsoft-com:office:word" xmlns:w="http://schemas.openxmlformats.org/wordprocessingml/2006/main" xmlns:w14="http://schemas.microsoft.com/office/word/2010/wordml" xmlns:wpg="http://schemas.microsoft.com/office/word/2010/wordprocessingGroup" xmlns:wpi="http://schemas.microsoft.com/office/word/2010/wordprocessingInk" xmlns:wne="http://schemas.microsoft.com/office/word/2006/wordml" xmlns:wps="http://schemas.microsoft.com/office/word/2010/wordprocessingShape" mc:Ignorable="w14 wp14">
+<w:hdr xmlns:wpc="http://schemas.microsoft.com/office/word/2010/wordprocessingCanvas" xmlns:cx="http://schemas.microsoft.com/office/drawing/2014/chartex" xmlns:cx1="http://schemas.microsoft.com/office/drawing/2015/9/8/chartex" xmlns:cx2="http://schemas.microsoft.com/office/drawing/2015/10/21/chartex" xmlns:cx3="http://schemas.microsoft.com/office/drawing/2016/5/9/chartex" xmlns:cx4="http://schemas.microsoft.com/office/drawing/2016/5/10/chartex" xmlns:cx5="http://schemas.microsoft.com/office/drawing/2016/5/11/chartex" xmlns:cx6="http://schemas.microsoft.com/office/drawing/2016/5/12/chartex" xmlns:cx7="http://schemas.microsoft.com/office/drawing/2016/5/13/chartex" xmlns:cx8="http://schemas.microsoft.com/office/drawing/2016/5/14/chartex" xmlns:mc="http://schemas.openxmlformats.org/markup-compatibility/2006" xmlns:aink="http://schemas.microsoft.com/office/drawing/2016/ink" xmlns:am3d="http://schemas.microsoft.com/office/drawing/2017/model3d" xmlns:o="urn:schemas-microsoft-com:office:office" xmlns:r="http://schemas.openxmlformats.org/officeDocument/2006/relationships" xmlns:m="http://schemas.openxmlformats.org/officeDocument/2006/math" xmlns:v="urn:schemas-microsoft-com:vml" xmlns:wp14="http://schemas.microsoft.com/office/word/2010/wordprocessingDrawing" xmlns:wp="http://schemas.openxmlformats.org/drawingml/2006/wordprocessingDrawing" xmlns:w10="urn:schemas-microsoft-com:office:word" xmlns:w="http://schemas.openxmlformats.org/wordprocessingml/2006/main" xmlns:w14="http://schemas.microsoft.com/office/word/2010/wordml" xmlns:w15="http://schemas.microsoft.com/office/word/2012/wordml" xmlns:w16cex="http://schemas.microsoft.com/office/word/2018/wordml/cex" xmlns:w16cid="http://schemas.microsoft.com/office/word/2016/wordml/cid" xmlns:w16="http://schemas.microsoft.com/office/word/2018/wordml" xmlns:w16se="http://schemas.microsoft.com/office/word/2015/wordml/symex" xmlns:wpg="http://schemas.microsoft.com/office/word/2010/wordprocessingGroup" xmlns:wpi="http://schemas.microsoft.com/office/word/2010/wordprocessingInk" xmlns:wne="http://schemas.microsoft.com/office/word/2006/wordml" xmlns:wps="http://schemas.microsoft.com/office/word/2010/wordprocessingShape" mc:Ignorable="w14 w15 w16se w16cid w16 w16cex wp14">
   <w:p>
     <w:pPr>
       <w:pStyle w:val="Header"/>
@@ -4523,8 +3427,8 @@
 </file>
 
 <file path=word/numbering.xml><?xml version="1.0" encoding="utf-8"?>
-<w:numbering xmlns:wpc="http://schemas.microsoft.com/office/word/2010/wordprocessingCanvas" xmlns:mc="http://schemas.openxmlformats.org/markup-compatibility/2006" xmlns:o="urn:schemas-microsoft-com:office:office" xmlns:r="http://schemas.openxmlformats.org/officeDocument/2006/relationships" xmlns:m="http://schemas.openxmlformats.org/officeDocument/2006/math" xmlns:v="urn:schemas-microsoft-com:vml" xmlns:wp14="http://schemas.microsoft.com/office/word/2010/wordprocessingDrawing" xmlns:wp="http://schemas.openxmlformats.org/drawingml/2006/wordprocessingDrawing" xmlns:w10="urn:schemas-microsoft-com:office:word" xmlns:w="http://schemas.openxmlformats.org/wordprocessingml/2006/main" xmlns:w14="http://schemas.microsoft.com/office/word/2010/wordml" xmlns:wpg="http://schemas.microsoft.com/office/word/2010/wordprocessingGroup" xmlns:wpi="http://schemas.microsoft.com/office/word/2010/wordprocessingInk" xmlns:wne="http://schemas.microsoft.com/office/word/2006/wordml" xmlns:wps="http://schemas.microsoft.com/office/word/2010/wordprocessingShape" mc:Ignorable="w14 wp14">
-  <w:abstractNum w:abstractNumId="0">
+<w:numbering xmlns:wpc="http://schemas.microsoft.com/office/word/2010/wordprocessingCanvas" xmlns:cx="http://schemas.microsoft.com/office/drawing/2014/chartex" xmlns:cx1="http://schemas.microsoft.com/office/drawing/2015/9/8/chartex" xmlns:cx2="http://schemas.microsoft.com/office/drawing/2015/10/21/chartex" xmlns:cx3="http://schemas.microsoft.com/office/drawing/2016/5/9/chartex" xmlns:cx4="http://schemas.microsoft.com/office/drawing/2016/5/10/chartex" xmlns:cx5="http://schemas.microsoft.com/office/drawing/2016/5/11/chartex" xmlns:cx6="http://schemas.microsoft.com/office/drawing/2016/5/12/chartex" xmlns:cx7="http://schemas.microsoft.com/office/drawing/2016/5/13/chartex" xmlns:cx8="http://schemas.microsoft.com/office/drawing/2016/5/14/chartex" xmlns:mc="http://schemas.openxmlformats.org/markup-compatibility/2006" xmlns:aink="http://schemas.microsoft.com/office/drawing/2016/ink" xmlns:am3d="http://schemas.microsoft.com/office/drawing/2017/model3d" xmlns:o="urn:schemas-microsoft-com:office:office" xmlns:r="http://schemas.openxmlformats.org/officeDocument/2006/relationships" xmlns:m="http://schemas.openxmlformats.org/officeDocument/2006/math" xmlns:v="urn:schemas-microsoft-com:vml" xmlns:wp14="http://schemas.microsoft.com/office/word/2010/wordprocessingDrawing" xmlns:wp="http://schemas.openxmlformats.org/drawingml/2006/wordprocessingDrawing" xmlns:w10="urn:schemas-microsoft-com:office:word" xmlns:w="http://schemas.openxmlformats.org/wordprocessingml/2006/main" xmlns:w14="http://schemas.microsoft.com/office/word/2010/wordml" xmlns:w15="http://schemas.microsoft.com/office/word/2012/wordml" xmlns:w16cex="http://schemas.microsoft.com/office/word/2018/wordml/cex" xmlns:w16cid="http://schemas.microsoft.com/office/word/2016/wordml/cid" xmlns:w16="http://schemas.microsoft.com/office/word/2018/wordml" xmlns:w16se="http://schemas.microsoft.com/office/word/2015/wordml/symex" xmlns:wpg="http://schemas.microsoft.com/office/word/2010/wordprocessingGroup" xmlns:wpi="http://schemas.microsoft.com/office/word/2010/wordprocessingInk" xmlns:wne="http://schemas.microsoft.com/office/word/2006/wordml" xmlns:wps="http://schemas.microsoft.com/office/word/2010/wordprocessingShape" mc:Ignorable="w14 w15 w16se w16cid w16 w16cex wp14">
+  <w:abstractNum w:abstractNumId="0" w15:restartNumberingAfterBreak="0">
     <w:nsid w:val="08B2501C"/>
     <w:multiLevelType w:val="hybridMultilevel"/>
     <w:tmpl w:val="F2A43D58"/>
@@ -4644,7 +3548,7 @@
 </file>
 
 <file path=word/styles.xml><?xml version="1.0" encoding="utf-8"?>
-<w:styles xmlns:mc="http://schemas.openxmlformats.org/markup-compatibility/2006" xmlns:r="http://schemas.openxmlformats.org/officeDocument/2006/relationships" xmlns:w="http://schemas.openxmlformats.org/wordprocessingml/2006/main" xmlns:w14="http://schemas.microsoft.com/office/word/2010/wordml" mc:Ignorable="w14">
+<w:styles xmlns:mc="http://schemas.openxmlformats.org/markup-compatibility/2006" xmlns:r="http://schemas.openxmlformats.org/officeDocument/2006/relationships" xmlns:w="http://schemas.openxmlformats.org/wordprocessingml/2006/main" xmlns:w14="http://schemas.microsoft.com/office/word/2010/wordml" xmlns:w15="http://schemas.microsoft.com/office/word/2012/wordml" xmlns:w16cex="http://schemas.microsoft.com/office/word/2018/wordml/cex" xmlns:w16cid="http://schemas.microsoft.com/office/word/2016/wordml/cid" xmlns:w16="http://schemas.microsoft.com/office/word/2018/wordml" xmlns:w16se="http://schemas.microsoft.com/office/word/2015/wordml/symex" mc:Ignorable="w14 w15 w16se w16cid w16 w16cex">
   <w:docDefaults>
     <w:rPrDefault>
       <w:rPr>
@@ -4660,462 +3564,383 @@
       </w:pPr>
     </w:pPrDefault>
   </w:docDefaults>
-  <w:latentStyles w:defLockedState="0" w:defUIPriority="99" w:defSemiHidden="1" w:defUnhideWhenUsed="1" w:defQFormat="0" w:count="267">
-    <w:lsdException w:name="Normal" w:semiHidden="0" w:uiPriority="0" w:unhideWhenUsed="0" w:qFormat="1"/>
-    <w:lsdException w:name="heading 1" w:semiHidden="0" w:uiPriority="9" w:unhideWhenUsed="0" w:qFormat="1"/>
-    <w:lsdException w:name="heading 2" w:uiPriority="9" w:qFormat="1"/>
-    <w:lsdException w:name="heading 3" w:uiPriority="9" w:qFormat="1"/>
-    <w:lsdException w:name="heading 4" w:uiPriority="9" w:qFormat="1"/>
-    <w:lsdException w:name="heading 5" w:uiPriority="9" w:qFormat="1"/>
-    <w:lsdException w:name="heading 6" w:uiPriority="9" w:qFormat="1"/>
-    <w:lsdException w:name="heading 7" w:uiPriority="9" w:qFormat="1"/>
-    <w:lsdException w:name="heading 8" w:uiPriority="9" w:qFormat="1"/>
-    <w:lsdException w:name="heading 9" w:uiPriority="9" w:qFormat="1"/>
-    <w:lsdException w:name="toc 1" w:uiPriority="39"/>
-    <w:lsdException w:name="toc 2" w:uiPriority="39"/>
-    <w:lsdException w:name="toc 3" w:uiPriority="39"/>
-    <w:lsdException w:name="toc 4" w:uiPriority="39"/>
-    <w:lsdException w:name="toc 5" w:uiPriority="39"/>
-    <w:lsdException w:name="toc 6" w:uiPriority="39"/>
-    <w:lsdException w:name="toc 7" w:uiPriority="39"/>
-    <w:lsdException w:name="toc 8" w:uiPriority="39"/>
-    <w:lsdException w:name="toc 9" w:uiPriority="39"/>
-    <w:lsdException w:name="caption" w:uiPriority="35" w:qFormat="1"/>
-    <w:lsdException w:name="footnote reference" w:unhideWhenUsed="0"/>
-    <w:lsdException w:name="Title" w:semiHidden="0" w:uiPriority="10" w:unhideWhenUsed="0" w:qFormat="1"/>
-    <w:lsdException w:name="Default Paragraph Font" w:uiPriority="1"/>
-    <w:lsdException w:name="Subtitle" w:semiHidden="0" w:uiPriority="11" w:unhideWhenUsed="0" w:qFormat="1"/>
-    <w:lsdException w:name="Strong" w:semiHidden="0" w:uiPriority="22" w:unhideWhenUsed="0" w:qFormat="1"/>
-    <w:lsdException w:name="Emphasis" w:semiHidden="0" w:uiPriority="20" w:unhideWhenUsed="0" w:qFormat="1"/>
-    <w:lsdException w:name="Table Grid" w:semiHidden="0" w:uiPriority="59" w:unhideWhenUsed="0"/>
-    <w:lsdException w:name="Placeholder Text" w:unhideWhenUsed="0"/>
-    <w:lsdException w:name="No Spacing" w:semiHidden="0" w:uiPriority="1" w:unhideWhenUsed="0" w:qFormat="1"/>
-    <w:lsdException w:name="Light Shading" w:semiHidden="0" w:uiPriority="60" w:unhideWhenUsed="0"/>
-    <w:lsdException w:name="Light List" w:semiHidden="0" w:uiPriority="61" w:unhideWhenUsed="0"/>
-    <w:lsdException w:name="Light Grid" w:semiHidden="0" w:uiPriority="62" w:unhideWhenUsed="0"/>
-    <w:lsdException w:name="Medium Shading 1" w:semiHidden="0" w:uiPriority="63" w:unhideWhenUsed="0"/>
-    <w:lsdException w:name="Medium Shading 2" w:semiHidden="0" w:uiPriority="64" w:unhideWhenUsed="0"/>
-    <w:lsdException w:name="Medium List 1" w:semiHidden="0" w:uiPriority="65" w:unhideWhenUsed="0"/>
-    <w:lsdException w:name="Medium List 2" w:semiHidden="0" w:uiPriority="66" w:unhideWhenUsed="0"/>
-    <w:lsdException w:name="Medium Grid 1" w:semiHidden="0" w:uiPriority="67" w:unhideWhenUsed="0"/>
-    <w:lsdException w:name="Medium Grid 2" w:semiHidden="0" w:uiPriority="68" w:unhideWhenUsed="0"/>
-    <w:lsdException w:name="Medium Grid 3" w:semiHidden="0" w:uiPriority="69" w:unhideWhenUsed="0"/>
-    <w:lsdException w:name="Dark List" w:semiHidden="0" w:uiPriority="70" w:unhideWhenUsed="0"/>
-    <w:lsdException w:name="Colorful Shading" w:semiHidden="0" w:uiPriority="71" w:unhideWhenUsed="0"/>
-    <w:lsdException w:name="Colorful List" w:semiHidden="0" w:uiPriority="72" w:unhideWhenUsed="0"/>
-    <w:lsdException w:name="Colorful Grid" w:semiHidden="0" w:uiPriority="73" w:unhideWhenUsed="0"/>
-    <w:lsdException w:name="Light Shading Accent 1" w:semiHidden="0" w:uiPriority="60" w:unhideWhenUsed="0"/>
-    <w:lsdException w:name="Light List Accent 1" w:semiHidden="0" w:uiPriority="61" w:unhideWhenUsed="0"/>
-    <w:lsdException w:name="Light Grid Accent 1" w:semiHidden="0" w:uiPriority="62" w:unhideWhenUsed="0"/>
-    <w:lsdException w:name="Medium Shading 1 Accent 1" w:semiHidden="0" w:uiPriority="63" w:unhideWhenUsed="0"/>
-    <w:lsdException w:name="Medium Shading 2 Accent 1" w:semiHidden="0" w:uiPriority="64" w:unhideWhenUsed="0"/>
-    <w:lsdException w:name="Medium List 1 Accent 1" w:semiHidden="0" w:uiPriority="65" w:unhideWhenUsed="0"/>
-    <w:lsdException w:name="Revision" w:unhideWhenUsed="0"/>
-    <w:lsdException w:name="List Paragraph" w:semiHidden="0" w:uiPriority="34" w:unhideWhenUsed="0" w:qFormat="1"/>
-    <w:lsdException w:name="Quote" w:semiHidden="0" w:uiPriority="29" w:unhideWhenUsed="0" w:qFormat="1"/>
-    <w:lsdException w:name="Intense Quote" w:semiHidden="0" w:uiPriority="30" w:unhideWhenUsed="0" w:qFormat="1"/>
-    <w:lsdException w:name="Medium List 2 Accent 1" w:semiHidden="0" w:uiPriority="66" w:unhideWhenUsed="0"/>
-    <w:lsdException w:name="Medium Grid 1 Accent 1" w:semiHidden="0" w:uiPriority="67" w:unhideWhenUsed="0"/>
-    <w:lsdException w:name="Medium Grid 2 Accent 1" w:semiHidden="0" w:uiPriority="68" w:unhideWhenUsed="0"/>
-    <w:lsdException w:name="Medium Grid 3 Accent 1" w:semiHidden="0" w:uiPriority="69" w:unhideWhenUsed="0"/>
-    <w:lsdException w:name="Dark List Accent 1" w:semiHidden="0" w:uiPriority="70" w:unhideWhenUsed="0"/>
-    <w:lsdException w:name="Colorful Shading Accent 1" w:semiHidden="0" w:uiPriority="71" w:unhideWhenUsed="0"/>
-    <w:lsdException w:name="Colorful List Accent 1" w:semiHidden="0" w:uiPriority="72" w:unhideWhenUsed="0"/>
-    <w:lsdException w:name="Colorful Grid Accent 1" w:semiHidden="0" w:uiPriority="73" w:unhideWhenUsed="0"/>
-    <w:lsdException w:name="Light Shading Accent 2" w:semiHidden="0" w:uiPriority="60" w:unhideWhenUsed="0"/>
-    <w:lsdException w:name="Light List Accent 2" w:semiHidden="0" w:uiPriority="61" w:unhideWhenUsed="0"/>
-    <w:lsdException w:name="Light Grid Accent 2" w:semiHidden="0" w:uiPriority="62" w:unhideWhenUsed="0"/>
-    <w:lsdException w:name="Medium Shading 1 Accent 2" w:semiHidden="0" w:uiPriority="63" w:unhideWhenUsed="0"/>
-    <w:lsdException w:name="Medium Shading 2 Accent 2" w:semiHidden="0" w:uiPriority="64" w:unhideWhenUsed="0"/>
-    <w:lsdException w:name="Medium List 1 Accent 2" w:semiHidden="0" w:uiPriority="65" w:unhideWhenUsed="0"/>
-    <w:lsdException w:name="Medium List 2 Accent 2" w:semiHidden="0" w:uiPriority="66" w:unhideWhenUsed="0"/>
-    <w:lsdException w:name="Medium Grid 1 Accent 2" w:semiHidden="0" w:uiPriority="67" w:unhideWhenUsed="0"/>
-    <w:lsdException w:name="Medium Grid 2 Accent 2" w:semiHidden="0" w:uiPriority="68" w:unhideWhenUsed="0"/>
-    <w:lsdException w:name="Medium Grid 3 Accent 2" w:semiHidden="0" w:uiPriority="69" w:unhideWhenUsed="0"/>
-    <w:lsdException w:name="Dark List Accent 2" w:semiHidden="0" w:uiPriority="70" w:unhideWhenUsed="0"/>
-    <w:lsdException w:name="Colorful Shading Accent 2" w:semiHidden="0" w:uiPriority="71" w:unhideWhenUsed="0"/>
-    <w:lsdException w:name="Colorful List Accent 2" w:semiHidden="0" w:uiPriority="72" w:unhideWhenUsed="0"/>
-    <w:lsdException w:name="Colorful Grid Accent 2" w:semiHidden="0" w:uiPriority="73" w:unhideWhenUsed="0"/>
-    <w:lsdException w:name="Light Shading Accent 3" w:semiHidden="0" w:uiPriority="60" w:unhideWhenUsed="0"/>
-    <w:lsdException w:name="Light List Accent 3" w:semiHidden="0" w:uiPriority="61" w:unhideWhenUsed="0"/>
-    <w:lsdException w:name="Light Grid Accent 3" w:semiHidden="0" w:uiPriority="62" w:unhideWhenUsed="0"/>
-    <w:lsdException w:name="Medium Shading 1 Accent 3" w:semiHidden="0" w:uiPriority="63" w:unhideWhenUsed="0"/>
-    <w:lsdException w:name="Medium Shading 2 Accent 3" w:semiHidden="0" w:uiPriority="64" w:unhideWhenUsed="0"/>
-    <w:lsdException w:name="Medium List 1 Accent 3" w:semiHidden="0" w:uiPriority="65" w:unhideWhenUsed="0"/>
-    <w:lsdException w:name="Medium List 2 Accent 3" w:semiHidden="0" w:uiPriority="66" w:unhideWhenUsed="0"/>
-    <w:lsdException w:name="Medium Grid 1 Accent 3" w:semiHidden="0" w:uiPriority="67" w:unhideWhenUsed="0"/>
-    <w:lsdException w:name="Medium Grid 2 Accent 3" w:semiHidden="0" w:uiPriority="68" w:unhideWhenUsed="0"/>
-    <w:lsdException w:name="Medium Grid 3 Accent 3" w:semiHidden="0" w:uiPriority="69" w:unhideWhenUsed="0"/>
-    <w:lsdException w:name="Dark List Accent 3" w:semiHidden="0" w:uiPriority="70" w:unhideWhenUsed="0"/>
-    <w:lsdException w:name="Colorful Shading Accent 3" w:semiHidden="0" w:uiPriority="71" w:unhideWhenUsed="0"/>
-    <w:lsdException w:name="Colorful List Accent 3" w:semiHidden="0" w:uiPriority="72" w:unhideWhenUsed="0"/>
-    <w:lsdException w:name="Colorful Grid Accent 3" w:semiHidden="0" w:uiPriority="73" w:unhideWhenUsed="0"/>
-    <w:lsdException w:name="Light Shading Accent 4" w:semiHidden="0" w:uiPriority="60" w:unhideWhenUsed="0"/>
-    <w:lsdException w:name="Light List Accent 4" w:semiHidden="0" w:uiPriority="61" w:unhideWhenUsed="0"/>
-    <w:lsdException w:name="Light Grid Accent 4" w:semiHidden="0" w:uiPriority="62" w:unhideWhenUsed="0"/>
-    <w:lsdException w:name="Medium Shading 1 Accent 4" w:semiHidden="0" w:uiPriority="63" w:unhideWhenUsed="0"/>
-    <w:lsdException w:name="Medium Shading 2 Accent 4" w:semiHidden="0" w:uiPriority="64" w:unhideWhenUsed="0"/>
-    <w:lsdException w:name="Medium List 1 Accent 4" w:semiHidden="0" w:uiPriority="65" w:unhideWhenUsed="0"/>
-    <w:lsdException w:name="Medium List 2 Accent 4" w:semiHidden="0" w:uiPriority="66" w:unhideWhenUsed="0"/>
-    <w:lsdException w:name="Medium Grid 1 Accent 4" w:semiHidden="0" w:uiPriority="67" w:unhideWhenUsed="0"/>
-    <w:lsdException w:name="Medium Grid 2 Accent 4" w:semiHidden="0" w:uiPriority="68" w:unhideWhenUsed="0"/>
-    <w:lsdException w:name="Medium Grid 3 Accent 4" w:semiHidden="0" w:uiPriority="69" w:unhideWhenUsed="0"/>
-    <w:lsdException w:name="Dark List Accent 4" w:semiHidden="0" w:uiPriority="70" w:unhideWhenUsed="0"/>
-    <w:lsdException w:name="Colorful Shading Accent 4" w:semiHidden="0" w:uiPriority="71" w:unhideWhenUsed="0"/>
-    <w:lsdException w:name="Colorful List Accent 4" w:semiHidden="0" w:uiPriority="72" w:unhideWhenUsed="0"/>
-    <w:lsdException w:name="Colorful Grid Accent 4" w:semiHidden="0" w:uiPriority="73" w:unhideWhenUsed="0"/>
-    <w:lsdException w:name="Light Shading Accent 5" w:semiHidden="0" w:uiPriority="60" w:unhideWhenUsed="0"/>
-    <w:lsdException w:name="Light List Accent 5" w:semiHidden="0" w:uiPriority="61" w:unhideWhenUsed="0"/>
-    <w:lsdException w:name="Light Grid Accent 5" w:semiHidden="0" w:uiPriority="62" w:unhideWhenUsed="0"/>
-    <w:lsdException w:name="Medium Shading 1 Accent 5" w:semiHidden="0" w:uiPriority="63" w:unhideWhenUsed="0"/>
-    <w:lsdException w:name="Medium Shading 2 Accent 5" w:semiHidden="0" w:uiPriority="64" w:unhideWhenUsed="0"/>
-    <w:lsdException w:name="Medium List 1 Accent 5" w:semiHidden="0" w:uiPriority="65" w:unhideWhenUsed="0"/>
-    <w:lsdException w:name="Medium List 2 Accent 5" w:semiHidden="0" w:uiPriority="66" w:unhideWhenUsed="0"/>
-    <w:lsdException w:name="Medium Grid 1 Accent 5" w:semiHidden="0" w:uiPriority="67" w:unhideWhenUsed="0"/>
-    <w:lsdException w:name="Medium Grid 2 Accent 5" w:semiHidden="0" w:uiPriority="68" w:unhideWhenUsed="0"/>
-    <w:lsdException w:name="Medium Grid 3 Accent 5" w:semiHidden="0" w:uiPriority="69" w:unhideWhenUsed="0"/>
-    <w:lsdException w:name="Dark List Accent 5" w:semiHidden="0" w:uiPriority="70" w:unhideWhenUsed="0"/>
-    <w:lsdException w:name="Colorful Shading Accent 5" w:semiHidden="0" w:uiPriority="71" w:unhideWhenUsed="0"/>
-    <w:lsdException w:name="Colorful List Accent 5" w:semiHidden="0" w:uiPriority="72" w:unhideWhenUsed="0"/>
-    <w:lsdException w:name="Colorful Grid Accent 5" w:semiHidden="0" w:uiPriority="73" w:unhideWhenUsed="0"/>
-    <w:lsdException w:name="Light Shading Accent 6" w:semiHidden="0" w:uiPriority="60" w:unhideWhenUsed="0"/>
-    <w:lsdException w:name="Light List Accent 6" w:semiHidden="0" w:uiPriority="61" w:unhideWhenUsed="0"/>
-    <w:lsdException w:name="Light Grid Accent 6" w:semiHidden="0" w:uiPriority="62" w:unhideWhenUsed="0"/>
-    <w:lsdException w:name="Medium Shading 1 Accent 6" w:semiHidden="0" w:uiPriority="63" w:unhideWhenUsed="0"/>
-    <w:lsdException w:name="Medium Shading 2 Accent 6" w:semiHidden="0" w:uiPriority="64" w:unhideWhenUsed="0"/>
-    <w:lsdException w:name="Medium List 1 Accent 6" w:semiHidden="0" w:uiPriority="65" w:unhideWhenUsed="0"/>
-    <w:lsdException w:name="Medium List 2 Accent 6" w:semiHidden="0" w:uiPriority="66" w:unhideWhenUsed="0"/>
-    <w:lsdException w:name="Medium Grid 1 Accent 6" w:semiHidden="0" w:uiPriority="67" w:unhideWhenUsed="0"/>
-    <w:lsdException w:name="Medium Grid 2 Accent 6" w:semiHidden="0" w:uiPriority="68" w:unhideWhenUsed="0"/>
-    <w:lsdException w:name="Medium Grid 3 Accent 6" w:semiHidden="0" w:uiPriority="69" w:unhideWhenUsed="0"/>
-    <w:lsdException w:name="Dark List Accent 6" w:semiHidden="0" w:uiPriority="70" w:unhideWhenUsed="0"/>
-    <w:lsdException w:name="Colorful Shading Accent 6" w:semiHidden="0" w:uiPriority="71" w:unhideWhenUsed="0"/>
-    <w:lsdException w:name="Colorful List Accent 6" w:semiHidden="0" w:uiPriority="72" w:unhideWhenUsed="0"/>
-    <w:lsdException w:name="Colorful Grid Accent 6" w:semiHidden="0" w:uiPriority="73" w:unhideWhenUsed="0"/>
-    <w:lsdException w:name="Subtle Emphasis" w:semiHidden="0" w:uiPriority="19" w:unhideWhenUsed="0" w:qFormat="1"/>
-    <w:lsdException w:name="Intense Emphasis" w:semiHidden="0" w:uiPriority="21" w:unhideWhenUsed="0" w:qFormat="1"/>
-    <w:lsdException w:name="Subtle Reference" w:semiHidden="0" w:uiPriority="31" w:unhideWhenUsed="0" w:qFormat="1"/>
-    <w:lsdException w:name="Intense Reference" w:semiHidden="0" w:uiPriority="32" w:unhideWhenUsed="0" w:qFormat="1"/>
-    <w:lsdException w:name="Book Title" w:semiHidden="0" w:uiPriority="33" w:unhideWhenUsed="0" w:qFormat="1"/>
-    <w:lsdException w:name="Bibliography" w:uiPriority="37"/>
-    <w:lsdException w:name="TOC Heading" w:uiPriority="39" w:qFormat="1"/>
-  </w:latentStyles>
-  <w:style w:type="paragraph" w:default="1" w:styleId="Normal">
-    <w:name w:val="Normal"/>
-    <w:qFormat/>
-    <w:pPr>
-      <w:widowControl w:val="0"/>
-      <w:autoSpaceDE w:val="0"/>
-      <w:autoSpaceDN w:val="0"/>
-      <w:adjustRightInd w:val="0"/>
-      <w:spacing w:after="0" w:line="240" w:lineRule="auto"/>
-    </w:pPr>
-    <w:rPr>
-      <w:rFonts w:ascii="Times New Roman" w:hAnsi="Times New Roman" w:cs="Times New Roman"/>
-      <w:sz w:val="24"/>
-      <w:szCs w:val="24"/>
-    </w:rPr>
-  </w:style>
-  <w:style w:type="character" w:default="1" w:styleId="DefaultParagraphFont">
-    <w:name w:val="Default Paragraph Font"/>
-    <w:uiPriority w:val="1"/>
-    <w:semiHidden/>
-    <w:unhideWhenUsed/>
-  </w:style>
-  <w:style w:type="table" w:default="1" w:styleId="TableNormal">
-    <w:name w:val="Normal Table"/>
-    <w:uiPriority w:val="99"/>
-    <w:semiHidden/>
-    <w:unhideWhenUsed/>
-    <w:tblPr>
-      <w:tblInd w:w="0" w:type="dxa"/>
-      <w:tblCellMar>
-        <w:top w:w="0" w:type="dxa"/>
-        <w:left w:w="108" w:type="dxa"/>
-        <w:bottom w:w="0" w:type="dxa"/>
-        <w:right w:w="108" w:type="dxa"/>
-      </w:tblCellMar>
-    </w:tblPr>
-  </w:style>
-  <w:style w:type="numbering" w:default="1" w:styleId="NoList">
-    <w:name w:val="No List"/>
-    <w:uiPriority w:val="99"/>
-    <w:semiHidden/>
-    <w:unhideWhenUsed/>
-  </w:style>
-  <w:style w:type="character" w:styleId="FootnoteReference">
-    <w:name w:val="footnote reference"/>
-    <w:uiPriority w:val="99"/>
-  </w:style>
-  <w:style w:type="paragraph" w:styleId="BalloonText">
-    <w:name w:val="Balloon Text"/>
-    <w:basedOn w:val="Normal"/>
-    <w:link w:val="BalloonTextChar"/>
-    <w:uiPriority w:val="99"/>
-    <w:semiHidden/>
-    <w:unhideWhenUsed/>
-    <w:rsid w:val="00670B9B"/>
-    <w:rPr>
-      <w:rFonts w:ascii="Tahoma" w:hAnsi="Tahoma" w:cs="Tahoma"/>
-      <w:sz w:val="16"/>
-      <w:szCs w:val="16"/>
-    </w:rPr>
-  </w:style>
-  <w:style w:type="character" w:customStyle="1" w:styleId="BalloonTextChar">
-    <w:name w:val="Balloon Text Char"/>
-    <w:basedOn w:val="DefaultParagraphFont"/>
-    <w:link w:val="BalloonText"/>
-    <w:uiPriority w:val="99"/>
-    <w:semiHidden/>
-    <w:rsid w:val="00670B9B"/>
-    <w:rPr>
-      <w:rFonts w:ascii="Tahoma" w:hAnsi="Tahoma" w:cs="Tahoma"/>
-      <w:sz w:val="16"/>
-      <w:szCs w:val="16"/>
-    </w:rPr>
-  </w:style>
-  <w:style w:type="paragraph" w:styleId="Header">
-    <w:name w:val="header"/>
-    <w:basedOn w:val="Normal"/>
-    <w:link w:val="HeaderChar"/>
-    <w:uiPriority w:val="99"/>
-    <w:unhideWhenUsed/>
-    <w:rsid w:val="008F0DC3"/>
-    <w:pPr>
-      <w:tabs>
-        <w:tab w:val="center" w:pos="4680"/>
-        <w:tab w:val="right" w:pos="9360"/>
-      </w:tabs>
-    </w:pPr>
-  </w:style>
-  <w:style w:type="character" w:customStyle="1" w:styleId="HeaderChar">
-    <w:name w:val="Header Char"/>
-    <w:basedOn w:val="DefaultParagraphFont"/>
-    <w:link w:val="Header"/>
-    <w:uiPriority w:val="99"/>
-    <w:rsid w:val="008F0DC3"/>
-    <w:rPr>
-      <w:rFonts w:ascii="Times New Roman" w:hAnsi="Times New Roman" w:cs="Times New Roman"/>
-      <w:sz w:val="24"/>
-      <w:szCs w:val="24"/>
-    </w:rPr>
-  </w:style>
-  <w:style w:type="paragraph" w:styleId="Footer">
-    <w:name w:val="footer"/>
-    <w:basedOn w:val="Normal"/>
-    <w:link w:val="FooterChar"/>
-    <w:uiPriority w:val="99"/>
-    <w:unhideWhenUsed/>
-    <w:rsid w:val="008F0DC3"/>
-    <w:pPr>
-      <w:tabs>
-        <w:tab w:val="center" w:pos="4680"/>
-        <w:tab w:val="right" w:pos="9360"/>
-      </w:tabs>
-    </w:pPr>
-  </w:style>
-  <w:style w:type="character" w:customStyle="1" w:styleId="FooterChar">
-    <w:name w:val="Footer Char"/>
-    <w:basedOn w:val="DefaultParagraphFont"/>
-    <w:link w:val="Footer"/>
-    <w:uiPriority w:val="99"/>
-    <w:rsid w:val="008F0DC3"/>
-    <w:rPr>
-      <w:rFonts w:ascii="Times New Roman" w:hAnsi="Times New Roman" w:cs="Times New Roman"/>
-      <w:sz w:val="24"/>
-      <w:szCs w:val="24"/>
-    </w:rPr>
-  </w:style>
-  <w:style w:type="table" w:styleId="TableGrid">
-    <w:name w:val="Table Grid"/>
-    <w:basedOn w:val="TableNormal"/>
-    <w:uiPriority w:val="59"/>
-    <w:unhideWhenUsed/>
-    <w:rsid w:val="0094737C"/>
-    <w:pPr>
-      <w:spacing w:after="0" w:line="240" w:lineRule="auto"/>
-    </w:pPr>
-    <w:tblPr>
-      <w:tblBorders>
-        <w:top w:val="single" w:sz="4" w:space="0" w:color="auto"/>
-        <w:left w:val="single" w:sz="4" w:space="0" w:color="auto"/>
-        <w:bottom w:val="single" w:sz="4" w:space="0" w:color="auto"/>
-        <w:right w:val="single" w:sz="4" w:space="0" w:color="auto"/>
-        <w:insideH w:val="single" w:sz="4" w:space="0" w:color="auto"/>
-        <w:insideV w:val="single" w:sz="4" w:space="0" w:color="auto"/>
-      </w:tblBorders>
-    </w:tblPr>
-  </w:style>
-  <w:style w:type="paragraph" w:styleId="ListParagraph">
-    <w:name w:val="List Paragraph"/>
-    <w:basedOn w:val="Normal"/>
-    <w:uiPriority w:val="34"/>
-    <w:qFormat/>
-    <w:rsid w:val="007F713C"/>
-    <w:pPr>
-      <w:ind w:left="720"/>
-      <w:contextualSpacing/>
-    </w:pPr>
-  </w:style>
-</w:styles>
-</file>
-
-<file path=word/stylesWithEffects.xml><?xml version="1.0" encoding="utf-8"?>
-<w:styles xmlns:wpc="http://schemas.microsoft.com/office/word/2010/wordprocessingCanvas" xmlns:mc="http://schemas.openxmlformats.org/markup-compatibility/2006" xmlns:o="urn:schemas-microsoft-com:office:office" xmlns:r="http://schemas.openxmlformats.org/officeDocument/2006/relationships" xmlns:m="http://schemas.openxmlformats.org/officeDocument/2006/math" xmlns:v="urn:schemas-microsoft-com:vml" xmlns:wp14="http://schemas.microsoft.com/office/word/2010/wordprocessingDrawing" xmlns:wp="http://schemas.openxmlformats.org/drawingml/2006/wordprocessingDrawing" xmlns:w10="urn:schemas-microsoft-com:office:word" xmlns:w="http://schemas.openxmlformats.org/wordprocessingml/2006/main" xmlns:w14="http://schemas.microsoft.com/office/word/2010/wordml" xmlns:wpg="http://schemas.microsoft.com/office/word/2010/wordprocessingGroup" xmlns:wpi="http://schemas.microsoft.com/office/word/2010/wordprocessingInk" xmlns:wne="http://schemas.microsoft.com/office/word/2006/wordml" xmlns:wps="http://schemas.microsoft.com/office/word/2010/wordprocessingShape" mc:Ignorable="w14 wp14">
-  <w:docDefaults>
-    <w:rPrDefault>
-      <w:rPr>
-        <w:rFonts w:asciiTheme="minorHAnsi" w:eastAsiaTheme="minorEastAsia" w:hAnsiTheme="minorHAnsi" w:cstheme="minorBidi"/>
-        <w:sz w:val="22"/>
-        <w:szCs w:val="22"/>
-        <w:lang w:val="en-US" w:eastAsia="en-US" w:bidi="ar-SA"/>
-      </w:rPr>
-    </w:rPrDefault>
-    <w:pPrDefault>
-      <w:pPr>
-        <w:spacing w:after="200" w:line="276" w:lineRule="auto"/>
-      </w:pPr>
-    </w:pPrDefault>
-  </w:docDefaults>
-  <w:latentStyles w:defLockedState="0" w:defUIPriority="99" w:defSemiHidden="1" w:defUnhideWhenUsed="1" w:defQFormat="0" w:count="267">
-    <w:lsdException w:name="Normal" w:semiHidden="0" w:uiPriority="0" w:unhideWhenUsed="0" w:qFormat="1"/>
-    <w:lsdException w:name="heading 1" w:semiHidden="0" w:uiPriority="9" w:unhideWhenUsed="0" w:qFormat="1"/>
-    <w:lsdException w:name="heading 2" w:uiPriority="9" w:qFormat="1"/>
-    <w:lsdException w:name="heading 3" w:uiPriority="9" w:qFormat="1"/>
-    <w:lsdException w:name="heading 4" w:uiPriority="9" w:qFormat="1"/>
-    <w:lsdException w:name="heading 5" w:uiPriority="9" w:qFormat="1"/>
-    <w:lsdException w:name="heading 6" w:uiPriority="9" w:qFormat="1"/>
-    <w:lsdException w:name="heading 7" w:uiPriority="9" w:qFormat="1"/>
-    <w:lsdException w:name="heading 8" w:uiPriority="9" w:qFormat="1"/>
-    <w:lsdException w:name="heading 9" w:uiPriority="9" w:qFormat="1"/>
-    <w:lsdException w:name="toc 1" w:uiPriority="39"/>
-    <w:lsdException w:name="toc 2" w:uiPriority="39"/>
-    <w:lsdException w:name="toc 3" w:uiPriority="39"/>
-    <w:lsdException w:name="toc 4" w:uiPriority="39"/>
-    <w:lsdException w:name="toc 5" w:uiPriority="39"/>
-    <w:lsdException w:name="toc 6" w:uiPriority="39"/>
-    <w:lsdException w:name="toc 7" w:uiPriority="39"/>
-    <w:lsdException w:name="toc 8" w:uiPriority="39"/>
-    <w:lsdException w:name="toc 9" w:uiPriority="39"/>
-    <w:lsdException w:name="caption" w:uiPriority="35" w:qFormat="1"/>
-    <w:lsdException w:name="footnote reference" w:unhideWhenUsed="0"/>
-    <w:lsdException w:name="Title" w:semiHidden="0" w:uiPriority="10" w:unhideWhenUsed="0" w:qFormat="1"/>
-    <w:lsdException w:name="Default Paragraph Font" w:uiPriority="1"/>
-    <w:lsdException w:name="Subtitle" w:semiHidden="0" w:uiPriority="11" w:unhideWhenUsed="0" w:qFormat="1"/>
-    <w:lsdException w:name="Strong" w:semiHidden="0" w:uiPriority="22" w:unhideWhenUsed="0" w:qFormat="1"/>
-    <w:lsdException w:name="Emphasis" w:semiHidden="0" w:uiPriority="20" w:unhideWhenUsed="0" w:qFormat="1"/>
-    <w:lsdException w:name="Table Grid" w:semiHidden="0" w:uiPriority="59" w:unhideWhenUsed="0"/>
-    <w:lsdException w:name="Placeholder Text" w:unhideWhenUsed="0"/>
-    <w:lsdException w:name="No Spacing" w:semiHidden="0" w:uiPriority="1" w:unhideWhenUsed="0" w:qFormat="1"/>
-    <w:lsdException w:name="Light Shading" w:semiHidden="0" w:uiPriority="60" w:unhideWhenUsed="0"/>
-    <w:lsdException w:name="Light List" w:semiHidden="0" w:uiPriority="61" w:unhideWhenUsed="0"/>
-    <w:lsdException w:name="Light Grid" w:semiHidden="0" w:uiPriority="62" w:unhideWhenUsed="0"/>
-    <w:lsdException w:name="Medium Shading 1" w:semiHidden="0" w:uiPriority="63" w:unhideWhenUsed="0"/>
-    <w:lsdException w:name="Medium Shading 2" w:semiHidden="0" w:uiPriority="64" w:unhideWhenUsed="0"/>
-    <w:lsdException w:name="Medium List 1" w:semiHidden="0" w:uiPriority="65" w:unhideWhenUsed="0"/>
-    <w:lsdException w:name="Medium List 2" w:semiHidden="0" w:uiPriority="66" w:unhideWhenUsed="0"/>
-    <w:lsdException w:name="Medium Grid 1" w:semiHidden="0" w:uiPriority="67" w:unhideWhenUsed="0"/>
-    <w:lsdException w:name="Medium Grid 2" w:semiHidden="0" w:uiPriority="68" w:unhideWhenUsed="0"/>
-    <w:lsdException w:name="Medium Grid 3" w:semiHidden="0" w:uiPriority="69" w:unhideWhenUsed="0"/>
-    <w:lsdException w:name="Dark List" w:semiHidden="0" w:uiPriority="70" w:unhideWhenUsed="0"/>
-    <w:lsdException w:name="Colorful Shading" w:semiHidden="0" w:uiPriority="71" w:unhideWhenUsed="0"/>
-    <w:lsdException w:name="Colorful List" w:semiHidden="0" w:uiPriority="72" w:unhideWhenUsed="0"/>
-    <w:lsdException w:name="Colorful Grid" w:semiHidden="0" w:uiPriority="73" w:unhideWhenUsed="0"/>
-    <w:lsdException w:name="Light Shading Accent 1" w:semiHidden="0" w:uiPriority="60" w:unhideWhenUsed="0"/>
-    <w:lsdException w:name="Light List Accent 1" w:semiHidden="0" w:uiPriority="61" w:unhideWhenUsed="0"/>
-    <w:lsdException w:name="Light Grid Accent 1" w:semiHidden="0" w:uiPriority="62" w:unhideWhenUsed="0"/>
-    <w:lsdException w:name="Medium Shading 1 Accent 1" w:semiHidden="0" w:uiPriority="63" w:unhideWhenUsed="0"/>
-    <w:lsdException w:name="Medium Shading 2 Accent 1" w:semiHidden="0" w:uiPriority="64" w:unhideWhenUsed="0"/>
-    <w:lsdException w:name="Medium List 1 Accent 1" w:semiHidden="0" w:uiPriority="65" w:unhideWhenUsed="0"/>
-    <w:lsdException w:name="Revision" w:unhideWhenUsed="0"/>
-    <w:lsdException w:name="List Paragraph" w:semiHidden="0" w:uiPriority="34" w:unhideWhenUsed="0" w:qFormat="1"/>
-    <w:lsdException w:name="Quote" w:semiHidden="0" w:uiPriority="29" w:unhideWhenUsed="0" w:qFormat="1"/>
-    <w:lsdException w:name="Intense Quote" w:semiHidden="0" w:uiPriority="30" w:unhideWhenUsed="0" w:qFormat="1"/>
-    <w:lsdException w:name="Medium List 2 Accent 1" w:semiHidden="0" w:uiPriority="66" w:unhideWhenUsed="0"/>
-    <w:lsdException w:name="Medium Grid 1 Accent 1" w:semiHidden="0" w:uiPriority="67" w:unhideWhenUsed="0"/>
-    <w:lsdException w:name="Medium Grid 2 Accent 1" w:semiHidden="0" w:uiPriority="68" w:unhideWhenUsed="0"/>
-    <w:lsdException w:name="Medium Grid 3 Accent 1" w:semiHidden="0" w:uiPriority="69" w:unhideWhenUsed="0"/>
-    <w:lsdException w:name="Dark List Accent 1" w:semiHidden="0" w:uiPriority="70" w:unhideWhenUsed="0"/>
-    <w:lsdException w:name="Colorful Shading Accent 1" w:semiHidden="0" w:uiPriority="71" w:unhideWhenUsed="0"/>
-    <w:lsdException w:name="Colorful List Accent 1" w:semiHidden="0" w:uiPriority="72" w:unhideWhenUsed="0"/>
-    <w:lsdException w:name="Colorful Grid Accent 1" w:semiHidden="0" w:uiPriority="73" w:unhideWhenUsed="0"/>
-    <w:lsdException w:name="Light Shading Accent 2" w:semiHidden="0" w:uiPriority="60" w:unhideWhenUsed="0"/>
-    <w:lsdException w:name="Light List Accent 2" w:semiHidden="0" w:uiPriority="61" w:unhideWhenUsed="0"/>
-    <w:lsdException w:name="Light Grid Accent 2" w:semiHidden="0" w:uiPriority="62" w:unhideWhenUsed="0"/>
-    <w:lsdException w:name="Medium Shading 1 Accent 2" w:semiHidden="0" w:uiPriority="63" w:unhideWhenUsed="0"/>
-    <w:lsdException w:name="Medium Shading 2 Accent 2" w:semiHidden="0" w:uiPriority="64" w:unhideWhenUsed="0"/>
-    <w:lsdException w:name="Medium List 1 Accent 2" w:semiHidden="0" w:uiPriority="65" w:unhideWhenUsed="0"/>
-    <w:lsdException w:name="Medium List 2 Accent 2" w:semiHidden="0" w:uiPriority="66" w:unhideWhenUsed="0"/>
-    <w:lsdException w:name="Medium Grid 1 Accent 2" w:semiHidden="0" w:uiPriority="67" w:unhideWhenUsed="0"/>
-    <w:lsdException w:name="Medium Grid 2 Accent 2" w:semiHidden="0" w:uiPriority="68" w:unhideWhenUsed="0"/>
-    <w:lsdException w:name="Medium Grid 3 Accent 2" w:semiHidden="0" w:uiPriority="69" w:unhideWhenUsed="0"/>
-    <w:lsdException w:name="Dark List Accent 2" w:semiHidden="0" w:uiPriority="70" w:unhideWhenUsed="0"/>
-    <w:lsdException w:name="Colorful Shading Accent 2" w:semiHidden="0" w:uiPriority="71" w:unhideWhenUsed="0"/>
-    <w:lsdException w:name="Colorful List Accent 2" w:semiHidden="0" w:uiPriority="72" w:unhideWhenUsed="0"/>
-    <w:lsdException w:name="Colorful Grid Accent 2" w:semiHidden="0" w:uiPriority="73" w:unhideWhenUsed="0"/>
-    <w:lsdException w:name="Light Shading Accent 3" w:semiHidden="0" w:uiPriority="60" w:unhideWhenUsed="0"/>
-    <w:lsdException w:name="Light List Accent 3" w:semiHidden="0" w:uiPriority="61" w:unhideWhenUsed="0"/>
-    <w:lsdException w:name="Light Grid Accent 3" w:semiHidden="0" w:uiPriority="62" w:unhideWhenUsed="0"/>
-    <w:lsdException w:name="Medium Shading 1 Accent 3" w:semiHidden="0" w:uiPriority="63" w:unhideWhenUsed="0"/>
-    <w:lsdException w:name="Medium Shading 2 Accent 3" w:semiHidden="0" w:uiPriority="64" w:unhideWhenUsed="0"/>
-    <w:lsdException w:name="Medium List 1 Accent 3" w:semiHidden="0" w:uiPriority="65" w:unhideWhenUsed="0"/>
-    <w:lsdException w:name="Medium List 2 Accent 3" w:semiHidden="0" w:uiPriority="66" w:unhideWhenUsed="0"/>
-    <w:lsdException w:name="Medium Grid 1 Accent 3" w:semiHidden="0" w:uiPriority="67" w:unhideWhenUsed="0"/>
-    <w:lsdException w:name="Medium Grid 2 Accent 3" w:semiHidden="0" w:uiPriority="68" w:unhideWhenUsed="0"/>
-    <w:lsdException w:name="Medium Grid 3 Accent 3" w:semiHidden="0" w:uiPriority="69" w:unhideWhenUsed="0"/>
-    <w:lsdException w:name="Dark List Accent 3" w:semiHidden="0" w:uiPriority="70" w:unhideWhenUsed="0"/>
-    <w:lsdException w:name="Colorful Shading Accent 3" w:semiHidden="0" w:uiPriority="71" w:unhideWhenUsed="0"/>
-    <w:lsdException w:name="Colorful List Accent 3" w:semiHidden="0" w:uiPriority="72" w:unhideWhenUsed="0"/>
-    <w:lsdException w:name="Colorful Grid Accent 3" w:semiHidden="0" w:uiPriority="73" w:unhideWhenUsed="0"/>
-    <w:lsdException w:name="Light Shading Accent 4" w:semiHidden="0" w:uiPriority="60" w:unhideWhenUsed="0"/>
-    <w:lsdException w:name="Light List Accent 4" w:semiHidden="0" w:uiPriority="61" w:unhideWhenUsed="0"/>
-    <w:lsdException w:name="Light Grid Accent 4" w:semiHidden="0" w:uiPriority="62" w:unhideWhenUsed="0"/>
-    <w:lsdException w:name="Medium Shading 1 Accent 4" w:semiHidden="0" w:uiPriority="63" w:unhideWhenUsed="0"/>
-    <w:lsdException w:name="Medium Shading 2 Accent 4" w:semiHidden="0" w:uiPriority="64" w:unhideWhenUsed="0"/>
-    <w:lsdException w:name="Medium List 1 Accent 4" w:semiHidden="0" w:uiPriority="65" w:unhideWhenUsed="0"/>
-    <w:lsdException w:name="Medium List 2 Accent 4" w:semiHidden="0" w:uiPriority="66" w:unhideWhenUsed="0"/>
-    <w:lsdException w:name="Medium Grid 1 Accent 4" w:semiHidden="0" w:uiPriority="67" w:unhideWhenUsed="0"/>
-    <w:lsdException w:name="Medium Grid 2 Accent 4" w:semiHidden="0" w:uiPriority="68" w:unhideWhenUsed="0"/>
-    <w:lsdException w:name="Medium Grid 3 Accent 4" w:semiHidden="0" w:uiPriority="69" w:unhideWhenUsed="0"/>
-    <w:lsdException w:name="Dark List Accent 4" w:semiHidden="0" w:uiPriority="70" w:unhideWhenUsed="0"/>
-    <w:lsdException w:name="Colorful Shading Accent 4" w:semiHidden="0" w:uiPriority="71" w:unhideWhenUsed="0"/>
-    <w:lsdException w:name="Colorful List Accent 4" w:semiHidden="0" w:uiPriority="72" w:unhideWhenUsed="0"/>
-    <w:lsdException w:name="Colorful Grid Accent 4" w:semiHidden="0" w:uiPriority="73" w:unhideWhenUsed="0"/>
-    <w:lsdException w:name="Light Shading Accent 5" w:semiHidden="0" w:uiPriority="60" w:unhideWhenUsed="0"/>
-    <w:lsdException w:name="Light List Accent 5" w:semiHidden="0" w:uiPriority="61" w:unhideWhenUsed="0"/>
-    <w:lsdException w:name="Light Grid Accent 5" w:semiHidden="0" w:uiPriority="62" w:unhideWhenUsed="0"/>
-    <w:lsdException w:name="Medium Shading 1 Accent 5" w:semiHidden="0" w:uiPriority="63" w:unhideWhenUsed="0"/>
-    <w:lsdException w:name="Medium Shading 2 Accent 5" w:semiHidden="0" w:uiPriority="64" w:unhideWhenUsed="0"/>
-    <w:lsdException w:name="Medium List 1 Accent 5" w:semiHidden="0" w:uiPriority="65" w:unhideWhenUsed="0"/>
-    <w:lsdException w:name="Medium List 2 Accent 5" w:semiHidden="0" w:uiPriority="66" w:unhideWhenUsed="0"/>
-    <w:lsdException w:name="Medium Grid 1 Accent 5" w:semiHidden="0" w:uiPriority="67" w:unhideWhenUsed="0"/>
-    <w:lsdException w:name="Medium Grid 2 Accent 5" w:semiHidden="0" w:uiPriority="68" w:unhideWhenUsed="0"/>
-    <w:lsdException w:name="Medium Grid 3 Accent 5" w:semiHidden="0" w:uiPriority="69" w:unhideWhenUsed="0"/>
-    <w:lsdException w:name="Dark List Accent 5" w:semiHidden="0" w:uiPriority="70" w:unhideWhenUsed="0"/>
-    <w:lsdException w:name="Colorful Shading Accent 5" w:semiHidden="0" w:uiPriority="71" w:unhideWhenUsed="0"/>
-    <w:lsdException w:name="Colorful List Accent 5" w:semiHidden="0" w:uiPriority="72" w:unhideWhenUsed="0"/>
-    <w:lsdException w:name="Colorful Grid Accent 5" w:semiHidden="0" w:uiPriority="73" w:unhideWhenUsed="0"/>
-    <w:lsdException w:name="Light Shading Accent 6" w:semiHidden="0" w:uiPriority="60" w:unhideWhenUsed="0"/>
-    <w:lsdException w:name="Light List Accent 6" w:semiHidden="0" w:uiPriority="61" w:unhideWhenUsed="0"/>
-    <w:lsdException w:name="Light Grid Accent 6" w:semiHidden="0" w:uiPriority="62" w:unhideWhenUsed="0"/>
-    <w:lsdException w:name="Medium Shading 1 Accent 6" w:semiHidden="0" w:uiPriority="63" w:unhideWhenUsed="0"/>
-    <w:lsdException w:name="Medium Shading 2 Accent 6" w:semiHidden="0" w:uiPriority="64" w:unhideWhenUsed="0"/>
-    <w:lsdException w:name="Medium List 1 Accent 6" w:semiHidden="0" w:uiPriority="65" w:unhideWhenUsed="0"/>
-    <w:lsdException w:name="Medium List 2 Accent 6" w:semiHidden="0" w:uiPriority="66" w:unhideWhenUsed="0"/>
-    <w:lsdException w:name="Medium Grid 1 Accent 6" w:semiHidden="0" w:uiPriority="67" w:unhideWhenUsed="0"/>
-    <w:lsdException w:name="Medium Grid 2 Accent 6" w:semiHidden="0" w:uiPriority="68" w:unhideWhenUsed="0"/>
-    <w:lsdException w:name="Medium Grid 3 Accent 6" w:semiHidden="0" w:uiPriority="69" w:unhideWhenUsed="0"/>
-    <w:lsdException w:name="Dark List Accent 6" w:semiHidden="0" w:uiPriority="70" w:unhideWhenUsed="0"/>
-    <w:lsdException w:name="Colorful Shading Accent 6" w:semiHidden="0" w:uiPriority="71" w:unhideWhenUsed="0"/>
-    <w:lsdException w:name="Colorful List Accent 6" w:semiHidden="0" w:uiPriority="72" w:unhideWhenUsed="0"/>
-    <w:lsdException w:name="Colorful Grid Accent 6" w:semiHidden="0" w:uiPriority="73" w:unhideWhenUsed="0"/>
-    <w:lsdException w:name="Subtle Emphasis" w:semiHidden="0" w:uiPriority="19" w:unhideWhenUsed="0" w:qFormat="1"/>
-    <w:lsdException w:name="Intense Emphasis" w:semiHidden="0" w:uiPriority="21" w:unhideWhenUsed="0" w:qFormat="1"/>
-    <w:lsdException w:name="Subtle Reference" w:semiHidden="0" w:uiPriority="31" w:unhideWhenUsed="0" w:qFormat="1"/>
-    <w:lsdException w:name="Intense Reference" w:semiHidden="0" w:uiPriority="32" w:unhideWhenUsed="0" w:qFormat="1"/>
-    <w:lsdException w:name="Book Title" w:semiHidden="0" w:uiPriority="33" w:unhideWhenUsed="0" w:qFormat="1"/>
-    <w:lsdException w:name="Bibliography" w:uiPriority="37"/>
-    <w:lsdException w:name="TOC Heading" w:uiPriority="39" w:qFormat="1"/>
+  <w:latentStyles w:defLockedState="0" w:defUIPriority="99" w:defSemiHidden="0" w:defUnhideWhenUsed="0" w:defQFormat="0" w:count="376">
+    <w:lsdException w:name="Normal" w:uiPriority="0" w:qFormat="1"/>
+    <w:lsdException w:name="heading 1" w:uiPriority="9" w:qFormat="1"/>
+    <w:lsdException w:name="heading 2" w:semiHidden="1" w:uiPriority="9" w:unhideWhenUsed="1" w:qFormat="1"/>
+    <w:lsdException w:name="heading 3" w:semiHidden="1" w:uiPriority="9" w:unhideWhenUsed="1" w:qFormat="1"/>
+    <w:lsdException w:name="heading 4" w:semiHidden="1" w:uiPriority="9" w:unhideWhenUsed="1" w:qFormat="1"/>
+    <w:lsdException w:name="heading 5" w:semiHidden="1" w:uiPriority="9" w:unhideWhenUsed="1" w:qFormat="1"/>
+    <w:lsdException w:name="heading 6" w:semiHidden="1" w:uiPriority="9" w:unhideWhenUsed="1" w:qFormat="1"/>
+    <w:lsdException w:name="heading 7" w:semiHidden="1" w:uiPriority="9" w:unhideWhenUsed="1" w:qFormat="1"/>
+    <w:lsdException w:name="heading 8" w:semiHidden="1" w:uiPriority="9" w:unhideWhenUsed="1" w:qFormat="1"/>
+    <w:lsdException w:name="heading 9" w:semiHidden="1" w:uiPriority="9" w:unhideWhenUsed="1" w:qFormat="1"/>
+    <w:lsdException w:name="index 1" w:semiHidden="1" w:unhideWhenUsed="1"/>
+    <w:lsdException w:name="index 2" w:semiHidden="1" w:unhideWhenUsed="1"/>
+    <w:lsdException w:name="index 3" w:semiHidden="1" w:unhideWhenUsed="1"/>
+    <w:lsdException w:name="index 4" w:semiHidden="1" w:unhideWhenUsed="1"/>
+    <w:lsdException w:name="index 5" w:semiHidden="1" w:unhideWhenUsed="1"/>
+    <w:lsdException w:name="index 6" w:semiHidden="1" w:unhideWhenUsed="1"/>
+    <w:lsdException w:name="index 7" w:semiHidden="1" w:unhideWhenUsed="1"/>
+    <w:lsdException w:name="index 8" w:semiHidden="1" w:unhideWhenUsed="1"/>
+    <w:lsdException w:name="index 9" w:semiHidden="1" w:unhideWhenUsed="1"/>
+    <w:lsdException w:name="toc 1" w:semiHidden="1" w:uiPriority="39" w:unhideWhenUsed="1"/>
+    <w:lsdException w:name="toc 2" w:semiHidden="1" w:uiPriority="39" w:unhideWhenUsed="1"/>
+    <w:lsdException w:name="toc 3" w:semiHidden="1" w:uiPriority="39" w:unhideWhenUsed="1"/>
+    <w:lsdException w:name="toc 4" w:semiHidden="1" w:uiPriority="39" w:unhideWhenUsed="1"/>
+    <w:lsdException w:name="toc 5" w:semiHidden="1" w:uiPriority="39" w:unhideWhenUsed="1"/>
+    <w:lsdException w:name="toc 6" w:semiHidden="1" w:uiPriority="39" w:unhideWhenUsed="1"/>
+    <w:lsdException w:name="toc 7" w:semiHidden="1" w:uiPriority="39" w:unhideWhenUsed="1"/>
+    <w:lsdException w:name="toc 8" w:semiHidden="1" w:uiPriority="39" w:unhideWhenUsed="1"/>
+    <w:lsdException w:name="toc 9" w:semiHidden="1" w:uiPriority="39" w:unhideWhenUsed="1"/>
+    <w:lsdException w:name="Normal Indent" w:semiHidden="1" w:unhideWhenUsed="1"/>
+    <w:lsdException w:name="footnote text" w:semiHidden="1" w:unhideWhenUsed="1"/>
+    <w:lsdException w:name="annotation text" w:semiHidden="1" w:unhideWhenUsed="1"/>
+    <w:lsdException w:name="header" w:semiHidden="1" w:unhideWhenUsed="1"/>
+    <w:lsdException w:name="footer" w:semiHidden="1" w:unhideWhenUsed="1"/>
+    <w:lsdException w:name="index heading" w:semiHidden="1" w:unhideWhenUsed="1"/>
+    <w:lsdException w:name="caption" w:semiHidden="1" w:uiPriority="35" w:unhideWhenUsed="1" w:qFormat="1"/>
+    <w:lsdException w:name="table of figures" w:semiHidden="1" w:unhideWhenUsed="1"/>
+    <w:lsdException w:name="envelope address" w:semiHidden="1" w:unhideWhenUsed="1"/>
+    <w:lsdException w:name="envelope return" w:semiHidden="1" w:unhideWhenUsed="1"/>
+    <w:lsdException w:name="footnote reference" w:semiHidden="1"/>
+    <w:lsdException w:name="annotation reference" w:semiHidden="1" w:unhideWhenUsed="1"/>
+    <w:lsdException w:name="line number" w:semiHidden="1" w:unhideWhenUsed="1"/>
+    <w:lsdException w:name="page number" w:semiHidden="1" w:unhideWhenUsed="1"/>
+    <w:lsdException w:name="endnote reference" w:semiHidden="1" w:unhideWhenUsed="1"/>
+    <w:lsdException w:name="endnote text" w:semiHidden="1" w:unhideWhenUsed="1"/>
+    <w:lsdException w:name="table of authorities" w:semiHidden="1" w:unhideWhenUsed="1"/>
+    <w:lsdException w:name="macro" w:semiHidden="1" w:unhideWhenUsed="1"/>
+    <w:lsdException w:name="toa heading" w:semiHidden="1" w:unhideWhenUsed="1"/>
+    <w:lsdException w:name="List" w:semiHidden="1" w:unhideWhenUsed="1"/>
+    <w:lsdException w:name="List Bullet" w:semiHidden="1" w:unhideWhenUsed="1"/>
+    <w:lsdException w:name="List Number" w:semiHidden="1" w:unhideWhenUsed="1"/>
+    <w:lsdException w:name="List 2" w:semiHidden="1" w:unhideWhenUsed="1"/>
+    <w:lsdException w:name="List 3" w:semiHidden="1" w:unhideWhenUsed="1"/>
+    <w:lsdException w:name="List 4" w:semiHidden="1" w:unhideWhenUsed="1"/>
+    <w:lsdException w:name="List 5" w:semiHidden="1" w:unhideWhenUsed="1"/>
+    <w:lsdException w:name="List Bullet 2" w:semiHidden="1" w:unhideWhenUsed="1"/>
+    <w:lsdException w:name="List Bullet 3" w:semiHidden="1" w:unhideWhenUsed="1"/>
+    <w:lsdException w:name="List Bullet 4" w:semiHidden="1" w:unhideWhenUsed="1"/>
+    <w:lsdException w:name="List Bullet 5" w:semiHidden="1" w:unhideWhenUsed="1"/>
+    <w:lsdException w:name="List Number 2" w:semiHidden="1" w:unhideWhenUsed="1"/>
+    <w:lsdException w:name="List Number 3" w:semiHidden="1" w:unhideWhenUsed="1"/>
+    <w:lsdException w:name="List Number 4" w:semiHidden="1" w:unhideWhenUsed="1"/>
+    <w:lsdException w:name="List Number 5" w:semiHidden="1" w:unhideWhenUsed="1"/>
+    <w:lsdException w:name="Title" w:uiPriority="10" w:qFormat="1"/>
+    <w:lsdException w:name="Closing" w:semiHidden="1" w:unhideWhenUsed="1"/>
+    <w:lsdException w:name="Signature" w:semiHidden="1" w:unhideWhenUsed="1"/>
+    <w:lsdException w:name="Default Paragraph Font" w:semiHidden="1" w:uiPriority="1" w:unhideWhenUsed="1"/>
+    <w:lsdException w:name="Body Text" w:semiHidden="1" w:unhideWhenUsed="1"/>
+    <w:lsdException w:name="Body Text Indent" w:semiHidden="1" w:unhideWhenUsed="1"/>
+    <w:lsdException w:name="List Continue" w:semiHidden="1" w:unhideWhenUsed="1"/>
+    <w:lsdException w:name="List Continue 2" w:semiHidden="1" w:unhideWhenUsed="1"/>
+    <w:lsdException w:name="List Continue 3" w:semiHidden="1" w:unhideWhenUsed="1"/>
+    <w:lsdException w:name="List Continue 4" w:semiHidden="1" w:unhideWhenUsed="1"/>
+    <w:lsdException w:name="List Continue 5" w:semiHidden="1" w:unhideWhenUsed="1"/>
+    <w:lsdException w:name="Message Header" w:semiHidden="1" w:unhideWhenUsed="1"/>
+    <w:lsdException w:name="Subtitle" w:uiPriority="11" w:qFormat="1"/>
+    <w:lsdException w:name="Salutation" w:semiHidden="1" w:unhideWhenUsed="1"/>
+    <w:lsdException w:name="Date" w:semiHidden="1" w:unhideWhenUsed="1"/>
+    <w:lsdException w:name="Body Text First Indent" w:semiHidden="1" w:unhideWhenUsed="1"/>
+    <w:lsdException w:name="Body Text First Indent 2" w:semiHidden="1" w:unhideWhenUsed="1"/>
+    <w:lsdException w:name="Note Heading" w:semiHidden="1" w:unhideWhenUsed="1"/>
+    <w:lsdException w:name="Body Text 2" w:semiHidden="1" w:unhideWhenUsed="1"/>
+    <w:lsdException w:name="Body Text 3" w:semiHidden="1" w:unhideWhenUsed="1"/>
+    <w:lsdException w:name="Body Text Indent 2" w:semiHidden="1" w:unhideWhenUsed="1"/>
+    <w:lsdException w:name="Body Text Indent 3" w:semiHidden="1" w:unhideWhenUsed="1"/>
+    <w:lsdException w:name="Block Text" w:semiHidden="1" w:unhideWhenUsed="1"/>
+    <w:lsdException w:name="Hyperlink" w:semiHidden="1" w:unhideWhenUsed="1"/>
+    <w:lsdException w:name="FollowedHyperlink" w:semiHidden="1" w:unhideWhenUsed="1"/>
+    <w:lsdException w:name="Strong" w:uiPriority="22" w:qFormat="1"/>
+    <w:lsdException w:name="Emphasis" w:uiPriority="20" w:qFormat="1"/>
+    <w:lsdException w:name="Document Map" w:semiHidden="1" w:unhideWhenUsed="1"/>
+    <w:lsdException w:name="Plain Text" w:semiHidden="1" w:unhideWhenUsed="1"/>
+    <w:lsdException w:name="E-mail Signature" w:semiHidden="1" w:unhideWhenUsed="1"/>
+    <w:lsdException w:name="HTML Top of Form" w:semiHidden="1" w:unhideWhenUsed="1"/>
+    <w:lsdException w:name="HTML Bottom of Form" w:semiHidden="1" w:unhideWhenUsed="1"/>
+    <w:lsdException w:name="Normal (Web)" w:semiHidden="1" w:unhideWhenUsed="1"/>
+    <w:lsdException w:name="HTML Acronym" w:semiHidden="1" w:unhideWhenUsed="1"/>
+    <w:lsdException w:name="HTML Address" w:semiHidden="1" w:unhideWhenUsed="1"/>
+    <w:lsdException w:name="HTML Cite" w:semiHidden="1" w:unhideWhenUsed="1"/>
+    <w:lsdException w:name="HTML Code" w:semiHidden="1" w:unhideWhenUsed="1"/>
+    <w:lsdException w:name="HTML Definition" w:semiHidden="1" w:unhideWhenUsed="1"/>
+    <w:lsdException w:name="HTML Keyboard" w:semiHidden="1" w:unhideWhenUsed="1"/>
+    <w:lsdException w:name="HTML Preformatted" w:semiHidden="1" w:unhideWhenUsed="1"/>
+    <w:lsdException w:name="HTML Sample" w:semiHidden="1" w:unhideWhenUsed="1"/>
+    <w:lsdException w:name="HTML Typewriter" w:semiHidden="1" w:unhideWhenUsed="1"/>
+    <w:lsdException w:name="HTML Variable" w:semiHidden="1" w:unhideWhenUsed="1"/>
+    <w:lsdException w:name="Normal Table" w:semiHidden="1" w:unhideWhenUsed="1"/>
+    <w:lsdException w:name="annotation subject" w:semiHidden="1" w:unhideWhenUsed="1"/>
+    <w:lsdException w:name="No List" w:semiHidden="1" w:unhideWhenUsed="1"/>
+    <w:lsdException w:name="Outline List 1" w:semiHidden="1" w:unhideWhenUsed="1"/>
+    <w:lsdException w:name="Outline List 2" w:semiHidden="1" w:unhideWhenUsed="1"/>
+    <w:lsdException w:name="Outline List 3" w:semiHidden="1" w:unhideWhenUsed="1"/>
+    <w:lsdException w:name="Table Simple 1" w:semiHidden="1" w:unhideWhenUsed="1"/>
+    <w:lsdException w:name="Table Simple 2" w:semiHidden="1" w:unhideWhenUsed="1"/>
+    <w:lsdException w:name="Table Simple 3" w:semiHidden="1" w:unhideWhenUsed="1"/>
+    <w:lsdException w:name="Table Classic 1" w:semiHidden="1" w:unhideWhenUsed="1"/>
+    <w:lsdException w:name="Table Classic 2" w:semiHidden="1" w:unhideWhenUsed="1"/>
+    <w:lsdException w:name="Table Classic 3" w:semiHidden="1" w:unhideWhenUsed="1"/>
+    <w:lsdException w:name="Table Classic 4" w:semiHidden="1" w:unhideWhenUsed="1"/>
+    <w:lsdException w:name="Table Colorful 1" w:semiHidden="1" w:unhideWhenUsed="1"/>
+    <w:lsdException w:name="Table Colorful 2" w:semiHidden="1" w:unhideWhenUsed="1"/>
+    <w:lsdException w:name="Table Colorful 3" w:semiHidden="1" w:unhideWhenUsed="1"/>
+    <w:lsdException w:name="Table Columns 1" w:semiHidden="1" w:unhideWhenUsed="1"/>
+    <w:lsdException w:name="Table Columns 2" w:semiHidden="1" w:unhideWhenUsed="1"/>
+    <w:lsdException w:name="Table Columns 3" w:semiHidden="1" w:unhideWhenUsed="1"/>
+    <w:lsdException w:name="Table Columns 4" w:semiHidden="1" w:unhideWhenUsed="1"/>
+    <w:lsdException w:name="Table Columns 5" w:semiHidden="1" w:unhideWhenUsed="1"/>
+    <w:lsdException w:name="Table Grid 1" w:semiHidden="1" w:unhideWhenUsed="1"/>
+    <w:lsdException w:name="Table Grid 2" w:semiHidden="1" w:unhideWhenUsed="1"/>
+    <w:lsdException w:name="Table Grid 3" w:semiHidden="1" w:unhideWhenUsed="1"/>
+    <w:lsdException w:name="Table Grid 4" w:semiHidden="1" w:unhideWhenUsed="1"/>
+    <w:lsdException w:name="Table Grid 5" w:semiHidden="1" w:unhideWhenUsed="1"/>
+    <w:lsdException w:name="Table Grid 6" w:semiHidden="1" w:unhideWhenUsed="1"/>
+    <w:lsdException w:name="Table Grid 7" w:semiHidden="1" w:unhideWhenUsed="1"/>
+    <w:lsdException w:name="Table Grid 8" w:semiHidden="1" w:unhideWhenUsed="1"/>
+    <w:lsdException w:name="Table List 1" w:semiHidden="1" w:unhideWhenUsed="1"/>
+    <w:lsdException w:name="Table List 2" w:semiHidden="1" w:unhideWhenUsed="1"/>
+    <w:lsdException w:name="Table List 3" w:semiHidden="1" w:unhideWhenUsed="1"/>
+    <w:lsdException w:name="Table List 4" w:semiHidden="1" w:unhideWhenUsed="1"/>
+    <w:lsdException w:name="Table List 5" w:semiHidden="1" w:unhideWhenUsed="1"/>
+    <w:lsdException w:name="Table List 6" w:semiHidden="1" w:unhideWhenUsed="1"/>
+    <w:lsdException w:name="Table List 7" w:semiHidden="1" w:unhideWhenUsed="1"/>
+    <w:lsdException w:name="Table List 8" w:semiHidden="1" w:unhideWhenUsed="1"/>
+    <w:lsdException w:name="Table 3D effects 1" w:semiHidden="1" w:unhideWhenUsed="1"/>
+    <w:lsdException w:name="Table 3D effects 2" w:semiHidden="1" w:unhideWhenUsed="1"/>
+    <w:lsdException w:name="Table 3D effects 3" w:semiHidden="1" w:unhideWhenUsed="1"/>
+    <w:lsdException w:name="Table Contemporary" w:semiHidden="1" w:unhideWhenUsed="1"/>
+    <w:lsdException w:name="Table Elegant" w:semiHidden="1" w:unhideWhenUsed="1"/>
+    <w:lsdException w:name="Table Professional" w:semiHidden="1" w:unhideWhenUsed="1"/>
+    <w:lsdException w:name="Table Subtle 1" w:semiHidden="1" w:unhideWhenUsed="1"/>
+    <w:lsdException w:name="Table Subtle 2" w:semiHidden="1" w:unhideWhenUsed="1"/>
+    <w:lsdException w:name="Table Web 1" w:semiHidden="1" w:unhideWhenUsed="1"/>
+    <w:lsdException w:name="Table Web 2" w:semiHidden="1" w:unhideWhenUsed="1"/>
+    <w:lsdException w:name="Table Web 3" w:semiHidden="1" w:unhideWhenUsed="1"/>
+    <w:lsdException w:name="Balloon Text" w:semiHidden="1" w:unhideWhenUsed="1"/>
+    <w:lsdException w:name="Table Grid" w:semiHidden="1" w:uiPriority="59" w:unhideWhenUsed="1"/>
+    <w:lsdException w:name="Table Theme" w:semiHidden="1" w:unhideWhenUsed="1"/>
+    <w:lsdException w:name="Placeholder Text" w:semiHidden="1"/>
+    <w:lsdException w:name="No Spacing" w:uiPriority="1" w:qFormat="1"/>
+    <w:lsdException w:name="Light Shading" w:uiPriority="60"/>
+    <w:lsdException w:name="Light List" w:uiPriority="61"/>
+    <w:lsdException w:name="Light Grid" w:uiPriority="62"/>
+    <w:lsdException w:name="Medium Shading 1" w:uiPriority="63"/>
+    <w:lsdException w:name="Medium Shading 2" w:uiPriority="64"/>
+    <w:lsdException w:name="Medium List 1" w:uiPriority="65"/>
+    <w:lsdException w:name="Medium List 2" w:uiPriority="66"/>
+    <w:lsdException w:name="Medium Grid 1" w:uiPriority="67"/>
+    <w:lsdException w:name="Medium Grid 2" w:uiPriority="68"/>
+    <w:lsdException w:name="Medium Grid 3" w:uiPriority="69"/>
+    <w:lsdException w:name="Dark List" w:uiPriority="70"/>
+    <w:lsdException w:name="Colorful Shading" w:uiPriority="71"/>
+    <w:lsdException w:name="Colorful List" w:uiPriority="72"/>
+    <w:lsdException w:name="Colorful Grid" w:uiPriority="73"/>
+    <w:lsdException w:name="Light Shading Accent 1" w:uiPriority="60"/>
+    <w:lsdException w:name="Light List Accent 1" w:uiPriority="61"/>
+    <w:lsdException w:name="Light Grid Accent 1" w:uiPriority="62"/>
+    <w:lsdException w:name="Medium Shading 1 Accent 1" w:uiPriority="63"/>
+    <w:lsdException w:name="Medium Shading 2 Accent 1" w:uiPriority="64"/>
+    <w:lsdException w:name="Medium List 1 Accent 1" w:uiPriority="65"/>
+    <w:lsdException w:name="Revision" w:semiHidden="1"/>
+    <w:lsdException w:name="List Paragraph" w:uiPriority="34" w:qFormat="1"/>
+    <w:lsdException w:name="Quote" w:uiPriority="29" w:qFormat="1"/>
+    <w:lsdException w:name="Intense Quote" w:uiPriority="30" w:qFormat="1"/>
+    <w:lsdException w:name="Medium List 2 Accent 1" w:uiPriority="66"/>
+    <w:lsdException w:name="Medium Grid 1 Accent 1" w:uiPriority="67"/>
+    <w:lsdException w:name="Medium Grid 2 Accent 1" w:uiPriority="68"/>
+    <w:lsdException w:name="Medium Grid 3 Accent 1" w:uiPriority="69"/>
+    <w:lsdException w:name="Dark List Accent 1" w:uiPriority="70"/>
+    <w:lsdException w:name="Colorful Shading Accent 1" w:uiPriority="71"/>
+    <w:lsdException w:name="Colorful List Accent 1" w:uiPriority="72"/>
+    <w:lsdException w:name="Colorful Grid Accent 1" w:uiPriority="73"/>
+    <w:lsdException w:name="Light Shading Accent 2" w:uiPriority="60"/>
+    <w:lsdException w:name="Light List Accent 2" w:uiPriority="61"/>
+    <w:lsdException w:name="Light Grid Accent 2" w:uiPriority="62"/>
+    <w:lsdException w:name="Medium Shading 1 Accent 2" w:uiPriority="63"/>
+    <w:lsdException w:name="Medium Shading 2 Accent 2" w:uiPriority="64"/>
+    <w:lsdException w:name="Medium List 1 Accent 2" w:uiPriority="65"/>
+    <w:lsdException w:name="Medium List 2 Accent 2" w:uiPriority="66"/>
+    <w:lsdException w:name="Medium Grid 1 Accent 2" w:uiPriority="67"/>
+    <w:lsdException w:name="Medium Grid 2 Accent 2" w:uiPriority="68"/>
+    <w:lsdException w:name="Medium Grid 3 Accent 2" w:uiPriority="69"/>
+    <w:lsdException w:name="Dark List Accent 2" w:uiPriority="70"/>
+    <w:lsdException w:name="Colorful Shading Accent 2" w:uiPriority="71"/>
+    <w:lsdException w:name="Colorful List Accent 2" w:uiPriority="72"/>
+    <w:lsdException w:name="Colorful Grid Accent 2" w:uiPriority="73"/>
+    <w:lsdException w:name="Light Shading Accent 3" w:uiPriority="60"/>
+    <w:lsdException w:name="Light List Accent 3" w:uiPriority="61"/>
+    <w:lsdException w:name="Light Grid Accent 3" w:uiPriority="62"/>
+    <w:lsdException w:name="Medium Shading 1 Accent 3" w:uiPriority="63"/>
+    <w:lsdException w:name="Medium Shading 2 Accent 3" w:uiPriority="64"/>
+    <w:lsdException w:name="Medium List 1 Accent 3" w:uiPriority="65"/>
+    <w:lsdException w:name="Medium List 2 Accent 3" w:uiPriority="66"/>
+    <w:lsdException w:name="Medium Grid 1 Accent 3" w:uiPriority="67"/>
+    <w:lsdException w:name="Medium Grid 2 Accent 3" w:uiPriority="68"/>
+    <w:lsdException w:name="Medium Grid 3 Accent 3" w:uiPriority="69"/>
+    <w:lsdException w:name="Dark List Accent 3" w:uiPriority="70"/>
+    <w:lsdException w:name="Colorful Shading Accent 3" w:uiPriority="71"/>
+    <w:lsdException w:name="Colorful List Accent 3" w:uiPriority="72"/>
+    <w:lsdException w:name="Colorful Grid Accent 3" w:uiPriority="73"/>
+    <w:lsdException w:name="Light Shading Accent 4" w:uiPriority="60"/>
+    <w:lsdException w:name="Light List Accent 4" w:uiPriority="61"/>
+    <w:lsdException w:name="Light Grid Accent 4" w:uiPriority="62"/>
+    <w:lsdException w:name="Medium Shading 1 Accent 4" w:uiPriority="63"/>
+    <w:lsdException w:name="Medium Shading 2 Accent 4" w:uiPriority="64"/>
+    <w:lsdException w:name="Medium List 1 Accent 4" w:uiPriority="65"/>
+    <w:lsdException w:name="Medium List 2 Accent 4" w:uiPriority="66"/>
+    <w:lsdException w:name="Medium Grid 1 Accent 4" w:uiPriority="67"/>
+    <w:lsdException w:name="Medium Grid 2 Accent 4" w:uiPriority="68"/>
+    <w:lsdException w:name="Medium Grid 3 Accent 4" w:uiPriority="69"/>
+    <w:lsdException w:name="Dark List Accent 4" w:uiPriority="70"/>
+    <w:lsdException w:name="Colorful Shading Accent 4" w:uiPriority="71"/>
+    <w:lsdException w:name="Colorful List Accent 4" w:uiPriority="72"/>
+    <w:lsdException w:name="Colorful Grid Accent 4" w:uiPriority="73"/>
+    <w:lsdException w:name="Light Shading Accent 5" w:uiPriority="60"/>
+    <w:lsdException w:name="Light List Accent 5" w:uiPriority="61"/>
+    <w:lsdException w:name="Light Grid Accent 5" w:uiPriority="62"/>
+    <w:lsdException w:name="Medium Shading 1 Accent 5" w:uiPriority="63"/>
+    <w:lsdException w:name="Medium Shading 2 Accent 5" w:uiPriority="64"/>
+    <w:lsdException w:name="Medium List 1 Accent 5" w:uiPriority="65"/>
+    <w:lsdException w:name="Medium List 2 Accent 5" w:uiPriority="66"/>
+    <w:lsdException w:name="Medium Grid 1 Accent 5" w:uiPriority="67"/>
+    <w:lsdException w:name="Medium Grid 2 Accent 5" w:uiPriority="68"/>
+    <w:lsdException w:name="Medium Grid 3 Accent 5" w:uiPriority="69"/>
+    <w:lsdException w:name="Dark List Accent 5" w:uiPriority="70"/>
+    <w:lsdException w:name="Colorful Shading Accent 5" w:uiPriority="71"/>
+    <w:lsdException w:name="Colorful List Accent 5" w:uiPriority="72"/>
+    <w:lsdException w:name="Colorful Grid Accent 5" w:uiPriority="73"/>
+    <w:lsdException w:name="Light Shading Accent 6" w:uiPriority="60"/>
+    <w:lsdException w:name="Light List Accent 6" w:uiPriority="61"/>
+    <w:lsdException w:name="Light Grid Accent 6" w:uiPriority="62"/>
+    <w:lsdException w:name="Medium Shading 1 Accent 6" w:uiPriority="63"/>
+    <w:lsdException w:name="Medium Shading 2 Accent 6" w:uiPriority="64"/>
+    <w:lsdException w:name="Medium List 1 Accent 6" w:uiPriority="65"/>
+    <w:lsdException w:name="Medium List 2 Accent 6" w:uiPriority="66"/>
+    <w:lsdException w:name="Medium Grid 1 Accent 6" w:uiPriority="67"/>
+    <w:lsdException w:name="Medium Grid 2 Accent 6" w:uiPriority="68"/>
+    <w:lsdException w:name="Medium Grid 3 Accent 6" w:uiPriority="69"/>
+    <w:lsdException w:name="Dark List Accent 6" w:uiPriority="70"/>
+    <w:lsdException w:name="Colorful Shading Accent 6" w:uiPriority="71"/>
+    <w:lsdException w:name="Colorful List Accent 6" w:uiPriority="72"/>
+    <w:lsdException w:name="Colorful Grid Accent 6" w:uiPriority="73"/>
+    <w:lsdException w:name="Subtle Emphasis" w:uiPriority="19" w:qFormat="1"/>
+    <w:lsdException w:name="Intense Emphasis" w:uiPriority="21" w:qFormat="1"/>
+    <w:lsdException w:name="Subtle Reference" w:uiPriority="31" w:qFormat="1"/>
+    <w:lsdException w:name="Intense Reference" w:uiPriority="32" w:qFormat="1"/>
+    <w:lsdException w:name="Book Title" w:uiPriority="33" w:qFormat="1"/>
+    <w:lsdException w:name="Bibliography" w:semiHidden="1" w:uiPriority="37" w:unhideWhenUsed="1"/>
+    <w:lsdException w:name="TOC Heading" w:semiHidden="1" w:uiPriority="39" w:unhideWhenUsed="1" w:qFormat="1"/>
+    <w:lsdException w:name="Plain Table 1" w:uiPriority="41"/>
+    <w:lsdException w:name="Plain Table 2" w:uiPriority="42"/>
+    <w:lsdException w:name="Plain Table 3" w:uiPriority="43"/>
+    <w:lsdException w:name="Plain Table 4" w:uiPriority="44"/>
+    <w:lsdException w:name="Plain Table 5" w:uiPriority="45"/>
+    <w:lsdException w:name="Grid Table Light" w:uiPriority="40"/>
+    <w:lsdException w:name="Grid Table 1 Light" w:uiPriority="46"/>
+    <w:lsdException w:name="Grid Table 2" w:uiPriority="47"/>
+    <w:lsdException w:name="Grid Table 3" w:uiPriority="48"/>
+    <w:lsdException w:name="Grid Table 4" w:uiPriority="49"/>
+    <w:lsdException w:name="Grid Table 5 Dark" w:uiPriority="50"/>
+    <w:lsdException w:name="Grid Table 6 Colorful" w:uiPriority="51"/>
+    <w:lsdException w:name="Grid Table 7 Colorful" w:uiPriority="52"/>
+    <w:lsdException w:name="Grid Table 1 Light Accent 1" w:uiPriority="46"/>
+    <w:lsdException w:name="Grid Table 2 Accent 1" w:uiPriority="47"/>
+    <w:lsdException w:name="Grid Table 3 Accent 1" w:uiPriority="48"/>
+    <w:lsdException w:name="Grid Table 4 Accent 1" w:uiPriority="49"/>
+    <w:lsdException w:name="Grid Table 5 Dark Accent 1" w:uiPriority="50"/>
+    <w:lsdException w:name="Grid Table 6 Colorful Accent 1" w:uiPriority="51"/>
+    <w:lsdException w:name="Grid Table 7 Colorful Accent 1" w:uiPriority="52"/>
+    <w:lsdException w:name="Grid Table 1 Light Accent 2" w:uiPriority="46"/>
+    <w:lsdException w:name="Grid Table 2 Accent 2" w:uiPriority="47"/>
+    <w:lsdException w:name="Grid Table 3 Accent 2" w:uiPriority="48"/>
+    <w:lsdException w:name="Grid Table 4 Accent 2" w:uiPriority="49"/>
+    <w:lsdException w:name="Grid Table 5 Dark Accent 2" w:uiPriority="50"/>
+    <w:lsdException w:name="Grid Table 6 Colorful Accent 2" w:uiPriority="51"/>
+    <w:lsdException w:name="Grid Table 7 Colorful Accent 2" w:uiPriority="52"/>
+    <w:lsdException w:name="Grid Table 1 Light Accent 3" w:uiPriority="46"/>
+    <w:lsdException w:name="Grid Table 2 Accent 3" w:uiPriority="47"/>
+    <w:lsdException w:name="Grid Table 3 Accent 3" w:uiPriority="48"/>
+    <w:lsdException w:name="Grid Table 4 Accent 3" w:uiPriority="49"/>
+    <w:lsdException w:name="Grid Table 5 Dark Accent 3" w:uiPriority="50"/>
+    <w:lsdException w:name="Grid Table 6 Colorful Accent 3" w:uiPriority="51"/>
+    <w:lsdException w:name="Grid Table 7 Colorful Accent 3" w:uiPriority="52"/>
+    <w:lsdException w:name="Grid Table 1 Light Accent 4" w:uiPriority="46"/>
+    <w:lsdException w:name="Grid Table 2 Accent 4" w:uiPriority="47"/>
+    <w:lsdException w:name="Grid Table 3 Accent 4" w:uiPriority="48"/>
+    <w:lsdException w:name="Grid Table 4 Accent 4" w:uiPriority="49"/>
+    <w:lsdException w:name="Grid Table 5 Dark Accent 4" w:uiPriority="50"/>
+    <w:lsdException w:name="Grid Table 6 Colorful Accent 4" w:uiPriority="51"/>
+    <w:lsdException w:name="Grid Table 7 Colorful Accent 4" w:uiPriority="52"/>
+    <w:lsdException w:name="Grid Table 1 Light Accent 5" w:uiPriority="46"/>
+    <w:lsdException w:name="Grid Table 2 Accent 5" w:uiPriority="47"/>
+    <w:lsdException w:name="Grid Table 3 Accent 5" w:uiPriority="48"/>
+    <w:lsdException w:name="Grid Table 4 Accent 5" w:uiPriority="49"/>
+    <w:lsdException w:name="Grid Table 5 Dark Accent 5" w:uiPriority="50"/>
+    <w:lsdException w:name="Grid Table 6 Colorful Accent 5" w:uiPriority="51"/>
+    <w:lsdException w:name="Grid Table 7 Colorful Accent 5" w:uiPriority="52"/>
+    <w:lsdException w:name="Grid Table 1 Light Accent 6" w:uiPriority="46"/>
+    <w:lsdException w:name="Grid Table 2 Accent 6" w:uiPriority="47"/>
+    <w:lsdException w:name="Grid Table 3 Accent 6" w:uiPriority="48"/>
+    <w:lsdException w:name="Grid Table 4 Accent 6" w:uiPriority="49"/>
+    <w:lsdException w:name="Grid Table 5 Dark Accent 6" w:uiPriority="50"/>
+    <w:lsdException w:name="Grid Table 6 Colorful Accent 6" w:uiPriority="51"/>
+    <w:lsdException w:name="Grid Table 7 Colorful Accent 6" w:uiPriority="52"/>
+    <w:lsdException w:name="List Table 1 Light" w:uiPriority="46"/>
+    <w:lsdException w:name="List Table 2" w:uiPriority="47"/>
+    <w:lsdException w:name="List Table 3" w:uiPriority="48"/>
+    <w:lsdException w:name="List Table 4" w:uiPriority="49"/>
+    <w:lsdException w:name="List Table 5 Dark" w:uiPriority="50"/>
+    <w:lsdException w:name="List Table 6 Colorful" w:uiPriority="51"/>
+    <w:lsdException w:name="List Table 7 Colorful" w:uiPriority="52"/>
+    <w:lsdException w:name="List Table 1 Light Accent 1" w:uiPriority="46"/>
+    <w:lsdException w:name="List Table 2 Accent 1" w:uiPriority="47"/>
+    <w:lsdException w:name="List Table 3 Accent 1" w:uiPriority="48"/>
+    <w:lsdException w:name="List Table 4 Accent 1" w:uiPriority="49"/>
+    <w:lsdException w:name="List Table 5 Dark Accent 1" w:uiPriority="50"/>
+    <w:lsdException w:name="List Table 6 Colorful Accent 1" w:uiPriority="51"/>
+    <w:lsdException w:name="List Table 7 Colorful Accent 1" w:uiPriority="52"/>
+    <w:lsdException w:name="List Table 1 Light Accent 2" w:uiPriority="46"/>
+    <w:lsdException w:name="List Table 2 Accent 2" w:uiPriority="47"/>
+    <w:lsdException w:name="List Table 3 Accent 2" w:uiPriority="48"/>
+    <w:lsdException w:name="List Table 4 Accent 2" w:uiPriority="49"/>
+    <w:lsdException w:name="List Table 5 Dark Accent 2" w:uiPriority="50"/>
+    <w:lsdException w:name="List Table 6 Colorful Accent 2" w:uiPriority="51"/>
+    <w:lsdException w:name="List Table 7 Colorful Accent 2" w:uiPriority="52"/>
+    <w:lsdException w:name="List Table 1 Light Accent 3" w:uiPriority="46"/>
+    <w:lsdException w:name="List Table 2 Accent 3" w:uiPriority="47"/>
+    <w:lsdException w:name="List Table 3 Accent 3" w:uiPriority="48"/>
+    <w:lsdException w:name="List Table 4 Accent 3" w:uiPriority="49"/>
+    <w:lsdException w:name="List Table 5 Dark Accent 3" w:uiPriority="50"/>
+    <w:lsdException w:name="List Table 6 Colorful Accent 3" w:uiPriority="51"/>
+    <w:lsdException w:name="List Table 7 Colorful Accent 3" w:uiPriority="52"/>
+    <w:lsdException w:name="List Table 1 Light Accent 4" w:uiPriority="46"/>
+    <w:lsdException w:name="List Table 2 Accent 4" w:uiPriority="47"/>
+    <w:lsdException w:name="List Table 3 Accent 4" w:uiPriority="48"/>
+    <w:lsdException w:name="List Table 4 Accent 4" w:uiPriority="49"/>
+    <w:lsdException w:name="List Table 5 Dark Accent 4" w:uiPriority="50"/>
+    <w:lsdException w:name="List Table 6 Colorful Accent 4" w:uiPriority="51"/>
+    <w:lsdException w:name="List Table 7 Colorful Accent 4" w:uiPriority="52"/>
+    <w:lsdException w:name="List Table 1 Light Accent 5" w:uiPriority="46"/>
+    <w:lsdException w:name="List Table 2 Accent 5" w:uiPriority="47"/>
+    <w:lsdException w:name="List Table 3 Accent 5" w:uiPriority="48"/>
+    <w:lsdException w:name="List Table 4 Accent 5" w:uiPriority="49"/>
+    <w:lsdException w:name="List Table 5 Dark Accent 5" w:uiPriority="50"/>
+    <w:lsdException w:name="List Table 6 Colorful Accent 5" w:uiPriority="51"/>
+    <w:lsdException w:name="List Table 7 Colorful Accent 5" w:uiPriority="52"/>
+    <w:lsdException w:name="List Table 1 Light Accent 6" w:uiPriority="46"/>
+    <w:lsdException w:name="List Table 2 Accent 6" w:uiPriority="47"/>
+    <w:lsdException w:name="List Table 3 Accent 6" w:uiPriority="48"/>
+    <w:lsdException w:name="List Table 4 Accent 6" w:uiPriority="49"/>
+    <w:lsdException w:name="List Table 5 Dark Accent 6" w:uiPriority="50"/>
+    <w:lsdException w:name="List Table 6 Colorful Accent 6" w:uiPriority="51"/>
+    <w:lsdException w:name="List Table 7 Colorful Accent 6" w:uiPriority="52"/>
+    <w:lsdException w:name="Mention" w:semiHidden="1" w:unhideWhenUsed="1"/>
+    <w:lsdException w:name="Smart Hyperlink" w:semiHidden="1" w:unhideWhenUsed="1"/>
+    <w:lsdException w:name="Hashtag" w:semiHidden="1" w:unhideWhenUsed="1"/>
+    <w:lsdException w:name="Unresolved Mention" w:semiHidden="1" w:unhideWhenUsed="1"/>
+    <w:lsdException w:name="Smart Link" w:semiHidden="1" w:unhideWhenUsed="1"/>
   </w:latentStyles>
   <w:style w:type="paragraph" w:default="1" w:styleId="Normal">
     <w:name w:val="Normal"/>

</xml_diff>

<commit_message>
Updated view and template for CS, but issue exists with controller.
</commit_message>
<xml_diff>
--- a/resources/Templates/Bunner_No_Jail_Traffic_Template.docx
+++ b/resources/Templates/Bunner_No_Jail_Traffic_Template.docx
@@ -1,6 +1,6 @@
 
 <file path=word/document.xml><?xml version="1.0" encoding="utf-8"?>
-<w:document xmlns:wpc="http://schemas.microsoft.com/office/word/2010/wordprocessingCanvas" xmlns:cx="http://schemas.microsoft.com/office/drawing/2014/chartex" xmlns:cx1="http://schemas.microsoft.com/office/drawing/2015/9/8/chartex" xmlns:cx2="http://schemas.microsoft.com/office/drawing/2015/10/21/chartex" xmlns:cx3="http://schemas.microsoft.com/office/drawing/2016/5/9/chartex" xmlns:cx4="http://schemas.microsoft.com/office/drawing/2016/5/10/chartex" xmlns:cx5="http://schemas.microsoft.com/office/drawing/2016/5/11/chartex" xmlns:cx6="http://schemas.microsoft.com/office/drawing/2016/5/12/chartex" xmlns:cx7="http://schemas.microsoft.com/office/drawing/2016/5/13/chartex" xmlns:cx8="http://schemas.microsoft.com/office/drawing/2016/5/14/chartex" xmlns:mc="http://schemas.openxmlformats.org/markup-compatibility/2006" xmlns:aink="http://schemas.microsoft.com/office/drawing/2016/ink" xmlns:am3d="http://schemas.microsoft.com/office/drawing/2017/model3d" xmlns:o="urn:schemas-microsoft-com:office:office" xmlns:r="http://schemas.openxmlformats.org/officeDocument/2006/relationships" xmlns:m="http://schemas.openxmlformats.org/officeDocument/2006/math" xmlns:v="urn:schemas-microsoft-com:vml" xmlns:wp14="http://schemas.microsoft.com/office/word/2010/wordprocessingDrawing" xmlns:wp="http://schemas.openxmlformats.org/drawingml/2006/wordprocessingDrawing" xmlns:w10="urn:schemas-microsoft-com:office:word" xmlns:w="http://schemas.openxmlformats.org/wordprocessingml/2006/main" xmlns:w14="http://schemas.microsoft.com/office/word/2010/wordml" xmlns:w15="http://schemas.microsoft.com/office/word/2012/wordml" xmlns:w16cex="http://schemas.microsoft.com/office/word/2018/wordml/cex" xmlns:w16cid="http://schemas.microsoft.com/office/word/2016/wordml/cid" xmlns:w16="http://schemas.microsoft.com/office/word/2018/wordml" xmlns:w16se="http://schemas.microsoft.com/office/word/2015/wordml/symex" xmlns:wpg="http://schemas.microsoft.com/office/word/2010/wordprocessingGroup" xmlns:wpi="http://schemas.microsoft.com/office/word/2010/wordprocessingInk" xmlns:wne="http://schemas.microsoft.com/office/word/2006/wordml" xmlns:wps="http://schemas.microsoft.com/office/word/2010/wordprocessingShape" mc:Ignorable="w14 w15 w16se w16cid w16 w16cex wp14">
+<w:document xmlns:wpc="http://schemas.microsoft.com/office/word/2010/wordprocessingCanvas" xmlns:mc="http://schemas.openxmlformats.org/markup-compatibility/2006" xmlns:o="urn:schemas-microsoft-com:office:office" xmlns:r="http://schemas.openxmlformats.org/officeDocument/2006/relationships" xmlns:m="http://schemas.openxmlformats.org/officeDocument/2006/math" xmlns:v="urn:schemas-microsoft-com:vml" xmlns:wp14="http://schemas.microsoft.com/office/word/2010/wordprocessingDrawing" xmlns:wp="http://schemas.openxmlformats.org/drawingml/2006/wordprocessingDrawing" xmlns:w10="urn:schemas-microsoft-com:office:word" xmlns:w="http://schemas.openxmlformats.org/wordprocessingml/2006/main" xmlns:w14="http://schemas.microsoft.com/office/word/2010/wordml" xmlns:wpg="http://schemas.microsoft.com/office/word/2010/wordprocessingGroup" xmlns:wpi="http://schemas.microsoft.com/office/word/2010/wordprocessingInk" xmlns:wne="http://schemas.microsoft.com/office/word/2006/wordml" xmlns:wps="http://schemas.microsoft.com/office/word/2010/wordprocessingShape" mc:Ignorable="w14 wp14">
   <w:body>
     <w:p>
       <w:pPr>
@@ -179,13 +179,23 @@
           <w:szCs w:val="20"/>
         </w:rPr>
       </w:pPr>
-      <w:r>
-        <w:rPr>
-          <w:rFonts w:ascii="Palatino Linotype" w:hAnsi="Palatino Linotype"/>
-          <w:sz w:val="20"/>
-          <w:szCs w:val="20"/>
-        </w:rPr>
-        <w:t>vs.</w:t>
+      <w:proofErr w:type="gramStart"/>
+      <w:r>
+        <w:rPr>
+          <w:rFonts w:ascii="Palatino Linotype" w:hAnsi="Palatino Linotype"/>
+          <w:sz w:val="20"/>
+          <w:szCs w:val="20"/>
+        </w:rPr>
+        <w:t>vs</w:t>
+      </w:r>
+      <w:proofErr w:type="gramEnd"/>
+      <w:r>
+        <w:rPr>
+          <w:rFonts w:ascii="Palatino Linotype" w:hAnsi="Palatino Linotype"/>
+          <w:sz w:val="20"/>
+          <w:szCs w:val="20"/>
+        </w:rPr>
+        <w:t>.</w:t>
       </w:r>
       <w:r>
         <w:rPr>
@@ -242,8 +252,36 @@
           <w:sz w:val="20"/>
           <w:szCs w:val="20"/>
         </w:rPr>
-        <w:t>{{ case_number</w:t>
-      </w:r>
+        <w:t>{</w:t>
+      </w:r>
+      <w:proofErr w:type="gramStart"/>
+      <w:r>
+        <w:rPr>
+          <w:rFonts w:ascii="Palatino Linotype" w:hAnsi="Palatino Linotype"/>
+          <w:sz w:val="20"/>
+          <w:szCs w:val="20"/>
+        </w:rPr>
+        <w:t xml:space="preserve">{ </w:t>
+      </w:r>
+      <w:proofErr w:type="spellStart"/>
+      <w:r>
+        <w:rPr>
+          <w:rFonts w:ascii="Palatino Linotype" w:hAnsi="Palatino Linotype"/>
+          <w:sz w:val="20"/>
+          <w:szCs w:val="20"/>
+        </w:rPr>
+        <w:t>case</w:t>
+      </w:r>
+      <w:proofErr w:type="gramEnd"/>
+      <w:r>
+        <w:rPr>
+          <w:rFonts w:ascii="Palatino Linotype" w:hAnsi="Palatino Linotype"/>
+          <w:sz w:val="20"/>
+          <w:szCs w:val="20"/>
+        </w:rPr>
+        <w:t>_number</w:t>
+      </w:r>
+      <w:proofErr w:type="spellEnd"/>
       <w:r>
         <w:rPr>
           <w:rFonts w:ascii="Palatino Linotype" w:hAnsi="Palatino Linotype"/>
@@ -329,7 +367,34 @@
           <w:sz w:val="20"/>
           <w:szCs w:val="20"/>
         </w:rPr>
-        <w:t>{{ defendant_</w:t>
+        <w:t>{</w:t>
+      </w:r>
+      <w:proofErr w:type="gramStart"/>
+      <w:r>
+        <w:rPr>
+          <w:rFonts w:ascii="Palatino Linotype" w:hAnsi="Palatino Linotype"/>
+          <w:sz w:val="20"/>
+          <w:szCs w:val="20"/>
+        </w:rPr>
+        <w:t xml:space="preserve">{ </w:t>
+      </w:r>
+      <w:proofErr w:type="spellStart"/>
+      <w:r>
+        <w:rPr>
+          <w:rFonts w:ascii="Palatino Linotype" w:hAnsi="Palatino Linotype"/>
+          <w:sz w:val="20"/>
+          <w:szCs w:val="20"/>
+        </w:rPr>
+        <w:t>defendant</w:t>
+      </w:r>
+      <w:proofErr w:type="gramEnd"/>
+      <w:r>
+        <w:rPr>
+          <w:rFonts w:ascii="Palatino Linotype" w:hAnsi="Palatino Linotype"/>
+          <w:sz w:val="20"/>
+          <w:szCs w:val="20"/>
+        </w:rPr>
+        <w:t>_</w:t>
       </w:r>
       <w:r>
         <w:rPr>
@@ -345,15 +410,59 @@
           <w:sz w:val="20"/>
           <w:szCs w:val="20"/>
         </w:rPr>
-        <w:t>name }}</w:t>
-      </w:r>
-      <w:r>
-        <w:rPr>
-          <w:rFonts w:ascii="Palatino Linotype" w:hAnsi="Palatino Linotype"/>
-          <w:sz w:val="20"/>
-          <w:szCs w:val="20"/>
-        </w:rPr>
-        <w:t>{{ defendant_</w:t>
+        <w:t>name</w:t>
+      </w:r>
+      <w:proofErr w:type="spellEnd"/>
+      <w:r>
+        <w:rPr>
+          <w:rFonts w:ascii="Palatino Linotype" w:hAnsi="Palatino Linotype"/>
+          <w:sz w:val="20"/>
+          <w:szCs w:val="20"/>
+        </w:rPr>
+        <w:t xml:space="preserve"> }}</w:t>
+      </w:r>
+      <w:r>
+        <w:rPr>
+          <w:rFonts w:ascii="Palatino Linotype" w:hAnsi="Palatino Linotype"/>
+          <w:sz w:val="20"/>
+          <w:szCs w:val="20"/>
+        </w:rPr>
+        <w:t xml:space="preserve"> </w:t>
+      </w:r>
+      <w:r>
+        <w:rPr>
+          <w:rFonts w:ascii="Palatino Linotype" w:hAnsi="Palatino Linotype"/>
+          <w:sz w:val="20"/>
+          <w:szCs w:val="20"/>
+        </w:rPr>
+        <w:t>{</w:t>
+      </w:r>
+      <w:proofErr w:type="gramStart"/>
+      <w:r>
+        <w:rPr>
+          <w:rFonts w:ascii="Palatino Linotype" w:hAnsi="Palatino Linotype"/>
+          <w:sz w:val="20"/>
+          <w:szCs w:val="20"/>
+        </w:rPr>
+        <w:t xml:space="preserve">{ </w:t>
+      </w:r>
+      <w:proofErr w:type="spellStart"/>
+      <w:r>
+        <w:rPr>
+          <w:rFonts w:ascii="Palatino Linotype" w:hAnsi="Palatino Linotype"/>
+          <w:sz w:val="20"/>
+          <w:szCs w:val="20"/>
+        </w:rPr>
+        <w:t>defendant</w:t>
+      </w:r>
+      <w:proofErr w:type="gramEnd"/>
+      <w:r>
+        <w:rPr>
+          <w:rFonts w:ascii="Palatino Linotype" w:hAnsi="Palatino Linotype"/>
+          <w:sz w:val="20"/>
+          <w:szCs w:val="20"/>
+        </w:rPr>
+        <w:t>_</w:t>
       </w:r>
       <w:r>
         <w:rPr>
@@ -369,7 +478,16 @@
           <w:sz w:val="20"/>
           <w:szCs w:val="20"/>
         </w:rPr>
-        <w:t>name }}</w:t>
+        <w:t>name</w:t>
+      </w:r>
+      <w:proofErr w:type="spellEnd"/>
+      <w:r>
+        <w:rPr>
+          <w:rFonts w:ascii="Palatino Linotype" w:hAnsi="Palatino Linotype"/>
+          <w:sz w:val="20"/>
+          <w:szCs w:val="20"/>
+        </w:rPr>
+        <w:t xml:space="preserve"> }}</w:t>
       </w:r>
       <w:r>
         <w:rPr>
@@ -433,6 +551,7 @@
           <w:szCs w:val="20"/>
         </w:rPr>
       </w:pPr>
+      <w:proofErr w:type="gramStart"/>
       <w:r>
         <w:rPr>
           <w:rFonts w:ascii="Palatino Linotype" w:hAnsi="Palatino Linotype"/>
@@ -441,6 +560,7 @@
         </w:rPr>
         <w:t>Defendant.</w:t>
       </w:r>
+      <w:proofErr w:type="gramEnd"/>
       <w:r>
         <w:rPr>
           <w:rFonts w:ascii="Palatino Linotype" w:hAnsi="Palatino Linotype"/>
@@ -586,7 +706,39 @@
           <w:sz w:val="22"/>
           <w:szCs w:val="22"/>
         </w:rPr>
-        <w:t xml:space="preserve"> for arraignment on {{ plea_trial_date }}. </w:t>
+        <w:t xml:space="preserve"> for arraignment on {</w:t>
+      </w:r>
+      <w:proofErr w:type="gramStart"/>
+      <w:r>
+        <w:rPr>
+          <w:sz w:val="22"/>
+          <w:szCs w:val="22"/>
+        </w:rPr>
+        <w:t xml:space="preserve">{ </w:t>
+      </w:r>
+      <w:proofErr w:type="spellStart"/>
+      <w:r>
+        <w:rPr>
+          <w:sz w:val="22"/>
+          <w:szCs w:val="22"/>
+        </w:rPr>
+        <w:t>plea</w:t>
+      </w:r>
+      <w:proofErr w:type="gramEnd"/>
+      <w:r>
+        <w:rPr>
+          <w:sz w:val="22"/>
+          <w:szCs w:val="22"/>
+        </w:rPr>
+        <w:t>_trial_date</w:t>
+      </w:r>
+      <w:proofErr w:type="spellEnd"/>
+      <w:r>
+        <w:rPr>
+          <w:sz w:val="22"/>
+          <w:szCs w:val="22"/>
+        </w:rPr>
+        <w:t xml:space="preserve"> }}. </w:t>
       </w:r>
       <w:r>
         <w:rPr>
@@ -595,8 +747,9 @@
           <w:sz w:val="20"/>
           <w:szCs w:val="20"/>
         </w:rPr>
-        <w:t>{% if amend_offense_details is not none %}The prosecutor’s motion to amend is {{ amend_offense_details.motion_disposition }} and the charge of {{ amend_offense_details.original_charge }} is amended to {{ amend_offense_details.amended_charge }}.</w:t>
-      </w:r>
+        <w:t xml:space="preserve">{% if </w:t>
+      </w:r>
+      <w:proofErr w:type="spellStart"/>
       <w:r>
         <w:rPr>
           <w:rFonts w:ascii="Palatino Linotype" w:hAnsi="Palatino Linotype"/>
@@ -604,6 +757,125 @@
           <w:sz w:val="20"/>
           <w:szCs w:val="20"/>
         </w:rPr>
+        <w:t>amend_offense_details</w:t>
+      </w:r>
+      <w:proofErr w:type="spellEnd"/>
+      <w:r>
+        <w:rPr>
+          <w:rFonts w:ascii="Palatino Linotype" w:hAnsi="Palatino Linotype"/>
+          <w:bCs/>
+          <w:sz w:val="20"/>
+          <w:szCs w:val="20"/>
+        </w:rPr>
+        <w:t xml:space="preserve"> is not </w:t>
+      </w:r>
+      <w:proofErr w:type="gramStart"/>
+      <w:r>
+        <w:rPr>
+          <w:rFonts w:ascii="Palatino Linotype" w:hAnsi="Palatino Linotype"/>
+          <w:bCs/>
+          <w:sz w:val="20"/>
+          <w:szCs w:val="20"/>
+        </w:rPr>
+        <w:t>none</w:t>
+      </w:r>
+      <w:proofErr w:type="gramEnd"/>
+      <w:r>
+        <w:rPr>
+          <w:rFonts w:ascii="Palatino Linotype" w:hAnsi="Palatino Linotype"/>
+          <w:bCs/>
+          <w:sz w:val="20"/>
+          <w:szCs w:val="20"/>
+        </w:rPr>
+        <w:t xml:space="preserve"> %}The prosecutor’s motion to amend is {</w:t>
+      </w:r>
+      <w:proofErr w:type="gramStart"/>
+      <w:r>
+        <w:rPr>
+          <w:rFonts w:ascii="Palatino Linotype" w:hAnsi="Palatino Linotype"/>
+          <w:bCs/>
+          <w:sz w:val="20"/>
+          <w:szCs w:val="20"/>
+        </w:rPr>
+        <w:t xml:space="preserve">{ </w:t>
+      </w:r>
+      <w:proofErr w:type="spellStart"/>
+      <w:r>
+        <w:rPr>
+          <w:rFonts w:ascii="Palatino Linotype" w:hAnsi="Palatino Linotype"/>
+          <w:bCs/>
+          <w:sz w:val="20"/>
+          <w:szCs w:val="20"/>
+        </w:rPr>
+        <w:t>amend</w:t>
+      </w:r>
+      <w:proofErr w:type="gramEnd"/>
+      <w:r>
+        <w:rPr>
+          <w:rFonts w:ascii="Palatino Linotype" w:hAnsi="Palatino Linotype"/>
+          <w:bCs/>
+          <w:sz w:val="20"/>
+          <w:szCs w:val="20"/>
+        </w:rPr>
+        <w:t>_offense_details.motion_disposition</w:t>
+      </w:r>
+      <w:proofErr w:type="spellEnd"/>
+      <w:r>
+        <w:rPr>
+          <w:rFonts w:ascii="Palatino Linotype" w:hAnsi="Palatino Linotype"/>
+          <w:bCs/>
+          <w:sz w:val="20"/>
+          <w:szCs w:val="20"/>
+        </w:rPr>
+        <w:t xml:space="preserve"> }} and the charge of {{ </w:t>
+      </w:r>
+      <w:proofErr w:type="spellStart"/>
+      <w:r>
+        <w:rPr>
+          <w:rFonts w:ascii="Palatino Linotype" w:hAnsi="Palatino Linotype"/>
+          <w:bCs/>
+          <w:sz w:val="20"/>
+          <w:szCs w:val="20"/>
+        </w:rPr>
+        <w:t>amend_offense_details.original_charge</w:t>
+      </w:r>
+      <w:proofErr w:type="spellEnd"/>
+      <w:r>
+        <w:rPr>
+          <w:rFonts w:ascii="Palatino Linotype" w:hAnsi="Palatino Linotype"/>
+          <w:bCs/>
+          <w:sz w:val="20"/>
+          <w:szCs w:val="20"/>
+        </w:rPr>
+        <w:t xml:space="preserve"> }} is amended to {{ </w:t>
+      </w:r>
+      <w:proofErr w:type="spellStart"/>
+      <w:r>
+        <w:rPr>
+          <w:rFonts w:ascii="Palatino Linotype" w:hAnsi="Palatino Linotype"/>
+          <w:bCs/>
+          <w:sz w:val="20"/>
+          <w:szCs w:val="20"/>
+        </w:rPr>
+        <w:t>amend_offense_details.amended_charge</w:t>
+      </w:r>
+      <w:proofErr w:type="spellEnd"/>
+      <w:r>
+        <w:rPr>
+          <w:rFonts w:ascii="Palatino Linotype" w:hAnsi="Palatino Linotype"/>
+          <w:bCs/>
+          <w:sz w:val="20"/>
+          <w:szCs w:val="20"/>
+        </w:rPr>
+        <w:t xml:space="preserve"> }}.</w:t>
+      </w:r>
+      <w:r>
+        <w:rPr>
+          <w:rFonts w:ascii="Palatino Linotype" w:hAnsi="Palatino Linotype"/>
+          <w:bCs/>
+          <w:sz w:val="20"/>
+          <w:szCs w:val="20"/>
+        </w:rPr>
         <w:t xml:space="preserve"> </w:t>
       </w:r>
       <w:r>
@@ -613,7 +885,27 @@
           <w:sz w:val="20"/>
           <w:szCs w:val="20"/>
         </w:rPr>
-        <w:t>{% endif %}</w:t>
+        <w:t xml:space="preserve">{% </w:t>
+      </w:r>
+      <w:proofErr w:type="spellStart"/>
+      <w:r>
+        <w:rPr>
+          <w:rFonts w:ascii="Palatino Linotype" w:hAnsi="Palatino Linotype"/>
+          <w:bCs/>
+          <w:sz w:val="20"/>
+          <w:szCs w:val="20"/>
+        </w:rPr>
+        <w:t>endif</w:t>
+      </w:r>
+      <w:proofErr w:type="spellEnd"/>
+      <w:r>
+        <w:rPr>
+          <w:rFonts w:ascii="Palatino Linotype" w:hAnsi="Palatino Linotype"/>
+          <w:bCs/>
+          <w:sz w:val="20"/>
+          <w:szCs w:val="20"/>
+        </w:rPr>
+        <w:t xml:space="preserve"> %}</w:t>
       </w:r>
     </w:p>
     <w:p>
@@ -830,7 +1122,51 @@
                 <w:sz w:val="20"/>
                 <w:szCs w:val="20"/>
               </w:rPr>
-              <w:t>{%tc for charge in charges_list %}</w:t>
+              <w:t>{%</w:t>
+            </w:r>
+            <w:proofErr w:type="spellStart"/>
+            <w:r>
+              <w:rPr>
+                <w:rFonts w:ascii="Palatino Linotype" w:hAnsi="Palatino Linotype"/>
+                <w:b/>
+                <w:bCs/>
+                <w:sz w:val="20"/>
+                <w:szCs w:val="20"/>
+              </w:rPr>
+              <w:t>tc</w:t>
+            </w:r>
+            <w:proofErr w:type="spellEnd"/>
+            <w:r>
+              <w:rPr>
+                <w:rFonts w:ascii="Palatino Linotype" w:hAnsi="Palatino Linotype"/>
+                <w:b/>
+                <w:bCs/>
+                <w:sz w:val="20"/>
+                <w:szCs w:val="20"/>
+              </w:rPr>
+              <w:t xml:space="preserve"> for charge in </w:t>
+            </w:r>
+            <w:proofErr w:type="spellStart"/>
+            <w:r>
+              <w:rPr>
+                <w:rFonts w:ascii="Palatino Linotype" w:hAnsi="Palatino Linotype"/>
+                <w:b/>
+                <w:bCs/>
+                <w:sz w:val="20"/>
+                <w:szCs w:val="20"/>
+              </w:rPr>
+              <w:t>charges_list</w:t>
+            </w:r>
+            <w:proofErr w:type="spellEnd"/>
+            <w:r>
+              <w:rPr>
+                <w:rFonts w:ascii="Palatino Linotype" w:hAnsi="Palatino Linotype"/>
+                <w:b/>
+                <w:bCs/>
+                <w:sz w:val="20"/>
+                <w:szCs w:val="20"/>
+              </w:rPr>
+              <w:t xml:space="preserve"> %}</w:t>
             </w:r>
           </w:p>
         </w:tc>
@@ -868,7 +1204,29 @@
                 <w:sz w:val="20"/>
                 <w:szCs w:val="20"/>
               </w:rPr>
-              <w:t>{{ charge.offense }}</w:t>
+              <w:t xml:space="preserve">{{ </w:t>
+            </w:r>
+            <w:proofErr w:type="spellStart"/>
+            <w:r>
+              <w:rPr>
+                <w:rFonts w:ascii="Palatino Linotype" w:hAnsi="Palatino Linotype"/>
+                <w:b/>
+                <w:bCs/>
+                <w:sz w:val="20"/>
+                <w:szCs w:val="20"/>
+              </w:rPr>
+              <w:t>charge.offense</w:t>
+            </w:r>
+            <w:proofErr w:type="spellEnd"/>
+            <w:r>
+              <w:rPr>
+                <w:rFonts w:ascii="Palatino Linotype" w:hAnsi="Palatino Linotype"/>
+                <w:b/>
+                <w:bCs/>
+                <w:sz w:val="20"/>
+                <w:szCs w:val="20"/>
+              </w:rPr>
+              <w:t xml:space="preserve"> }}</w:t>
             </w:r>
           </w:p>
         </w:tc>
@@ -906,7 +1264,51 @@
                 <w:sz w:val="20"/>
                 <w:szCs w:val="20"/>
               </w:rPr>
-              <w:t>{%tc endfor %}</w:t>
+              <w:t>{%</w:t>
+            </w:r>
+            <w:proofErr w:type="spellStart"/>
+            <w:r>
+              <w:rPr>
+                <w:rFonts w:ascii="Palatino Linotype" w:hAnsi="Palatino Linotype"/>
+                <w:b/>
+                <w:bCs/>
+                <w:sz w:val="20"/>
+                <w:szCs w:val="20"/>
+              </w:rPr>
+              <w:t>tc</w:t>
+            </w:r>
+            <w:proofErr w:type="spellEnd"/>
+            <w:r>
+              <w:rPr>
+                <w:rFonts w:ascii="Palatino Linotype" w:hAnsi="Palatino Linotype"/>
+                <w:b/>
+                <w:bCs/>
+                <w:sz w:val="20"/>
+                <w:szCs w:val="20"/>
+              </w:rPr>
+              <w:t xml:space="preserve"> </w:t>
+            </w:r>
+            <w:proofErr w:type="spellStart"/>
+            <w:r>
+              <w:rPr>
+                <w:rFonts w:ascii="Palatino Linotype" w:hAnsi="Palatino Linotype"/>
+                <w:b/>
+                <w:bCs/>
+                <w:sz w:val="20"/>
+                <w:szCs w:val="20"/>
+              </w:rPr>
+              <w:t>endfor</w:t>
+            </w:r>
+            <w:proofErr w:type="spellEnd"/>
+            <w:r>
+              <w:rPr>
+                <w:rFonts w:ascii="Palatino Linotype" w:hAnsi="Palatino Linotype"/>
+                <w:b/>
+                <w:bCs/>
+                <w:sz w:val="20"/>
+                <w:szCs w:val="20"/>
+              </w:rPr>
+              <w:t xml:space="preserve"> %}</w:t>
             </w:r>
           </w:p>
         </w:tc>
@@ -987,7 +1389,51 @@
                 <w:sz w:val="20"/>
                 <w:szCs w:val="20"/>
               </w:rPr>
-              <w:t>{%tc for charge in charges_list %}</w:t>
+              <w:t>{%</w:t>
+            </w:r>
+            <w:proofErr w:type="spellStart"/>
+            <w:r>
+              <w:rPr>
+                <w:rFonts w:ascii="Palatino Linotype" w:hAnsi="Palatino Linotype"/>
+                <w:b/>
+                <w:bCs/>
+                <w:sz w:val="20"/>
+                <w:szCs w:val="20"/>
+              </w:rPr>
+              <w:t>tc</w:t>
+            </w:r>
+            <w:proofErr w:type="spellEnd"/>
+            <w:r>
+              <w:rPr>
+                <w:rFonts w:ascii="Palatino Linotype" w:hAnsi="Palatino Linotype"/>
+                <w:b/>
+                <w:bCs/>
+                <w:sz w:val="20"/>
+                <w:szCs w:val="20"/>
+              </w:rPr>
+              <w:t xml:space="preserve"> for charge in </w:t>
+            </w:r>
+            <w:proofErr w:type="spellStart"/>
+            <w:r>
+              <w:rPr>
+                <w:rFonts w:ascii="Palatino Linotype" w:hAnsi="Palatino Linotype"/>
+                <w:b/>
+                <w:bCs/>
+                <w:sz w:val="20"/>
+                <w:szCs w:val="20"/>
+              </w:rPr>
+              <w:t>charges_list</w:t>
+            </w:r>
+            <w:proofErr w:type="spellEnd"/>
+            <w:r>
+              <w:rPr>
+                <w:rFonts w:ascii="Palatino Linotype" w:hAnsi="Palatino Linotype"/>
+                <w:b/>
+                <w:bCs/>
+                <w:sz w:val="20"/>
+                <w:szCs w:val="20"/>
+              </w:rPr>
+              <w:t xml:space="preserve"> %}</w:t>
             </w:r>
           </w:p>
         </w:tc>
@@ -1025,7 +1471,29 @@
                 <w:sz w:val="20"/>
                 <w:szCs w:val="20"/>
               </w:rPr>
-              <w:t>{{ charge.statute }}</w:t>
+              <w:t xml:space="preserve">{{ </w:t>
+            </w:r>
+            <w:proofErr w:type="spellStart"/>
+            <w:r>
+              <w:rPr>
+                <w:rFonts w:ascii="Palatino Linotype" w:hAnsi="Palatino Linotype"/>
+                <w:b/>
+                <w:bCs/>
+                <w:sz w:val="20"/>
+                <w:szCs w:val="20"/>
+              </w:rPr>
+              <w:t>charge.statute</w:t>
+            </w:r>
+            <w:proofErr w:type="spellEnd"/>
+            <w:r>
+              <w:rPr>
+                <w:rFonts w:ascii="Palatino Linotype" w:hAnsi="Palatino Linotype"/>
+                <w:b/>
+                <w:bCs/>
+                <w:sz w:val="20"/>
+                <w:szCs w:val="20"/>
+              </w:rPr>
+              <w:t xml:space="preserve"> }}</w:t>
             </w:r>
           </w:p>
         </w:tc>
@@ -1063,7 +1531,51 @@
                 <w:sz w:val="20"/>
                 <w:szCs w:val="20"/>
               </w:rPr>
-              <w:t>{%tc endfor %}</w:t>
+              <w:t>{%</w:t>
+            </w:r>
+            <w:proofErr w:type="spellStart"/>
+            <w:r>
+              <w:rPr>
+                <w:rFonts w:ascii="Palatino Linotype" w:hAnsi="Palatino Linotype"/>
+                <w:b/>
+                <w:bCs/>
+                <w:sz w:val="20"/>
+                <w:szCs w:val="20"/>
+              </w:rPr>
+              <w:t>tc</w:t>
+            </w:r>
+            <w:proofErr w:type="spellEnd"/>
+            <w:r>
+              <w:rPr>
+                <w:rFonts w:ascii="Palatino Linotype" w:hAnsi="Palatino Linotype"/>
+                <w:b/>
+                <w:bCs/>
+                <w:sz w:val="20"/>
+                <w:szCs w:val="20"/>
+              </w:rPr>
+              <w:t xml:space="preserve"> </w:t>
+            </w:r>
+            <w:proofErr w:type="spellStart"/>
+            <w:r>
+              <w:rPr>
+                <w:rFonts w:ascii="Palatino Linotype" w:hAnsi="Palatino Linotype"/>
+                <w:b/>
+                <w:bCs/>
+                <w:sz w:val="20"/>
+                <w:szCs w:val="20"/>
+              </w:rPr>
+              <w:t>endfor</w:t>
+            </w:r>
+            <w:proofErr w:type="spellEnd"/>
+            <w:r>
+              <w:rPr>
+                <w:rFonts w:ascii="Palatino Linotype" w:hAnsi="Palatino Linotype"/>
+                <w:b/>
+                <w:bCs/>
+                <w:sz w:val="20"/>
+                <w:szCs w:val="20"/>
+              </w:rPr>
+              <w:t xml:space="preserve"> %}</w:t>
             </w:r>
           </w:p>
         </w:tc>
@@ -1144,7 +1656,51 @@
                 <w:sz w:val="20"/>
                 <w:szCs w:val="20"/>
               </w:rPr>
-              <w:t>{%tc for charge in charges_list %}</w:t>
+              <w:t>{%</w:t>
+            </w:r>
+            <w:proofErr w:type="spellStart"/>
+            <w:r>
+              <w:rPr>
+                <w:rFonts w:ascii="Palatino Linotype" w:hAnsi="Palatino Linotype"/>
+                <w:b/>
+                <w:bCs/>
+                <w:sz w:val="20"/>
+                <w:szCs w:val="20"/>
+              </w:rPr>
+              <w:t>tc</w:t>
+            </w:r>
+            <w:proofErr w:type="spellEnd"/>
+            <w:r>
+              <w:rPr>
+                <w:rFonts w:ascii="Palatino Linotype" w:hAnsi="Palatino Linotype"/>
+                <w:b/>
+                <w:bCs/>
+                <w:sz w:val="20"/>
+                <w:szCs w:val="20"/>
+              </w:rPr>
+              <w:t xml:space="preserve"> for charge in </w:t>
+            </w:r>
+            <w:proofErr w:type="spellStart"/>
+            <w:r>
+              <w:rPr>
+                <w:rFonts w:ascii="Palatino Linotype" w:hAnsi="Palatino Linotype"/>
+                <w:b/>
+                <w:bCs/>
+                <w:sz w:val="20"/>
+                <w:szCs w:val="20"/>
+              </w:rPr>
+              <w:t>charges_list</w:t>
+            </w:r>
+            <w:proofErr w:type="spellEnd"/>
+            <w:r>
+              <w:rPr>
+                <w:rFonts w:ascii="Palatino Linotype" w:hAnsi="Palatino Linotype"/>
+                <w:b/>
+                <w:bCs/>
+                <w:sz w:val="20"/>
+                <w:szCs w:val="20"/>
+              </w:rPr>
+              <w:t xml:space="preserve"> %}</w:t>
             </w:r>
           </w:p>
         </w:tc>
@@ -1182,7 +1738,29 @@
                 <w:sz w:val="20"/>
                 <w:szCs w:val="20"/>
               </w:rPr>
-              <w:t>{{ charge.degree }}</w:t>
+              <w:t xml:space="preserve">{{ </w:t>
+            </w:r>
+            <w:proofErr w:type="spellStart"/>
+            <w:r>
+              <w:rPr>
+                <w:rFonts w:ascii="Palatino Linotype" w:hAnsi="Palatino Linotype"/>
+                <w:b/>
+                <w:bCs/>
+                <w:sz w:val="20"/>
+                <w:szCs w:val="20"/>
+              </w:rPr>
+              <w:t>charge.degree</w:t>
+            </w:r>
+            <w:proofErr w:type="spellEnd"/>
+            <w:r>
+              <w:rPr>
+                <w:rFonts w:ascii="Palatino Linotype" w:hAnsi="Palatino Linotype"/>
+                <w:b/>
+                <w:bCs/>
+                <w:sz w:val="20"/>
+                <w:szCs w:val="20"/>
+              </w:rPr>
+              <w:t xml:space="preserve"> }}</w:t>
             </w:r>
           </w:p>
         </w:tc>
@@ -1220,7 +1798,51 @@
                 <w:sz w:val="20"/>
                 <w:szCs w:val="20"/>
               </w:rPr>
-              <w:t>{%tc endfor %}</w:t>
+              <w:t>{%</w:t>
+            </w:r>
+            <w:proofErr w:type="spellStart"/>
+            <w:r>
+              <w:rPr>
+                <w:rFonts w:ascii="Palatino Linotype" w:hAnsi="Palatino Linotype"/>
+                <w:b/>
+                <w:bCs/>
+                <w:sz w:val="20"/>
+                <w:szCs w:val="20"/>
+              </w:rPr>
+              <w:t>tc</w:t>
+            </w:r>
+            <w:proofErr w:type="spellEnd"/>
+            <w:r>
+              <w:rPr>
+                <w:rFonts w:ascii="Palatino Linotype" w:hAnsi="Palatino Linotype"/>
+                <w:b/>
+                <w:bCs/>
+                <w:sz w:val="20"/>
+                <w:szCs w:val="20"/>
+              </w:rPr>
+              <w:t xml:space="preserve"> </w:t>
+            </w:r>
+            <w:proofErr w:type="spellStart"/>
+            <w:r>
+              <w:rPr>
+                <w:rFonts w:ascii="Palatino Linotype" w:hAnsi="Palatino Linotype"/>
+                <w:b/>
+                <w:bCs/>
+                <w:sz w:val="20"/>
+                <w:szCs w:val="20"/>
+              </w:rPr>
+              <w:t>endfor</w:t>
+            </w:r>
+            <w:proofErr w:type="spellEnd"/>
+            <w:r>
+              <w:rPr>
+                <w:rFonts w:ascii="Palatino Linotype" w:hAnsi="Palatino Linotype"/>
+                <w:b/>
+                <w:bCs/>
+                <w:sz w:val="20"/>
+                <w:szCs w:val="20"/>
+              </w:rPr>
+              <w:t xml:space="preserve"> %}</w:t>
             </w:r>
           </w:p>
         </w:tc>
@@ -1301,7 +1923,51 @@
                 <w:sz w:val="20"/>
                 <w:szCs w:val="20"/>
               </w:rPr>
-              <w:t>{%tc for charge in charges_list %}</w:t>
+              <w:t>{%</w:t>
+            </w:r>
+            <w:proofErr w:type="spellStart"/>
+            <w:r>
+              <w:rPr>
+                <w:rFonts w:ascii="Palatino Linotype" w:hAnsi="Palatino Linotype"/>
+                <w:b/>
+                <w:bCs/>
+                <w:sz w:val="20"/>
+                <w:szCs w:val="20"/>
+              </w:rPr>
+              <w:t>tc</w:t>
+            </w:r>
+            <w:proofErr w:type="spellEnd"/>
+            <w:r>
+              <w:rPr>
+                <w:rFonts w:ascii="Palatino Linotype" w:hAnsi="Palatino Linotype"/>
+                <w:b/>
+                <w:bCs/>
+                <w:sz w:val="20"/>
+                <w:szCs w:val="20"/>
+              </w:rPr>
+              <w:t xml:space="preserve"> for charge in </w:t>
+            </w:r>
+            <w:proofErr w:type="spellStart"/>
+            <w:r>
+              <w:rPr>
+                <w:rFonts w:ascii="Palatino Linotype" w:hAnsi="Palatino Linotype"/>
+                <w:b/>
+                <w:bCs/>
+                <w:sz w:val="20"/>
+                <w:szCs w:val="20"/>
+              </w:rPr>
+              <w:t>charges_list</w:t>
+            </w:r>
+            <w:proofErr w:type="spellEnd"/>
+            <w:r>
+              <w:rPr>
+                <w:rFonts w:ascii="Palatino Linotype" w:hAnsi="Palatino Linotype"/>
+                <w:b/>
+                <w:bCs/>
+                <w:sz w:val="20"/>
+                <w:szCs w:val="20"/>
+              </w:rPr>
+              <w:t xml:space="preserve"> %}</w:t>
             </w:r>
           </w:p>
         </w:tc>
@@ -1339,7 +2005,29 @@
                 <w:sz w:val="20"/>
                 <w:szCs w:val="20"/>
               </w:rPr>
-              <w:t>{{ charge.plea}}</w:t>
+              <w:t xml:space="preserve">{{ </w:t>
+            </w:r>
+            <w:proofErr w:type="spellStart"/>
+            <w:r>
+              <w:rPr>
+                <w:rFonts w:ascii="Palatino Linotype" w:hAnsi="Palatino Linotype"/>
+                <w:b/>
+                <w:bCs/>
+                <w:sz w:val="20"/>
+                <w:szCs w:val="20"/>
+              </w:rPr>
+              <w:t>charge.plea</w:t>
+            </w:r>
+            <w:proofErr w:type="spellEnd"/>
+            <w:r>
+              <w:rPr>
+                <w:rFonts w:ascii="Palatino Linotype" w:hAnsi="Palatino Linotype"/>
+                <w:b/>
+                <w:bCs/>
+                <w:sz w:val="20"/>
+                <w:szCs w:val="20"/>
+              </w:rPr>
+              <w:t>}}</w:t>
             </w:r>
           </w:p>
         </w:tc>
@@ -1377,7 +2065,51 @@
                 <w:sz w:val="20"/>
                 <w:szCs w:val="20"/>
               </w:rPr>
-              <w:t>{%tc endfor %}</w:t>
+              <w:t>{%</w:t>
+            </w:r>
+            <w:proofErr w:type="spellStart"/>
+            <w:r>
+              <w:rPr>
+                <w:rFonts w:ascii="Palatino Linotype" w:hAnsi="Palatino Linotype"/>
+                <w:b/>
+                <w:bCs/>
+                <w:sz w:val="20"/>
+                <w:szCs w:val="20"/>
+              </w:rPr>
+              <w:t>tc</w:t>
+            </w:r>
+            <w:proofErr w:type="spellEnd"/>
+            <w:r>
+              <w:rPr>
+                <w:rFonts w:ascii="Palatino Linotype" w:hAnsi="Palatino Linotype"/>
+                <w:b/>
+                <w:bCs/>
+                <w:sz w:val="20"/>
+                <w:szCs w:val="20"/>
+              </w:rPr>
+              <w:t xml:space="preserve"> </w:t>
+            </w:r>
+            <w:proofErr w:type="spellStart"/>
+            <w:r>
+              <w:rPr>
+                <w:rFonts w:ascii="Palatino Linotype" w:hAnsi="Palatino Linotype"/>
+                <w:b/>
+                <w:bCs/>
+                <w:sz w:val="20"/>
+                <w:szCs w:val="20"/>
+              </w:rPr>
+              <w:t>endfor</w:t>
+            </w:r>
+            <w:proofErr w:type="spellEnd"/>
+            <w:r>
+              <w:rPr>
+                <w:rFonts w:ascii="Palatino Linotype" w:hAnsi="Palatino Linotype"/>
+                <w:b/>
+                <w:bCs/>
+                <w:sz w:val="20"/>
+                <w:szCs w:val="20"/>
+              </w:rPr>
+              <w:t xml:space="preserve"> %}</w:t>
             </w:r>
           </w:p>
         </w:tc>
@@ -1458,7 +2190,51 @@
                 <w:sz w:val="20"/>
                 <w:szCs w:val="20"/>
               </w:rPr>
-              <w:t>{%tc for charge in charges_list %}</w:t>
+              <w:t>{%</w:t>
+            </w:r>
+            <w:proofErr w:type="spellStart"/>
+            <w:r>
+              <w:rPr>
+                <w:rFonts w:ascii="Palatino Linotype" w:hAnsi="Palatino Linotype"/>
+                <w:b/>
+                <w:bCs/>
+                <w:sz w:val="20"/>
+                <w:szCs w:val="20"/>
+              </w:rPr>
+              <w:t>tc</w:t>
+            </w:r>
+            <w:proofErr w:type="spellEnd"/>
+            <w:r>
+              <w:rPr>
+                <w:rFonts w:ascii="Palatino Linotype" w:hAnsi="Palatino Linotype"/>
+                <w:b/>
+                <w:bCs/>
+                <w:sz w:val="20"/>
+                <w:szCs w:val="20"/>
+              </w:rPr>
+              <w:t xml:space="preserve"> for charge in </w:t>
+            </w:r>
+            <w:proofErr w:type="spellStart"/>
+            <w:r>
+              <w:rPr>
+                <w:rFonts w:ascii="Palatino Linotype" w:hAnsi="Palatino Linotype"/>
+                <w:b/>
+                <w:bCs/>
+                <w:sz w:val="20"/>
+                <w:szCs w:val="20"/>
+              </w:rPr>
+              <w:t>charges_list</w:t>
+            </w:r>
+            <w:proofErr w:type="spellEnd"/>
+            <w:r>
+              <w:rPr>
+                <w:rFonts w:ascii="Palatino Linotype" w:hAnsi="Palatino Linotype"/>
+                <w:b/>
+                <w:bCs/>
+                <w:sz w:val="20"/>
+                <w:szCs w:val="20"/>
+              </w:rPr>
+              <w:t xml:space="preserve"> %}</w:t>
             </w:r>
           </w:p>
         </w:tc>
@@ -1496,7 +2272,29 @@
                 <w:sz w:val="20"/>
                 <w:szCs w:val="20"/>
               </w:rPr>
-              <w:t>{{ charge.finding }}</w:t>
+              <w:t xml:space="preserve">{{ </w:t>
+            </w:r>
+            <w:proofErr w:type="spellStart"/>
+            <w:r>
+              <w:rPr>
+                <w:rFonts w:ascii="Palatino Linotype" w:hAnsi="Palatino Linotype"/>
+                <w:b/>
+                <w:bCs/>
+                <w:sz w:val="20"/>
+                <w:szCs w:val="20"/>
+              </w:rPr>
+              <w:t>charge.finding</w:t>
+            </w:r>
+            <w:proofErr w:type="spellEnd"/>
+            <w:r>
+              <w:rPr>
+                <w:rFonts w:ascii="Palatino Linotype" w:hAnsi="Palatino Linotype"/>
+                <w:b/>
+                <w:bCs/>
+                <w:sz w:val="20"/>
+                <w:szCs w:val="20"/>
+              </w:rPr>
+              <w:t xml:space="preserve"> }}</w:t>
             </w:r>
           </w:p>
         </w:tc>
@@ -1534,7 +2332,51 @@
                 <w:sz w:val="20"/>
                 <w:szCs w:val="20"/>
               </w:rPr>
-              <w:t>{%tc endfor %}</w:t>
+              <w:t>{%</w:t>
+            </w:r>
+            <w:proofErr w:type="spellStart"/>
+            <w:r>
+              <w:rPr>
+                <w:rFonts w:ascii="Palatino Linotype" w:hAnsi="Palatino Linotype"/>
+                <w:b/>
+                <w:bCs/>
+                <w:sz w:val="20"/>
+                <w:szCs w:val="20"/>
+              </w:rPr>
+              <w:t>tc</w:t>
+            </w:r>
+            <w:proofErr w:type="spellEnd"/>
+            <w:r>
+              <w:rPr>
+                <w:rFonts w:ascii="Palatino Linotype" w:hAnsi="Palatino Linotype"/>
+                <w:b/>
+                <w:bCs/>
+                <w:sz w:val="20"/>
+                <w:szCs w:val="20"/>
+              </w:rPr>
+              <w:t xml:space="preserve"> </w:t>
+            </w:r>
+            <w:proofErr w:type="spellStart"/>
+            <w:r>
+              <w:rPr>
+                <w:rFonts w:ascii="Palatino Linotype" w:hAnsi="Palatino Linotype"/>
+                <w:b/>
+                <w:bCs/>
+                <w:sz w:val="20"/>
+                <w:szCs w:val="20"/>
+              </w:rPr>
+              <w:t>endfor</w:t>
+            </w:r>
+            <w:proofErr w:type="spellEnd"/>
+            <w:r>
+              <w:rPr>
+                <w:rFonts w:ascii="Palatino Linotype" w:hAnsi="Palatino Linotype"/>
+                <w:b/>
+                <w:bCs/>
+                <w:sz w:val="20"/>
+                <w:szCs w:val="20"/>
+              </w:rPr>
+              <w:t xml:space="preserve"> %}</w:t>
             </w:r>
           </w:p>
         </w:tc>
@@ -1615,7 +2457,51 @@
                 <w:sz w:val="20"/>
                 <w:szCs w:val="20"/>
               </w:rPr>
-              <w:t>{%tc for charge in charges_list %}</w:t>
+              <w:t>{%</w:t>
+            </w:r>
+            <w:proofErr w:type="spellStart"/>
+            <w:r>
+              <w:rPr>
+                <w:rFonts w:ascii="Palatino Linotype" w:hAnsi="Palatino Linotype"/>
+                <w:b/>
+                <w:bCs/>
+                <w:sz w:val="20"/>
+                <w:szCs w:val="20"/>
+              </w:rPr>
+              <w:t>tc</w:t>
+            </w:r>
+            <w:proofErr w:type="spellEnd"/>
+            <w:r>
+              <w:rPr>
+                <w:rFonts w:ascii="Palatino Linotype" w:hAnsi="Palatino Linotype"/>
+                <w:b/>
+                <w:bCs/>
+                <w:sz w:val="20"/>
+                <w:szCs w:val="20"/>
+              </w:rPr>
+              <w:t xml:space="preserve"> for charge in </w:t>
+            </w:r>
+            <w:proofErr w:type="spellStart"/>
+            <w:r>
+              <w:rPr>
+                <w:rFonts w:ascii="Palatino Linotype" w:hAnsi="Palatino Linotype"/>
+                <w:b/>
+                <w:bCs/>
+                <w:sz w:val="20"/>
+                <w:szCs w:val="20"/>
+              </w:rPr>
+              <w:t>charges_list</w:t>
+            </w:r>
+            <w:proofErr w:type="spellEnd"/>
+            <w:r>
+              <w:rPr>
+                <w:rFonts w:ascii="Palatino Linotype" w:hAnsi="Palatino Linotype"/>
+                <w:b/>
+                <w:bCs/>
+                <w:sz w:val="20"/>
+                <w:szCs w:val="20"/>
+              </w:rPr>
+              <w:t xml:space="preserve"> %}</w:t>
             </w:r>
           </w:p>
         </w:tc>
@@ -1653,7 +2539,29 @@
                 <w:sz w:val="20"/>
                 <w:szCs w:val="20"/>
               </w:rPr>
-              <w:t>{{ charge.fines_amount }}</w:t>
+              <w:t xml:space="preserve">{{ </w:t>
+            </w:r>
+            <w:proofErr w:type="spellStart"/>
+            <w:r>
+              <w:rPr>
+                <w:rFonts w:ascii="Palatino Linotype" w:hAnsi="Palatino Linotype"/>
+                <w:b/>
+                <w:bCs/>
+                <w:sz w:val="20"/>
+                <w:szCs w:val="20"/>
+              </w:rPr>
+              <w:t>charge.fines_amount</w:t>
+            </w:r>
+            <w:proofErr w:type="spellEnd"/>
+            <w:r>
+              <w:rPr>
+                <w:rFonts w:ascii="Palatino Linotype" w:hAnsi="Palatino Linotype"/>
+                <w:b/>
+                <w:bCs/>
+                <w:sz w:val="20"/>
+                <w:szCs w:val="20"/>
+              </w:rPr>
+              <w:t xml:space="preserve"> }}</w:t>
             </w:r>
           </w:p>
         </w:tc>
@@ -1691,7 +2599,51 @@
                 <w:sz w:val="20"/>
                 <w:szCs w:val="20"/>
               </w:rPr>
-              <w:t>{%tc endfor %}</w:t>
+              <w:t>{%</w:t>
+            </w:r>
+            <w:proofErr w:type="spellStart"/>
+            <w:r>
+              <w:rPr>
+                <w:rFonts w:ascii="Palatino Linotype" w:hAnsi="Palatino Linotype"/>
+                <w:b/>
+                <w:bCs/>
+                <w:sz w:val="20"/>
+                <w:szCs w:val="20"/>
+              </w:rPr>
+              <w:t>tc</w:t>
+            </w:r>
+            <w:proofErr w:type="spellEnd"/>
+            <w:r>
+              <w:rPr>
+                <w:rFonts w:ascii="Palatino Linotype" w:hAnsi="Palatino Linotype"/>
+                <w:b/>
+                <w:bCs/>
+                <w:sz w:val="20"/>
+                <w:szCs w:val="20"/>
+              </w:rPr>
+              <w:t xml:space="preserve"> </w:t>
+            </w:r>
+            <w:proofErr w:type="spellStart"/>
+            <w:r>
+              <w:rPr>
+                <w:rFonts w:ascii="Palatino Linotype" w:hAnsi="Palatino Linotype"/>
+                <w:b/>
+                <w:bCs/>
+                <w:sz w:val="20"/>
+                <w:szCs w:val="20"/>
+              </w:rPr>
+              <w:t>endfor</w:t>
+            </w:r>
+            <w:proofErr w:type="spellEnd"/>
+            <w:r>
+              <w:rPr>
+                <w:rFonts w:ascii="Palatino Linotype" w:hAnsi="Palatino Linotype"/>
+                <w:b/>
+                <w:bCs/>
+                <w:sz w:val="20"/>
+                <w:szCs w:val="20"/>
+              </w:rPr>
+              <w:t xml:space="preserve"> %}</w:t>
             </w:r>
           </w:p>
         </w:tc>
@@ -1772,7 +2724,51 @@
                 <w:sz w:val="20"/>
                 <w:szCs w:val="20"/>
               </w:rPr>
-              <w:t>{%tc for charge in charges_list %}</w:t>
+              <w:t>{%</w:t>
+            </w:r>
+            <w:proofErr w:type="spellStart"/>
+            <w:r>
+              <w:rPr>
+                <w:rFonts w:ascii="Palatino Linotype" w:hAnsi="Palatino Linotype"/>
+                <w:b/>
+                <w:bCs/>
+                <w:sz w:val="20"/>
+                <w:szCs w:val="20"/>
+              </w:rPr>
+              <w:t>tc</w:t>
+            </w:r>
+            <w:proofErr w:type="spellEnd"/>
+            <w:r>
+              <w:rPr>
+                <w:rFonts w:ascii="Palatino Linotype" w:hAnsi="Palatino Linotype"/>
+                <w:b/>
+                <w:bCs/>
+                <w:sz w:val="20"/>
+                <w:szCs w:val="20"/>
+              </w:rPr>
+              <w:t xml:space="preserve"> for charge in </w:t>
+            </w:r>
+            <w:proofErr w:type="spellStart"/>
+            <w:r>
+              <w:rPr>
+                <w:rFonts w:ascii="Palatino Linotype" w:hAnsi="Palatino Linotype"/>
+                <w:b/>
+                <w:bCs/>
+                <w:sz w:val="20"/>
+                <w:szCs w:val="20"/>
+              </w:rPr>
+              <w:t>charges_list</w:t>
+            </w:r>
+            <w:proofErr w:type="spellEnd"/>
+            <w:r>
+              <w:rPr>
+                <w:rFonts w:ascii="Palatino Linotype" w:hAnsi="Palatino Linotype"/>
+                <w:b/>
+                <w:bCs/>
+                <w:sz w:val="20"/>
+                <w:szCs w:val="20"/>
+              </w:rPr>
+              <w:t xml:space="preserve"> %}</w:t>
             </w:r>
           </w:p>
         </w:tc>
@@ -1810,7 +2806,29 @@
                 <w:sz w:val="20"/>
                 <w:szCs w:val="20"/>
               </w:rPr>
-              <w:t>{{ charge.fines_suspended }}</w:t>
+              <w:t xml:space="preserve">{{ </w:t>
+            </w:r>
+            <w:proofErr w:type="spellStart"/>
+            <w:r>
+              <w:rPr>
+                <w:rFonts w:ascii="Palatino Linotype" w:hAnsi="Palatino Linotype"/>
+                <w:b/>
+                <w:bCs/>
+                <w:sz w:val="20"/>
+                <w:szCs w:val="20"/>
+              </w:rPr>
+              <w:t>charge.fines_suspended</w:t>
+            </w:r>
+            <w:proofErr w:type="spellEnd"/>
+            <w:r>
+              <w:rPr>
+                <w:rFonts w:ascii="Palatino Linotype" w:hAnsi="Palatino Linotype"/>
+                <w:b/>
+                <w:bCs/>
+                <w:sz w:val="20"/>
+                <w:szCs w:val="20"/>
+              </w:rPr>
+              <w:t xml:space="preserve"> }}</w:t>
             </w:r>
           </w:p>
         </w:tc>
@@ -1848,7 +2866,51 @@
                 <w:sz w:val="20"/>
                 <w:szCs w:val="20"/>
               </w:rPr>
-              <w:t>{%tc endfor %}</w:t>
+              <w:t>{%</w:t>
+            </w:r>
+            <w:proofErr w:type="spellStart"/>
+            <w:r>
+              <w:rPr>
+                <w:rFonts w:ascii="Palatino Linotype" w:hAnsi="Palatino Linotype"/>
+                <w:b/>
+                <w:bCs/>
+                <w:sz w:val="20"/>
+                <w:szCs w:val="20"/>
+              </w:rPr>
+              <w:t>tc</w:t>
+            </w:r>
+            <w:proofErr w:type="spellEnd"/>
+            <w:r>
+              <w:rPr>
+                <w:rFonts w:ascii="Palatino Linotype" w:hAnsi="Palatino Linotype"/>
+                <w:b/>
+                <w:bCs/>
+                <w:sz w:val="20"/>
+                <w:szCs w:val="20"/>
+              </w:rPr>
+              <w:t xml:space="preserve"> </w:t>
+            </w:r>
+            <w:proofErr w:type="spellStart"/>
+            <w:r>
+              <w:rPr>
+                <w:rFonts w:ascii="Palatino Linotype" w:hAnsi="Palatino Linotype"/>
+                <w:b/>
+                <w:bCs/>
+                <w:sz w:val="20"/>
+                <w:szCs w:val="20"/>
+              </w:rPr>
+              <w:t>endfor</w:t>
+            </w:r>
+            <w:proofErr w:type="spellEnd"/>
+            <w:r>
+              <w:rPr>
+                <w:rFonts w:ascii="Palatino Linotype" w:hAnsi="Palatino Linotype"/>
+                <w:b/>
+                <w:bCs/>
+                <w:sz w:val="20"/>
+                <w:szCs w:val="20"/>
+              </w:rPr>
+              <w:t xml:space="preserve"> %}</w:t>
             </w:r>
           </w:p>
         </w:tc>
@@ -1929,7 +2991,51 @@
                 <w:sz w:val="20"/>
                 <w:szCs w:val="20"/>
               </w:rPr>
-              <w:t>{%tc for charge in charges_list %}</w:t>
+              <w:t>{%</w:t>
+            </w:r>
+            <w:proofErr w:type="spellStart"/>
+            <w:r>
+              <w:rPr>
+                <w:rFonts w:ascii="Palatino Linotype" w:hAnsi="Palatino Linotype"/>
+                <w:b/>
+                <w:bCs/>
+                <w:sz w:val="20"/>
+                <w:szCs w:val="20"/>
+              </w:rPr>
+              <w:t>tc</w:t>
+            </w:r>
+            <w:proofErr w:type="spellEnd"/>
+            <w:r>
+              <w:rPr>
+                <w:rFonts w:ascii="Palatino Linotype" w:hAnsi="Palatino Linotype"/>
+                <w:b/>
+                <w:bCs/>
+                <w:sz w:val="20"/>
+                <w:szCs w:val="20"/>
+              </w:rPr>
+              <w:t xml:space="preserve"> for charge in </w:t>
+            </w:r>
+            <w:proofErr w:type="spellStart"/>
+            <w:r>
+              <w:rPr>
+                <w:rFonts w:ascii="Palatino Linotype" w:hAnsi="Palatino Linotype"/>
+                <w:b/>
+                <w:bCs/>
+                <w:sz w:val="20"/>
+                <w:szCs w:val="20"/>
+              </w:rPr>
+              <w:t>charges_list</w:t>
+            </w:r>
+            <w:proofErr w:type="spellEnd"/>
+            <w:r>
+              <w:rPr>
+                <w:rFonts w:ascii="Palatino Linotype" w:hAnsi="Palatino Linotype"/>
+                <w:b/>
+                <w:bCs/>
+                <w:sz w:val="20"/>
+                <w:szCs w:val="20"/>
+              </w:rPr>
+              <w:t xml:space="preserve"> %}</w:t>
             </w:r>
           </w:p>
         </w:tc>
@@ -1967,7 +3073,18 @@
                 <w:sz w:val="20"/>
                 <w:szCs w:val="20"/>
               </w:rPr>
-              <w:t>{{ charge.</w:t>
+              <w:t xml:space="preserve">{{ </w:t>
+            </w:r>
+            <w:proofErr w:type="spellStart"/>
+            <w:r>
+              <w:rPr>
+                <w:rFonts w:ascii="Palatino Linotype" w:hAnsi="Palatino Linotype"/>
+                <w:b/>
+                <w:bCs/>
+                <w:sz w:val="20"/>
+                <w:szCs w:val="20"/>
+              </w:rPr>
+              <w:t>charge.</w:t>
             </w:r>
             <w:r>
               <w:rPr>
@@ -1979,6 +3096,7 @@
               </w:rPr>
               <w:t>court_costs</w:t>
             </w:r>
+            <w:proofErr w:type="spellEnd"/>
             <w:r>
               <w:rPr>
                 <w:rFonts w:ascii="Palatino Linotype" w:hAnsi="Palatino Linotype"/>
@@ -2025,7 +3143,51 @@
                 <w:sz w:val="20"/>
                 <w:szCs w:val="20"/>
               </w:rPr>
-              <w:t>{%tc endfor %}</w:t>
+              <w:t>{%</w:t>
+            </w:r>
+            <w:proofErr w:type="spellStart"/>
+            <w:r>
+              <w:rPr>
+                <w:rFonts w:ascii="Palatino Linotype" w:hAnsi="Palatino Linotype"/>
+                <w:b/>
+                <w:bCs/>
+                <w:sz w:val="20"/>
+                <w:szCs w:val="20"/>
+              </w:rPr>
+              <w:t>tc</w:t>
+            </w:r>
+            <w:proofErr w:type="spellEnd"/>
+            <w:r>
+              <w:rPr>
+                <w:rFonts w:ascii="Palatino Linotype" w:hAnsi="Palatino Linotype"/>
+                <w:b/>
+                <w:bCs/>
+                <w:sz w:val="20"/>
+                <w:szCs w:val="20"/>
+              </w:rPr>
+              <w:t xml:space="preserve"> </w:t>
+            </w:r>
+            <w:proofErr w:type="spellStart"/>
+            <w:r>
+              <w:rPr>
+                <w:rFonts w:ascii="Palatino Linotype" w:hAnsi="Palatino Linotype"/>
+                <w:b/>
+                <w:bCs/>
+                <w:sz w:val="20"/>
+                <w:szCs w:val="20"/>
+              </w:rPr>
+              <w:t>endfor</w:t>
+            </w:r>
+            <w:proofErr w:type="spellEnd"/>
+            <w:r>
+              <w:rPr>
+                <w:rFonts w:ascii="Palatino Linotype" w:hAnsi="Palatino Linotype"/>
+                <w:b/>
+                <w:bCs/>
+                <w:sz w:val="20"/>
+                <w:szCs w:val="20"/>
+              </w:rPr>
+              <w:t xml:space="preserve"> %}</w:t>
             </w:r>
           </w:p>
         </w:tc>
@@ -2052,6 +3214,7 @@
           <w:szCs w:val="22"/>
         </w:rPr>
       </w:pPr>
+      <w:proofErr w:type="gramStart"/>
       <w:r>
         <w:rPr>
           <w:b/>
@@ -2059,14 +3222,56 @@
           <w:sz w:val="22"/>
           <w:szCs w:val="22"/>
         </w:rPr>
-        <w:t xml:space="preserve">Fines and Costs.  </w:t>
-      </w:r>
-      <w:r>
-        <w:rPr>
-          <w:sz w:val="22"/>
-          <w:szCs w:val="22"/>
-        </w:rPr>
-        <w:t>Having been informed of the fines and costs owed, Defendant expressed an ability to pay {{ ability_to_pay_time }}. Absent further order the</w:t>
+        <w:t>Fines and Costs.</w:t>
+      </w:r>
+      <w:proofErr w:type="gramEnd"/>
+      <w:r>
+        <w:rPr>
+          <w:b/>
+          <w:bCs/>
+          <w:sz w:val="22"/>
+          <w:szCs w:val="22"/>
+        </w:rPr>
+        <w:t xml:space="preserve">  </w:t>
+      </w:r>
+      <w:r>
+        <w:rPr>
+          <w:sz w:val="22"/>
+          <w:szCs w:val="22"/>
+        </w:rPr>
+        <w:t>Having been informed of the fines and costs owed, Defendant expressed an ability to pay {</w:t>
+      </w:r>
+      <w:proofErr w:type="gramStart"/>
+      <w:r>
+        <w:rPr>
+          <w:sz w:val="22"/>
+          <w:szCs w:val="22"/>
+        </w:rPr>
+        <w:t xml:space="preserve">{ </w:t>
+      </w:r>
+      <w:proofErr w:type="spellStart"/>
+      <w:r>
+        <w:rPr>
+          <w:sz w:val="22"/>
+          <w:szCs w:val="22"/>
+        </w:rPr>
+        <w:t>ability</w:t>
+      </w:r>
+      <w:proofErr w:type="gramEnd"/>
+      <w:r>
+        <w:rPr>
+          <w:sz w:val="22"/>
+          <w:szCs w:val="22"/>
+        </w:rPr>
+        <w:t>_to_pay_time</w:t>
+      </w:r>
+      <w:proofErr w:type="spellEnd"/>
+      <w:r>
+        <w:rPr>
+          <w:sz w:val="22"/>
+          <w:szCs w:val="22"/>
+        </w:rPr>
+        <w:t xml:space="preserve"> }}. Absent further order the</w:t>
       </w:r>
       <w:r>
         <w:rPr>
@@ -2094,15 +3299,40 @@
           <w:sz w:val="22"/>
           <w:szCs w:val="22"/>
         </w:rPr>
-        <w:t xml:space="preserve">by {{ </w:t>
-      </w:r>
+        <w:t>by {</w:t>
+      </w:r>
+      <w:proofErr w:type="gramStart"/>
+      <w:r>
+        <w:rPr>
+          <w:sz w:val="22"/>
+          <w:szCs w:val="22"/>
+        </w:rPr>
+        <w:t xml:space="preserve">{ </w:t>
+      </w:r>
+      <w:proofErr w:type="spellStart"/>
       <w:r>
         <w:rPr>
           <w:sz w:val="22"/>
           <w:szCs w:val="22"/>
         </w:rPr>
         <w:lastRenderedPageBreak/>
-        <w:t>balance_due_date }}. Defendant may complete community service hours to satisfy fines and costs</w:t>
+        <w:t>balance</w:t>
+      </w:r>
+      <w:proofErr w:type="gramEnd"/>
+      <w:r>
+        <w:rPr>
+          <w:sz w:val="22"/>
+          <w:szCs w:val="22"/>
+        </w:rPr>
+        <w:t>_due_date</w:t>
+      </w:r>
+      <w:proofErr w:type="spellEnd"/>
+      <w:r>
+        <w:rPr>
+          <w:sz w:val="22"/>
+          <w:szCs w:val="22"/>
+        </w:rPr>
+        <w:t xml:space="preserve"> }}. Defendant may complete community service hours to satisfy fines and costs</w:t>
       </w:r>
       <w:r>
         <w:rPr>
@@ -2148,7 +3378,23 @@
           <w:sz w:val="22"/>
           <w:szCs w:val="22"/>
         </w:rPr>
-        <w:t>{% if community_service is true %}</w:t>
+        <w:t xml:space="preserve">{% if </w:t>
+      </w:r>
+      <w:proofErr w:type="spellStart"/>
+      <w:r>
+        <w:rPr>
+          <w:sz w:val="22"/>
+          <w:szCs w:val="22"/>
+        </w:rPr>
+        <w:t>community_service</w:t>
+      </w:r>
+      <w:proofErr w:type="spellEnd"/>
+      <w:r>
+        <w:rPr>
+          <w:sz w:val="22"/>
+          <w:szCs w:val="22"/>
+        </w:rPr>
+        <w:t xml:space="preserve"> is true %}</w:t>
       </w:r>
     </w:p>
     <w:p>
@@ -2159,6 +3405,7 @@
           <w:szCs w:val="22"/>
         </w:rPr>
       </w:pPr>
+      <w:proofErr w:type="gramStart"/>
       <w:r>
         <w:rPr>
           <w:b/>
@@ -2166,7 +3413,17 @@
           <w:sz w:val="22"/>
           <w:szCs w:val="22"/>
         </w:rPr>
-        <w:t xml:space="preserve">Community Service.  </w:t>
+        <w:t>Community Service.</w:t>
+      </w:r>
+      <w:proofErr w:type="gramEnd"/>
+      <w:r>
+        <w:rPr>
+          <w:b/>
+          <w:bCs/>
+          <w:sz w:val="22"/>
+          <w:szCs w:val="22"/>
+        </w:rPr>
+        <w:t xml:space="preserve">  </w:t>
       </w:r>
       <w:r>
         <w:rPr>
@@ -2179,9 +3436,40 @@
         <w:rPr>
           <w:sz w:val="22"/>
           <w:szCs w:val="22"/>
-          <w:u w:val="single"/>
-        </w:rPr>
-        <w:tab/>
+        </w:rPr>
+        <w:t>{</w:t>
+      </w:r>
+      <w:proofErr w:type="gramStart"/>
+      <w:r>
+        <w:rPr>
+          <w:sz w:val="22"/>
+          <w:szCs w:val="22"/>
+        </w:rPr>
+        <w:t xml:space="preserve">{ </w:t>
+      </w:r>
+      <w:proofErr w:type="spellStart"/>
+      <w:r>
+        <w:rPr>
+          <w:sz w:val="22"/>
+          <w:szCs w:val="22"/>
+        </w:rPr>
+        <w:t>hours</w:t>
+      </w:r>
+      <w:proofErr w:type="gramEnd"/>
+      <w:r>
+        <w:rPr>
+          <w:sz w:val="22"/>
+          <w:szCs w:val="22"/>
+        </w:rPr>
+        <w:t>_of_service</w:t>
+      </w:r>
+      <w:proofErr w:type="spellEnd"/>
+      <w:r>
+        <w:rPr>
+          <w:sz w:val="22"/>
+          <w:szCs w:val="22"/>
+        </w:rPr>
+        <w:t xml:space="preserve"> }}</w:t>
       </w:r>
       <w:r>
         <w:rPr>
@@ -2194,9 +3482,24 @@
         <w:rPr>
           <w:sz w:val="22"/>
           <w:szCs w:val="22"/>
-          <w:u w:val="single"/>
-        </w:rPr>
-        <w:tab/>
+        </w:rPr>
+        <w:t xml:space="preserve">{{ </w:t>
+      </w:r>
+      <w:proofErr w:type="spellStart"/>
+      <w:r>
+        <w:rPr>
+          <w:sz w:val="22"/>
+          <w:szCs w:val="22"/>
+        </w:rPr>
+        <w:t>days_to_complete_service</w:t>
+      </w:r>
+      <w:proofErr w:type="spellEnd"/>
+      <w:r>
+        <w:rPr>
+          <w:sz w:val="22"/>
+          <w:szCs w:val="22"/>
+        </w:rPr>
+        <w:t xml:space="preserve"> }}</w:t>
       </w:r>
       <w:r>
         <w:rPr>
@@ -2251,9 +3554,40 @@
         <w:rPr>
           <w:sz w:val="22"/>
           <w:szCs w:val="22"/>
-          <w:u w:val="single"/>
-        </w:rPr>
-        <w:tab/>
+        </w:rPr>
+        <w:t>{</w:t>
+      </w:r>
+      <w:proofErr w:type="gramStart"/>
+      <w:r>
+        <w:rPr>
+          <w:sz w:val="22"/>
+          <w:szCs w:val="22"/>
+        </w:rPr>
+        <w:t xml:space="preserve">{ </w:t>
+      </w:r>
+      <w:proofErr w:type="spellStart"/>
+      <w:r>
+        <w:rPr>
+          <w:sz w:val="22"/>
+          <w:szCs w:val="22"/>
+        </w:rPr>
+        <w:t>due</w:t>
+      </w:r>
+      <w:proofErr w:type="gramEnd"/>
+      <w:r>
+        <w:rPr>
+          <w:sz w:val="22"/>
+          <w:szCs w:val="22"/>
+        </w:rPr>
+        <w:t>_date_for_service</w:t>
+      </w:r>
+      <w:proofErr w:type="spellEnd"/>
+      <w:r>
+        <w:rPr>
+          <w:sz w:val="22"/>
+          <w:szCs w:val="22"/>
+        </w:rPr>
+        <w:t xml:space="preserve"> }}</w:t>
       </w:r>
       <w:r>
         <w:rPr>
@@ -2276,7 +3610,23 @@
           <w:sz w:val="22"/>
           <w:szCs w:val="22"/>
         </w:rPr>
-        <w:t>{% endif %}</w:t>
+        <w:t xml:space="preserve">{% </w:t>
+      </w:r>
+      <w:proofErr w:type="spellStart"/>
+      <w:r>
+        <w:rPr>
+          <w:sz w:val="22"/>
+          <w:szCs w:val="22"/>
+        </w:rPr>
+        <w:t>endif</w:t>
+      </w:r>
+      <w:proofErr w:type="spellEnd"/>
+      <w:r>
+        <w:rPr>
+          <w:sz w:val="22"/>
+          <w:szCs w:val="22"/>
+        </w:rPr>
+        <w:t xml:space="preserve"> %}</w:t>
       </w:r>
     </w:p>
     <w:p>
@@ -2287,6 +3637,8 @@
           <w:szCs w:val="22"/>
         </w:rPr>
       </w:pPr>
+      <w:bookmarkStart w:id="0" w:name="_GoBack"/>
+      <w:bookmarkEnd w:id="0"/>
     </w:p>
     <w:p>
       <w:pPr>
@@ -2296,6 +3648,7 @@
           <w:szCs w:val="22"/>
         </w:rPr>
       </w:pPr>
+      <w:proofErr w:type="gramStart"/>
       <w:r>
         <w:rPr>
           <w:b/>
@@ -2303,17 +3656,28 @@
           <w:sz w:val="22"/>
           <w:szCs w:val="22"/>
         </w:rPr>
-        <w:t xml:space="preserve">Proof of Financial Responsibility.  </w:t>
-      </w:r>
-      <w:r>
-        <w:rPr>
-          <w:rFonts w:ascii="Palatino Linotype" w:hAnsi="Palatino Linotype"/>
+        <w:t>Proof of Financial Responsibility.</w:t>
+      </w:r>
+      <w:proofErr w:type="gramEnd"/>
+      <w:r>
+        <w:rPr>
+          <w:b/>
           <w:bCs/>
+          <w:sz w:val="22"/>
+          <w:szCs w:val="22"/>
+        </w:rPr>
+        <w:t xml:space="preserve">  </w:t>
+      </w:r>
+      <w:r>
+        <w:rPr>
+          <w:rFonts w:ascii="Palatino Linotype" w:hAnsi="Palatino Linotype"/>
+          <w:bCs/>
           <w:sz w:val="20"/>
           <w:szCs w:val="20"/>
         </w:rPr>
         <w:t xml:space="preserve">{% if </w:t>
       </w:r>
+      <w:proofErr w:type="spellStart"/>
       <w:r>
         <w:rPr>
           <w:rFonts w:ascii="Palatino Linotype" w:hAnsi="Palatino Linotype"/>
@@ -2323,6 +3687,7 @@
         </w:rPr>
         <w:t>fra_in_file</w:t>
       </w:r>
+      <w:proofErr w:type="spellEnd"/>
       <w:r>
         <w:rPr>
           <w:rFonts w:ascii="Palatino Linotype" w:hAnsi="Palatino Linotype"/>
@@ -2373,8 +3738,9 @@
           <w:sz w:val="20"/>
           <w:szCs w:val="20"/>
         </w:rPr>
-        <w:t xml:space="preserve">{% endif %}{% if </w:t>
-      </w:r>
+        <w:t xml:space="preserve">{% </w:t>
+      </w:r>
+      <w:proofErr w:type="spellStart"/>
       <w:r>
         <w:rPr>
           <w:rFonts w:ascii="Palatino Linotype" w:hAnsi="Palatino Linotype"/>
@@ -2382,8 +3748,29 @@
           <w:sz w:val="20"/>
           <w:szCs w:val="20"/>
         </w:rPr>
+        <w:t>endif</w:t>
+      </w:r>
+      <w:proofErr w:type="spellEnd"/>
+      <w:r>
+        <w:rPr>
+          <w:rFonts w:ascii="Palatino Linotype" w:hAnsi="Palatino Linotype"/>
+          <w:bCs/>
+          <w:sz w:val="20"/>
+          <w:szCs w:val="20"/>
+        </w:rPr>
+        <w:t xml:space="preserve"> %}{% if </w:t>
+      </w:r>
+      <w:proofErr w:type="spellStart"/>
+      <w:r>
+        <w:rPr>
+          <w:rFonts w:ascii="Palatino Linotype" w:hAnsi="Palatino Linotype"/>
+          <w:bCs/>
+          <w:sz w:val="20"/>
+          <w:szCs w:val="20"/>
+        </w:rPr>
         <w:t>fra_in_court</w:t>
       </w:r>
+      <w:proofErr w:type="spellEnd"/>
       <w:r>
         <w:rPr>
           <w:rFonts w:ascii="Palatino Linotype" w:hAnsi="Palatino Linotype"/>
@@ -2441,8 +3828,9 @@
           <w:sz w:val="20"/>
           <w:szCs w:val="20"/>
         </w:rPr>
-        <w:t xml:space="preserve">{% endif %}{% if </w:t>
-      </w:r>
+        <w:t xml:space="preserve">{% </w:t>
+      </w:r>
+      <w:proofErr w:type="spellStart"/>
       <w:r>
         <w:rPr>
           <w:rFonts w:ascii="Palatino Linotype" w:hAnsi="Palatino Linotype"/>
@@ -2450,8 +3838,29 @@
           <w:sz w:val="20"/>
           <w:szCs w:val="20"/>
         </w:rPr>
+        <w:t>endif</w:t>
+      </w:r>
+      <w:proofErr w:type="spellEnd"/>
+      <w:r>
+        <w:rPr>
+          <w:rFonts w:ascii="Palatino Linotype" w:hAnsi="Palatino Linotype"/>
+          <w:bCs/>
+          <w:sz w:val="20"/>
+          <w:szCs w:val="20"/>
+        </w:rPr>
+        <w:t xml:space="preserve"> %}{% if </w:t>
+      </w:r>
+      <w:proofErr w:type="spellStart"/>
+      <w:r>
+        <w:rPr>
+          <w:rFonts w:ascii="Palatino Linotype" w:hAnsi="Palatino Linotype"/>
+          <w:bCs/>
+          <w:sz w:val="20"/>
+          <w:szCs w:val="20"/>
+        </w:rPr>
         <w:t>fra_in_file</w:t>
       </w:r>
+      <w:proofErr w:type="spellEnd"/>
       <w:r>
         <w:rPr>
           <w:rFonts w:ascii="Palatino Linotype" w:hAnsi="Palatino Linotype"/>
@@ -2479,6 +3888,7 @@
         </w:rPr>
         <w:t xml:space="preserve"> %}{% if </w:t>
       </w:r>
+      <w:proofErr w:type="spellStart"/>
       <w:r>
         <w:rPr>
           <w:rFonts w:ascii="Palatino Linotype" w:hAnsi="Palatino Linotype"/>
@@ -2488,6 +3898,7 @@
         </w:rPr>
         <w:t>fra_in_court</w:t>
       </w:r>
+      <w:proofErr w:type="spellEnd"/>
       <w:r>
         <w:rPr>
           <w:rFonts w:ascii="Palatino Linotype" w:hAnsi="Palatino Linotype"/>
@@ -2527,7 +3938,39 @@
           <w:sz w:val="22"/>
           <w:szCs w:val="22"/>
         </w:rPr>
-        <w:t>Ohio Bureau of Motor Vehicles.{% endif %}{% endif %}</w:t>
+        <w:t xml:space="preserve">Ohio Bureau of Motor Vehicles.{% </w:t>
+      </w:r>
+      <w:proofErr w:type="spellStart"/>
+      <w:r>
+        <w:rPr>
+          <w:sz w:val="22"/>
+          <w:szCs w:val="22"/>
+        </w:rPr>
+        <w:t>endif</w:t>
+      </w:r>
+      <w:proofErr w:type="spellEnd"/>
+      <w:r>
+        <w:rPr>
+          <w:sz w:val="22"/>
+          <w:szCs w:val="22"/>
+        </w:rPr>
+        <w:t xml:space="preserve"> %}{% </w:t>
+      </w:r>
+      <w:proofErr w:type="spellStart"/>
+      <w:r>
+        <w:rPr>
+          <w:sz w:val="22"/>
+          <w:szCs w:val="22"/>
+        </w:rPr>
+        <w:t>endif</w:t>
+      </w:r>
+      <w:proofErr w:type="spellEnd"/>
+      <w:r>
+        <w:rPr>
+          <w:sz w:val="22"/>
+          <w:szCs w:val="22"/>
+        </w:rPr>
+        <w:t xml:space="preserve"> %}</w:t>
       </w:r>
     </w:p>
     <w:p>
@@ -3159,7 +4602,34 @@
           <w:sz w:val="20"/>
           <w:szCs w:val="20"/>
         </w:rPr>
-        <w:t>{{ defendant_</w:t>
+        <w:t>{</w:t>
+      </w:r>
+      <w:proofErr w:type="gramStart"/>
+      <w:r>
+        <w:rPr>
+          <w:rFonts w:ascii="Palatino Linotype" w:hAnsi="Palatino Linotype"/>
+          <w:sz w:val="20"/>
+          <w:szCs w:val="20"/>
+        </w:rPr>
+        <w:t xml:space="preserve">{ </w:t>
+      </w:r>
+      <w:proofErr w:type="spellStart"/>
+      <w:r>
+        <w:rPr>
+          <w:rFonts w:ascii="Palatino Linotype" w:hAnsi="Palatino Linotype"/>
+          <w:sz w:val="20"/>
+          <w:szCs w:val="20"/>
+        </w:rPr>
+        <w:t>defendant</w:t>
+      </w:r>
+      <w:proofErr w:type="gramEnd"/>
+      <w:r>
+        <w:rPr>
+          <w:rFonts w:ascii="Palatino Linotype" w:hAnsi="Palatino Linotype"/>
+          <w:sz w:val="20"/>
+          <w:szCs w:val="20"/>
+        </w:rPr>
+        <w:t>_</w:t>
       </w:r>
       <w:r>
         <w:rPr>
@@ -3175,7 +4645,43 @@
           <w:sz w:val="20"/>
           <w:szCs w:val="20"/>
         </w:rPr>
-        <w:t>name }}{{ defendant_</w:t>
+        <w:t>name</w:t>
+      </w:r>
+      <w:proofErr w:type="spellEnd"/>
+      <w:r>
+        <w:rPr>
+          <w:rFonts w:ascii="Palatino Linotype" w:hAnsi="Palatino Linotype"/>
+          <w:sz w:val="20"/>
+          <w:szCs w:val="20"/>
+        </w:rPr>
+        <w:t xml:space="preserve"> }}{</w:t>
+      </w:r>
+      <w:proofErr w:type="gramStart"/>
+      <w:r>
+        <w:rPr>
+          <w:rFonts w:ascii="Palatino Linotype" w:hAnsi="Palatino Linotype"/>
+          <w:sz w:val="20"/>
+          <w:szCs w:val="20"/>
+        </w:rPr>
+        <w:t xml:space="preserve">{ </w:t>
+      </w:r>
+      <w:proofErr w:type="spellStart"/>
+      <w:r>
+        <w:rPr>
+          <w:rFonts w:ascii="Palatino Linotype" w:hAnsi="Palatino Linotype"/>
+          <w:sz w:val="20"/>
+          <w:szCs w:val="20"/>
+        </w:rPr>
+        <w:t>defendant</w:t>
+      </w:r>
+      <w:proofErr w:type="gramEnd"/>
+      <w:r>
+        <w:rPr>
+          <w:rFonts w:ascii="Palatino Linotype" w:hAnsi="Palatino Linotype"/>
+          <w:sz w:val="20"/>
+          <w:szCs w:val="20"/>
+        </w:rPr>
+        <w:t>_</w:t>
       </w:r>
       <w:r>
         <w:rPr>
@@ -3193,6 +4699,7 @@
         </w:rPr>
         <w:t>name</w:t>
       </w:r>
+      <w:proofErr w:type="spellEnd"/>
       <w:r>
         <w:rPr>
           <w:rFonts w:ascii="Palatino Linotype" w:hAnsi="Palatino Linotype"/>
@@ -3291,12 +4798,12 @@
       </w:pPr>
     </w:p>
     <w:sectPr>
-      <w:headerReference w:type="even" r:id="rId7"/>
-      <w:headerReference w:type="default" r:id="rId8"/>
-      <w:footerReference w:type="even" r:id="rId9"/>
-      <w:footerReference w:type="default" r:id="rId10"/>
-      <w:headerReference w:type="first" r:id="rId11"/>
-      <w:footerReference w:type="first" r:id="rId12"/>
+      <w:headerReference w:type="even" r:id="rId8"/>
+      <w:headerReference w:type="default" r:id="rId9"/>
+      <w:footerReference w:type="even" r:id="rId10"/>
+      <w:footerReference w:type="default" r:id="rId11"/>
+      <w:headerReference w:type="first" r:id="rId12"/>
+      <w:footerReference w:type="first" r:id="rId13"/>
       <w:pgSz w:w="12240" w:h="15840"/>
       <w:pgMar w:top="1296" w:right="1440" w:bottom="1152" w:left="1440" w:header="864" w:footer="720" w:gutter="0"/>
       <w:cols w:space="720"/>
@@ -3308,7 +4815,7 @@
 </file>
 
 <file path=word/endnotes.xml><?xml version="1.0" encoding="utf-8"?>
-<w:endnotes xmlns:wpc="http://schemas.microsoft.com/office/word/2010/wordprocessingCanvas" xmlns:cx="http://schemas.microsoft.com/office/drawing/2014/chartex" xmlns:cx1="http://schemas.microsoft.com/office/drawing/2015/9/8/chartex" xmlns:cx2="http://schemas.microsoft.com/office/drawing/2015/10/21/chartex" xmlns:cx3="http://schemas.microsoft.com/office/drawing/2016/5/9/chartex" xmlns:cx4="http://schemas.microsoft.com/office/drawing/2016/5/10/chartex" xmlns:cx5="http://schemas.microsoft.com/office/drawing/2016/5/11/chartex" xmlns:cx6="http://schemas.microsoft.com/office/drawing/2016/5/12/chartex" xmlns:cx7="http://schemas.microsoft.com/office/drawing/2016/5/13/chartex" xmlns:cx8="http://schemas.microsoft.com/office/drawing/2016/5/14/chartex" xmlns:mc="http://schemas.openxmlformats.org/markup-compatibility/2006" xmlns:aink="http://schemas.microsoft.com/office/drawing/2016/ink" xmlns:am3d="http://schemas.microsoft.com/office/drawing/2017/model3d" xmlns:o="urn:schemas-microsoft-com:office:office" xmlns:r="http://schemas.openxmlformats.org/officeDocument/2006/relationships" xmlns:m="http://schemas.openxmlformats.org/officeDocument/2006/math" xmlns:v="urn:schemas-microsoft-com:vml" xmlns:wp14="http://schemas.microsoft.com/office/word/2010/wordprocessingDrawing" xmlns:wp="http://schemas.openxmlformats.org/drawingml/2006/wordprocessingDrawing" xmlns:w10="urn:schemas-microsoft-com:office:word" xmlns:w="http://schemas.openxmlformats.org/wordprocessingml/2006/main" xmlns:w14="http://schemas.microsoft.com/office/word/2010/wordml" xmlns:w15="http://schemas.microsoft.com/office/word/2012/wordml" xmlns:w16cex="http://schemas.microsoft.com/office/word/2018/wordml/cex" xmlns:w16cid="http://schemas.microsoft.com/office/word/2016/wordml/cid" xmlns:w16="http://schemas.microsoft.com/office/word/2018/wordml" xmlns:w16se="http://schemas.microsoft.com/office/word/2015/wordml/symex" xmlns:wpg="http://schemas.microsoft.com/office/word/2010/wordprocessingGroup" xmlns:wpi="http://schemas.microsoft.com/office/word/2010/wordprocessingInk" xmlns:wne="http://schemas.microsoft.com/office/word/2006/wordml" xmlns:wps="http://schemas.microsoft.com/office/word/2010/wordprocessingShape" mc:Ignorable="w14 w15 w16se w16cid w16 w16cex wp14">
+<w:endnotes xmlns:wpc="http://schemas.microsoft.com/office/word/2010/wordprocessingCanvas" xmlns:mc="http://schemas.openxmlformats.org/markup-compatibility/2006" xmlns:o="urn:schemas-microsoft-com:office:office" xmlns:r="http://schemas.openxmlformats.org/officeDocument/2006/relationships" xmlns:m="http://schemas.openxmlformats.org/officeDocument/2006/math" xmlns:v="urn:schemas-microsoft-com:vml" xmlns:wp14="http://schemas.microsoft.com/office/word/2010/wordprocessingDrawing" xmlns:wp="http://schemas.openxmlformats.org/drawingml/2006/wordprocessingDrawing" xmlns:w10="urn:schemas-microsoft-com:office:word" xmlns:w="http://schemas.openxmlformats.org/wordprocessingml/2006/main" xmlns:w14="http://schemas.microsoft.com/office/word/2010/wordml" xmlns:wpg="http://schemas.microsoft.com/office/word/2010/wordprocessingGroup" xmlns:wpi="http://schemas.microsoft.com/office/word/2010/wordprocessingInk" xmlns:wne="http://schemas.microsoft.com/office/word/2006/wordml" xmlns:wps="http://schemas.microsoft.com/office/word/2010/wordprocessingShape" mc:Ignorable="w14 wp14">
   <w:endnote w:type="separator" w:id="-1">
     <w:p>
       <w:r>
@@ -3327,7 +4834,7 @@
 </file>
 
 <file path=word/footer1.xml><?xml version="1.0" encoding="utf-8"?>
-<w:ftr xmlns:wpc="http://schemas.microsoft.com/office/word/2010/wordprocessingCanvas" xmlns:cx="http://schemas.microsoft.com/office/drawing/2014/chartex" xmlns:cx1="http://schemas.microsoft.com/office/drawing/2015/9/8/chartex" xmlns:cx2="http://schemas.microsoft.com/office/drawing/2015/10/21/chartex" xmlns:cx3="http://schemas.microsoft.com/office/drawing/2016/5/9/chartex" xmlns:cx4="http://schemas.microsoft.com/office/drawing/2016/5/10/chartex" xmlns:cx5="http://schemas.microsoft.com/office/drawing/2016/5/11/chartex" xmlns:cx6="http://schemas.microsoft.com/office/drawing/2016/5/12/chartex" xmlns:cx7="http://schemas.microsoft.com/office/drawing/2016/5/13/chartex" xmlns:cx8="http://schemas.microsoft.com/office/drawing/2016/5/14/chartex" xmlns:mc="http://schemas.openxmlformats.org/markup-compatibility/2006" xmlns:aink="http://schemas.microsoft.com/office/drawing/2016/ink" xmlns:am3d="http://schemas.microsoft.com/office/drawing/2017/model3d" xmlns:o="urn:schemas-microsoft-com:office:office" xmlns:r="http://schemas.openxmlformats.org/officeDocument/2006/relationships" xmlns:m="http://schemas.openxmlformats.org/officeDocument/2006/math" xmlns:v="urn:schemas-microsoft-com:vml" xmlns:wp14="http://schemas.microsoft.com/office/word/2010/wordprocessingDrawing" xmlns:wp="http://schemas.openxmlformats.org/drawingml/2006/wordprocessingDrawing" xmlns:w10="urn:schemas-microsoft-com:office:word" xmlns:w="http://schemas.openxmlformats.org/wordprocessingml/2006/main" xmlns:w14="http://schemas.microsoft.com/office/word/2010/wordml" xmlns:w15="http://schemas.microsoft.com/office/word/2012/wordml" xmlns:w16cex="http://schemas.microsoft.com/office/word/2018/wordml/cex" xmlns:w16cid="http://schemas.microsoft.com/office/word/2016/wordml/cid" xmlns:w16="http://schemas.microsoft.com/office/word/2018/wordml" xmlns:w16se="http://schemas.microsoft.com/office/word/2015/wordml/symex" xmlns:wpg="http://schemas.microsoft.com/office/word/2010/wordprocessingGroup" xmlns:wpi="http://schemas.microsoft.com/office/word/2010/wordprocessingInk" xmlns:wne="http://schemas.microsoft.com/office/word/2006/wordml" xmlns:wps="http://schemas.microsoft.com/office/word/2010/wordprocessingShape" mc:Ignorable="w14 w15 w16se w16cid w16 w16cex wp14">
+<w:ftr xmlns:wpc="http://schemas.microsoft.com/office/word/2010/wordprocessingCanvas" xmlns:mc="http://schemas.openxmlformats.org/markup-compatibility/2006" xmlns:o="urn:schemas-microsoft-com:office:office" xmlns:r="http://schemas.openxmlformats.org/officeDocument/2006/relationships" xmlns:m="http://schemas.openxmlformats.org/officeDocument/2006/math" xmlns:v="urn:schemas-microsoft-com:vml" xmlns:wp14="http://schemas.microsoft.com/office/word/2010/wordprocessingDrawing" xmlns:wp="http://schemas.openxmlformats.org/drawingml/2006/wordprocessingDrawing" xmlns:w10="urn:schemas-microsoft-com:office:word" xmlns:w="http://schemas.openxmlformats.org/wordprocessingml/2006/main" xmlns:w14="http://schemas.microsoft.com/office/word/2010/wordml" xmlns:wpg="http://schemas.microsoft.com/office/word/2010/wordprocessingGroup" xmlns:wpi="http://schemas.microsoft.com/office/word/2010/wordprocessingInk" xmlns:wne="http://schemas.microsoft.com/office/word/2006/wordml" xmlns:wps="http://schemas.microsoft.com/office/word/2010/wordprocessingShape" mc:Ignorable="w14 wp14">
   <w:p>
     <w:pPr>
       <w:pStyle w:val="Footer"/>
@@ -3337,7 +4844,7 @@
 </file>
 
 <file path=word/footer2.xml><?xml version="1.0" encoding="utf-8"?>
-<w:ftr xmlns:wpc="http://schemas.microsoft.com/office/word/2010/wordprocessingCanvas" xmlns:cx="http://schemas.microsoft.com/office/drawing/2014/chartex" xmlns:cx1="http://schemas.microsoft.com/office/drawing/2015/9/8/chartex" xmlns:cx2="http://schemas.microsoft.com/office/drawing/2015/10/21/chartex" xmlns:cx3="http://schemas.microsoft.com/office/drawing/2016/5/9/chartex" xmlns:cx4="http://schemas.microsoft.com/office/drawing/2016/5/10/chartex" xmlns:cx5="http://schemas.microsoft.com/office/drawing/2016/5/11/chartex" xmlns:cx6="http://schemas.microsoft.com/office/drawing/2016/5/12/chartex" xmlns:cx7="http://schemas.microsoft.com/office/drawing/2016/5/13/chartex" xmlns:cx8="http://schemas.microsoft.com/office/drawing/2016/5/14/chartex" xmlns:mc="http://schemas.openxmlformats.org/markup-compatibility/2006" xmlns:aink="http://schemas.microsoft.com/office/drawing/2016/ink" xmlns:am3d="http://schemas.microsoft.com/office/drawing/2017/model3d" xmlns:o="urn:schemas-microsoft-com:office:office" xmlns:r="http://schemas.openxmlformats.org/officeDocument/2006/relationships" xmlns:m="http://schemas.openxmlformats.org/officeDocument/2006/math" xmlns:v="urn:schemas-microsoft-com:vml" xmlns:wp14="http://schemas.microsoft.com/office/word/2010/wordprocessingDrawing" xmlns:wp="http://schemas.openxmlformats.org/drawingml/2006/wordprocessingDrawing" xmlns:w10="urn:schemas-microsoft-com:office:word" xmlns:w="http://schemas.openxmlformats.org/wordprocessingml/2006/main" xmlns:w14="http://schemas.microsoft.com/office/word/2010/wordml" xmlns:w15="http://schemas.microsoft.com/office/word/2012/wordml" xmlns:w16cex="http://schemas.microsoft.com/office/word/2018/wordml/cex" xmlns:w16cid="http://schemas.microsoft.com/office/word/2016/wordml/cid" xmlns:w16="http://schemas.microsoft.com/office/word/2018/wordml" xmlns:w16se="http://schemas.microsoft.com/office/word/2015/wordml/symex" xmlns:wpg="http://schemas.microsoft.com/office/word/2010/wordprocessingGroup" xmlns:wpi="http://schemas.microsoft.com/office/word/2010/wordprocessingInk" xmlns:wne="http://schemas.microsoft.com/office/word/2006/wordml" xmlns:wps="http://schemas.microsoft.com/office/word/2010/wordprocessingShape" mc:Ignorable="w14 w15 w16se w16cid w16 w16cex wp14">
+<w:ftr xmlns:wpc="http://schemas.microsoft.com/office/word/2010/wordprocessingCanvas" xmlns:mc="http://schemas.openxmlformats.org/markup-compatibility/2006" xmlns:o="urn:schemas-microsoft-com:office:office" xmlns:r="http://schemas.openxmlformats.org/officeDocument/2006/relationships" xmlns:m="http://schemas.openxmlformats.org/officeDocument/2006/math" xmlns:v="urn:schemas-microsoft-com:vml" xmlns:wp14="http://schemas.microsoft.com/office/word/2010/wordprocessingDrawing" xmlns:wp="http://schemas.openxmlformats.org/drawingml/2006/wordprocessingDrawing" xmlns:w10="urn:schemas-microsoft-com:office:word" xmlns:w="http://schemas.openxmlformats.org/wordprocessingml/2006/main" xmlns:w14="http://schemas.microsoft.com/office/word/2010/wordml" xmlns:wpg="http://schemas.microsoft.com/office/word/2010/wordprocessingGroup" xmlns:wpi="http://schemas.microsoft.com/office/word/2010/wordprocessingInk" xmlns:wne="http://schemas.microsoft.com/office/word/2006/wordml" xmlns:wps="http://schemas.microsoft.com/office/word/2010/wordprocessingShape" mc:Ignorable="w14 wp14">
   <w:p>
     <w:pPr>
       <w:pStyle w:val="Footer"/>
@@ -3347,14 +4854,30 @@
       <w:t>Final Judgment Entry</w:t>
     </w:r>
     <w:r>
-      <w:t xml:space="preserve"> {{ case_number }}</w:t>
+      <w:t xml:space="preserve"> {</w:t>
+    </w:r>
+    <w:proofErr w:type="gramStart"/>
+    <w:r>
+      <w:t xml:space="preserve">{ </w:t>
+    </w:r>
+    <w:proofErr w:type="spellStart"/>
+    <w:r>
+      <w:t>case</w:t>
+    </w:r>
+    <w:proofErr w:type="gramEnd"/>
+    <w:r>
+      <w:t>_number</w:t>
+    </w:r>
+    <w:proofErr w:type="spellEnd"/>
+    <w:r>
+      <w:t xml:space="preserve"> }}</w:t>
     </w:r>
   </w:p>
 </w:ftr>
 </file>
 
 <file path=word/footer3.xml><?xml version="1.0" encoding="utf-8"?>
-<w:ftr xmlns:wpc="http://schemas.microsoft.com/office/word/2010/wordprocessingCanvas" xmlns:cx="http://schemas.microsoft.com/office/drawing/2014/chartex" xmlns:cx1="http://schemas.microsoft.com/office/drawing/2015/9/8/chartex" xmlns:cx2="http://schemas.microsoft.com/office/drawing/2015/10/21/chartex" xmlns:cx3="http://schemas.microsoft.com/office/drawing/2016/5/9/chartex" xmlns:cx4="http://schemas.microsoft.com/office/drawing/2016/5/10/chartex" xmlns:cx5="http://schemas.microsoft.com/office/drawing/2016/5/11/chartex" xmlns:cx6="http://schemas.microsoft.com/office/drawing/2016/5/12/chartex" xmlns:cx7="http://schemas.microsoft.com/office/drawing/2016/5/13/chartex" xmlns:cx8="http://schemas.microsoft.com/office/drawing/2016/5/14/chartex" xmlns:mc="http://schemas.openxmlformats.org/markup-compatibility/2006" xmlns:aink="http://schemas.microsoft.com/office/drawing/2016/ink" xmlns:am3d="http://schemas.microsoft.com/office/drawing/2017/model3d" xmlns:o="urn:schemas-microsoft-com:office:office" xmlns:r="http://schemas.openxmlformats.org/officeDocument/2006/relationships" xmlns:m="http://schemas.openxmlformats.org/officeDocument/2006/math" xmlns:v="urn:schemas-microsoft-com:vml" xmlns:wp14="http://schemas.microsoft.com/office/word/2010/wordprocessingDrawing" xmlns:wp="http://schemas.openxmlformats.org/drawingml/2006/wordprocessingDrawing" xmlns:w10="urn:schemas-microsoft-com:office:word" xmlns:w="http://schemas.openxmlformats.org/wordprocessingml/2006/main" xmlns:w14="http://schemas.microsoft.com/office/word/2010/wordml" xmlns:w15="http://schemas.microsoft.com/office/word/2012/wordml" xmlns:w16cex="http://schemas.microsoft.com/office/word/2018/wordml/cex" xmlns:w16cid="http://schemas.microsoft.com/office/word/2016/wordml/cid" xmlns:w16="http://schemas.microsoft.com/office/word/2018/wordml" xmlns:w16se="http://schemas.microsoft.com/office/word/2015/wordml/symex" xmlns:wpg="http://schemas.microsoft.com/office/word/2010/wordprocessingGroup" xmlns:wpi="http://schemas.microsoft.com/office/word/2010/wordprocessingInk" xmlns:wne="http://schemas.microsoft.com/office/word/2006/wordml" xmlns:wps="http://schemas.microsoft.com/office/word/2010/wordprocessingShape" mc:Ignorable="w14 w15 w16se w16cid w16 w16cex wp14">
+<w:ftr xmlns:wpc="http://schemas.microsoft.com/office/word/2010/wordprocessingCanvas" xmlns:mc="http://schemas.openxmlformats.org/markup-compatibility/2006" xmlns:o="urn:schemas-microsoft-com:office:office" xmlns:r="http://schemas.openxmlformats.org/officeDocument/2006/relationships" xmlns:m="http://schemas.openxmlformats.org/officeDocument/2006/math" xmlns:v="urn:schemas-microsoft-com:vml" xmlns:wp14="http://schemas.microsoft.com/office/word/2010/wordprocessingDrawing" xmlns:wp="http://schemas.openxmlformats.org/drawingml/2006/wordprocessingDrawing" xmlns:w10="urn:schemas-microsoft-com:office:word" xmlns:w="http://schemas.openxmlformats.org/wordprocessingml/2006/main" xmlns:w14="http://schemas.microsoft.com/office/word/2010/wordml" xmlns:wpg="http://schemas.microsoft.com/office/word/2010/wordprocessingGroup" xmlns:wpi="http://schemas.microsoft.com/office/word/2010/wordprocessingInk" xmlns:wne="http://schemas.microsoft.com/office/word/2006/wordml" xmlns:wps="http://schemas.microsoft.com/office/word/2010/wordprocessingShape" mc:Ignorable="w14 wp14">
   <w:p>
     <w:pPr>
       <w:pStyle w:val="Footer"/>
@@ -3364,7 +4887,7 @@
 </file>
 
 <file path=word/footnotes.xml><?xml version="1.0" encoding="utf-8"?>
-<w:footnotes xmlns:wpc="http://schemas.microsoft.com/office/word/2010/wordprocessingCanvas" xmlns:cx="http://schemas.microsoft.com/office/drawing/2014/chartex" xmlns:cx1="http://schemas.microsoft.com/office/drawing/2015/9/8/chartex" xmlns:cx2="http://schemas.microsoft.com/office/drawing/2015/10/21/chartex" xmlns:cx3="http://schemas.microsoft.com/office/drawing/2016/5/9/chartex" xmlns:cx4="http://schemas.microsoft.com/office/drawing/2016/5/10/chartex" xmlns:cx5="http://schemas.microsoft.com/office/drawing/2016/5/11/chartex" xmlns:cx6="http://schemas.microsoft.com/office/drawing/2016/5/12/chartex" xmlns:cx7="http://schemas.microsoft.com/office/drawing/2016/5/13/chartex" xmlns:cx8="http://schemas.microsoft.com/office/drawing/2016/5/14/chartex" xmlns:mc="http://schemas.openxmlformats.org/markup-compatibility/2006" xmlns:aink="http://schemas.microsoft.com/office/drawing/2016/ink" xmlns:am3d="http://schemas.microsoft.com/office/drawing/2017/model3d" xmlns:o="urn:schemas-microsoft-com:office:office" xmlns:r="http://schemas.openxmlformats.org/officeDocument/2006/relationships" xmlns:m="http://schemas.openxmlformats.org/officeDocument/2006/math" xmlns:v="urn:schemas-microsoft-com:vml" xmlns:wp14="http://schemas.microsoft.com/office/word/2010/wordprocessingDrawing" xmlns:wp="http://schemas.openxmlformats.org/drawingml/2006/wordprocessingDrawing" xmlns:w10="urn:schemas-microsoft-com:office:word" xmlns:w="http://schemas.openxmlformats.org/wordprocessingml/2006/main" xmlns:w14="http://schemas.microsoft.com/office/word/2010/wordml" xmlns:w15="http://schemas.microsoft.com/office/word/2012/wordml" xmlns:w16cex="http://schemas.microsoft.com/office/word/2018/wordml/cex" xmlns:w16cid="http://schemas.microsoft.com/office/word/2016/wordml/cid" xmlns:w16="http://schemas.microsoft.com/office/word/2018/wordml" xmlns:w16se="http://schemas.microsoft.com/office/word/2015/wordml/symex" xmlns:wpg="http://schemas.microsoft.com/office/word/2010/wordprocessingGroup" xmlns:wpi="http://schemas.microsoft.com/office/word/2010/wordprocessingInk" xmlns:wne="http://schemas.microsoft.com/office/word/2006/wordml" xmlns:wps="http://schemas.microsoft.com/office/word/2010/wordprocessingShape" mc:Ignorable="w14 w15 w16se w16cid w16 w16cex wp14">
+<w:footnotes xmlns:wpc="http://schemas.microsoft.com/office/word/2010/wordprocessingCanvas" xmlns:mc="http://schemas.openxmlformats.org/markup-compatibility/2006" xmlns:o="urn:schemas-microsoft-com:office:office" xmlns:r="http://schemas.openxmlformats.org/officeDocument/2006/relationships" xmlns:m="http://schemas.openxmlformats.org/officeDocument/2006/math" xmlns:v="urn:schemas-microsoft-com:vml" xmlns:wp14="http://schemas.microsoft.com/office/word/2010/wordprocessingDrawing" xmlns:wp="http://schemas.openxmlformats.org/drawingml/2006/wordprocessingDrawing" xmlns:w10="urn:schemas-microsoft-com:office:word" xmlns:w="http://schemas.openxmlformats.org/wordprocessingml/2006/main" xmlns:w14="http://schemas.microsoft.com/office/word/2010/wordml" xmlns:wpg="http://schemas.microsoft.com/office/word/2010/wordprocessingGroup" xmlns:wpi="http://schemas.microsoft.com/office/word/2010/wordprocessingInk" xmlns:wne="http://schemas.microsoft.com/office/word/2006/wordml" xmlns:wps="http://schemas.microsoft.com/office/word/2010/wordprocessingShape" mc:Ignorable="w14 wp14">
   <w:footnote w:type="separator" w:id="-1">
     <w:p>
       <w:r>
@@ -3383,7 +4906,7 @@
 </file>
 
 <file path=word/header1.xml><?xml version="1.0" encoding="utf-8"?>
-<w:hdr xmlns:wpc="http://schemas.microsoft.com/office/word/2010/wordprocessingCanvas" xmlns:cx="http://schemas.microsoft.com/office/drawing/2014/chartex" xmlns:cx1="http://schemas.microsoft.com/office/drawing/2015/9/8/chartex" xmlns:cx2="http://schemas.microsoft.com/office/drawing/2015/10/21/chartex" xmlns:cx3="http://schemas.microsoft.com/office/drawing/2016/5/9/chartex" xmlns:cx4="http://schemas.microsoft.com/office/drawing/2016/5/10/chartex" xmlns:cx5="http://schemas.microsoft.com/office/drawing/2016/5/11/chartex" xmlns:cx6="http://schemas.microsoft.com/office/drawing/2016/5/12/chartex" xmlns:cx7="http://schemas.microsoft.com/office/drawing/2016/5/13/chartex" xmlns:cx8="http://schemas.microsoft.com/office/drawing/2016/5/14/chartex" xmlns:mc="http://schemas.openxmlformats.org/markup-compatibility/2006" xmlns:aink="http://schemas.microsoft.com/office/drawing/2016/ink" xmlns:am3d="http://schemas.microsoft.com/office/drawing/2017/model3d" xmlns:o="urn:schemas-microsoft-com:office:office" xmlns:r="http://schemas.openxmlformats.org/officeDocument/2006/relationships" xmlns:m="http://schemas.openxmlformats.org/officeDocument/2006/math" xmlns:v="urn:schemas-microsoft-com:vml" xmlns:wp14="http://schemas.microsoft.com/office/word/2010/wordprocessingDrawing" xmlns:wp="http://schemas.openxmlformats.org/drawingml/2006/wordprocessingDrawing" xmlns:w10="urn:schemas-microsoft-com:office:word" xmlns:w="http://schemas.openxmlformats.org/wordprocessingml/2006/main" xmlns:w14="http://schemas.microsoft.com/office/word/2010/wordml" xmlns:w15="http://schemas.microsoft.com/office/word/2012/wordml" xmlns:w16cex="http://schemas.microsoft.com/office/word/2018/wordml/cex" xmlns:w16cid="http://schemas.microsoft.com/office/word/2016/wordml/cid" xmlns:w16="http://schemas.microsoft.com/office/word/2018/wordml" xmlns:w16se="http://schemas.microsoft.com/office/word/2015/wordml/symex" xmlns:wpg="http://schemas.microsoft.com/office/word/2010/wordprocessingGroup" xmlns:wpi="http://schemas.microsoft.com/office/word/2010/wordprocessingInk" xmlns:wne="http://schemas.microsoft.com/office/word/2006/wordml" xmlns:wps="http://schemas.microsoft.com/office/word/2010/wordprocessingShape" mc:Ignorable="w14 w15 w16se w16cid w16 w16cex wp14">
+<w:hdr xmlns:wpc="http://schemas.microsoft.com/office/word/2010/wordprocessingCanvas" xmlns:mc="http://schemas.openxmlformats.org/markup-compatibility/2006" xmlns:o="urn:schemas-microsoft-com:office:office" xmlns:r="http://schemas.openxmlformats.org/officeDocument/2006/relationships" xmlns:m="http://schemas.openxmlformats.org/officeDocument/2006/math" xmlns:v="urn:schemas-microsoft-com:vml" xmlns:wp14="http://schemas.microsoft.com/office/word/2010/wordprocessingDrawing" xmlns:wp="http://schemas.openxmlformats.org/drawingml/2006/wordprocessingDrawing" xmlns:w10="urn:schemas-microsoft-com:office:word" xmlns:w="http://schemas.openxmlformats.org/wordprocessingml/2006/main" xmlns:w14="http://schemas.microsoft.com/office/word/2010/wordml" xmlns:wpg="http://schemas.microsoft.com/office/word/2010/wordprocessingGroup" xmlns:wpi="http://schemas.microsoft.com/office/word/2010/wordprocessingInk" xmlns:wne="http://schemas.microsoft.com/office/word/2006/wordml" xmlns:wps="http://schemas.microsoft.com/office/word/2010/wordprocessingShape" mc:Ignorable="w14 wp14">
   <w:p>
     <w:pPr>
       <w:pStyle w:val="Header"/>
@@ -3393,7 +4916,7 @@
 </file>
 
 <file path=word/header2.xml><?xml version="1.0" encoding="utf-8"?>
-<w:hdr xmlns:wpc="http://schemas.microsoft.com/office/word/2010/wordprocessingCanvas" xmlns:cx="http://schemas.microsoft.com/office/drawing/2014/chartex" xmlns:cx1="http://schemas.microsoft.com/office/drawing/2015/9/8/chartex" xmlns:cx2="http://schemas.microsoft.com/office/drawing/2015/10/21/chartex" xmlns:cx3="http://schemas.microsoft.com/office/drawing/2016/5/9/chartex" xmlns:cx4="http://schemas.microsoft.com/office/drawing/2016/5/10/chartex" xmlns:cx5="http://schemas.microsoft.com/office/drawing/2016/5/11/chartex" xmlns:cx6="http://schemas.microsoft.com/office/drawing/2016/5/12/chartex" xmlns:cx7="http://schemas.microsoft.com/office/drawing/2016/5/13/chartex" xmlns:cx8="http://schemas.microsoft.com/office/drawing/2016/5/14/chartex" xmlns:mc="http://schemas.openxmlformats.org/markup-compatibility/2006" xmlns:aink="http://schemas.microsoft.com/office/drawing/2016/ink" xmlns:am3d="http://schemas.microsoft.com/office/drawing/2017/model3d" xmlns:o="urn:schemas-microsoft-com:office:office" xmlns:r="http://schemas.openxmlformats.org/officeDocument/2006/relationships" xmlns:m="http://schemas.openxmlformats.org/officeDocument/2006/math" xmlns:v="urn:schemas-microsoft-com:vml" xmlns:wp14="http://schemas.microsoft.com/office/word/2010/wordprocessingDrawing" xmlns:wp="http://schemas.openxmlformats.org/drawingml/2006/wordprocessingDrawing" xmlns:w10="urn:schemas-microsoft-com:office:word" xmlns:w="http://schemas.openxmlformats.org/wordprocessingml/2006/main" xmlns:w14="http://schemas.microsoft.com/office/word/2010/wordml" xmlns:w15="http://schemas.microsoft.com/office/word/2012/wordml" xmlns:w16cex="http://schemas.microsoft.com/office/word/2018/wordml/cex" xmlns:w16cid="http://schemas.microsoft.com/office/word/2016/wordml/cid" xmlns:w16="http://schemas.microsoft.com/office/word/2018/wordml" xmlns:w16se="http://schemas.microsoft.com/office/word/2015/wordml/symex" xmlns:wpg="http://schemas.microsoft.com/office/word/2010/wordprocessingGroup" xmlns:wpi="http://schemas.microsoft.com/office/word/2010/wordprocessingInk" xmlns:wne="http://schemas.microsoft.com/office/word/2006/wordml" xmlns:wps="http://schemas.microsoft.com/office/word/2010/wordprocessingShape" mc:Ignorable="w14 w15 w16se w16cid w16 w16cex wp14">
+<w:hdr xmlns:wpc="http://schemas.microsoft.com/office/word/2010/wordprocessingCanvas" xmlns:mc="http://schemas.openxmlformats.org/markup-compatibility/2006" xmlns:o="urn:schemas-microsoft-com:office:office" xmlns:r="http://schemas.openxmlformats.org/officeDocument/2006/relationships" xmlns:m="http://schemas.openxmlformats.org/officeDocument/2006/math" xmlns:v="urn:schemas-microsoft-com:vml" xmlns:wp14="http://schemas.microsoft.com/office/word/2010/wordprocessingDrawing" xmlns:wp="http://schemas.openxmlformats.org/drawingml/2006/wordprocessingDrawing" xmlns:w10="urn:schemas-microsoft-com:office:word" xmlns:w="http://schemas.openxmlformats.org/wordprocessingml/2006/main" xmlns:w14="http://schemas.microsoft.com/office/word/2010/wordml" xmlns:wpg="http://schemas.microsoft.com/office/word/2010/wordprocessingGroup" xmlns:wpi="http://schemas.microsoft.com/office/word/2010/wordprocessingInk" xmlns:wne="http://schemas.microsoft.com/office/word/2006/wordml" xmlns:wps="http://schemas.microsoft.com/office/word/2010/wordprocessingShape" mc:Ignorable="w14 wp14">
   <w:p>
     <w:pPr>
       <w:pStyle w:val="Header"/>
@@ -3417,7 +4940,7 @@
 </file>
 
 <file path=word/header3.xml><?xml version="1.0" encoding="utf-8"?>
-<w:hdr xmlns:wpc="http://schemas.microsoft.com/office/word/2010/wordprocessingCanvas" xmlns:cx="http://schemas.microsoft.com/office/drawing/2014/chartex" xmlns:cx1="http://schemas.microsoft.com/office/drawing/2015/9/8/chartex" xmlns:cx2="http://schemas.microsoft.com/office/drawing/2015/10/21/chartex" xmlns:cx3="http://schemas.microsoft.com/office/drawing/2016/5/9/chartex" xmlns:cx4="http://schemas.microsoft.com/office/drawing/2016/5/10/chartex" xmlns:cx5="http://schemas.microsoft.com/office/drawing/2016/5/11/chartex" xmlns:cx6="http://schemas.microsoft.com/office/drawing/2016/5/12/chartex" xmlns:cx7="http://schemas.microsoft.com/office/drawing/2016/5/13/chartex" xmlns:cx8="http://schemas.microsoft.com/office/drawing/2016/5/14/chartex" xmlns:mc="http://schemas.openxmlformats.org/markup-compatibility/2006" xmlns:aink="http://schemas.microsoft.com/office/drawing/2016/ink" xmlns:am3d="http://schemas.microsoft.com/office/drawing/2017/model3d" xmlns:o="urn:schemas-microsoft-com:office:office" xmlns:r="http://schemas.openxmlformats.org/officeDocument/2006/relationships" xmlns:m="http://schemas.openxmlformats.org/officeDocument/2006/math" xmlns:v="urn:schemas-microsoft-com:vml" xmlns:wp14="http://schemas.microsoft.com/office/word/2010/wordprocessingDrawing" xmlns:wp="http://schemas.openxmlformats.org/drawingml/2006/wordprocessingDrawing" xmlns:w10="urn:schemas-microsoft-com:office:word" xmlns:w="http://schemas.openxmlformats.org/wordprocessingml/2006/main" xmlns:w14="http://schemas.microsoft.com/office/word/2010/wordml" xmlns:w15="http://schemas.microsoft.com/office/word/2012/wordml" xmlns:w16cex="http://schemas.microsoft.com/office/word/2018/wordml/cex" xmlns:w16cid="http://schemas.microsoft.com/office/word/2016/wordml/cid" xmlns:w16="http://schemas.microsoft.com/office/word/2018/wordml" xmlns:w16se="http://schemas.microsoft.com/office/word/2015/wordml/symex" xmlns:wpg="http://schemas.microsoft.com/office/word/2010/wordprocessingGroup" xmlns:wpi="http://schemas.microsoft.com/office/word/2010/wordprocessingInk" xmlns:wne="http://schemas.microsoft.com/office/word/2006/wordml" xmlns:wps="http://schemas.microsoft.com/office/word/2010/wordprocessingShape" mc:Ignorable="w14 w15 w16se w16cid w16 w16cex wp14">
+<w:hdr xmlns:wpc="http://schemas.microsoft.com/office/word/2010/wordprocessingCanvas" xmlns:mc="http://schemas.openxmlformats.org/markup-compatibility/2006" xmlns:o="urn:schemas-microsoft-com:office:office" xmlns:r="http://schemas.openxmlformats.org/officeDocument/2006/relationships" xmlns:m="http://schemas.openxmlformats.org/officeDocument/2006/math" xmlns:v="urn:schemas-microsoft-com:vml" xmlns:wp14="http://schemas.microsoft.com/office/word/2010/wordprocessingDrawing" xmlns:wp="http://schemas.openxmlformats.org/drawingml/2006/wordprocessingDrawing" xmlns:w10="urn:schemas-microsoft-com:office:word" xmlns:w="http://schemas.openxmlformats.org/wordprocessingml/2006/main" xmlns:w14="http://schemas.microsoft.com/office/word/2010/wordml" xmlns:wpg="http://schemas.microsoft.com/office/word/2010/wordprocessingGroup" xmlns:wpi="http://schemas.microsoft.com/office/word/2010/wordprocessingInk" xmlns:wne="http://schemas.microsoft.com/office/word/2006/wordml" xmlns:wps="http://schemas.microsoft.com/office/word/2010/wordprocessingShape" mc:Ignorable="w14 wp14">
   <w:p>
     <w:pPr>
       <w:pStyle w:val="Header"/>
@@ -3427,8 +4950,8 @@
 </file>
 
 <file path=word/numbering.xml><?xml version="1.0" encoding="utf-8"?>
-<w:numbering xmlns:wpc="http://schemas.microsoft.com/office/word/2010/wordprocessingCanvas" xmlns:cx="http://schemas.microsoft.com/office/drawing/2014/chartex" xmlns:cx1="http://schemas.microsoft.com/office/drawing/2015/9/8/chartex" xmlns:cx2="http://schemas.microsoft.com/office/drawing/2015/10/21/chartex" xmlns:cx3="http://schemas.microsoft.com/office/drawing/2016/5/9/chartex" xmlns:cx4="http://schemas.microsoft.com/office/drawing/2016/5/10/chartex" xmlns:cx5="http://schemas.microsoft.com/office/drawing/2016/5/11/chartex" xmlns:cx6="http://schemas.microsoft.com/office/drawing/2016/5/12/chartex" xmlns:cx7="http://schemas.microsoft.com/office/drawing/2016/5/13/chartex" xmlns:cx8="http://schemas.microsoft.com/office/drawing/2016/5/14/chartex" xmlns:mc="http://schemas.openxmlformats.org/markup-compatibility/2006" xmlns:aink="http://schemas.microsoft.com/office/drawing/2016/ink" xmlns:am3d="http://schemas.microsoft.com/office/drawing/2017/model3d" xmlns:o="urn:schemas-microsoft-com:office:office" xmlns:r="http://schemas.openxmlformats.org/officeDocument/2006/relationships" xmlns:m="http://schemas.openxmlformats.org/officeDocument/2006/math" xmlns:v="urn:schemas-microsoft-com:vml" xmlns:wp14="http://schemas.microsoft.com/office/word/2010/wordprocessingDrawing" xmlns:wp="http://schemas.openxmlformats.org/drawingml/2006/wordprocessingDrawing" xmlns:w10="urn:schemas-microsoft-com:office:word" xmlns:w="http://schemas.openxmlformats.org/wordprocessingml/2006/main" xmlns:w14="http://schemas.microsoft.com/office/word/2010/wordml" xmlns:w15="http://schemas.microsoft.com/office/word/2012/wordml" xmlns:w16cex="http://schemas.microsoft.com/office/word/2018/wordml/cex" xmlns:w16cid="http://schemas.microsoft.com/office/word/2016/wordml/cid" xmlns:w16="http://schemas.microsoft.com/office/word/2018/wordml" xmlns:w16se="http://schemas.microsoft.com/office/word/2015/wordml/symex" xmlns:wpg="http://schemas.microsoft.com/office/word/2010/wordprocessingGroup" xmlns:wpi="http://schemas.microsoft.com/office/word/2010/wordprocessingInk" xmlns:wne="http://schemas.microsoft.com/office/word/2006/wordml" xmlns:wps="http://schemas.microsoft.com/office/word/2010/wordprocessingShape" mc:Ignorable="w14 w15 w16se w16cid w16 w16cex wp14">
-  <w:abstractNum w:abstractNumId="0" w15:restartNumberingAfterBreak="0">
+<w:numbering xmlns:wpc="http://schemas.microsoft.com/office/word/2010/wordprocessingCanvas" xmlns:mc="http://schemas.openxmlformats.org/markup-compatibility/2006" xmlns:o="urn:schemas-microsoft-com:office:office" xmlns:r="http://schemas.openxmlformats.org/officeDocument/2006/relationships" xmlns:m="http://schemas.openxmlformats.org/officeDocument/2006/math" xmlns:v="urn:schemas-microsoft-com:vml" xmlns:wp14="http://schemas.microsoft.com/office/word/2010/wordprocessingDrawing" xmlns:wp="http://schemas.openxmlformats.org/drawingml/2006/wordprocessingDrawing" xmlns:w10="urn:schemas-microsoft-com:office:word" xmlns:w="http://schemas.openxmlformats.org/wordprocessingml/2006/main" xmlns:w14="http://schemas.microsoft.com/office/word/2010/wordml" xmlns:wpg="http://schemas.microsoft.com/office/word/2010/wordprocessingGroup" xmlns:wpi="http://schemas.microsoft.com/office/word/2010/wordprocessingInk" xmlns:wne="http://schemas.microsoft.com/office/word/2006/wordml" xmlns:wps="http://schemas.microsoft.com/office/word/2010/wordprocessingShape" mc:Ignorable="w14 wp14">
+  <w:abstractNum w:abstractNumId="0">
     <w:nsid w:val="08B2501C"/>
     <w:multiLevelType w:val="hybridMultilevel"/>
     <w:tmpl w:val="F2A43D58"/>
@@ -3548,7 +5071,7 @@
 </file>
 
 <file path=word/styles.xml><?xml version="1.0" encoding="utf-8"?>
-<w:styles xmlns:mc="http://schemas.openxmlformats.org/markup-compatibility/2006" xmlns:r="http://schemas.openxmlformats.org/officeDocument/2006/relationships" xmlns:w="http://schemas.openxmlformats.org/wordprocessingml/2006/main" xmlns:w14="http://schemas.microsoft.com/office/word/2010/wordml" xmlns:w15="http://schemas.microsoft.com/office/word/2012/wordml" xmlns:w16cex="http://schemas.microsoft.com/office/word/2018/wordml/cex" xmlns:w16cid="http://schemas.microsoft.com/office/word/2016/wordml/cid" xmlns:w16="http://schemas.microsoft.com/office/word/2018/wordml" xmlns:w16se="http://schemas.microsoft.com/office/word/2015/wordml/symex" mc:Ignorable="w14 w15 w16se w16cid w16 w16cex">
+<w:styles xmlns:mc="http://schemas.openxmlformats.org/markup-compatibility/2006" xmlns:r="http://schemas.openxmlformats.org/officeDocument/2006/relationships" xmlns:w="http://schemas.openxmlformats.org/wordprocessingml/2006/main" xmlns:w14="http://schemas.microsoft.com/office/word/2010/wordml" mc:Ignorable="w14">
   <w:docDefaults>
     <w:rPrDefault>
       <w:rPr>
@@ -3564,383 +5087,462 @@
       </w:pPr>
     </w:pPrDefault>
   </w:docDefaults>
-  <w:latentStyles w:defLockedState="0" w:defUIPriority="99" w:defSemiHidden="0" w:defUnhideWhenUsed="0" w:defQFormat="0" w:count="376">
-    <w:lsdException w:name="Normal" w:uiPriority="0" w:qFormat="1"/>
-    <w:lsdException w:name="heading 1" w:uiPriority="9" w:qFormat="1"/>
-    <w:lsdException w:name="heading 2" w:semiHidden="1" w:uiPriority="9" w:unhideWhenUsed="1" w:qFormat="1"/>
-    <w:lsdException w:name="heading 3" w:semiHidden="1" w:uiPriority="9" w:unhideWhenUsed="1" w:qFormat="1"/>
-    <w:lsdException w:name="heading 4" w:semiHidden="1" w:uiPriority="9" w:unhideWhenUsed="1" w:qFormat="1"/>
-    <w:lsdException w:name="heading 5" w:semiHidden="1" w:uiPriority="9" w:unhideWhenUsed="1" w:qFormat="1"/>
-    <w:lsdException w:name="heading 6" w:semiHidden="1" w:uiPriority="9" w:unhideWhenUsed="1" w:qFormat="1"/>
-    <w:lsdException w:name="heading 7" w:semiHidden="1" w:uiPriority="9" w:unhideWhenUsed="1" w:qFormat="1"/>
-    <w:lsdException w:name="heading 8" w:semiHidden="1" w:uiPriority="9" w:unhideWhenUsed="1" w:qFormat="1"/>
-    <w:lsdException w:name="heading 9" w:semiHidden="1" w:uiPriority="9" w:unhideWhenUsed="1" w:qFormat="1"/>
-    <w:lsdException w:name="index 1" w:semiHidden="1" w:unhideWhenUsed="1"/>
-    <w:lsdException w:name="index 2" w:semiHidden="1" w:unhideWhenUsed="1"/>
-    <w:lsdException w:name="index 3" w:semiHidden="1" w:unhideWhenUsed="1"/>
-    <w:lsdException w:name="index 4" w:semiHidden="1" w:unhideWhenUsed="1"/>
-    <w:lsdException w:name="index 5" w:semiHidden="1" w:unhideWhenUsed="1"/>
-    <w:lsdException w:name="index 6" w:semiHidden="1" w:unhideWhenUsed="1"/>
-    <w:lsdException w:name="index 7" w:semiHidden="1" w:unhideWhenUsed="1"/>
-    <w:lsdException w:name="index 8" w:semiHidden="1" w:unhideWhenUsed="1"/>
-    <w:lsdException w:name="index 9" w:semiHidden="1" w:unhideWhenUsed="1"/>
-    <w:lsdException w:name="toc 1" w:semiHidden="1" w:uiPriority="39" w:unhideWhenUsed="1"/>
-    <w:lsdException w:name="toc 2" w:semiHidden="1" w:uiPriority="39" w:unhideWhenUsed="1"/>
-    <w:lsdException w:name="toc 3" w:semiHidden="1" w:uiPriority="39" w:unhideWhenUsed="1"/>
-    <w:lsdException w:name="toc 4" w:semiHidden="1" w:uiPriority="39" w:unhideWhenUsed="1"/>
-    <w:lsdException w:name="toc 5" w:semiHidden="1" w:uiPriority="39" w:unhideWhenUsed="1"/>
-    <w:lsdException w:name="toc 6" w:semiHidden="1" w:uiPriority="39" w:unhideWhenUsed="1"/>
-    <w:lsdException w:name="toc 7" w:semiHidden="1" w:uiPriority="39" w:unhideWhenUsed="1"/>
-    <w:lsdException w:name="toc 8" w:semiHidden="1" w:uiPriority="39" w:unhideWhenUsed="1"/>
-    <w:lsdException w:name="toc 9" w:semiHidden="1" w:uiPriority="39" w:unhideWhenUsed="1"/>
-    <w:lsdException w:name="Normal Indent" w:semiHidden="1" w:unhideWhenUsed="1"/>
-    <w:lsdException w:name="footnote text" w:semiHidden="1" w:unhideWhenUsed="1"/>
-    <w:lsdException w:name="annotation text" w:semiHidden="1" w:unhideWhenUsed="1"/>
-    <w:lsdException w:name="header" w:semiHidden="1" w:unhideWhenUsed="1"/>
-    <w:lsdException w:name="footer" w:semiHidden="1" w:unhideWhenUsed="1"/>
-    <w:lsdException w:name="index heading" w:semiHidden="1" w:unhideWhenUsed="1"/>
-    <w:lsdException w:name="caption" w:semiHidden="1" w:uiPriority="35" w:unhideWhenUsed="1" w:qFormat="1"/>
-    <w:lsdException w:name="table of figures" w:semiHidden="1" w:unhideWhenUsed="1"/>
-    <w:lsdException w:name="envelope address" w:semiHidden="1" w:unhideWhenUsed="1"/>
-    <w:lsdException w:name="envelope return" w:semiHidden="1" w:unhideWhenUsed="1"/>
-    <w:lsdException w:name="footnote reference" w:semiHidden="1"/>
-    <w:lsdException w:name="annotation reference" w:semiHidden="1" w:unhideWhenUsed="1"/>
-    <w:lsdException w:name="line number" w:semiHidden="1" w:unhideWhenUsed="1"/>
-    <w:lsdException w:name="page number" w:semiHidden="1" w:unhideWhenUsed="1"/>
-    <w:lsdException w:name="endnote reference" w:semiHidden="1" w:unhideWhenUsed="1"/>
-    <w:lsdException w:name="endnote text" w:semiHidden="1" w:unhideWhenUsed="1"/>
-    <w:lsdException w:name="table of authorities" w:semiHidden="1" w:unhideWhenUsed="1"/>
-    <w:lsdException w:name="macro" w:semiHidden="1" w:unhideWhenUsed="1"/>
-    <w:lsdException w:name="toa heading" w:semiHidden="1" w:unhideWhenUsed="1"/>
-    <w:lsdException w:name="List" w:semiHidden="1" w:unhideWhenUsed="1"/>
-    <w:lsdException w:name="List Bullet" w:semiHidden="1" w:unhideWhenUsed="1"/>
-    <w:lsdException w:name="List Number" w:semiHidden="1" w:unhideWhenUsed="1"/>
-    <w:lsdException w:name="List 2" w:semiHidden="1" w:unhideWhenUsed="1"/>
-    <w:lsdException w:name="List 3" w:semiHidden="1" w:unhideWhenUsed="1"/>
-    <w:lsdException w:name="List 4" w:semiHidden="1" w:unhideWhenUsed="1"/>
-    <w:lsdException w:name="List 5" w:semiHidden="1" w:unhideWhenUsed="1"/>
-    <w:lsdException w:name="List Bullet 2" w:semiHidden="1" w:unhideWhenUsed="1"/>
-    <w:lsdException w:name="List Bullet 3" w:semiHidden="1" w:unhideWhenUsed="1"/>
-    <w:lsdException w:name="List Bullet 4" w:semiHidden="1" w:unhideWhenUsed="1"/>
-    <w:lsdException w:name="List Bullet 5" w:semiHidden="1" w:unhideWhenUsed="1"/>
-    <w:lsdException w:name="List Number 2" w:semiHidden="1" w:unhideWhenUsed="1"/>
-    <w:lsdException w:name="List Number 3" w:semiHidden="1" w:unhideWhenUsed="1"/>
-    <w:lsdException w:name="List Number 4" w:semiHidden="1" w:unhideWhenUsed="1"/>
-    <w:lsdException w:name="List Number 5" w:semiHidden="1" w:unhideWhenUsed="1"/>
-    <w:lsdException w:name="Title" w:uiPriority="10" w:qFormat="1"/>
-    <w:lsdException w:name="Closing" w:semiHidden="1" w:unhideWhenUsed="1"/>
-    <w:lsdException w:name="Signature" w:semiHidden="1" w:unhideWhenUsed="1"/>
-    <w:lsdException w:name="Default Paragraph Font" w:semiHidden="1" w:uiPriority="1" w:unhideWhenUsed="1"/>
-    <w:lsdException w:name="Body Text" w:semiHidden="1" w:unhideWhenUsed="1"/>
-    <w:lsdException w:name="Body Text Indent" w:semiHidden="1" w:unhideWhenUsed="1"/>
-    <w:lsdException w:name="List Continue" w:semiHidden="1" w:unhideWhenUsed="1"/>
-    <w:lsdException w:name="List Continue 2" w:semiHidden="1" w:unhideWhenUsed="1"/>
-    <w:lsdException w:name="List Continue 3" w:semiHidden="1" w:unhideWhenUsed="1"/>
-    <w:lsdException w:name="List Continue 4" w:semiHidden="1" w:unhideWhenUsed="1"/>
-    <w:lsdException w:name="List Continue 5" w:semiHidden="1" w:unhideWhenUsed="1"/>
-    <w:lsdException w:name="Message Header" w:semiHidden="1" w:unhideWhenUsed="1"/>
-    <w:lsdException w:name="Subtitle" w:uiPriority="11" w:qFormat="1"/>
-    <w:lsdException w:name="Salutation" w:semiHidden="1" w:unhideWhenUsed="1"/>
-    <w:lsdException w:name="Date" w:semiHidden="1" w:unhideWhenUsed="1"/>
-    <w:lsdException w:name="Body Text First Indent" w:semiHidden="1" w:unhideWhenUsed="1"/>
-    <w:lsdException w:name="Body Text First Indent 2" w:semiHidden="1" w:unhideWhenUsed="1"/>
-    <w:lsdException w:name="Note Heading" w:semiHidden="1" w:unhideWhenUsed="1"/>
-    <w:lsdException w:name="Body Text 2" w:semiHidden="1" w:unhideWhenUsed="1"/>
-    <w:lsdException w:name="Body Text 3" w:semiHidden="1" w:unhideWhenUsed="1"/>
-    <w:lsdException w:name="Body Text Indent 2" w:semiHidden="1" w:unhideWhenUsed="1"/>
-    <w:lsdException w:name="Body Text Indent 3" w:semiHidden="1" w:unhideWhenUsed="1"/>
-    <w:lsdException w:name="Block Text" w:semiHidden="1" w:unhideWhenUsed="1"/>
-    <w:lsdException w:name="Hyperlink" w:semiHidden="1" w:unhideWhenUsed="1"/>
-    <w:lsdException w:name="FollowedHyperlink" w:semiHidden="1" w:unhideWhenUsed="1"/>
-    <w:lsdException w:name="Strong" w:uiPriority="22" w:qFormat="1"/>
-    <w:lsdException w:name="Emphasis" w:uiPriority="20" w:qFormat="1"/>
-    <w:lsdException w:name="Document Map" w:semiHidden="1" w:unhideWhenUsed="1"/>
-    <w:lsdException w:name="Plain Text" w:semiHidden="1" w:unhideWhenUsed="1"/>
-    <w:lsdException w:name="E-mail Signature" w:semiHidden="1" w:unhideWhenUsed="1"/>
-    <w:lsdException w:name="HTML Top of Form" w:semiHidden="1" w:unhideWhenUsed="1"/>
-    <w:lsdException w:name="HTML Bottom of Form" w:semiHidden="1" w:unhideWhenUsed="1"/>
-    <w:lsdException w:name="Normal (Web)" w:semiHidden="1" w:unhideWhenUsed="1"/>
-    <w:lsdException w:name="HTML Acronym" w:semiHidden="1" w:unhideWhenUsed="1"/>
-    <w:lsdException w:name="HTML Address" w:semiHidden="1" w:unhideWhenUsed="1"/>
-    <w:lsdException w:name="HTML Cite" w:semiHidden="1" w:unhideWhenUsed="1"/>
-    <w:lsdException w:name="HTML Code" w:semiHidden="1" w:unhideWhenUsed="1"/>
-    <w:lsdException w:name="HTML Definition" w:semiHidden="1" w:unhideWhenUsed="1"/>
-    <w:lsdException w:name="HTML Keyboard" w:semiHidden="1" w:unhideWhenUsed="1"/>
-    <w:lsdException w:name="HTML Preformatted" w:semiHidden="1" w:unhideWhenUsed="1"/>
-    <w:lsdException w:name="HTML Sample" w:semiHidden="1" w:unhideWhenUsed="1"/>
-    <w:lsdException w:name="HTML Typewriter" w:semiHidden="1" w:unhideWhenUsed="1"/>
-    <w:lsdException w:name="HTML Variable" w:semiHidden="1" w:unhideWhenUsed="1"/>
-    <w:lsdException w:name="Normal Table" w:semiHidden="1" w:unhideWhenUsed="1"/>
-    <w:lsdException w:name="annotation subject" w:semiHidden="1" w:unhideWhenUsed="1"/>
-    <w:lsdException w:name="No List" w:semiHidden="1" w:unhideWhenUsed="1"/>
-    <w:lsdException w:name="Outline List 1" w:semiHidden="1" w:unhideWhenUsed="1"/>
-    <w:lsdException w:name="Outline List 2" w:semiHidden="1" w:unhideWhenUsed="1"/>
-    <w:lsdException w:name="Outline List 3" w:semiHidden="1" w:unhideWhenUsed="1"/>
-    <w:lsdException w:name="Table Simple 1" w:semiHidden="1" w:unhideWhenUsed="1"/>
-    <w:lsdException w:name="Table Simple 2" w:semiHidden="1" w:unhideWhenUsed="1"/>
-    <w:lsdException w:name="Table Simple 3" w:semiHidden="1" w:unhideWhenUsed="1"/>
-    <w:lsdException w:name="Table Classic 1" w:semiHidden="1" w:unhideWhenUsed="1"/>
-    <w:lsdException w:name="Table Classic 2" w:semiHidden="1" w:unhideWhenUsed="1"/>
-    <w:lsdException w:name="Table Classic 3" w:semiHidden="1" w:unhideWhenUsed="1"/>
-    <w:lsdException w:name="Table Classic 4" w:semiHidden="1" w:unhideWhenUsed="1"/>
-    <w:lsdException w:name="Table Colorful 1" w:semiHidden="1" w:unhideWhenUsed="1"/>
-    <w:lsdException w:name="Table Colorful 2" w:semiHidden="1" w:unhideWhenUsed="1"/>
-    <w:lsdException w:name="Table Colorful 3" w:semiHidden="1" w:unhideWhenUsed="1"/>
-    <w:lsdException w:name="Table Columns 1" w:semiHidden="1" w:unhideWhenUsed="1"/>
-    <w:lsdException w:name="Table Columns 2" w:semiHidden="1" w:unhideWhenUsed="1"/>
-    <w:lsdException w:name="Table Columns 3" w:semiHidden="1" w:unhideWhenUsed="1"/>
-    <w:lsdException w:name="Table Columns 4" w:semiHidden="1" w:unhideWhenUsed="1"/>
-    <w:lsdException w:name="Table Columns 5" w:semiHidden="1" w:unhideWhenUsed="1"/>
-    <w:lsdException w:name="Table Grid 1" w:semiHidden="1" w:unhideWhenUsed="1"/>
-    <w:lsdException w:name="Table Grid 2" w:semiHidden="1" w:unhideWhenUsed="1"/>
-    <w:lsdException w:name="Table Grid 3" w:semiHidden="1" w:unhideWhenUsed="1"/>
-    <w:lsdException w:name="Table Grid 4" w:semiHidden="1" w:unhideWhenUsed="1"/>
-    <w:lsdException w:name="Table Grid 5" w:semiHidden="1" w:unhideWhenUsed="1"/>
-    <w:lsdException w:name="Table Grid 6" w:semiHidden="1" w:unhideWhenUsed="1"/>
-    <w:lsdException w:name="Table Grid 7" w:semiHidden="1" w:unhideWhenUsed="1"/>
-    <w:lsdException w:name="Table Grid 8" w:semiHidden="1" w:unhideWhenUsed="1"/>
-    <w:lsdException w:name="Table List 1" w:semiHidden="1" w:unhideWhenUsed="1"/>
-    <w:lsdException w:name="Table List 2" w:semiHidden="1" w:unhideWhenUsed="1"/>
-    <w:lsdException w:name="Table List 3" w:semiHidden="1" w:unhideWhenUsed="1"/>
-    <w:lsdException w:name="Table List 4" w:semiHidden="1" w:unhideWhenUsed="1"/>
-    <w:lsdException w:name="Table List 5" w:semiHidden="1" w:unhideWhenUsed="1"/>
-    <w:lsdException w:name="Table List 6" w:semiHidden="1" w:unhideWhenUsed="1"/>
-    <w:lsdException w:name="Table List 7" w:semiHidden="1" w:unhideWhenUsed="1"/>
-    <w:lsdException w:name="Table List 8" w:semiHidden="1" w:unhideWhenUsed="1"/>
-    <w:lsdException w:name="Table 3D effects 1" w:semiHidden="1" w:unhideWhenUsed="1"/>
-    <w:lsdException w:name="Table 3D effects 2" w:semiHidden="1" w:unhideWhenUsed="1"/>
-    <w:lsdException w:name="Table 3D effects 3" w:semiHidden="1" w:unhideWhenUsed="1"/>
-    <w:lsdException w:name="Table Contemporary" w:semiHidden="1" w:unhideWhenUsed="1"/>
-    <w:lsdException w:name="Table Elegant" w:semiHidden="1" w:unhideWhenUsed="1"/>
-    <w:lsdException w:name="Table Professional" w:semiHidden="1" w:unhideWhenUsed="1"/>
-    <w:lsdException w:name="Table Subtle 1" w:semiHidden="1" w:unhideWhenUsed="1"/>
-    <w:lsdException w:name="Table Subtle 2" w:semiHidden="1" w:unhideWhenUsed="1"/>
-    <w:lsdException w:name="Table Web 1" w:semiHidden="1" w:unhideWhenUsed="1"/>
-    <w:lsdException w:name="Table Web 2" w:semiHidden="1" w:unhideWhenUsed="1"/>
-    <w:lsdException w:name="Table Web 3" w:semiHidden="1" w:unhideWhenUsed="1"/>
-    <w:lsdException w:name="Balloon Text" w:semiHidden="1" w:unhideWhenUsed="1"/>
-    <w:lsdException w:name="Table Grid" w:semiHidden="1" w:uiPriority="59" w:unhideWhenUsed="1"/>
-    <w:lsdException w:name="Table Theme" w:semiHidden="1" w:unhideWhenUsed="1"/>
-    <w:lsdException w:name="Placeholder Text" w:semiHidden="1"/>
-    <w:lsdException w:name="No Spacing" w:uiPriority="1" w:qFormat="1"/>
-    <w:lsdException w:name="Light Shading" w:uiPriority="60"/>
-    <w:lsdException w:name="Light List" w:uiPriority="61"/>
-    <w:lsdException w:name="Light Grid" w:uiPriority="62"/>
-    <w:lsdException w:name="Medium Shading 1" w:uiPriority="63"/>
-    <w:lsdException w:name="Medium Shading 2" w:uiPriority="64"/>
-    <w:lsdException w:name="Medium List 1" w:uiPriority="65"/>
-    <w:lsdException w:name="Medium List 2" w:uiPriority="66"/>
-    <w:lsdException w:name="Medium Grid 1" w:uiPriority="67"/>
-    <w:lsdException w:name="Medium Grid 2" w:uiPriority="68"/>
-    <w:lsdException w:name="Medium Grid 3" w:uiPriority="69"/>
-    <w:lsdException w:name="Dark List" w:uiPriority="70"/>
-    <w:lsdException w:name="Colorful Shading" w:uiPriority="71"/>
-    <w:lsdException w:name="Colorful List" w:uiPriority="72"/>
-    <w:lsdException w:name="Colorful Grid" w:uiPriority="73"/>
-    <w:lsdException w:name="Light Shading Accent 1" w:uiPriority="60"/>
-    <w:lsdException w:name="Light List Accent 1" w:uiPriority="61"/>
-    <w:lsdException w:name="Light Grid Accent 1" w:uiPriority="62"/>
-    <w:lsdException w:name="Medium Shading 1 Accent 1" w:uiPriority="63"/>
-    <w:lsdException w:name="Medium Shading 2 Accent 1" w:uiPriority="64"/>
-    <w:lsdException w:name="Medium List 1 Accent 1" w:uiPriority="65"/>
-    <w:lsdException w:name="Revision" w:semiHidden="1"/>
-    <w:lsdException w:name="List Paragraph" w:uiPriority="34" w:qFormat="1"/>
-    <w:lsdException w:name="Quote" w:uiPriority="29" w:qFormat="1"/>
-    <w:lsdException w:name="Intense Quote" w:uiPriority="30" w:qFormat="1"/>
-    <w:lsdException w:name="Medium List 2 Accent 1" w:uiPriority="66"/>
-    <w:lsdException w:name="Medium Grid 1 Accent 1" w:uiPriority="67"/>
-    <w:lsdException w:name="Medium Grid 2 Accent 1" w:uiPriority="68"/>
-    <w:lsdException w:name="Medium Grid 3 Accent 1" w:uiPriority="69"/>
-    <w:lsdException w:name="Dark List Accent 1" w:uiPriority="70"/>
-    <w:lsdException w:name="Colorful Shading Accent 1" w:uiPriority="71"/>
-    <w:lsdException w:name="Colorful List Accent 1" w:uiPriority="72"/>
-    <w:lsdException w:name="Colorful Grid Accent 1" w:uiPriority="73"/>
-    <w:lsdException w:name="Light Shading Accent 2" w:uiPriority="60"/>
-    <w:lsdException w:name="Light List Accent 2" w:uiPriority="61"/>
-    <w:lsdException w:name="Light Grid Accent 2" w:uiPriority="62"/>
-    <w:lsdException w:name="Medium Shading 1 Accent 2" w:uiPriority="63"/>
-    <w:lsdException w:name="Medium Shading 2 Accent 2" w:uiPriority="64"/>
-    <w:lsdException w:name="Medium List 1 Accent 2" w:uiPriority="65"/>
-    <w:lsdException w:name="Medium List 2 Accent 2" w:uiPriority="66"/>
-    <w:lsdException w:name="Medium Grid 1 Accent 2" w:uiPriority="67"/>
-    <w:lsdException w:name="Medium Grid 2 Accent 2" w:uiPriority="68"/>
-    <w:lsdException w:name="Medium Grid 3 Accent 2" w:uiPriority="69"/>
-    <w:lsdException w:name="Dark List Accent 2" w:uiPriority="70"/>
-    <w:lsdException w:name="Colorful Shading Accent 2" w:uiPriority="71"/>
-    <w:lsdException w:name="Colorful List Accent 2" w:uiPriority="72"/>
-    <w:lsdException w:name="Colorful Grid Accent 2" w:uiPriority="73"/>
-    <w:lsdException w:name="Light Shading Accent 3" w:uiPriority="60"/>
-    <w:lsdException w:name="Light List Accent 3" w:uiPriority="61"/>
-    <w:lsdException w:name="Light Grid Accent 3" w:uiPriority="62"/>
-    <w:lsdException w:name="Medium Shading 1 Accent 3" w:uiPriority="63"/>
-    <w:lsdException w:name="Medium Shading 2 Accent 3" w:uiPriority="64"/>
-    <w:lsdException w:name="Medium List 1 Accent 3" w:uiPriority="65"/>
-    <w:lsdException w:name="Medium List 2 Accent 3" w:uiPriority="66"/>
-    <w:lsdException w:name="Medium Grid 1 Accent 3" w:uiPriority="67"/>
-    <w:lsdException w:name="Medium Grid 2 Accent 3" w:uiPriority="68"/>
-    <w:lsdException w:name="Medium Grid 3 Accent 3" w:uiPriority="69"/>
-    <w:lsdException w:name="Dark List Accent 3" w:uiPriority="70"/>
-    <w:lsdException w:name="Colorful Shading Accent 3" w:uiPriority="71"/>
-    <w:lsdException w:name="Colorful List Accent 3" w:uiPriority="72"/>
-    <w:lsdException w:name="Colorful Grid Accent 3" w:uiPriority="73"/>
-    <w:lsdException w:name="Light Shading Accent 4" w:uiPriority="60"/>
-    <w:lsdException w:name="Light List Accent 4" w:uiPriority="61"/>
-    <w:lsdException w:name="Light Grid Accent 4" w:uiPriority="62"/>
-    <w:lsdException w:name="Medium Shading 1 Accent 4" w:uiPriority="63"/>
-    <w:lsdException w:name="Medium Shading 2 Accent 4" w:uiPriority="64"/>
-    <w:lsdException w:name="Medium List 1 Accent 4" w:uiPriority="65"/>
-    <w:lsdException w:name="Medium List 2 Accent 4" w:uiPriority="66"/>
-    <w:lsdException w:name="Medium Grid 1 Accent 4" w:uiPriority="67"/>
-    <w:lsdException w:name="Medium Grid 2 Accent 4" w:uiPriority="68"/>
-    <w:lsdException w:name="Medium Grid 3 Accent 4" w:uiPriority="69"/>
-    <w:lsdException w:name="Dark List Accent 4" w:uiPriority="70"/>
-    <w:lsdException w:name="Colorful Shading Accent 4" w:uiPriority="71"/>
-    <w:lsdException w:name="Colorful List Accent 4" w:uiPriority="72"/>
-    <w:lsdException w:name="Colorful Grid Accent 4" w:uiPriority="73"/>
-    <w:lsdException w:name="Light Shading Accent 5" w:uiPriority="60"/>
-    <w:lsdException w:name="Light List Accent 5" w:uiPriority="61"/>
-    <w:lsdException w:name="Light Grid Accent 5" w:uiPriority="62"/>
-    <w:lsdException w:name="Medium Shading 1 Accent 5" w:uiPriority="63"/>
-    <w:lsdException w:name="Medium Shading 2 Accent 5" w:uiPriority="64"/>
-    <w:lsdException w:name="Medium List 1 Accent 5" w:uiPriority="65"/>
-    <w:lsdException w:name="Medium List 2 Accent 5" w:uiPriority="66"/>
-    <w:lsdException w:name="Medium Grid 1 Accent 5" w:uiPriority="67"/>
-    <w:lsdException w:name="Medium Grid 2 Accent 5" w:uiPriority="68"/>
-    <w:lsdException w:name="Medium Grid 3 Accent 5" w:uiPriority="69"/>
-    <w:lsdException w:name="Dark List Accent 5" w:uiPriority="70"/>
-    <w:lsdException w:name="Colorful Shading Accent 5" w:uiPriority="71"/>
-    <w:lsdException w:name="Colorful List Accent 5" w:uiPriority="72"/>
-    <w:lsdException w:name="Colorful Grid Accent 5" w:uiPriority="73"/>
-    <w:lsdException w:name="Light Shading Accent 6" w:uiPriority="60"/>
-    <w:lsdException w:name="Light List Accent 6" w:uiPriority="61"/>
-    <w:lsdException w:name="Light Grid Accent 6" w:uiPriority="62"/>
-    <w:lsdException w:name="Medium Shading 1 Accent 6" w:uiPriority="63"/>
-    <w:lsdException w:name="Medium Shading 2 Accent 6" w:uiPriority="64"/>
-    <w:lsdException w:name="Medium List 1 Accent 6" w:uiPriority="65"/>
-    <w:lsdException w:name="Medium List 2 Accent 6" w:uiPriority="66"/>
-    <w:lsdException w:name="Medium Grid 1 Accent 6" w:uiPriority="67"/>
-    <w:lsdException w:name="Medium Grid 2 Accent 6" w:uiPriority="68"/>
-    <w:lsdException w:name="Medium Grid 3 Accent 6" w:uiPriority="69"/>
-    <w:lsdException w:name="Dark List Accent 6" w:uiPriority="70"/>
-    <w:lsdException w:name="Colorful Shading Accent 6" w:uiPriority="71"/>
-    <w:lsdException w:name="Colorful List Accent 6" w:uiPriority="72"/>
-    <w:lsdException w:name="Colorful Grid Accent 6" w:uiPriority="73"/>
-    <w:lsdException w:name="Subtle Emphasis" w:uiPriority="19" w:qFormat="1"/>
-    <w:lsdException w:name="Intense Emphasis" w:uiPriority="21" w:qFormat="1"/>
-    <w:lsdException w:name="Subtle Reference" w:uiPriority="31" w:qFormat="1"/>
-    <w:lsdException w:name="Intense Reference" w:uiPriority="32" w:qFormat="1"/>
-    <w:lsdException w:name="Book Title" w:uiPriority="33" w:qFormat="1"/>
-    <w:lsdException w:name="Bibliography" w:semiHidden="1" w:uiPriority="37" w:unhideWhenUsed="1"/>
-    <w:lsdException w:name="TOC Heading" w:semiHidden="1" w:uiPriority="39" w:unhideWhenUsed="1" w:qFormat="1"/>
-    <w:lsdException w:name="Plain Table 1" w:uiPriority="41"/>
-    <w:lsdException w:name="Plain Table 2" w:uiPriority="42"/>
-    <w:lsdException w:name="Plain Table 3" w:uiPriority="43"/>
-    <w:lsdException w:name="Plain Table 4" w:uiPriority="44"/>
-    <w:lsdException w:name="Plain Table 5" w:uiPriority="45"/>
-    <w:lsdException w:name="Grid Table Light" w:uiPriority="40"/>
-    <w:lsdException w:name="Grid Table 1 Light" w:uiPriority="46"/>
-    <w:lsdException w:name="Grid Table 2" w:uiPriority="47"/>
-    <w:lsdException w:name="Grid Table 3" w:uiPriority="48"/>
-    <w:lsdException w:name="Grid Table 4" w:uiPriority="49"/>
-    <w:lsdException w:name="Grid Table 5 Dark" w:uiPriority="50"/>
-    <w:lsdException w:name="Grid Table 6 Colorful" w:uiPriority="51"/>
-    <w:lsdException w:name="Grid Table 7 Colorful" w:uiPriority="52"/>
-    <w:lsdException w:name="Grid Table 1 Light Accent 1" w:uiPriority="46"/>
-    <w:lsdException w:name="Grid Table 2 Accent 1" w:uiPriority="47"/>
-    <w:lsdException w:name="Grid Table 3 Accent 1" w:uiPriority="48"/>
-    <w:lsdException w:name="Grid Table 4 Accent 1" w:uiPriority="49"/>
-    <w:lsdException w:name="Grid Table 5 Dark Accent 1" w:uiPriority="50"/>
-    <w:lsdException w:name="Grid Table 6 Colorful Accent 1" w:uiPriority="51"/>
-    <w:lsdException w:name="Grid Table 7 Colorful Accent 1" w:uiPriority="52"/>
-    <w:lsdException w:name="Grid Table 1 Light Accent 2" w:uiPriority="46"/>
-    <w:lsdException w:name="Grid Table 2 Accent 2" w:uiPriority="47"/>
-    <w:lsdException w:name="Grid Table 3 Accent 2" w:uiPriority="48"/>
-    <w:lsdException w:name="Grid Table 4 Accent 2" w:uiPriority="49"/>
-    <w:lsdException w:name="Grid Table 5 Dark Accent 2" w:uiPriority="50"/>
-    <w:lsdException w:name="Grid Table 6 Colorful Accent 2" w:uiPriority="51"/>
-    <w:lsdException w:name="Grid Table 7 Colorful Accent 2" w:uiPriority="52"/>
-    <w:lsdException w:name="Grid Table 1 Light Accent 3" w:uiPriority="46"/>
-    <w:lsdException w:name="Grid Table 2 Accent 3" w:uiPriority="47"/>
-    <w:lsdException w:name="Grid Table 3 Accent 3" w:uiPriority="48"/>
-    <w:lsdException w:name="Grid Table 4 Accent 3" w:uiPriority="49"/>
-    <w:lsdException w:name="Grid Table 5 Dark Accent 3" w:uiPriority="50"/>
-    <w:lsdException w:name="Grid Table 6 Colorful Accent 3" w:uiPriority="51"/>
-    <w:lsdException w:name="Grid Table 7 Colorful Accent 3" w:uiPriority="52"/>
-    <w:lsdException w:name="Grid Table 1 Light Accent 4" w:uiPriority="46"/>
-    <w:lsdException w:name="Grid Table 2 Accent 4" w:uiPriority="47"/>
-    <w:lsdException w:name="Grid Table 3 Accent 4" w:uiPriority="48"/>
-    <w:lsdException w:name="Grid Table 4 Accent 4" w:uiPriority="49"/>
-    <w:lsdException w:name="Grid Table 5 Dark Accent 4" w:uiPriority="50"/>
-    <w:lsdException w:name="Grid Table 6 Colorful Accent 4" w:uiPriority="51"/>
-    <w:lsdException w:name="Grid Table 7 Colorful Accent 4" w:uiPriority="52"/>
-    <w:lsdException w:name="Grid Table 1 Light Accent 5" w:uiPriority="46"/>
-    <w:lsdException w:name="Grid Table 2 Accent 5" w:uiPriority="47"/>
-    <w:lsdException w:name="Grid Table 3 Accent 5" w:uiPriority="48"/>
-    <w:lsdException w:name="Grid Table 4 Accent 5" w:uiPriority="49"/>
-    <w:lsdException w:name="Grid Table 5 Dark Accent 5" w:uiPriority="50"/>
-    <w:lsdException w:name="Grid Table 6 Colorful Accent 5" w:uiPriority="51"/>
-    <w:lsdException w:name="Grid Table 7 Colorful Accent 5" w:uiPriority="52"/>
-    <w:lsdException w:name="Grid Table 1 Light Accent 6" w:uiPriority="46"/>
-    <w:lsdException w:name="Grid Table 2 Accent 6" w:uiPriority="47"/>
-    <w:lsdException w:name="Grid Table 3 Accent 6" w:uiPriority="48"/>
-    <w:lsdException w:name="Grid Table 4 Accent 6" w:uiPriority="49"/>
-    <w:lsdException w:name="Grid Table 5 Dark Accent 6" w:uiPriority="50"/>
-    <w:lsdException w:name="Grid Table 6 Colorful Accent 6" w:uiPriority="51"/>
-    <w:lsdException w:name="Grid Table 7 Colorful Accent 6" w:uiPriority="52"/>
-    <w:lsdException w:name="List Table 1 Light" w:uiPriority="46"/>
-    <w:lsdException w:name="List Table 2" w:uiPriority="47"/>
-    <w:lsdException w:name="List Table 3" w:uiPriority="48"/>
-    <w:lsdException w:name="List Table 4" w:uiPriority="49"/>
-    <w:lsdException w:name="List Table 5 Dark" w:uiPriority="50"/>
-    <w:lsdException w:name="List Table 6 Colorful" w:uiPriority="51"/>
-    <w:lsdException w:name="List Table 7 Colorful" w:uiPriority="52"/>
-    <w:lsdException w:name="List Table 1 Light Accent 1" w:uiPriority="46"/>
-    <w:lsdException w:name="List Table 2 Accent 1" w:uiPriority="47"/>
-    <w:lsdException w:name="List Table 3 Accent 1" w:uiPriority="48"/>
-    <w:lsdException w:name="List Table 4 Accent 1" w:uiPriority="49"/>
-    <w:lsdException w:name="List Table 5 Dark Accent 1" w:uiPriority="50"/>
-    <w:lsdException w:name="List Table 6 Colorful Accent 1" w:uiPriority="51"/>
-    <w:lsdException w:name="List Table 7 Colorful Accent 1" w:uiPriority="52"/>
-    <w:lsdException w:name="List Table 1 Light Accent 2" w:uiPriority="46"/>
-    <w:lsdException w:name="List Table 2 Accent 2" w:uiPriority="47"/>
-    <w:lsdException w:name="List Table 3 Accent 2" w:uiPriority="48"/>
-    <w:lsdException w:name="List Table 4 Accent 2" w:uiPriority="49"/>
-    <w:lsdException w:name="List Table 5 Dark Accent 2" w:uiPriority="50"/>
-    <w:lsdException w:name="List Table 6 Colorful Accent 2" w:uiPriority="51"/>
-    <w:lsdException w:name="List Table 7 Colorful Accent 2" w:uiPriority="52"/>
-    <w:lsdException w:name="List Table 1 Light Accent 3" w:uiPriority="46"/>
-    <w:lsdException w:name="List Table 2 Accent 3" w:uiPriority="47"/>
-    <w:lsdException w:name="List Table 3 Accent 3" w:uiPriority="48"/>
-    <w:lsdException w:name="List Table 4 Accent 3" w:uiPriority="49"/>
-    <w:lsdException w:name="List Table 5 Dark Accent 3" w:uiPriority="50"/>
-    <w:lsdException w:name="List Table 6 Colorful Accent 3" w:uiPriority="51"/>
-    <w:lsdException w:name="List Table 7 Colorful Accent 3" w:uiPriority="52"/>
-    <w:lsdException w:name="List Table 1 Light Accent 4" w:uiPriority="46"/>
-    <w:lsdException w:name="List Table 2 Accent 4" w:uiPriority="47"/>
-    <w:lsdException w:name="List Table 3 Accent 4" w:uiPriority="48"/>
-    <w:lsdException w:name="List Table 4 Accent 4" w:uiPriority="49"/>
-    <w:lsdException w:name="List Table 5 Dark Accent 4" w:uiPriority="50"/>
-    <w:lsdException w:name="List Table 6 Colorful Accent 4" w:uiPriority="51"/>
-    <w:lsdException w:name="List Table 7 Colorful Accent 4" w:uiPriority="52"/>
-    <w:lsdException w:name="List Table 1 Light Accent 5" w:uiPriority="46"/>
-    <w:lsdException w:name="List Table 2 Accent 5" w:uiPriority="47"/>
-    <w:lsdException w:name="List Table 3 Accent 5" w:uiPriority="48"/>
-    <w:lsdException w:name="List Table 4 Accent 5" w:uiPriority="49"/>
-    <w:lsdException w:name="List Table 5 Dark Accent 5" w:uiPriority="50"/>
-    <w:lsdException w:name="List Table 6 Colorful Accent 5" w:uiPriority="51"/>
-    <w:lsdException w:name="List Table 7 Colorful Accent 5" w:uiPriority="52"/>
-    <w:lsdException w:name="List Table 1 Light Accent 6" w:uiPriority="46"/>
-    <w:lsdException w:name="List Table 2 Accent 6" w:uiPriority="47"/>
-    <w:lsdException w:name="List Table 3 Accent 6" w:uiPriority="48"/>
-    <w:lsdException w:name="List Table 4 Accent 6" w:uiPriority="49"/>
-    <w:lsdException w:name="List Table 5 Dark Accent 6" w:uiPriority="50"/>
-    <w:lsdException w:name="List Table 6 Colorful Accent 6" w:uiPriority="51"/>
-    <w:lsdException w:name="List Table 7 Colorful Accent 6" w:uiPriority="52"/>
-    <w:lsdException w:name="Mention" w:semiHidden="1" w:unhideWhenUsed="1"/>
-    <w:lsdException w:name="Smart Hyperlink" w:semiHidden="1" w:unhideWhenUsed="1"/>
-    <w:lsdException w:name="Hashtag" w:semiHidden="1" w:unhideWhenUsed="1"/>
-    <w:lsdException w:name="Unresolved Mention" w:semiHidden="1" w:unhideWhenUsed="1"/>
-    <w:lsdException w:name="Smart Link" w:semiHidden="1" w:unhideWhenUsed="1"/>
+  <w:latentStyles w:defLockedState="0" w:defUIPriority="99" w:defSemiHidden="1" w:defUnhideWhenUsed="1" w:defQFormat="0" w:count="267">
+    <w:lsdException w:name="Normal" w:semiHidden="0" w:uiPriority="0" w:unhideWhenUsed="0" w:qFormat="1"/>
+    <w:lsdException w:name="heading 1" w:semiHidden="0" w:uiPriority="9" w:unhideWhenUsed="0" w:qFormat="1"/>
+    <w:lsdException w:name="heading 2" w:uiPriority="9" w:qFormat="1"/>
+    <w:lsdException w:name="heading 3" w:uiPriority="9" w:qFormat="1"/>
+    <w:lsdException w:name="heading 4" w:uiPriority="9" w:qFormat="1"/>
+    <w:lsdException w:name="heading 5" w:uiPriority="9" w:qFormat="1"/>
+    <w:lsdException w:name="heading 6" w:uiPriority="9" w:qFormat="1"/>
+    <w:lsdException w:name="heading 7" w:uiPriority="9" w:qFormat="1"/>
+    <w:lsdException w:name="heading 8" w:uiPriority="9" w:qFormat="1"/>
+    <w:lsdException w:name="heading 9" w:uiPriority="9" w:qFormat="1"/>
+    <w:lsdException w:name="toc 1" w:uiPriority="39"/>
+    <w:lsdException w:name="toc 2" w:uiPriority="39"/>
+    <w:lsdException w:name="toc 3" w:uiPriority="39"/>
+    <w:lsdException w:name="toc 4" w:uiPriority="39"/>
+    <w:lsdException w:name="toc 5" w:uiPriority="39"/>
+    <w:lsdException w:name="toc 6" w:uiPriority="39"/>
+    <w:lsdException w:name="toc 7" w:uiPriority="39"/>
+    <w:lsdException w:name="toc 8" w:uiPriority="39"/>
+    <w:lsdException w:name="toc 9" w:uiPriority="39"/>
+    <w:lsdException w:name="caption" w:uiPriority="35" w:qFormat="1"/>
+    <w:lsdException w:name="footnote reference" w:unhideWhenUsed="0"/>
+    <w:lsdException w:name="Title" w:semiHidden="0" w:uiPriority="10" w:unhideWhenUsed="0" w:qFormat="1"/>
+    <w:lsdException w:name="Default Paragraph Font" w:uiPriority="1"/>
+    <w:lsdException w:name="Subtitle" w:semiHidden="0" w:uiPriority="11" w:unhideWhenUsed="0" w:qFormat="1"/>
+    <w:lsdException w:name="Strong" w:semiHidden="0" w:uiPriority="22" w:unhideWhenUsed="0" w:qFormat="1"/>
+    <w:lsdException w:name="Emphasis" w:semiHidden="0" w:uiPriority="20" w:unhideWhenUsed="0" w:qFormat="1"/>
+    <w:lsdException w:name="Table Grid" w:uiPriority="59"/>
+    <w:lsdException w:name="Placeholder Text" w:unhideWhenUsed="0"/>
+    <w:lsdException w:name="No Spacing" w:semiHidden="0" w:uiPriority="1" w:unhideWhenUsed="0" w:qFormat="1"/>
+    <w:lsdException w:name="Light Shading" w:semiHidden="0" w:uiPriority="60" w:unhideWhenUsed="0"/>
+    <w:lsdException w:name="Light List" w:semiHidden="0" w:uiPriority="61" w:unhideWhenUsed="0"/>
+    <w:lsdException w:name="Light Grid" w:semiHidden="0" w:uiPriority="62" w:unhideWhenUsed="0"/>
+    <w:lsdException w:name="Medium Shading 1" w:semiHidden="0" w:uiPriority="63" w:unhideWhenUsed="0"/>
+    <w:lsdException w:name="Medium Shading 2" w:semiHidden="0" w:uiPriority="64" w:unhideWhenUsed="0"/>
+    <w:lsdException w:name="Medium List 1" w:semiHidden="0" w:uiPriority="65" w:unhideWhenUsed="0"/>
+    <w:lsdException w:name="Medium List 2" w:semiHidden="0" w:uiPriority="66" w:unhideWhenUsed="0"/>
+    <w:lsdException w:name="Medium Grid 1" w:semiHidden="0" w:uiPriority="67" w:unhideWhenUsed="0"/>
+    <w:lsdException w:name="Medium Grid 2" w:semiHidden="0" w:uiPriority="68" w:unhideWhenUsed="0"/>
+    <w:lsdException w:name="Medium Grid 3" w:semiHidden="0" w:uiPriority="69" w:unhideWhenUsed="0"/>
+    <w:lsdException w:name="Dark List" w:semiHidden="0" w:uiPriority="70" w:unhideWhenUsed="0"/>
+    <w:lsdException w:name="Colorful Shading" w:semiHidden="0" w:uiPriority="71" w:unhideWhenUsed="0"/>
+    <w:lsdException w:name="Colorful List" w:semiHidden="0" w:uiPriority="72" w:unhideWhenUsed="0"/>
+    <w:lsdException w:name="Colorful Grid" w:semiHidden="0" w:uiPriority="73" w:unhideWhenUsed="0"/>
+    <w:lsdException w:name="Light Shading Accent 1" w:semiHidden="0" w:uiPriority="60" w:unhideWhenUsed="0"/>
+    <w:lsdException w:name="Light List Accent 1" w:semiHidden="0" w:uiPriority="61" w:unhideWhenUsed="0"/>
+    <w:lsdException w:name="Light Grid Accent 1" w:semiHidden="0" w:uiPriority="62" w:unhideWhenUsed="0"/>
+    <w:lsdException w:name="Medium Shading 1 Accent 1" w:semiHidden="0" w:uiPriority="63" w:unhideWhenUsed="0"/>
+    <w:lsdException w:name="Medium Shading 2 Accent 1" w:semiHidden="0" w:uiPriority="64" w:unhideWhenUsed="0"/>
+    <w:lsdException w:name="Medium List 1 Accent 1" w:semiHidden="0" w:uiPriority="65" w:unhideWhenUsed="0"/>
+    <w:lsdException w:name="Revision" w:unhideWhenUsed="0"/>
+    <w:lsdException w:name="List Paragraph" w:semiHidden="0" w:uiPriority="34" w:unhideWhenUsed="0" w:qFormat="1"/>
+    <w:lsdException w:name="Quote" w:semiHidden="0" w:uiPriority="29" w:unhideWhenUsed="0" w:qFormat="1"/>
+    <w:lsdException w:name="Intense Quote" w:semiHidden="0" w:uiPriority="30" w:unhideWhenUsed="0" w:qFormat="1"/>
+    <w:lsdException w:name="Medium List 2 Accent 1" w:semiHidden="0" w:uiPriority="66" w:unhideWhenUsed="0"/>
+    <w:lsdException w:name="Medium Grid 1 Accent 1" w:semiHidden="0" w:uiPriority="67" w:unhideWhenUsed="0"/>
+    <w:lsdException w:name="Medium Grid 2 Accent 1" w:semiHidden="0" w:uiPriority="68" w:unhideWhenUsed="0"/>
+    <w:lsdException w:name="Medium Grid 3 Accent 1" w:semiHidden="0" w:uiPriority="69" w:unhideWhenUsed="0"/>
+    <w:lsdException w:name="Dark List Accent 1" w:semiHidden="0" w:uiPriority="70" w:unhideWhenUsed="0"/>
+    <w:lsdException w:name="Colorful Shading Accent 1" w:semiHidden="0" w:uiPriority="71" w:unhideWhenUsed="0"/>
+    <w:lsdException w:name="Colorful List Accent 1" w:semiHidden="0" w:uiPriority="72" w:unhideWhenUsed="0"/>
+    <w:lsdException w:name="Colorful Grid Accent 1" w:semiHidden="0" w:uiPriority="73" w:unhideWhenUsed="0"/>
+    <w:lsdException w:name="Light Shading Accent 2" w:semiHidden="0" w:uiPriority="60" w:unhideWhenUsed="0"/>
+    <w:lsdException w:name="Light List Accent 2" w:semiHidden="0" w:uiPriority="61" w:unhideWhenUsed="0"/>
+    <w:lsdException w:name="Light Grid Accent 2" w:semiHidden="0" w:uiPriority="62" w:unhideWhenUsed="0"/>
+    <w:lsdException w:name="Medium Shading 1 Accent 2" w:semiHidden="0" w:uiPriority="63" w:unhideWhenUsed="0"/>
+    <w:lsdException w:name="Medium Shading 2 Accent 2" w:semiHidden="0" w:uiPriority="64" w:unhideWhenUsed="0"/>
+    <w:lsdException w:name="Medium List 1 Accent 2" w:semiHidden="0" w:uiPriority="65" w:unhideWhenUsed="0"/>
+    <w:lsdException w:name="Medium List 2 Accent 2" w:semiHidden="0" w:uiPriority="66" w:unhideWhenUsed="0"/>
+    <w:lsdException w:name="Medium Grid 1 Accent 2" w:semiHidden="0" w:uiPriority="67" w:unhideWhenUsed="0"/>
+    <w:lsdException w:name="Medium Grid 2 Accent 2" w:semiHidden="0" w:uiPriority="68" w:unhideWhenUsed="0"/>
+    <w:lsdException w:name="Medium Grid 3 Accent 2" w:semiHidden="0" w:uiPriority="69" w:unhideWhenUsed="0"/>
+    <w:lsdException w:name="Dark List Accent 2" w:semiHidden="0" w:uiPriority="70" w:unhideWhenUsed="0"/>
+    <w:lsdException w:name="Colorful Shading Accent 2" w:semiHidden="0" w:uiPriority="71" w:unhideWhenUsed="0"/>
+    <w:lsdException w:name="Colorful List Accent 2" w:semiHidden="0" w:uiPriority="72" w:unhideWhenUsed="0"/>
+    <w:lsdException w:name="Colorful Grid Accent 2" w:semiHidden="0" w:uiPriority="73" w:unhideWhenUsed="0"/>
+    <w:lsdException w:name="Light Shading Accent 3" w:semiHidden="0" w:uiPriority="60" w:unhideWhenUsed="0"/>
+    <w:lsdException w:name="Light List Accent 3" w:semiHidden="0" w:uiPriority="61" w:unhideWhenUsed="0"/>
+    <w:lsdException w:name="Light Grid Accent 3" w:semiHidden="0" w:uiPriority="62" w:unhideWhenUsed="0"/>
+    <w:lsdException w:name="Medium Shading 1 Accent 3" w:semiHidden="0" w:uiPriority="63" w:unhideWhenUsed="0"/>
+    <w:lsdException w:name="Medium Shading 2 Accent 3" w:semiHidden="0" w:uiPriority="64" w:unhideWhenUsed="0"/>
+    <w:lsdException w:name="Medium List 1 Accent 3" w:semiHidden="0" w:uiPriority="65" w:unhideWhenUsed="0"/>
+    <w:lsdException w:name="Medium List 2 Accent 3" w:semiHidden="0" w:uiPriority="66" w:unhideWhenUsed="0"/>
+    <w:lsdException w:name="Medium Grid 1 Accent 3" w:semiHidden="0" w:uiPriority="67" w:unhideWhenUsed="0"/>
+    <w:lsdException w:name="Medium Grid 2 Accent 3" w:semiHidden="0" w:uiPriority="68" w:unhideWhenUsed="0"/>
+    <w:lsdException w:name="Medium Grid 3 Accent 3" w:semiHidden="0" w:uiPriority="69" w:unhideWhenUsed="0"/>
+    <w:lsdException w:name="Dark List Accent 3" w:semiHidden="0" w:uiPriority="70" w:unhideWhenUsed="0"/>
+    <w:lsdException w:name="Colorful Shading Accent 3" w:semiHidden="0" w:uiPriority="71" w:unhideWhenUsed="0"/>
+    <w:lsdException w:name="Colorful List Accent 3" w:semiHidden="0" w:uiPriority="72" w:unhideWhenUsed="0"/>
+    <w:lsdException w:name="Colorful Grid Accent 3" w:semiHidden="0" w:uiPriority="73" w:unhideWhenUsed="0"/>
+    <w:lsdException w:name="Light Shading Accent 4" w:semiHidden="0" w:uiPriority="60" w:unhideWhenUsed="0"/>
+    <w:lsdException w:name="Light List Accent 4" w:semiHidden="0" w:uiPriority="61" w:unhideWhenUsed="0"/>
+    <w:lsdException w:name="Light Grid Accent 4" w:semiHidden="0" w:uiPriority="62" w:unhideWhenUsed="0"/>
+    <w:lsdException w:name="Medium Shading 1 Accent 4" w:semiHidden="0" w:uiPriority="63" w:unhideWhenUsed="0"/>
+    <w:lsdException w:name="Medium Shading 2 Accent 4" w:semiHidden="0" w:uiPriority="64" w:unhideWhenUsed="0"/>
+    <w:lsdException w:name="Medium List 1 Accent 4" w:semiHidden="0" w:uiPriority="65" w:unhideWhenUsed="0"/>
+    <w:lsdException w:name="Medium List 2 Accent 4" w:semiHidden="0" w:uiPriority="66" w:unhideWhenUsed="0"/>
+    <w:lsdException w:name="Medium Grid 1 Accent 4" w:semiHidden="0" w:uiPriority="67" w:unhideWhenUsed="0"/>
+    <w:lsdException w:name="Medium Grid 2 Accent 4" w:semiHidden="0" w:uiPriority="68" w:unhideWhenUsed="0"/>
+    <w:lsdException w:name="Medium Grid 3 Accent 4" w:semiHidden="0" w:uiPriority="69" w:unhideWhenUsed="0"/>
+    <w:lsdException w:name="Dark List Accent 4" w:semiHidden="0" w:uiPriority="70" w:unhideWhenUsed="0"/>
+    <w:lsdException w:name="Colorful Shading Accent 4" w:semiHidden="0" w:uiPriority="71" w:unhideWhenUsed="0"/>
+    <w:lsdException w:name="Colorful List Accent 4" w:semiHidden="0" w:uiPriority="72" w:unhideWhenUsed="0"/>
+    <w:lsdException w:name="Colorful Grid Accent 4" w:semiHidden="0" w:uiPriority="73" w:unhideWhenUsed="0"/>
+    <w:lsdException w:name="Light Shading Accent 5" w:semiHidden="0" w:uiPriority="60" w:unhideWhenUsed="0"/>
+    <w:lsdException w:name="Light List Accent 5" w:semiHidden="0" w:uiPriority="61" w:unhideWhenUsed="0"/>
+    <w:lsdException w:name="Light Grid Accent 5" w:semiHidden="0" w:uiPriority="62" w:unhideWhenUsed="0"/>
+    <w:lsdException w:name="Medium Shading 1 Accent 5" w:semiHidden="0" w:uiPriority="63" w:unhideWhenUsed="0"/>
+    <w:lsdException w:name="Medium Shading 2 Accent 5" w:semiHidden="0" w:uiPriority="64" w:unhideWhenUsed="0"/>
+    <w:lsdException w:name="Medium List 1 Accent 5" w:semiHidden="0" w:uiPriority="65" w:unhideWhenUsed="0"/>
+    <w:lsdException w:name="Medium List 2 Accent 5" w:semiHidden="0" w:uiPriority="66" w:unhideWhenUsed="0"/>
+    <w:lsdException w:name="Medium Grid 1 Accent 5" w:semiHidden="0" w:uiPriority="67" w:unhideWhenUsed="0"/>
+    <w:lsdException w:name="Medium Grid 2 Accent 5" w:semiHidden="0" w:uiPriority="68" w:unhideWhenUsed="0"/>
+    <w:lsdException w:name="Medium Grid 3 Accent 5" w:semiHidden="0" w:uiPriority="69" w:unhideWhenUsed="0"/>
+    <w:lsdException w:name="Dark List Accent 5" w:semiHidden="0" w:uiPriority="70" w:unhideWhenUsed="0"/>
+    <w:lsdException w:name="Colorful Shading Accent 5" w:semiHidden="0" w:uiPriority="71" w:unhideWhenUsed="0"/>
+    <w:lsdException w:name="Colorful List Accent 5" w:semiHidden="0" w:uiPriority="72" w:unhideWhenUsed="0"/>
+    <w:lsdException w:name="Colorful Grid Accent 5" w:semiHidden="0" w:uiPriority="73" w:unhideWhenUsed="0"/>
+    <w:lsdException w:name="Light Shading Accent 6" w:semiHidden="0" w:uiPriority="60" w:unhideWhenUsed="0"/>
+    <w:lsdException w:name="Light List Accent 6" w:semiHidden="0" w:uiPriority="61" w:unhideWhenUsed="0"/>
+    <w:lsdException w:name="Light Grid Accent 6" w:semiHidden="0" w:uiPriority="62" w:unhideWhenUsed="0"/>
+    <w:lsdException w:name="Medium Shading 1 Accent 6" w:semiHidden="0" w:uiPriority="63" w:unhideWhenUsed="0"/>
+    <w:lsdException w:name="Medium Shading 2 Accent 6" w:semiHidden="0" w:uiPriority="64" w:unhideWhenUsed="0"/>
+    <w:lsdException w:name="Medium List 1 Accent 6" w:semiHidden="0" w:uiPriority="65" w:unhideWhenUsed="0"/>
+    <w:lsdException w:name="Medium List 2 Accent 6" w:semiHidden="0" w:uiPriority="66" w:unhideWhenUsed="0"/>
+    <w:lsdException w:name="Medium Grid 1 Accent 6" w:semiHidden="0" w:uiPriority="67" w:unhideWhenUsed="0"/>
+    <w:lsdException w:name="Medium Grid 2 Accent 6" w:semiHidden="0" w:uiPriority="68" w:unhideWhenUsed="0"/>
+    <w:lsdException w:name="Medium Grid 3 Accent 6" w:semiHidden="0" w:uiPriority="69" w:unhideWhenUsed="0"/>
+    <w:lsdException w:name="Dark List Accent 6" w:semiHidden="0" w:uiPriority="70" w:unhideWhenUsed="0"/>
+    <w:lsdException w:name="Colorful Shading Accent 6" w:semiHidden="0" w:uiPriority="71" w:unhideWhenUsed="0"/>
+    <w:lsdException w:name="Colorful List Accent 6" w:semiHidden="0" w:uiPriority="72" w:unhideWhenUsed="0"/>
+    <w:lsdException w:name="Colorful Grid Accent 6" w:semiHidden="0" w:uiPriority="73" w:unhideWhenUsed="0"/>
+    <w:lsdException w:name="Subtle Emphasis" w:semiHidden="0" w:uiPriority="19" w:unhideWhenUsed="0" w:qFormat="1"/>
+    <w:lsdException w:name="Intense Emphasis" w:semiHidden="0" w:uiPriority="21" w:unhideWhenUsed="0" w:qFormat="1"/>
+    <w:lsdException w:name="Subtle Reference" w:semiHidden="0" w:uiPriority="31" w:unhideWhenUsed="0" w:qFormat="1"/>
+    <w:lsdException w:name="Intense Reference" w:semiHidden="0" w:uiPriority="32" w:unhideWhenUsed="0" w:qFormat="1"/>
+    <w:lsdException w:name="Book Title" w:semiHidden="0" w:uiPriority="33" w:unhideWhenUsed="0" w:qFormat="1"/>
+    <w:lsdException w:name="Bibliography" w:uiPriority="37"/>
+    <w:lsdException w:name="TOC Heading" w:uiPriority="39" w:qFormat="1"/>
+  </w:latentStyles>
+  <w:style w:type="paragraph" w:default="1" w:styleId="Normal">
+    <w:name w:val="Normal"/>
+    <w:qFormat/>
+    <w:pPr>
+      <w:widowControl w:val="0"/>
+      <w:autoSpaceDE w:val="0"/>
+      <w:autoSpaceDN w:val="0"/>
+      <w:adjustRightInd w:val="0"/>
+      <w:spacing w:after="0" w:line="240" w:lineRule="auto"/>
+    </w:pPr>
+    <w:rPr>
+      <w:rFonts w:ascii="Times New Roman" w:hAnsi="Times New Roman" w:cs="Times New Roman"/>
+      <w:sz w:val="24"/>
+      <w:szCs w:val="24"/>
+    </w:rPr>
+  </w:style>
+  <w:style w:type="character" w:default="1" w:styleId="DefaultParagraphFont">
+    <w:name w:val="Default Paragraph Font"/>
+    <w:uiPriority w:val="1"/>
+    <w:semiHidden/>
+    <w:unhideWhenUsed/>
+  </w:style>
+  <w:style w:type="table" w:default="1" w:styleId="TableNormal">
+    <w:name w:val="Normal Table"/>
+    <w:uiPriority w:val="99"/>
+    <w:semiHidden/>
+    <w:unhideWhenUsed/>
+    <w:tblPr>
+      <w:tblInd w:w="0" w:type="dxa"/>
+      <w:tblCellMar>
+        <w:top w:w="0" w:type="dxa"/>
+        <w:left w:w="108" w:type="dxa"/>
+        <w:bottom w:w="0" w:type="dxa"/>
+        <w:right w:w="108" w:type="dxa"/>
+      </w:tblCellMar>
+    </w:tblPr>
+  </w:style>
+  <w:style w:type="numbering" w:default="1" w:styleId="NoList">
+    <w:name w:val="No List"/>
+    <w:uiPriority w:val="99"/>
+    <w:semiHidden/>
+    <w:unhideWhenUsed/>
+  </w:style>
+  <w:style w:type="character" w:styleId="FootnoteReference">
+    <w:name w:val="footnote reference"/>
+    <w:uiPriority w:val="99"/>
+  </w:style>
+  <w:style w:type="paragraph" w:styleId="BalloonText">
+    <w:name w:val="Balloon Text"/>
+    <w:basedOn w:val="Normal"/>
+    <w:link w:val="BalloonTextChar"/>
+    <w:uiPriority w:val="99"/>
+    <w:semiHidden/>
+    <w:unhideWhenUsed/>
+    <w:rsid w:val="00670B9B"/>
+    <w:rPr>
+      <w:rFonts w:ascii="Tahoma" w:hAnsi="Tahoma" w:cs="Tahoma"/>
+      <w:sz w:val="16"/>
+      <w:szCs w:val="16"/>
+    </w:rPr>
+  </w:style>
+  <w:style w:type="character" w:customStyle="1" w:styleId="BalloonTextChar">
+    <w:name w:val="Balloon Text Char"/>
+    <w:basedOn w:val="DefaultParagraphFont"/>
+    <w:link w:val="BalloonText"/>
+    <w:uiPriority w:val="99"/>
+    <w:semiHidden/>
+    <w:rsid w:val="00670B9B"/>
+    <w:rPr>
+      <w:rFonts w:ascii="Tahoma" w:hAnsi="Tahoma" w:cs="Tahoma"/>
+      <w:sz w:val="16"/>
+      <w:szCs w:val="16"/>
+    </w:rPr>
+  </w:style>
+  <w:style w:type="paragraph" w:styleId="Header">
+    <w:name w:val="header"/>
+    <w:basedOn w:val="Normal"/>
+    <w:link w:val="HeaderChar"/>
+    <w:uiPriority w:val="99"/>
+    <w:unhideWhenUsed/>
+    <w:rsid w:val="008F0DC3"/>
+    <w:pPr>
+      <w:tabs>
+        <w:tab w:val="center" w:pos="4680"/>
+        <w:tab w:val="right" w:pos="9360"/>
+      </w:tabs>
+    </w:pPr>
+  </w:style>
+  <w:style w:type="character" w:customStyle="1" w:styleId="HeaderChar">
+    <w:name w:val="Header Char"/>
+    <w:basedOn w:val="DefaultParagraphFont"/>
+    <w:link w:val="Header"/>
+    <w:uiPriority w:val="99"/>
+    <w:rsid w:val="008F0DC3"/>
+    <w:rPr>
+      <w:rFonts w:ascii="Times New Roman" w:hAnsi="Times New Roman" w:cs="Times New Roman"/>
+      <w:sz w:val="24"/>
+      <w:szCs w:val="24"/>
+    </w:rPr>
+  </w:style>
+  <w:style w:type="paragraph" w:styleId="Footer">
+    <w:name w:val="footer"/>
+    <w:basedOn w:val="Normal"/>
+    <w:link w:val="FooterChar"/>
+    <w:uiPriority w:val="99"/>
+    <w:unhideWhenUsed/>
+    <w:rsid w:val="008F0DC3"/>
+    <w:pPr>
+      <w:tabs>
+        <w:tab w:val="center" w:pos="4680"/>
+        <w:tab w:val="right" w:pos="9360"/>
+      </w:tabs>
+    </w:pPr>
+  </w:style>
+  <w:style w:type="character" w:customStyle="1" w:styleId="FooterChar">
+    <w:name w:val="Footer Char"/>
+    <w:basedOn w:val="DefaultParagraphFont"/>
+    <w:link w:val="Footer"/>
+    <w:uiPriority w:val="99"/>
+    <w:rsid w:val="008F0DC3"/>
+    <w:rPr>
+      <w:rFonts w:ascii="Times New Roman" w:hAnsi="Times New Roman" w:cs="Times New Roman"/>
+      <w:sz w:val="24"/>
+      <w:szCs w:val="24"/>
+    </w:rPr>
+  </w:style>
+  <w:style w:type="table" w:styleId="TableGrid">
+    <w:name w:val="Table Grid"/>
+    <w:basedOn w:val="TableNormal"/>
+    <w:uiPriority w:val="59"/>
+    <w:unhideWhenUsed/>
+    <w:rsid w:val="0094737C"/>
+    <w:pPr>
+      <w:spacing w:after="0" w:line="240" w:lineRule="auto"/>
+    </w:pPr>
+    <w:tblPr>
+      <w:tblBorders>
+        <w:top w:val="single" w:sz="4" w:space="0" w:color="auto"/>
+        <w:left w:val="single" w:sz="4" w:space="0" w:color="auto"/>
+        <w:bottom w:val="single" w:sz="4" w:space="0" w:color="auto"/>
+        <w:right w:val="single" w:sz="4" w:space="0" w:color="auto"/>
+        <w:insideH w:val="single" w:sz="4" w:space="0" w:color="auto"/>
+        <w:insideV w:val="single" w:sz="4" w:space="0" w:color="auto"/>
+      </w:tblBorders>
+    </w:tblPr>
+  </w:style>
+  <w:style w:type="paragraph" w:styleId="ListParagraph">
+    <w:name w:val="List Paragraph"/>
+    <w:basedOn w:val="Normal"/>
+    <w:uiPriority w:val="34"/>
+    <w:qFormat/>
+    <w:rsid w:val="007F713C"/>
+    <w:pPr>
+      <w:ind w:left="720"/>
+      <w:contextualSpacing/>
+    </w:pPr>
+  </w:style>
+</w:styles>
+</file>
+
+<file path=word/stylesWithEffects.xml><?xml version="1.0" encoding="utf-8"?>
+<w:styles xmlns:wpc="http://schemas.microsoft.com/office/word/2010/wordprocessingCanvas" xmlns:mc="http://schemas.openxmlformats.org/markup-compatibility/2006" xmlns:o="urn:schemas-microsoft-com:office:office" xmlns:r="http://schemas.openxmlformats.org/officeDocument/2006/relationships" xmlns:m="http://schemas.openxmlformats.org/officeDocument/2006/math" xmlns:v="urn:schemas-microsoft-com:vml" xmlns:wp14="http://schemas.microsoft.com/office/word/2010/wordprocessingDrawing" xmlns:wp="http://schemas.openxmlformats.org/drawingml/2006/wordprocessingDrawing" xmlns:w10="urn:schemas-microsoft-com:office:word" xmlns:w="http://schemas.openxmlformats.org/wordprocessingml/2006/main" xmlns:w14="http://schemas.microsoft.com/office/word/2010/wordml" xmlns:wpg="http://schemas.microsoft.com/office/word/2010/wordprocessingGroup" xmlns:wpi="http://schemas.microsoft.com/office/word/2010/wordprocessingInk" xmlns:wne="http://schemas.microsoft.com/office/word/2006/wordml" xmlns:wps="http://schemas.microsoft.com/office/word/2010/wordprocessingShape" mc:Ignorable="w14 wp14">
+  <w:docDefaults>
+    <w:rPrDefault>
+      <w:rPr>
+        <w:rFonts w:asciiTheme="minorHAnsi" w:eastAsiaTheme="minorEastAsia" w:hAnsiTheme="minorHAnsi" w:cstheme="minorBidi"/>
+        <w:sz w:val="22"/>
+        <w:szCs w:val="22"/>
+        <w:lang w:val="en-US" w:eastAsia="en-US" w:bidi="ar-SA"/>
+      </w:rPr>
+    </w:rPrDefault>
+    <w:pPrDefault>
+      <w:pPr>
+        <w:spacing w:after="200" w:line="276" w:lineRule="auto"/>
+      </w:pPr>
+    </w:pPrDefault>
+  </w:docDefaults>
+  <w:latentStyles w:defLockedState="0" w:defUIPriority="99" w:defSemiHidden="1" w:defUnhideWhenUsed="1" w:defQFormat="0" w:count="267">
+    <w:lsdException w:name="Normal" w:semiHidden="0" w:uiPriority="0" w:unhideWhenUsed="0" w:qFormat="1"/>
+    <w:lsdException w:name="heading 1" w:semiHidden="0" w:uiPriority="9" w:unhideWhenUsed="0" w:qFormat="1"/>
+    <w:lsdException w:name="heading 2" w:uiPriority="9" w:qFormat="1"/>
+    <w:lsdException w:name="heading 3" w:uiPriority="9" w:qFormat="1"/>
+    <w:lsdException w:name="heading 4" w:uiPriority="9" w:qFormat="1"/>
+    <w:lsdException w:name="heading 5" w:uiPriority="9" w:qFormat="1"/>
+    <w:lsdException w:name="heading 6" w:uiPriority="9" w:qFormat="1"/>
+    <w:lsdException w:name="heading 7" w:uiPriority="9" w:qFormat="1"/>
+    <w:lsdException w:name="heading 8" w:uiPriority="9" w:qFormat="1"/>
+    <w:lsdException w:name="heading 9" w:uiPriority="9" w:qFormat="1"/>
+    <w:lsdException w:name="toc 1" w:uiPriority="39"/>
+    <w:lsdException w:name="toc 2" w:uiPriority="39"/>
+    <w:lsdException w:name="toc 3" w:uiPriority="39"/>
+    <w:lsdException w:name="toc 4" w:uiPriority="39"/>
+    <w:lsdException w:name="toc 5" w:uiPriority="39"/>
+    <w:lsdException w:name="toc 6" w:uiPriority="39"/>
+    <w:lsdException w:name="toc 7" w:uiPriority="39"/>
+    <w:lsdException w:name="toc 8" w:uiPriority="39"/>
+    <w:lsdException w:name="toc 9" w:uiPriority="39"/>
+    <w:lsdException w:name="caption" w:uiPriority="35" w:qFormat="1"/>
+    <w:lsdException w:name="footnote reference" w:unhideWhenUsed="0"/>
+    <w:lsdException w:name="Title" w:semiHidden="0" w:uiPriority="10" w:unhideWhenUsed="0" w:qFormat="1"/>
+    <w:lsdException w:name="Default Paragraph Font" w:uiPriority="1"/>
+    <w:lsdException w:name="Subtitle" w:semiHidden="0" w:uiPriority="11" w:unhideWhenUsed="0" w:qFormat="1"/>
+    <w:lsdException w:name="Strong" w:semiHidden="0" w:uiPriority="22" w:unhideWhenUsed="0" w:qFormat="1"/>
+    <w:lsdException w:name="Emphasis" w:semiHidden="0" w:uiPriority="20" w:unhideWhenUsed="0" w:qFormat="1"/>
+    <w:lsdException w:name="Table Grid" w:uiPriority="59"/>
+    <w:lsdException w:name="Placeholder Text" w:unhideWhenUsed="0"/>
+    <w:lsdException w:name="No Spacing" w:semiHidden="0" w:uiPriority="1" w:unhideWhenUsed="0" w:qFormat="1"/>
+    <w:lsdException w:name="Light Shading" w:semiHidden="0" w:uiPriority="60" w:unhideWhenUsed="0"/>
+    <w:lsdException w:name="Light List" w:semiHidden="0" w:uiPriority="61" w:unhideWhenUsed="0"/>
+    <w:lsdException w:name="Light Grid" w:semiHidden="0" w:uiPriority="62" w:unhideWhenUsed="0"/>
+    <w:lsdException w:name="Medium Shading 1" w:semiHidden="0" w:uiPriority="63" w:unhideWhenUsed="0"/>
+    <w:lsdException w:name="Medium Shading 2" w:semiHidden="0" w:uiPriority="64" w:unhideWhenUsed="0"/>
+    <w:lsdException w:name="Medium List 1" w:semiHidden="0" w:uiPriority="65" w:unhideWhenUsed="0"/>
+    <w:lsdException w:name="Medium List 2" w:semiHidden="0" w:uiPriority="66" w:unhideWhenUsed="0"/>
+    <w:lsdException w:name="Medium Grid 1" w:semiHidden="0" w:uiPriority="67" w:unhideWhenUsed="0"/>
+    <w:lsdException w:name="Medium Grid 2" w:semiHidden="0" w:uiPriority="68" w:unhideWhenUsed="0"/>
+    <w:lsdException w:name="Medium Grid 3" w:semiHidden="0" w:uiPriority="69" w:unhideWhenUsed="0"/>
+    <w:lsdException w:name="Dark List" w:semiHidden="0" w:uiPriority="70" w:unhideWhenUsed="0"/>
+    <w:lsdException w:name="Colorful Shading" w:semiHidden="0" w:uiPriority="71" w:unhideWhenUsed="0"/>
+    <w:lsdException w:name="Colorful List" w:semiHidden="0" w:uiPriority="72" w:unhideWhenUsed="0"/>
+    <w:lsdException w:name="Colorful Grid" w:semiHidden="0" w:uiPriority="73" w:unhideWhenUsed="0"/>
+    <w:lsdException w:name="Light Shading Accent 1" w:semiHidden="0" w:uiPriority="60" w:unhideWhenUsed="0"/>
+    <w:lsdException w:name="Light List Accent 1" w:semiHidden="0" w:uiPriority="61" w:unhideWhenUsed="0"/>
+    <w:lsdException w:name="Light Grid Accent 1" w:semiHidden="0" w:uiPriority="62" w:unhideWhenUsed="0"/>
+    <w:lsdException w:name="Medium Shading 1 Accent 1" w:semiHidden="0" w:uiPriority="63" w:unhideWhenUsed="0"/>
+    <w:lsdException w:name="Medium Shading 2 Accent 1" w:semiHidden="0" w:uiPriority="64" w:unhideWhenUsed="0"/>
+    <w:lsdException w:name="Medium List 1 Accent 1" w:semiHidden="0" w:uiPriority="65" w:unhideWhenUsed="0"/>
+    <w:lsdException w:name="Revision" w:unhideWhenUsed="0"/>
+    <w:lsdException w:name="List Paragraph" w:semiHidden="0" w:uiPriority="34" w:unhideWhenUsed="0" w:qFormat="1"/>
+    <w:lsdException w:name="Quote" w:semiHidden="0" w:uiPriority="29" w:unhideWhenUsed="0" w:qFormat="1"/>
+    <w:lsdException w:name="Intense Quote" w:semiHidden="0" w:uiPriority="30" w:unhideWhenUsed="0" w:qFormat="1"/>
+    <w:lsdException w:name="Medium List 2 Accent 1" w:semiHidden="0" w:uiPriority="66" w:unhideWhenUsed="0"/>
+    <w:lsdException w:name="Medium Grid 1 Accent 1" w:semiHidden="0" w:uiPriority="67" w:unhideWhenUsed="0"/>
+    <w:lsdException w:name="Medium Grid 2 Accent 1" w:semiHidden="0" w:uiPriority="68" w:unhideWhenUsed="0"/>
+    <w:lsdException w:name="Medium Grid 3 Accent 1" w:semiHidden="0" w:uiPriority="69" w:unhideWhenUsed="0"/>
+    <w:lsdException w:name="Dark List Accent 1" w:semiHidden="0" w:uiPriority="70" w:unhideWhenUsed="0"/>
+    <w:lsdException w:name="Colorful Shading Accent 1" w:semiHidden="0" w:uiPriority="71" w:unhideWhenUsed="0"/>
+    <w:lsdException w:name="Colorful List Accent 1" w:semiHidden="0" w:uiPriority="72" w:unhideWhenUsed="0"/>
+    <w:lsdException w:name="Colorful Grid Accent 1" w:semiHidden="0" w:uiPriority="73" w:unhideWhenUsed="0"/>
+    <w:lsdException w:name="Light Shading Accent 2" w:semiHidden="0" w:uiPriority="60" w:unhideWhenUsed="0"/>
+    <w:lsdException w:name="Light List Accent 2" w:semiHidden="0" w:uiPriority="61" w:unhideWhenUsed="0"/>
+    <w:lsdException w:name="Light Grid Accent 2" w:semiHidden="0" w:uiPriority="62" w:unhideWhenUsed="0"/>
+    <w:lsdException w:name="Medium Shading 1 Accent 2" w:semiHidden="0" w:uiPriority="63" w:unhideWhenUsed="0"/>
+    <w:lsdException w:name="Medium Shading 2 Accent 2" w:semiHidden="0" w:uiPriority="64" w:unhideWhenUsed="0"/>
+    <w:lsdException w:name="Medium List 1 Accent 2" w:semiHidden="0" w:uiPriority="65" w:unhideWhenUsed="0"/>
+    <w:lsdException w:name="Medium List 2 Accent 2" w:semiHidden="0" w:uiPriority="66" w:unhideWhenUsed="0"/>
+    <w:lsdException w:name="Medium Grid 1 Accent 2" w:semiHidden="0" w:uiPriority="67" w:unhideWhenUsed="0"/>
+    <w:lsdException w:name="Medium Grid 2 Accent 2" w:semiHidden="0" w:uiPriority="68" w:unhideWhenUsed="0"/>
+    <w:lsdException w:name="Medium Grid 3 Accent 2" w:semiHidden="0" w:uiPriority="69" w:unhideWhenUsed="0"/>
+    <w:lsdException w:name="Dark List Accent 2" w:semiHidden="0" w:uiPriority="70" w:unhideWhenUsed="0"/>
+    <w:lsdException w:name="Colorful Shading Accent 2" w:semiHidden="0" w:uiPriority="71" w:unhideWhenUsed="0"/>
+    <w:lsdException w:name="Colorful List Accent 2" w:semiHidden="0" w:uiPriority="72" w:unhideWhenUsed="0"/>
+    <w:lsdException w:name="Colorful Grid Accent 2" w:semiHidden="0" w:uiPriority="73" w:unhideWhenUsed="0"/>
+    <w:lsdException w:name="Light Shading Accent 3" w:semiHidden="0" w:uiPriority="60" w:unhideWhenUsed="0"/>
+    <w:lsdException w:name="Light List Accent 3" w:semiHidden="0" w:uiPriority="61" w:unhideWhenUsed="0"/>
+    <w:lsdException w:name="Light Grid Accent 3" w:semiHidden="0" w:uiPriority="62" w:unhideWhenUsed="0"/>
+    <w:lsdException w:name="Medium Shading 1 Accent 3" w:semiHidden="0" w:uiPriority="63" w:unhideWhenUsed="0"/>
+    <w:lsdException w:name="Medium Shading 2 Accent 3" w:semiHidden="0" w:uiPriority="64" w:unhideWhenUsed="0"/>
+    <w:lsdException w:name="Medium List 1 Accent 3" w:semiHidden="0" w:uiPriority="65" w:unhideWhenUsed="0"/>
+    <w:lsdException w:name="Medium List 2 Accent 3" w:semiHidden="0" w:uiPriority="66" w:unhideWhenUsed="0"/>
+    <w:lsdException w:name="Medium Grid 1 Accent 3" w:semiHidden="0" w:uiPriority="67" w:unhideWhenUsed="0"/>
+    <w:lsdException w:name="Medium Grid 2 Accent 3" w:semiHidden="0" w:uiPriority="68" w:unhideWhenUsed="0"/>
+    <w:lsdException w:name="Medium Grid 3 Accent 3" w:semiHidden="0" w:uiPriority="69" w:unhideWhenUsed="0"/>
+    <w:lsdException w:name="Dark List Accent 3" w:semiHidden="0" w:uiPriority="70" w:unhideWhenUsed="0"/>
+    <w:lsdException w:name="Colorful Shading Accent 3" w:semiHidden="0" w:uiPriority="71" w:unhideWhenUsed="0"/>
+    <w:lsdException w:name="Colorful List Accent 3" w:semiHidden="0" w:uiPriority="72" w:unhideWhenUsed="0"/>
+    <w:lsdException w:name="Colorful Grid Accent 3" w:semiHidden="0" w:uiPriority="73" w:unhideWhenUsed="0"/>
+    <w:lsdException w:name="Light Shading Accent 4" w:semiHidden="0" w:uiPriority="60" w:unhideWhenUsed="0"/>
+    <w:lsdException w:name="Light List Accent 4" w:semiHidden="0" w:uiPriority="61" w:unhideWhenUsed="0"/>
+    <w:lsdException w:name="Light Grid Accent 4" w:semiHidden="0" w:uiPriority="62" w:unhideWhenUsed="0"/>
+    <w:lsdException w:name="Medium Shading 1 Accent 4" w:semiHidden="0" w:uiPriority="63" w:unhideWhenUsed="0"/>
+    <w:lsdException w:name="Medium Shading 2 Accent 4" w:semiHidden="0" w:uiPriority="64" w:unhideWhenUsed="0"/>
+    <w:lsdException w:name="Medium List 1 Accent 4" w:semiHidden="0" w:uiPriority="65" w:unhideWhenUsed="0"/>
+    <w:lsdException w:name="Medium List 2 Accent 4" w:semiHidden="0" w:uiPriority="66" w:unhideWhenUsed="0"/>
+    <w:lsdException w:name="Medium Grid 1 Accent 4" w:semiHidden="0" w:uiPriority="67" w:unhideWhenUsed="0"/>
+    <w:lsdException w:name="Medium Grid 2 Accent 4" w:semiHidden="0" w:uiPriority="68" w:unhideWhenUsed="0"/>
+    <w:lsdException w:name="Medium Grid 3 Accent 4" w:semiHidden="0" w:uiPriority="69" w:unhideWhenUsed="0"/>
+    <w:lsdException w:name="Dark List Accent 4" w:semiHidden="0" w:uiPriority="70" w:unhideWhenUsed="0"/>
+    <w:lsdException w:name="Colorful Shading Accent 4" w:semiHidden="0" w:uiPriority="71" w:unhideWhenUsed="0"/>
+    <w:lsdException w:name="Colorful List Accent 4" w:semiHidden="0" w:uiPriority="72" w:unhideWhenUsed="0"/>
+    <w:lsdException w:name="Colorful Grid Accent 4" w:semiHidden="0" w:uiPriority="73" w:unhideWhenUsed="0"/>
+    <w:lsdException w:name="Light Shading Accent 5" w:semiHidden="0" w:uiPriority="60" w:unhideWhenUsed="0"/>
+    <w:lsdException w:name="Light List Accent 5" w:semiHidden="0" w:uiPriority="61" w:unhideWhenUsed="0"/>
+    <w:lsdException w:name="Light Grid Accent 5" w:semiHidden="0" w:uiPriority="62" w:unhideWhenUsed="0"/>
+    <w:lsdException w:name="Medium Shading 1 Accent 5" w:semiHidden="0" w:uiPriority="63" w:unhideWhenUsed="0"/>
+    <w:lsdException w:name="Medium Shading 2 Accent 5" w:semiHidden="0" w:uiPriority="64" w:unhideWhenUsed="0"/>
+    <w:lsdException w:name="Medium List 1 Accent 5" w:semiHidden="0" w:uiPriority="65" w:unhideWhenUsed="0"/>
+    <w:lsdException w:name="Medium List 2 Accent 5" w:semiHidden="0" w:uiPriority="66" w:unhideWhenUsed="0"/>
+    <w:lsdException w:name="Medium Grid 1 Accent 5" w:semiHidden="0" w:uiPriority="67" w:unhideWhenUsed="0"/>
+    <w:lsdException w:name="Medium Grid 2 Accent 5" w:semiHidden="0" w:uiPriority="68" w:unhideWhenUsed="0"/>
+    <w:lsdException w:name="Medium Grid 3 Accent 5" w:semiHidden="0" w:uiPriority="69" w:unhideWhenUsed="0"/>
+    <w:lsdException w:name="Dark List Accent 5" w:semiHidden="0" w:uiPriority="70" w:unhideWhenUsed="0"/>
+    <w:lsdException w:name="Colorful Shading Accent 5" w:semiHidden="0" w:uiPriority="71" w:unhideWhenUsed="0"/>
+    <w:lsdException w:name="Colorful List Accent 5" w:semiHidden="0" w:uiPriority="72" w:unhideWhenUsed="0"/>
+    <w:lsdException w:name="Colorful Grid Accent 5" w:semiHidden="0" w:uiPriority="73" w:unhideWhenUsed="0"/>
+    <w:lsdException w:name="Light Shading Accent 6" w:semiHidden="0" w:uiPriority="60" w:unhideWhenUsed="0"/>
+    <w:lsdException w:name="Light List Accent 6" w:semiHidden="0" w:uiPriority="61" w:unhideWhenUsed="0"/>
+    <w:lsdException w:name="Light Grid Accent 6" w:semiHidden="0" w:uiPriority="62" w:unhideWhenUsed="0"/>
+    <w:lsdException w:name="Medium Shading 1 Accent 6" w:semiHidden="0" w:uiPriority="63" w:unhideWhenUsed="0"/>
+    <w:lsdException w:name="Medium Shading 2 Accent 6" w:semiHidden="0" w:uiPriority="64" w:unhideWhenUsed="0"/>
+    <w:lsdException w:name="Medium List 1 Accent 6" w:semiHidden="0" w:uiPriority="65" w:unhideWhenUsed="0"/>
+    <w:lsdException w:name="Medium List 2 Accent 6" w:semiHidden="0" w:uiPriority="66" w:unhideWhenUsed="0"/>
+    <w:lsdException w:name="Medium Grid 1 Accent 6" w:semiHidden="0" w:uiPriority="67" w:unhideWhenUsed="0"/>
+    <w:lsdException w:name="Medium Grid 2 Accent 6" w:semiHidden="0" w:uiPriority="68" w:unhideWhenUsed="0"/>
+    <w:lsdException w:name="Medium Grid 3 Accent 6" w:semiHidden="0" w:uiPriority="69" w:unhideWhenUsed="0"/>
+    <w:lsdException w:name="Dark List Accent 6" w:semiHidden="0" w:uiPriority="70" w:unhideWhenUsed="0"/>
+    <w:lsdException w:name="Colorful Shading Accent 6" w:semiHidden="0" w:uiPriority="71" w:unhideWhenUsed="0"/>
+    <w:lsdException w:name="Colorful List Accent 6" w:semiHidden="0" w:uiPriority="72" w:unhideWhenUsed="0"/>
+    <w:lsdException w:name="Colorful Grid Accent 6" w:semiHidden="0" w:uiPriority="73" w:unhideWhenUsed="0"/>
+    <w:lsdException w:name="Subtle Emphasis" w:semiHidden="0" w:uiPriority="19" w:unhideWhenUsed="0" w:qFormat="1"/>
+    <w:lsdException w:name="Intense Emphasis" w:semiHidden="0" w:uiPriority="21" w:unhideWhenUsed="0" w:qFormat="1"/>
+    <w:lsdException w:name="Subtle Reference" w:semiHidden="0" w:uiPriority="31" w:unhideWhenUsed="0" w:qFormat="1"/>
+    <w:lsdException w:name="Intense Reference" w:semiHidden="0" w:uiPriority="32" w:unhideWhenUsed="0" w:qFormat="1"/>
+    <w:lsdException w:name="Book Title" w:semiHidden="0" w:uiPriority="33" w:unhideWhenUsed="0" w:qFormat="1"/>
+    <w:lsdException w:name="Bibliography" w:uiPriority="37"/>
+    <w:lsdException w:name="TOC Heading" w:uiPriority="39" w:qFormat="1"/>
   </w:latentStyles>
   <w:style w:type="paragraph" w:default="1" w:styleId="Normal">
     <w:name w:val="Normal"/>

</xml_diff>

<commit_message>
Fixed add Community Service issue.
</commit_message>
<xml_diff>
--- a/resources/Templates/Bunner_No_Jail_Traffic_Template.docx
+++ b/resources/Templates/Bunner_No_Jail_Traffic_Template.docx
@@ -3364,6 +3364,29 @@
           <w:szCs w:val="22"/>
         </w:rPr>
       </w:pPr>
+      <w:r>
+        <w:rPr>
+          <w:sz w:val="22"/>
+          <w:szCs w:val="22"/>
+        </w:rPr>
+        <w:t xml:space="preserve">{% if </w:t>
+      </w:r>
+      <w:proofErr w:type="spellStart"/>
+      <w:r>
+        <w:rPr>
+          <w:sz w:val="22"/>
+          <w:szCs w:val="22"/>
+        </w:rPr>
+        <w:t>community_service</w:t>
+      </w:r>
+      <w:proofErr w:type="spellEnd"/>
+      <w:r>
+        <w:rPr>
+          <w:sz w:val="22"/>
+          <w:szCs w:val="22"/>
+        </w:rPr>
+        <w:t xml:space="preserve"> is true %}</w:t>
+      </w:r>
     </w:p>
     <w:p>
       <w:pPr>
@@ -3373,12 +3396,47 @@
           <w:szCs w:val="22"/>
         </w:rPr>
       </w:pPr>
-      <w:r>
-        <w:rPr>
-          <w:sz w:val="22"/>
-          <w:szCs w:val="22"/>
-        </w:rPr>
-        <w:t xml:space="preserve">{% if </w:t>
+      <w:proofErr w:type="gramStart"/>
+      <w:r>
+        <w:rPr>
+          <w:b/>
+          <w:bCs/>
+          <w:sz w:val="22"/>
+          <w:szCs w:val="22"/>
+        </w:rPr>
+        <w:t>Community Service.</w:t>
+      </w:r>
+      <w:proofErr w:type="gramEnd"/>
+      <w:r>
+        <w:rPr>
+          <w:b/>
+          <w:bCs/>
+          <w:sz w:val="22"/>
+          <w:szCs w:val="22"/>
+        </w:rPr>
+        <w:t xml:space="preserve">  </w:t>
+      </w:r>
+      <w:r>
+        <w:rPr>
+          <w:sz w:val="22"/>
+          <w:szCs w:val="22"/>
+        </w:rPr>
+        <w:t xml:space="preserve">The Court ordered that Defendant complete </w:t>
+      </w:r>
+      <w:r>
+        <w:rPr>
+          <w:sz w:val="22"/>
+          <w:szCs w:val="22"/>
+        </w:rPr>
+        <w:t>{</w:t>
+      </w:r>
+      <w:proofErr w:type="gramStart"/>
+      <w:r>
+        <w:rPr>
+          <w:sz w:val="22"/>
+          <w:szCs w:val="22"/>
+        </w:rPr>
+        <w:t xml:space="preserve">{ </w:t>
       </w:r>
       <w:proofErr w:type="spellStart"/>
       <w:r>
@@ -3386,7 +3444,15 @@
           <w:sz w:val="22"/>
           <w:szCs w:val="22"/>
         </w:rPr>
-        <w:t>community_service</w:t>
+        <w:t>hours</w:t>
+      </w:r>
+      <w:proofErr w:type="gramEnd"/>
+      <w:r>
+        <w:rPr>
+          <w:sz w:val="22"/>
+          <w:szCs w:val="22"/>
+        </w:rPr>
+        <w:t>_of_service</w:t>
       </w:r>
       <w:proofErr w:type="spellEnd"/>
       <w:r>
@@ -3394,8 +3460,135 @@
           <w:sz w:val="22"/>
           <w:szCs w:val="22"/>
         </w:rPr>
-        <w:t xml:space="preserve"> is true %}</w:t>
-      </w:r>
+        <w:t xml:space="preserve"> }}</w:t>
+      </w:r>
+      <w:r>
+        <w:rPr>
+          <w:sz w:val="22"/>
+          <w:szCs w:val="22"/>
+        </w:rPr>
+        <w:t xml:space="preserve"> hours of community service within </w:t>
+      </w:r>
+      <w:r>
+        <w:rPr>
+          <w:sz w:val="22"/>
+          <w:szCs w:val="22"/>
+        </w:rPr>
+        <w:t xml:space="preserve">{{ </w:t>
+      </w:r>
+      <w:proofErr w:type="spellStart"/>
+      <w:r>
+        <w:rPr>
+          <w:sz w:val="22"/>
+          <w:szCs w:val="22"/>
+        </w:rPr>
+        <w:t>days_to_complete_service</w:t>
+      </w:r>
+      <w:proofErr w:type="spellEnd"/>
+      <w:r>
+        <w:rPr>
+          <w:sz w:val="22"/>
+          <w:szCs w:val="22"/>
+        </w:rPr>
+        <w:t xml:space="preserve"> }}</w:t>
+      </w:r>
+      <w:r>
+        <w:rPr>
+          <w:sz w:val="22"/>
+          <w:szCs w:val="22"/>
+        </w:rPr>
+        <w:t xml:space="preserve"> days. Defendant </w:t>
+      </w:r>
+      <w:r>
+        <w:rPr>
+          <w:sz w:val="22"/>
+          <w:szCs w:val="22"/>
+        </w:rPr>
+        <w:t>shall</w:t>
+      </w:r>
+      <w:r>
+        <w:rPr>
+          <w:sz w:val="22"/>
+          <w:szCs w:val="22"/>
+        </w:rPr>
+        <w:t xml:space="preserve"> show proof of completion of all </w:t>
+      </w:r>
+      <w:r>
+        <w:rPr>
+          <w:sz w:val="22"/>
+          <w:szCs w:val="22"/>
+        </w:rPr>
+        <w:t xml:space="preserve">completed </w:t>
+      </w:r>
+      <w:r>
+        <w:rPr>
+          <w:sz w:val="22"/>
+          <w:szCs w:val="22"/>
+        </w:rPr>
+        <w:t xml:space="preserve">hours to the </w:t>
+      </w:r>
+      <w:r>
+        <w:rPr>
+          <w:sz w:val="22"/>
+          <w:szCs w:val="22"/>
+        </w:rPr>
+        <w:t>Office of Community Control</w:t>
+      </w:r>
+      <w:r>
+        <w:rPr>
+          <w:sz w:val="22"/>
+          <w:szCs w:val="22"/>
+        </w:rPr>
+        <w:t xml:space="preserve"> on or before </w:t>
+      </w:r>
+      <w:r>
+        <w:rPr>
+          <w:sz w:val="22"/>
+          <w:szCs w:val="22"/>
+        </w:rPr>
+        <w:t>{</w:t>
+      </w:r>
+      <w:proofErr w:type="gramStart"/>
+      <w:r>
+        <w:rPr>
+          <w:sz w:val="22"/>
+          <w:szCs w:val="22"/>
+        </w:rPr>
+        <w:t xml:space="preserve">{ </w:t>
+      </w:r>
+      <w:proofErr w:type="spellStart"/>
+      <w:r>
+        <w:rPr>
+          <w:sz w:val="22"/>
+          <w:szCs w:val="22"/>
+        </w:rPr>
+        <w:t>due</w:t>
+      </w:r>
+      <w:proofErr w:type="gramEnd"/>
+      <w:r>
+        <w:rPr>
+          <w:sz w:val="22"/>
+          <w:szCs w:val="22"/>
+        </w:rPr>
+        <w:t>_date_for_service</w:t>
+      </w:r>
+      <w:proofErr w:type="spellEnd"/>
+      <w:r>
+        <w:rPr>
+          <w:sz w:val="22"/>
+          <w:szCs w:val="22"/>
+        </w:rPr>
+        <w:t xml:space="preserve"> }}</w:t>
+      </w:r>
+      <w:r>
+        <w:rPr>
+          <w:sz w:val="22"/>
+          <w:szCs w:val="22"/>
+        </w:rPr>
+        <w:t xml:space="preserve">.  </w:t>
+      </w:r>
+      <w:bookmarkStart w:id="0" w:name="_GoBack"/>
+      <w:bookmarkEnd w:id="0"/>
     </w:p>
     <w:p>
       <w:pPr>
@@ -3405,47 +3598,12 @@
           <w:szCs w:val="22"/>
         </w:rPr>
       </w:pPr>
-      <w:proofErr w:type="gramStart"/>
-      <w:r>
-        <w:rPr>
-          <w:b/>
-          <w:bCs/>
-          <w:sz w:val="22"/>
-          <w:szCs w:val="22"/>
-        </w:rPr>
-        <w:t>Community Service.</w:t>
-      </w:r>
-      <w:proofErr w:type="gramEnd"/>
-      <w:r>
-        <w:rPr>
-          <w:b/>
-          <w:bCs/>
-          <w:sz w:val="22"/>
-          <w:szCs w:val="22"/>
-        </w:rPr>
-        <w:t xml:space="preserve">  </w:t>
-      </w:r>
-      <w:r>
-        <w:rPr>
-          <w:sz w:val="22"/>
-          <w:szCs w:val="22"/>
-        </w:rPr>
-        <w:t xml:space="preserve">The Court ordered that Defendant complete </w:t>
-      </w:r>
-      <w:r>
-        <w:rPr>
-          <w:sz w:val="22"/>
-          <w:szCs w:val="22"/>
-        </w:rPr>
-        <w:t>{</w:t>
-      </w:r>
-      <w:proofErr w:type="gramStart"/>
-      <w:r>
-        <w:rPr>
-          <w:sz w:val="22"/>
-          <w:szCs w:val="22"/>
-        </w:rPr>
-        <w:t xml:space="preserve">{ </w:t>
+      <w:r>
+        <w:rPr>
+          <w:sz w:val="22"/>
+          <w:szCs w:val="22"/>
+        </w:rPr>
+        <w:t xml:space="preserve">{% </w:t>
       </w:r>
       <w:proofErr w:type="spellStart"/>
       <w:r>
@@ -3453,15 +3611,7 @@
           <w:sz w:val="22"/>
           <w:szCs w:val="22"/>
         </w:rPr>
-        <w:t>hours</w:t>
-      </w:r>
-      <w:proofErr w:type="gramEnd"/>
-      <w:r>
-        <w:rPr>
-          <w:sz w:val="22"/>
-          <w:szCs w:val="22"/>
-        </w:rPr>
-        <w:t>_of_service</w:t>
+        <w:t>endif</w:t>
       </w:r>
       <w:proofErr w:type="spellEnd"/>
       <w:r>
@@ -3469,176 +3619,8 @@
           <w:sz w:val="22"/>
           <w:szCs w:val="22"/>
         </w:rPr>
-        <w:t xml:space="preserve"> }}</w:t>
-      </w:r>
-      <w:r>
-        <w:rPr>
-          <w:sz w:val="22"/>
-          <w:szCs w:val="22"/>
-        </w:rPr>
-        <w:t xml:space="preserve"> hours of community service within </w:t>
-      </w:r>
-      <w:r>
-        <w:rPr>
-          <w:sz w:val="22"/>
-          <w:szCs w:val="22"/>
-        </w:rPr>
-        <w:t xml:space="preserve">{{ </w:t>
-      </w:r>
-      <w:proofErr w:type="spellStart"/>
-      <w:r>
-        <w:rPr>
-          <w:sz w:val="22"/>
-          <w:szCs w:val="22"/>
-        </w:rPr>
-        <w:t>days_to_complete_service</w:t>
-      </w:r>
-      <w:proofErr w:type="spellEnd"/>
-      <w:r>
-        <w:rPr>
-          <w:sz w:val="22"/>
-          <w:szCs w:val="22"/>
-        </w:rPr>
-        <w:t xml:space="preserve"> }}</w:t>
-      </w:r>
-      <w:r>
-        <w:rPr>
-          <w:sz w:val="22"/>
-          <w:szCs w:val="22"/>
-        </w:rPr>
-        <w:t xml:space="preserve"> days. Defendant </w:t>
-      </w:r>
-      <w:r>
-        <w:rPr>
-          <w:sz w:val="22"/>
-          <w:szCs w:val="22"/>
-        </w:rPr>
-        <w:t>shall</w:t>
-      </w:r>
-      <w:r>
-        <w:rPr>
-          <w:sz w:val="22"/>
-          <w:szCs w:val="22"/>
-        </w:rPr>
-        <w:t xml:space="preserve"> show proof of completion of all </w:t>
-      </w:r>
-      <w:r>
-        <w:rPr>
-          <w:sz w:val="22"/>
-          <w:szCs w:val="22"/>
-        </w:rPr>
-        <w:t xml:space="preserve">completed </w:t>
-      </w:r>
-      <w:r>
-        <w:rPr>
-          <w:sz w:val="22"/>
-          <w:szCs w:val="22"/>
-        </w:rPr>
-        <w:t xml:space="preserve">hours to the </w:t>
-      </w:r>
-      <w:r>
-        <w:rPr>
-          <w:sz w:val="22"/>
-          <w:szCs w:val="22"/>
-        </w:rPr>
-        <w:t>Office of Community Control</w:t>
-      </w:r>
-      <w:r>
-        <w:rPr>
-          <w:sz w:val="22"/>
-          <w:szCs w:val="22"/>
-        </w:rPr>
-        <w:t xml:space="preserve"> on or before </w:t>
-      </w:r>
-      <w:r>
-        <w:rPr>
-          <w:sz w:val="22"/>
-          <w:szCs w:val="22"/>
-        </w:rPr>
-        <w:t>{</w:t>
-      </w:r>
-      <w:proofErr w:type="gramStart"/>
-      <w:r>
-        <w:rPr>
-          <w:sz w:val="22"/>
-          <w:szCs w:val="22"/>
-        </w:rPr>
-        <w:t xml:space="preserve">{ </w:t>
-      </w:r>
-      <w:proofErr w:type="spellStart"/>
-      <w:r>
-        <w:rPr>
-          <w:sz w:val="22"/>
-          <w:szCs w:val="22"/>
-        </w:rPr>
-        <w:t>due</w:t>
-      </w:r>
-      <w:proofErr w:type="gramEnd"/>
-      <w:r>
-        <w:rPr>
-          <w:sz w:val="22"/>
-          <w:szCs w:val="22"/>
-        </w:rPr>
-        <w:t>_date_for_service</w:t>
-      </w:r>
-      <w:proofErr w:type="spellEnd"/>
-      <w:r>
-        <w:rPr>
-          <w:sz w:val="22"/>
-          <w:szCs w:val="22"/>
-        </w:rPr>
-        <w:t xml:space="preserve"> }}</w:t>
-      </w:r>
-      <w:r>
-        <w:rPr>
-          <w:sz w:val="22"/>
-          <w:szCs w:val="22"/>
-        </w:rPr>
-        <w:t xml:space="preserve">.  </w:t>
-      </w:r>
-    </w:p>
-    <w:p>
-      <w:pPr>
-        <w:spacing w:line="276" w:lineRule="auto"/>
-        <w:rPr>
-          <w:sz w:val="22"/>
-          <w:szCs w:val="22"/>
-        </w:rPr>
-      </w:pPr>
-      <w:r>
-        <w:rPr>
-          <w:sz w:val="22"/>
-          <w:szCs w:val="22"/>
-        </w:rPr>
-        <w:t xml:space="preserve">{% </w:t>
-      </w:r>
-      <w:proofErr w:type="spellStart"/>
-      <w:r>
-        <w:rPr>
-          <w:sz w:val="22"/>
-          <w:szCs w:val="22"/>
-        </w:rPr>
-        <w:t>endif</w:t>
-      </w:r>
-      <w:proofErr w:type="spellEnd"/>
-      <w:r>
-        <w:rPr>
-          <w:sz w:val="22"/>
-          <w:szCs w:val="22"/>
-        </w:rPr>
         <w:t xml:space="preserve"> %}</w:t>
       </w:r>
-    </w:p>
-    <w:p>
-      <w:pPr>
-        <w:spacing w:line="276" w:lineRule="auto"/>
-        <w:rPr>
-          <w:sz w:val="22"/>
-          <w:szCs w:val="22"/>
-        </w:rPr>
-      </w:pPr>
-      <w:bookmarkStart w:id="0" w:name="_GoBack"/>
-      <w:bookmarkEnd w:id="0"/>
     </w:p>
     <w:p>
       <w:pPr>

</xml_diff>